<commit_message>
Elastic Search : Indexing a Document commands
</commit_message>
<xml_diff>
--- a/elastic search.docx
+++ b/elastic search.docx
@@ -3,9 +3,11 @@
 <w:document xmlns:wpc="http://schemas.microsoft.com/office/word/2010/wordprocessingCanvas" xmlns:mc="http://schemas.openxmlformats.org/markup-compatibility/2006" xmlns:o="urn:schemas-microsoft-com:office:office" xmlns:r="http://schemas.openxmlformats.org/officeDocument/2006/relationships" xmlns:m="http://schemas.openxmlformats.org/officeDocument/2006/math" xmlns:v="urn:schemas-microsoft-com:vml" xmlns:wp14="http://schemas.microsoft.com/office/word/2010/wordprocessingDrawing" xmlns:wp="http://schemas.openxmlformats.org/drawingml/2006/wordprocessingDrawing" xmlns:w10="urn:schemas-microsoft-com:office:word" xmlns:w="http://schemas.openxmlformats.org/wordprocessingml/2006/main" xmlns:w14="http://schemas.microsoft.com/office/word/2010/wordml" xmlns:w15="http://schemas.microsoft.com/office/word/2012/wordml" xmlns:wpg="http://schemas.microsoft.com/office/word/2010/wordprocessingGroup" xmlns:wpi="http://schemas.microsoft.com/office/word/2010/wordprocessingInk" xmlns:wne="http://schemas.microsoft.com/office/word/2006/wordml" xmlns:wps="http://schemas.microsoft.com/office/word/2010/wordprocessingShape" mc:Ignorable="w14 w15 wp14">
   <w:body>
     <w:p>
+      <w:proofErr w:type="gramStart"/>
       <w:r>
         <w:t>elastic</w:t>
       </w:r>
+      <w:proofErr w:type="gramEnd"/>
     </w:p>
     <w:p>
       <w:r>
@@ -14,12 +16,33 @@
     </w:p>
     <w:p>
       <w:r>
-        <w:t xml:space="preserve">Why Kibana ? </w:t>
-      </w:r>
-    </w:p>
-    <w:p>
-      <w:r>
-        <w:t>Easiest way of running queries is using Kibana tool. It also sends requests to Elastic search API.</w:t>
+        <w:t xml:space="preserve">Why </w:t>
+      </w:r>
+      <w:proofErr w:type="spellStart"/>
+      <w:proofErr w:type="gramStart"/>
+      <w:r>
+        <w:t>Kibana</w:t>
+      </w:r>
+      <w:proofErr w:type="spellEnd"/>
+      <w:r>
+        <w:t xml:space="preserve"> ?</w:t>
+      </w:r>
+      <w:proofErr w:type="gramEnd"/>
+      <w:r>
+        <w:t xml:space="preserve"> </w:t>
+      </w:r>
+    </w:p>
+    <w:p>
+      <w:r>
+        <w:t xml:space="preserve">Easiest way of running queries is using </w:t>
+      </w:r>
+      <w:proofErr w:type="spellStart"/>
+      <w:r>
+        <w:t>Kibana</w:t>
+      </w:r>
+      <w:proofErr w:type="spellEnd"/>
+      <w:r>
+        <w:t xml:space="preserve"> tool. It also sends requests to Elastic search API.</w:t>
       </w:r>
     </w:p>
     <w:p>
@@ -51,45 +74,105 @@
     </w:p>
     <w:p>
       <w:r>
-        <w:t>_cluster is the api</w:t>
-      </w:r>
-    </w:p>
-    <w:p>
-      <w:r>
-        <w:t>health is the command</w:t>
+        <w:t xml:space="preserve">_cluster is the </w:t>
+      </w:r>
+      <w:proofErr w:type="spellStart"/>
+      <w:proofErr w:type="gramStart"/>
+      <w:r>
+        <w:t>api</w:t>
+      </w:r>
+      <w:proofErr w:type="spellEnd"/>
+      <w:proofErr w:type="gramEnd"/>
+    </w:p>
+    <w:p>
+      <w:proofErr w:type="gramStart"/>
+      <w:r>
+        <w:t>health</w:t>
+      </w:r>
+      <w:proofErr w:type="gramEnd"/>
+      <w:r>
+        <w:t xml:space="preserve"> is the command</w:t>
       </w:r>
     </w:p>
     <w:p/>
     <w:p>
       <w:r>
-        <w:t>2. _cat api which outputs data in a human readable format.</w:t>
-      </w:r>
-    </w:p>
-    <w:p>
-      <w:r>
-        <w:t>_cat/nodes : all nodes in the cluster</w:t>
+        <w:t xml:space="preserve">2. _cat </w:t>
+      </w:r>
+      <w:proofErr w:type="spellStart"/>
+      <w:proofErr w:type="gramStart"/>
+      <w:r>
+        <w:t>api</w:t>
+      </w:r>
+      <w:proofErr w:type="spellEnd"/>
+      <w:proofErr w:type="gramEnd"/>
+      <w:r>
+        <w:t xml:space="preserve"> which outputs data in a human readable format.</w:t>
+      </w:r>
+    </w:p>
+    <w:p>
+      <w:r>
+        <w:t>_cat/</w:t>
+      </w:r>
+      <w:proofErr w:type="gramStart"/>
+      <w:r>
+        <w:t>nodes :</w:t>
+      </w:r>
+      <w:proofErr w:type="gramEnd"/>
+      <w:r>
+        <w:t xml:space="preserve"> all nodes in the cluster</w:t>
       </w:r>
     </w:p>
     <w:p/>
     <w:p>
+      <w:proofErr w:type="gramStart"/>
       <w:r>
         <w:t>command :</w:t>
       </w:r>
-    </w:p>
-    <w:p>
-      <w:r>
-        <w:t>GET /_cat/nodes?v</w:t>
-      </w:r>
-    </w:p>
-    <w:p>
-      <w:r>
-        <w:t>v : query parameter : instructs elastic search to include a descriptive header in the output- to identify each peice of info</w:t>
+      <w:proofErr w:type="gramEnd"/>
+    </w:p>
+    <w:p>
+      <w:r>
+        <w:t>GET /_cat/</w:t>
+      </w:r>
+      <w:proofErr w:type="spellStart"/>
+      <w:r>
+        <w:t>nodes</w:t>
+      </w:r>
+      <w:proofErr w:type="gramStart"/>
+      <w:r>
+        <w:t>?v</w:t>
+      </w:r>
+      <w:proofErr w:type="spellEnd"/>
+      <w:proofErr w:type="gramEnd"/>
+    </w:p>
+    <w:p>
+      <w:proofErr w:type="gramStart"/>
+      <w:r>
+        <w:t>v :</w:t>
+      </w:r>
+      <w:proofErr w:type="gramEnd"/>
+      <w:r>
+        <w:t xml:space="preserve"> query parameter : instructs elastic search to include a descriptive header in the output- to identify each </w:t>
+      </w:r>
+      <w:proofErr w:type="spellStart"/>
+      <w:r>
+        <w:t>peice</w:t>
+      </w:r>
+      <w:proofErr w:type="spellEnd"/>
+      <w:r>
+        <w:t xml:space="preserve"> of info</w:t>
       </w:r>
     </w:p>
     <w:p/>
     <w:p>
-      <w:r>
-        <w:t>o/p:</w:t>
+      <w:proofErr w:type="gramStart"/>
+      <w:r>
+        <w:t>o/p</w:t>
+      </w:r>
+      <w:proofErr w:type="gramEnd"/>
+      <w:r>
+        <w:t>:</w:t>
       </w:r>
       <w:r>
         <w:br/>
@@ -116,7 +199,7 @@
                     </pic:cNvPicPr>
                   </pic:nvPicPr>
                   <pic:blipFill>
-                    <a:blip r:embed="rId4">
+                    <a:blip r:embed="rId5">
                       <a:extLst>
                         <a:ext uri="{28A0092B-C50C-407E-A947-70E740481C1C}">
                           <a14:useLocalDpi xmlns:a14="http://schemas.microsoft.com/office/drawing/2010/main" val="0"/>
@@ -158,8 +241,13 @@
       </w:r>
     </w:p>
     <w:p>
-      <w:r>
-        <w:t>API : nodes</w:t>
+      <w:proofErr w:type="gramStart"/>
+      <w:r>
+        <w:t>API :</w:t>
+      </w:r>
+      <w:proofErr w:type="gramEnd"/>
+      <w:r>
+        <w:t xml:space="preserve"> nodes</w:t>
       </w:r>
     </w:p>
     <w:p>
@@ -195,7 +283,7 @@
                     </pic:cNvPicPr>
                   </pic:nvPicPr>
                   <pic:blipFill>
-                    <a:blip r:embed="rId5">
+                    <a:blip r:embed="rId6">
                       <a:extLst>
                         <a:ext uri="{28A0092B-C50C-407E-A947-70E740481C1C}">
                           <a14:useLocalDpi xmlns:a14="http://schemas.microsoft.com/office/drawing/2010/main" val="0"/>
@@ -233,12 +321,27 @@
         <w:t xml:space="preserve">4.  </w:t>
       </w:r>
       <w:r>
-        <w:t>GET /_cat/indices?v</w:t>
-      </w:r>
-    </w:p>
-    <w:p>
-      <w:r>
-        <w:t>curl -XGET "http://24e374bd44bb4bf884cfd220f7f55cf0.containerhost:9244/_cat/indices?v"</w:t>
+        <w:t>GET /_cat/</w:t>
+      </w:r>
+      <w:proofErr w:type="spellStart"/>
+      <w:r>
+        <w:t>indices</w:t>
+      </w:r>
+      <w:proofErr w:type="gramStart"/>
+      <w:r>
+        <w:t>?v</w:t>
+      </w:r>
+      <w:proofErr w:type="spellEnd"/>
+      <w:proofErr w:type="gramEnd"/>
+    </w:p>
+    <w:p>
+      <w:proofErr w:type="gramStart"/>
+      <w:r>
+        <w:t>curl</w:t>
+      </w:r>
+      <w:proofErr w:type="gramEnd"/>
+      <w:r>
+        <w:t xml:space="preserve"> -XGET "http://24e374bd44bb4bf884cfd220f7f55cf0.containerhost:9244/_cat/indices?v"</w:t>
       </w:r>
       <w:r>
         <w:br/>
@@ -273,7 +376,7 @@
                     </pic:cNvPicPr>
                   </pic:nvPicPr>
                   <pic:blipFill>
-                    <a:blip r:embed="rId6">
+                    <a:blip r:embed="rId7">
                       <a:extLst>
                         <a:ext uri="{28A0092B-C50C-407E-A947-70E740481C1C}">
                           <a14:useLocalDpi xmlns:a14="http://schemas.microsoft.com/office/drawing/2010/main" val="0"/>
@@ -307,7 +410,15 @@
     </w:p>
     <w:p>
       <w:r>
-        <w:t xml:space="preserve">If its elastic cloud : </w:t>
+        <w:t xml:space="preserve">If its elastic </w:t>
+      </w:r>
+      <w:proofErr w:type="gramStart"/>
+      <w:r>
+        <w:t>cloud :</w:t>
+      </w:r>
+      <w:proofErr w:type="gramEnd"/>
+      <w:r>
+        <w:t xml:space="preserve"> </w:t>
       </w:r>
       <w:r>
         <w:t>we  can send elastic search requests with the CURL http client</w:t>
@@ -322,6 +433,7 @@
           <w:shd w:val="clear" w:color="auto" w:fill="FAFBFD"/>
         </w:rPr>
       </w:pPr>
+      <w:proofErr w:type="gramStart"/>
       <w:r>
         <w:rPr>
           <w:rFonts w:ascii="Segoe UI" w:hAnsi="Segoe UI" w:cs="Segoe UI"/>
@@ -338,8 +450,9 @@
           <w:spacing w:val="-1"/>
           <w:shd w:val="clear" w:color="auto" w:fill="FAFBFD"/>
         </w:rPr>
-        <w:t xml:space="preserve">url –XGET –u </w:t>
-      </w:r>
+        <w:t>url</w:t>
+      </w:r>
+      <w:proofErr w:type="gramEnd"/>
       <w:r>
         <w:rPr>
           <w:rFonts w:ascii="Segoe UI" w:hAnsi="Segoe UI" w:cs="Segoe UI"/>
@@ -347,7 +460,7 @@
           <w:spacing w:val="-1"/>
           <w:shd w:val="clear" w:color="auto" w:fill="FAFBFD"/>
         </w:rPr>
-        <w:t>elastic</w:t>
+        <w:t xml:space="preserve"> –XGET –u </w:t>
       </w:r>
       <w:r>
         <w:rPr>
@@ -356,16 +469,7 @@
           <w:spacing w:val="-1"/>
           <w:shd w:val="clear" w:color="auto" w:fill="FAFBFD"/>
         </w:rPr>
-        <w:t>:</w:t>
-      </w:r>
-      <w:r>
-        <w:t xml:space="preserve"> </w:t>
-      </w:r>
-      <w:r>
-        <w:t>wp2ss2xAxTY5UnRUdgo2tUgW</w:t>
-      </w:r>
-      <w:r>
-        <w:t xml:space="preserve"> </w:t>
+        <w:t>elastic</w:t>
       </w:r>
       <w:r>
         <w:rPr>
@@ -374,9 +478,24 @@
           <w:spacing w:val="-1"/>
           <w:shd w:val="clear" w:color="auto" w:fill="FAFBFD"/>
         </w:rPr>
+        <w:t>:</w:t>
+      </w:r>
+      <w:r>
+        <w:t xml:space="preserve"> </w:t>
+      </w:r>
+      <w:r>
+        <w:t xml:space="preserve">wp2ss2xAxTY5UnRUdgo2tUgW </w:t>
+      </w:r>
+      <w:r>
+        <w:rPr>
+          <w:rFonts w:ascii="Segoe UI" w:hAnsi="Segoe UI" w:cs="Segoe UI"/>
+          <w:color w:val="343741"/>
+          <w:spacing w:val="-1"/>
+          <w:shd w:val="clear" w:color="auto" w:fill="FAFBFD"/>
+        </w:rPr>
         <w:t>‘</w:t>
       </w:r>
-      <w:hyperlink r:id="rId7" w:history="1">
+      <w:hyperlink r:id="rId8" w:history="1">
         <w:r>
           <w:rPr>
             <w:rStyle w:val="Hyperlink"/>
@@ -394,28 +513,29 @@
           <w:spacing w:val="-1"/>
           <w:shd w:val="clear" w:color="auto" w:fill="FAFBFD"/>
         </w:rPr>
-        <w:t xml:space="preserve"> –H “Content-Type: application/json” –d  { “query” : { “match_all”:{} }}’</w:t>
-      </w:r>
-    </w:p>
-    <w:p>
-      <w:pPr>
+        <w:t xml:space="preserve"> –H “Content-Type: application/</w:t>
+      </w:r>
+      <w:proofErr w:type="spellStart"/>
+      <w:r>
         <w:rPr>
           <w:rFonts w:ascii="Segoe UI" w:hAnsi="Segoe UI" w:cs="Segoe UI"/>
           <w:color w:val="343741"/>
           <w:spacing w:val="-1"/>
           <w:shd w:val="clear" w:color="auto" w:fill="FAFBFD"/>
         </w:rPr>
-      </w:pPr>
-    </w:p>
-    <w:p>
-      <w:pPr>
+        <w:t>json</w:t>
+      </w:r>
+      <w:proofErr w:type="spellEnd"/>
+      <w:r>
         <w:rPr>
           <w:rFonts w:ascii="Segoe UI" w:hAnsi="Segoe UI" w:cs="Segoe UI"/>
           <w:color w:val="343741"/>
           <w:spacing w:val="-1"/>
           <w:shd w:val="clear" w:color="auto" w:fill="FAFBFD"/>
         </w:rPr>
-      </w:pPr>
+        <w:t>” –d  { “query” : { “</w:t>
+      </w:r>
+      <w:proofErr w:type="spellStart"/>
       <w:r>
         <w:rPr>
           <w:rFonts w:ascii="Segoe UI" w:hAnsi="Segoe UI" w:cs="Segoe UI"/>
@@ -423,28 +543,28 @@
           <w:spacing w:val="-1"/>
           <w:shd w:val="clear" w:color="auto" w:fill="FAFBFD"/>
         </w:rPr>
-        <w:t>5. Sharding and scalability.</w:t>
-      </w:r>
-    </w:p>
-    <w:p>
-      <w:pPr>
+        <w:t>match_all</w:t>
+      </w:r>
+      <w:proofErr w:type="spellEnd"/>
+      <w:r>
         <w:rPr>
           <w:rFonts w:ascii="Segoe UI" w:hAnsi="Segoe UI" w:cs="Segoe UI"/>
           <w:color w:val="343741"/>
           <w:spacing w:val="-1"/>
           <w:shd w:val="clear" w:color="auto" w:fill="FAFBFD"/>
         </w:rPr>
-      </w:pPr>
-      <w:r>
+        <w:t>”:{} }}’</w:t>
+      </w:r>
+    </w:p>
+    <w:p>
+      <w:pPr>
         <w:rPr>
           <w:rFonts w:ascii="Segoe UI" w:hAnsi="Segoe UI" w:cs="Segoe UI"/>
           <w:color w:val="343741"/>
           <w:spacing w:val="-1"/>
           <w:shd w:val="clear" w:color="auto" w:fill="FAFBFD"/>
         </w:rPr>
-        <w:lastRenderedPageBreak/>
-        <w:t>Elastic search has a cluster with nodes.</w:t>
-      </w:r>
+      </w:pPr>
     </w:p>
     <w:p>
       <w:pPr>
@@ -462,13 +582,102 @@
           <w:spacing w:val="-1"/>
           <w:shd w:val="clear" w:color="auto" w:fill="FAFBFD"/>
         </w:rPr>
-        <w:t>Each node has a capacity and you can store 200gb of data in 2 nodes each having 100gb of data.</w:t>
+        <w:t xml:space="preserve">5. </w:t>
+      </w:r>
+      <w:proofErr w:type="spellStart"/>
+      <w:r>
+        <w:rPr>
+          <w:rFonts w:ascii="Segoe UI" w:hAnsi="Segoe UI" w:cs="Segoe UI"/>
+          <w:color w:val="343741"/>
+          <w:spacing w:val="-1"/>
+          <w:shd w:val="clear" w:color="auto" w:fill="FAFBFD"/>
+        </w:rPr>
+        <w:t>Sharding</w:t>
+      </w:r>
+      <w:proofErr w:type="spellEnd"/>
+      <w:r>
+        <w:rPr>
+          <w:rFonts w:ascii="Segoe UI" w:hAnsi="Segoe UI" w:cs="Segoe UI"/>
+          <w:color w:val="343741"/>
+          <w:spacing w:val="-1"/>
+          <w:shd w:val="clear" w:color="auto" w:fill="FAFBFD"/>
+        </w:rPr>
+        <w:t xml:space="preserve"> and scalability.</w:t>
+      </w:r>
+    </w:p>
+    <w:p>
+      <w:pPr>
+        <w:rPr>
+          <w:rFonts w:ascii="Segoe UI" w:hAnsi="Segoe UI" w:cs="Segoe UI"/>
+          <w:color w:val="343741"/>
+          <w:spacing w:val="-1"/>
+          <w:shd w:val="clear" w:color="auto" w:fill="FAFBFD"/>
+        </w:rPr>
+      </w:pPr>
+      <w:r>
+        <w:rPr>
+          <w:rFonts w:ascii="Segoe UI" w:hAnsi="Segoe UI" w:cs="Segoe UI"/>
+          <w:color w:val="343741"/>
+          <w:spacing w:val="-1"/>
+          <w:shd w:val="clear" w:color="auto" w:fill="FAFBFD"/>
+        </w:rPr>
+        <w:lastRenderedPageBreak/>
+        <w:t>Elastic search has a cluster with nodes.</w:t>
+      </w:r>
+    </w:p>
+    <w:p>
+      <w:pPr>
+        <w:rPr>
+          <w:rFonts w:ascii="Segoe UI" w:hAnsi="Segoe UI" w:cs="Segoe UI"/>
+          <w:color w:val="343741"/>
+          <w:spacing w:val="-1"/>
+          <w:shd w:val="clear" w:color="auto" w:fill="FAFBFD"/>
+        </w:rPr>
+      </w:pPr>
+      <w:r>
+        <w:rPr>
+          <w:rFonts w:ascii="Segoe UI" w:hAnsi="Segoe UI" w:cs="Segoe UI"/>
+          <w:color w:val="343741"/>
+          <w:spacing w:val="-1"/>
+          <w:shd w:val="clear" w:color="auto" w:fill="FAFBFD"/>
+        </w:rPr>
+        <w:t xml:space="preserve">Each node has a capacity and you can store </w:t>
+      </w:r>
+      <w:proofErr w:type="gramStart"/>
+      <w:r>
+        <w:rPr>
+          <w:rFonts w:ascii="Segoe UI" w:hAnsi="Segoe UI" w:cs="Segoe UI"/>
+          <w:color w:val="343741"/>
+          <w:spacing w:val="-1"/>
+          <w:shd w:val="clear" w:color="auto" w:fill="FAFBFD"/>
+        </w:rPr>
+        <w:t>200gb</w:t>
+      </w:r>
+      <w:proofErr w:type="gramEnd"/>
+      <w:r>
+        <w:rPr>
+          <w:rFonts w:ascii="Segoe UI" w:hAnsi="Segoe UI" w:cs="Segoe UI"/>
+          <w:color w:val="343741"/>
+          <w:spacing w:val="-1"/>
+          <w:shd w:val="clear" w:color="auto" w:fill="FAFBFD"/>
+        </w:rPr>
+        <w:t xml:space="preserve"> of data in 2 nodes each having 100gb of data.</w:t>
       </w:r>
     </w:p>
     <w:p/>
     <w:p>
-      <w:r>
-        <w:t xml:space="preserve">Sharding : </w:t>
+      <w:proofErr w:type="spellStart"/>
+      <w:proofErr w:type="gramStart"/>
+      <w:r>
+        <w:t>Sharding</w:t>
+      </w:r>
+      <w:proofErr w:type="spellEnd"/>
+      <w:r>
+        <w:t xml:space="preserve"> :</w:t>
+      </w:r>
+      <w:proofErr w:type="gramEnd"/>
+      <w:r>
+        <w:t xml:space="preserve"> </w:t>
       </w:r>
       <w:r>
         <w:t>Makes it possible to scale the amount of documents we can store.</w:t>
@@ -479,10 +688,18 @@
         <w:t xml:space="preserve">                   I</w:t>
       </w:r>
       <w:r>
-        <w:t>t’s a way to divide indices into small pieces called shard</w:t>
-      </w:r>
-      <w:r>
-        <w:t>[any number of shards]</w:t>
+        <w:t xml:space="preserve">t’s a way to divide indices into small pieces called </w:t>
+      </w:r>
+      <w:proofErr w:type="gramStart"/>
+      <w:r>
+        <w:t>shard</w:t>
+      </w:r>
+      <w:r>
+        <w:t>[</w:t>
+      </w:r>
+      <w:proofErr w:type="gramEnd"/>
+      <w:r>
+        <w:t>any number of shards]</w:t>
       </w:r>
       <w:r>
         <w:t xml:space="preserve"> – done at index level.</w:t>
@@ -509,7 +726,15 @@
       </w:r>
       <w:r>
         <w:tab/>
-        <w:t xml:space="preserve">     If an index has 5 shards : There is no need that all shards be in different nodes – they could be in the same node as well.</w:t>
+        <w:t xml:space="preserve">     If an index has 5 </w:t>
+      </w:r>
+      <w:proofErr w:type="gramStart"/>
+      <w:r>
+        <w:t>shards :</w:t>
+      </w:r>
+      <w:proofErr w:type="gramEnd"/>
+      <w:r>
+        <w:t xml:space="preserve"> There is no need that all shards be in different nodes – they could be in the same node as well.</w:t>
       </w:r>
     </w:p>
     <w:p>
@@ -537,8 +762,18 @@
       <w:pPr>
         <w:ind w:left="720" w:hanging="720"/>
       </w:pPr>
-      <w:r>
-        <w:t>Sharding : it is a process to sub divide an index in smaller pieces.</w:t>
+      <w:proofErr w:type="spellStart"/>
+      <w:proofErr w:type="gramStart"/>
+      <w:r>
+        <w:t>Sharding</w:t>
+      </w:r>
+      <w:proofErr w:type="spellEnd"/>
+      <w:r>
+        <w:t xml:space="preserve"> :</w:t>
+      </w:r>
+      <w:proofErr w:type="gramEnd"/>
+      <w:r>
+        <w:t xml:space="preserve"> it is a process to sub divide an index in smaller pieces.</w:t>
       </w:r>
     </w:p>
     <w:p>
@@ -546,7 +781,15 @@
         <w:ind w:left="720" w:hanging="720"/>
       </w:pPr>
       <w:r>
-        <w:t xml:space="preserve">                 : it increases the number of documents an index can store.</w:t>
+        <w:t xml:space="preserve">                 : </w:t>
+      </w:r>
+      <w:proofErr w:type="gramStart"/>
+      <w:r>
+        <w:t>it</w:t>
+      </w:r>
+      <w:proofErr w:type="gramEnd"/>
+      <w:r>
+        <w:t xml:space="preserve"> increases the number of documents an index can store.</w:t>
       </w:r>
     </w:p>
     <w:p>
@@ -559,8 +802,18 @@
         <w:ind w:left="720" w:hanging="720"/>
       </w:pPr>
       <w:r>
-        <w:t>6.  Get /cat/indices?v</w:t>
-      </w:r>
+        <w:t>6.  Get /cat/</w:t>
+      </w:r>
+      <w:proofErr w:type="spellStart"/>
+      <w:r>
+        <w:t>indices</w:t>
+      </w:r>
+      <w:proofErr w:type="gramStart"/>
+      <w:r>
+        <w:t>?v</w:t>
+      </w:r>
+      <w:proofErr w:type="spellEnd"/>
+      <w:proofErr w:type="gramEnd"/>
       <w:r>
         <w:br/>
       </w:r>
@@ -589,7 +842,7 @@
                     </pic:cNvPicPr>
                   </pic:nvPicPr>
                   <pic:blipFill>
-                    <a:blip r:embed="rId8">
+                    <a:blip r:embed="rId9">
                       <a:extLst>
                         <a:ext uri="{28A0092B-C50C-407E-A947-70E740481C1C}">
                           <a14:useLocalDpi xmlns:a14="http://schemas.microsoft.com/office/drawing/2010/main" val="0"/>
@@ -625,27 +878,76 @@
       <w:pPr>
         <w:ind w:left="720" w:hanging="720"/>
       </w:pPr>
-      <w:r>
-        <w:t>Pri – primary shard : the number of shards a given index has.</w:t>
+      <w:proofErr w:type="spellStart"/>
+      <w:r>
+        <w:t>Pri</w:t>
+      </w:r>
+      <w:proofErr w:type="spellEnd"/>
+      <w:r>
+        <w:t xml:space="preserve"> – primary </w:t>
+      </w:r>
+      <w:proofErr w:type="gramStart"/>
+      <w:r>
+        <w:t>shard :</w:t>
+      </w:r>
+      <w:proofErr w:type="gramEnd"/>
+      <w:r>
+        <w:t xml:space="preserve"> the number of shards a given index has.</w:t>
       </w:r>
     </w:p>
     <w:p>
       <w:pPr>
         <w:ind w:left="720" w:hanging="720"/>
       </w:pPr>
+      <w:proofErr w:type="gramStart"/>
       <w:r>
         <w:t>s</w:t>
       </w:r>
       <w:r>
-        <w:t>pilt api : to increase the number of shards in an index.</w:t>
+        <w:t>pilt</w:t>
+      </w:r>
+      <w:proofErr w:type="gramEnd"/>
+      <w:r>
+        <w:t xml:space="preserve"> </w:t>
+      </w:r>
+      <w:proofErr w:type="spellStart"/>
+      <w:r>
+        <w:t>api</w:t>
+      </w:r>
+      <w:proofErr w:type="spellEnd"/>
+      <w:r>
+        <w:t xml:space="preserve"> : to increase the number of </w:t>
+      </w:r>
+      <w:proofErr w:type="spellStart"/>
+      <w:r>
+        <w:t>shards</w:t>
+      </w:r>
+      <w:proofErr w:type="spellEnd"/>
+      <w:r>
+        <w:t xml:space="preserve"> in an index.</w:t>
       </w:r>
     </w:p>
     <w:p>
       <w:pPr>
         <w:ind w:left="720" w:hanging="720"/>
       </w:pPr>
-      <w:r>
-        <w:t>shrik api : to reduce the number of shards for an index.</w:t>
+      <w:proofErr w:type="spellStart"/>
+      <w:proofErr w:type="gramStart"/>
+      <w:r>
+        <w:t>shrik</w:t>
+      </w:r>
+      <w:proofErr w:type="spellEnd"/>
+      <w:proofErr w:type="gramEnd"/>
+      <w:r>
+        <w:t xml:space="preserve"> </w:t>
+      </w:r>
+      <w:proofErr w:type="spellStart"/>
+      <w:r>
+        <w:t>api</w:t>
+      </w:r>
+      <w:proofErr w:type="spellEnd"/>
+      <w:r>
+        <w:t xml:space="preserve"> : to reduce the number of shards for an index.</w:t>
       </w:r>
     </w:p>
     <w:p>
@@ -666,7 +968,15 @@
         <w:ind w:left="720" w:hanging="720"/>
       </w:pPr>
       <w:r>
-        <w:t>- it is configured at the index level</w:t>
+        <w:t xml:space="preserve">- </w:t>
+      </w:r>
+      <w:proofErr w:type="gramStart"/>
+      <w:r>
+        <w:t>it</w:t>
+      </w:r>
+      <w:proofErr w:type="gramEnd"/>
+      <w:r>
+        <w:t xml:space="preserve"> is configured at the index level</w:t>
       </w:r>
     </w:p>
     <w:p>
@@ -674,7 +984,13 @@
         <w:ind w:left="720" w:hanging="720"/>
       </w:pPr>
       <w:r>
-        <w:t>- copies of shards are created – replica shards.</w:t>
+        <w:t xml:space="preserve">- </w:t>
+      </w:r>
+      <w:r>
+        <w:t>Copies</w:t>
+      </w:r>
+      <w:r>
+        <w:t xml:space="preserve"> of shards are created – replica shards.</w:t>
       </w:r>
     </w:p>
     <w:p>
@@ -682,7 +998,13 @@
         <w:ind w:left="720" w:hanging="720"/>
       </w:pPr>
       <w:r>
-        <w:t>- when an index is created we can choose how many replicas of each shard we want. 1 being the default.</w:t>
+        <w:t xml:space="preserve">- </w:t>
+      </w:r>
+      <w:r>
+        <w:t>When</w:t>
+      </w:r>
+      <w:r>
+        <w:t xml:space="preserve"> an index is created we can choose how many replicas of each shard we want. 1 being the default.</w:t>
       </w:r>
     </w:p>
     <w:p>
@@ -692,8 +1014,1423 @@
       <w:r>
         <w:t xml:space="preserve">- </w:t>
       </w:r>
+      <w:r>
+        <w:t>Replica</w:t>
+      </w:r>
+      <w:r>
+        <w:t xml:space="preserve"> shard is never stored in the same node.</w:t>
+      </w:r>
+    </w:p>
+    <w:p>
+      <w:pPr>
+        <w:ind w:left="720" w:hanging="720"/>
+      </w:pPr>
+      <w:r>
+        <w:t xml:space="preserve">- </w:t>
+      </w:r>
+      <w:r>
+        <w:t>Throughput</w:t>
+      </w:r>
+      <w:r>
+        <w:t xml:space="preserve"> can be increased as the query is distributed.</w:t>
+      </w:r>
+    </w:p>
+    <w:p>
+      <w:pPr>
+        <w:ind w:left="720" w:hanging="720"/>
+      </w:pPr>
+      <w:r>
+        <w:lastRenderedPageBreak/>
+        <w:t xml:space="preserve">8. </w:t>
+      </w:r>
+      <w:proofErr w:type="gramStart"/>
+      <w:r>
+        <w:t>snapshot</w:t>
+      </w:r>
+      <w:proofErr w:type="gramEnd"/>
+      <w:r>
+        <w:t>:</w:t>
+      </w:r>
+      <w:r>
+        <w:t xml:space="preserve"> to store an index </w:t>
+      </w:r>
+      <w:r>
+        <w:t>completely</w:t>
+      </w:r>
+      <w:r>
+        <w:t>.</w:t>
+      </w:r>
+    </w:p>
+    <w:p>
+      <w:pPr>
+        <w:ind w:left="720" w:hanging="720"/>
+      </w:pPr>
+      <w:r>
+        <w:t>Used for daily backup, manual backups are taken just before applying changes – just to be sure the changes are good.</w:t>
+      </w:r>
+    </w:p>
+    <w:p>
+      <w:pPr>
+        <w:ind w:left="720" w:hanging="720"/>
+      </w:pPr>
+      <w:r>
+        <w:t xml:space="preserve">9. Create and </w:t>
+      </w:r>
+      <w:r>
+        <w:t>Index:</w:t>
+      </w:r>
+      <w:r>
+        <w:t xml:space="preserve"> PUT /</w:t>
+      </w:r>
+      <w:proofErr w:type="spellStart"/>
+      <w:r>
+        <w:t>indexname</w:t>
+      </w:r>
+      <w:proofErr w:type="spellEnd"/>
+    </w:p>
+    <w:p>
+      <w:pPr>
+        <w:ind w:left="720" w:hanging="720"/>
+      </w:pPr>
+      <w:r>
+        <w:t xml:space="preserve">10. </w:t>
+      </w:r>
+      <w:r>
+        <w:t>Check</w:t>
+      </w:r>
+      <w:r>
+        <w:t xml:space="preserve"> the cluster </w:t>
+      </w:r>
+      <w:r>
+        <w:t>Health:</w:t>
+      </w:r>
+      <w:r>
+        <w:t xml:space="preserve"> </w:t>
+      </w:r>
+      <w:r>
+        <w:t>GET /_cluster/health</w:t>
+      </w:r>
+      <w:r>
+        <w:br/>
+      </w:r>
+      <w:r>
+        <w:rPr>
+          <w:noProof/>
+        </w:rPr>
+        <w:drawing>
+          <wp:inline distT="0" distB="0" distL="0" distR="0">
+            <wp:extent cx="4169410" cy="1924050"/>
+            <wp:effectExtent l="0" t="0" r="2540" b="0"/>
+            <wp:docPr id="5" name="Picture 5"/>
+            <wp:cNvGraphicFramePr>
+              <a:graphicFrameLocks xmlns:a="http://schemas.openxmlformats.org/drawingml/2006/main" noChangeAspect="1"/>
+            </wp:cNvGraphicFramePr>
+            <a:graphic xmlns:a="http://schemas.openxmlformats.org/drawingml/2006/main">
+              <a:graphicData uri="http://schemas.openxmlformats.org/drawingml/2006/picture">
+                <pic:pic xmlns:pic="http://schemas.openxmlformats.org/drawingml/2006/picture">
+                  <pic:nvPicPr>
+                    <pic:cNvPr id="0" name="Picture 1"/>
+                    <pic:cNvPicPr>
+                      <a:picLocks noChangeAspect="1" noChangeArrowheads="1"/>
+                    </pic:cNvPicPr>
+                  </pic:nvPicPr>
+                  <pic:blipFill>
+                    <a:blip r:embed="rId10">
+                      <a:extLst>
+                        <a:ext uri="{28A0092B-C50C-407E-A947-70E740481C1C}">
+                          <a14:useLocalDpi xmlns:a14="http://schemas.microsoft.com/office/drawing/2010/main" val="0"/>
+                        </a:ext>
+                      </a:extLst>
+                    </a:blip>
+                    <a:srcRect/>
+                    <a:stretch>
+                      <a:fillRect/>
+                    </a:stretch>
+                  </pic:blipFill>
+                  <pic:spPr bwMode="auto">
+                    <a:xfrm>
+                      <a:off x="0" y="0"/>
+                      <a:ext cx="4169410" cy="1924050"/>
+                    </a:xfrm>
+                    <a:prstGeom prst="rect">
+                      <a:avLst/>
+                    </a:prstGeom>
+                    <a:noFill/>
+                    <a:ln>
+                      <a:noFill/>
+                    </a:ln>
+                  </pic:spPr>
+                </pic:pic>
+              </a:graphicData>
+            </a:graphic>
+          </wp:inline>
+        </w:drawing>
+      </w:r>
+      <w:r>
+        <w:br/>
+      </w:r>
+    </w:p>
+    <w:p>
+      <w:pPr>
+        <w:ind w:left="720" w:hanging="720"/>
+      </w:pPr>
+      <w:r>
+        <w:t xml:space="preserve">The cluster health is </w:t>
+      </w:r>
+      <w:r>
+        <w:rPr>
+          <w:b/>
+        </w:rPr>
+        <w:t>green</w:t>
+      </w:r>
+      <w:r>
+        <w:t xml:space="preserve"> as there is replication of shards.</w:t>
+      </w:r>
+    </w:p>
+    <w:p>
+      <w:pPr>
+        <w:ind w:left="720" w:hanging="720"/>
+      </w:pPr>
+      <w:r>
+        <w:t xml:space="preserve">11. </w:t>
+      </w:r>
+      <w:proofErr w:type="gramStart"/>
+      <w:r>
+        <w:t>check</w:t>
+      </w:r>
+      <w:proofErr w:type="gramEnd"/>
+      <w:r>
+        <w:t xml:space="preserve"> the shards : </w:t>
+      </w:r>
+      <w:r>
+        <w:t>GET /_cat/</w:t>
+      </w:r>
+      <w:proofErr w:type="spellStart"/>
+      <w:r>
+        <w:t>shards?v</w:t>
+      </w:r>
+      <w:proofErr w:type="spellEnd"/>
+      <w:r>
+        <w:br/>
+      </w:r>
+      <w:r>
+        <w:rPr>
+          <w:noProof/>
+        </w:rPr>
+        <w:drawing>
+          <wp:inline distT="0" distB="0" distL="0" distR="0">
+            <wp:extent cx="5936615" cy="450215"/>
+            <wp:effectExtent l="0" t="0" r="6985" b="6985"/>
+            <wp:docPr id="6" name="Picture 6"/>
+            <wp:cNvGraphicFramePr>
+              <a:graphicFrameLocks xmlns:a="http://schemas.openxmlformats.org/drawingml/2006/main" noChangeAspect="1"/>
+            </wp:cNvGraphicFramePr>
+            <a:graphic xmlns:a="http://schemas.openxmlformats.org/drawingml/2006/main">
+              <a:graphicData uri="http://schemas.openxmlformats.org/drawingml/2006/picture">
+                <pic:pic xmlns:pic="http://schemas.openxmlformats.org/drawingml/2006/picture">
+                  <pic:nvPicPr>
+                    <pic:cNvPr id="0" name="Picture 2"/>
+                    <pic:cNvPicPr>
+                      <a:picLocks noChangeAspect="1" noChangeArrowheads="1"/>
+                    </pic:cNvPicPr>
+                  </pic:nvPicPr>
+                  <pic:blipFill>
+                    <a:blip r:embed="rId11">
+                      <a:extLst>
+                        <a:ext uri="{28A0092B-C50C-407E-A947-70E740481C1C}">
+                          <a14:useLocalDpi xmlns:a14="http://schemas.microsoft.com/office/drawing/2010/main" val="0"/>
+                        </a:ext>
+                      </a:extLst>
+                    </a:blip>
+                    <a:srcRect/>
+                    <a:stretch>
+                      <a:fillRect/>
+                    </a:stretch>
+                  </pic:blipFill>
+                  <pic:spPr bwMode="auto">
+                    <a:xfrm>
+                      <a:off x="0" y="0"/>
+                      <a:ext cx="5936615" cy="450215"/>
+                    </a:xfrm>
+                    <a:prstGeom prst="rect">
+                      <a:avLst/>
+                    </a:prstGeom>
+                    <a:noFill/>
+                    <a:ln>
+                      <a:noFill/>
+                    </a:ln>
+                  </pic:spPr>
+                </pic:pic>
+              </a:graphicData>
+            </a:graphic>
+          </wp:inline>
+        </w:drawing>
+      </w:r>
+    </w:p>
+    <w:p>
+      <w:pPr>
+        <w:ind w:left="720" w:hanging="720"/>
+      </w:pPr>
+      <w:r>
+        <w:t xml:space="preserve">p- </w:t>
+      </w:r>
+      <w:proofErr w:type="gramStart"/>
+      <w:r>
+        <w:t>primary</w:t>
+      </w:r>
+      <w:proofErr w:type="gramEnd"/>
+      <w:r>
+        <w:t xml:space="preserve"> shard.</w:t>
+      </w:r>
+    </w:p>
+    <w:p>
+      <w:r>
+        <w:t xml:space="preserve">r – </w:t>
+      </w:r>
+      <w:proofErr w:type="gramStart"/>
+      <w:r>
+        <w:t>replica</w:t>
+      </w:r>
+      <w:proofErr w:type="gramEnd"/>
+      <w:r>
+        <w:t xml:space="preserve"> shard.</w:t>
+      </w:r>
+    </w:p>
+    <w:p>
+      <w:proofErr w:type="gramStart"/>
+      <w:r>
+        <w:t>state</w:t>
+      </w:r>
+      <w:proofErr w:type="gramEnd"/>
+      <w:r>
+        <w:t xml:space="preserve"> = STARTED: both primary and replica shards are available for requests.</w:t>
+      </w:r>
+    </w:p>
+    <w:p>
+      <w:r>
+        <w:t xml:space="preserve">12. </w:t>
+      </w:r>
+      <w:proofErr w:type="gramStart"/>
+      <w:r>
+        <w:t>different</w:t>
+      </w:r>
+      <w:proofErr w:type="gramEnd"/>
+      <w:r>
+        <w:t xml:space="preserve"> roles of a node.</w:t>
+      </w:r>
+    </w:p>
+    <w:p>
+      <w:r>
+        <w:t xml:space="preserve">Master </w:t>
+      </w:r>
+      <w:proofErr w:type="gramStart"/>
+      <w:r>
+        <w:t>node :</w:t>
+      </w:r>
+      <w:proofErr w:type="gramEnd"/>
+      <w:r>
+        <w:t xml:space="preserve"> </w:t>
+      </w:r>
+    </w:p>
+    <w:p>
+      <w:r>
+        <w:t xml:space="preserve">Data </w:t>
+      </w:r>
+      <w:proofErr w:type="gramStart"/>
+      <w:r>
+        <w:t>node :</w:t>
+      </w:r>
+      <w:proofErr w:type="gramEnd"/>
+      <w:r>
+        <w:t xml:space="preserve"> </w:t>
+      </w:r>
+    </w:p>
+    <w:p>
+      <w:r>
+        <w:t xml:space="preserve">Ingest </w:t>
+      </w:r>
+      <w:proofErr w:type="gramStart"/>
+      <w:r>
+        <w:t>Node :</w:t>
+      </w:r>
+      <w:proofErr w:type="gramEnd"/>
+      <w:r>
+        <w:t xml:space="preserve"> This enables a node to run Ingest pipelines.</w:t>
+      </w:r>
+    </w:p>
+    <w:p>
+      <w:proofErr w:type="gramStart"/>
+      <w:r>
+        <w:t>Node.ml :</w:t>
+      </w:r>
+      <w:proofErr w:type="gramEnd"/>
+      <w:r>
+        <w:t xml:space="preserve"> identifies a node as machine learning</w:t>
+      </w:r>
+    </w:p>
+    <w:p>
+      <w:proofErr w:type="spellStart"/>
+      <w:proofErr w:type="gramStart"/>
+      <w:r>
+        <w:t>Xpack.ml.enabled</w:t>
+      </w:r>
+      <w:proofErr w:type="spellEnd"/>
+      <w:r>
+        <w:t xml:space="preserve"> :</w:t>
+      </w:r>
+      <w:proofErr w:type="gramEnd"/>
+      <w:r>
+        <w:t xml:space="preserve"> Determines if the node should respond to machine learning requests.</w:t>
+      </w:r>
+    </w:p>
+    <w:p>
+      <w:r>
+        <w:t xml:space="preserve">Co-ordination </w:t>
+      </w:r>
+      <w:proofErr w:type="gramStart"/>
+      <w:r>
+        <w:t>node :</w:t>
+      </w:r>
+      <w:proofErr w:type="gramEnd"/>
+      <w:r>
+        <w:t xml:space="preserve"> how ES process a request and delegates it internally to data nodes[by removing other roles – no role exists.</w:t>
+      </w:r>
+      <w:r>
+        <w:t>, kind of a load balances</w:t>
+      </w:r>
+      <w:r>
+        <w:t>].</w:t>
+      </w:r>
+    </w:p>
+    <w:p/>
+    <w:p>
+      <w:r>
+        <w:t xml:space="preserve">13. Roles of our </w:t>
+      </w:r>
+      <w:proofErr w:type="gramStart"/>
+      <w:r>
+        <w:t>nodes ?</w:t>
+      </w:r>
+      <w:proofErr w:type="gramEnd"/>
+    </w:p>
+    <w:p/>
+    <w:p>
+      <w:proofErr w:type="gramStart"/>
+      <w:r>
+        <w:t>Command :</w:t>
+      </w:r>
+      <w:proofErr w:type="gramEnd"/>
+      <w:r>
+        <w:t xml:space="preserve"> </w:t>
+      </w:r>
+      <w:r>
+        <w:t>GET /_cat/</w:t>
+      </w:r>
+      <w:proofErr w:type="spellStart"/>
+      <w:r>
+        <w:t>nodes?v</w:t>
+      </w:r>
+      <w:proofErr w:type="spellEnd"/>
+    </w:p>
+    <w:p>
+      <w:r>
+        <w:t>o/</w:t>
+      </w:r>
+      <w:proofErr w:type="gramStart"/>
+      <w:r>
+        <w:t>p :</w:t>
+      </w:r>
+      <w:proofErr w:type="gramEnd"/>
+      <w:r>
+        <w:t xml:space="preserve"> </w:t>
+      </w:r>
+    </w:p>
+    <w:p>
+      <w:r>
+        <w:rPr>
+          <w:noProof/>
+        </w:rPr>
+        <w:drawing>
+          <wp:inline distT="0" distB="0" distL="0" distR="0">
+            <wp:extent cx="5936615" cy="511810"/>
+            <wp:effectExtent l="0" t="0" r="6985" b="2540"/>
+            <wp:docPr id="7" name="Picture 7"/>
+            <wp:cNvGraphicFramePr>
+              <a:graphicFrameLocks xmlns:a="http://schemas.openxmlformats.org/drawingml/2006/main" noChangeAspect="1"/>
+            </wp:cNvGraphicFramePr>
+            <a:graphic xmlns:a="http://schemas.openxmlformats.org/drawingml/2006/main">
+              <a:graphicData uri="http://schemas.openxmlformats.org/drawingml/2006/picture">
+                <pic:pic xmlns:pic="http://schemas.openxmlformats.org/drawingml/2006/picture">
+                  <pic:nvPicPr>
+                    <pic:cNvPr id="0" name="Picture 3"/>
+                    <pic:cNvPicPr>
+                      <a:picLocks noChangeAspect="1" noChangeArrowheads="1"/>
+                    </pic:cNvPicPr>
+                  </pic:nvPicPr>
+                  <pic:blipFill>
+                    <a:blip r:embed="rId12">
+                      <a:extLst>
+                        <a:ext uri="{28A0092B-C50C-407E-A947-70E740481C1C}">
+                          <a14:useLocalDpi xmlns:a14="http://schemas.microsoft.com/office/drawing/2010/main" val="0"/>
+                        </a:ext>
+                      </a:extLst>
+                    </a:blip>
+                    <a:srcRect/>
+                    <a:stretch>
+                      <a:fillRect/>
+                    </a:stretch>
+                  </pic:blipFill>
+                  <pic:spPr bwMode="auto">
+                    <a:xfrm>
+                      <a:off x="0" y="0"/>
+                      <a:ext cx="5936615" cy="511810"/>
+                    </a:xfrm>
+                    <a:prstGeom prst="rect">
+                      <a:avLst/>
+                    </a:prstGeom>
+                    <a:noFill/>
+                    <a:ln>
+                      <a:noFill/>
+                    </a:ln>
+                  </pic:spPr>
+                </pic:pic>
+              </a:graphicData>
+            </a:graphic>
+          </wp:inline>
+        </w:drawing>
+      </w:r>
+    </w:p>
+    <w:p>
+      <w:proofErr w:type="gramStart"/>
+      <w:r>
+        <w:t>dim</w:t>
+      </w:r>
+      <w:proofErr w:type="gramEnd"/>
+      <w:r>
+        <w:t xml:space="preserve"> – data ingest and master</w:t>
+      </w:r>
+    </w:p>
+    <w:p>
+      <w:r>
+        <w:t xml:space="preserve">m - </w:t>
+      </w:r>
+      <w:proofErr w:type="gramStart"/>
+      <w:r>
+        <w:t>master</w:t>
+      </w:r>
+      <w:proofErr w:type="gramEnd"/>
+    </w:p>
+    <w:p>
+      <w:r>
+        <w:t>14.</w:t>
+      </w:r>
+      <w:r>
+        <w:t xml:space="preserve"> </w:t>
+      </w:r>
+      <w:r>
+        <w:t>ES exposes a rest API.</w:t>
+      </w:r>
+    </w:p>
+    <w:p>
+      <w:r>
+        <w:t>- HTTP verb is important to perform a particular action.</w:t>
+      </w:r>
+    </w:p>
+    <w:p>
+      <w:r>
+        <w:t xml:space="preserve">Delete an </w:t>
+      </w:r>
+      <w:proofErr w:type="gramStart"/>
+      <w:r>
+        <w:t>index :</w:t>
+      </w:r>
+      <w:proofErr w:type="gramEnd"/>
+      <w:r>
+        <w:t xml:space="preserve">  </w:t>
+      </w:r>
+      <w:r>
+        <w:rPr>
+          <w:noProof/>
+        </w:rPr>
+        <w:drawing>
+          <wp:inline distT="0" distB="0" distL="0" distR="0">
+            <wp:extent cx="1146175" cy="293370"/>
+            <wp:effectExtent l="0" t="0" r="0" b="0"/>
+            <wp:docPr id="11" name="Picture 11"/>
+            <wp:cNvGraphicFramePr>
+              <a:graphicFrameLocks xmlns:a="http://schemas.openxmlformats.org/drawingml/2006/main" noChangeAspect="1"/>
+            </wp:cNvGraphicFramePr>
+            <a:graphic xmlns:a="http://schemas.openxmlformats.org/drawingml/2006/main">
+              <a:graphicData uri="http://schemas.openxmlformats.org/drawingml/2006/picture">
+                <pic:pic xmlns:pic="http://schemas.openxmlformats.org/drawingml/2006/picture">
+                  <pic:nvPicPr>
+                    <pic:cNvPr id="0" name="Picture 7"/>
+                    <pic:cNvPicPr>
+                      <a:picLocks noChangeAspect="1" noChangeArrowheads="1"/>
+                    </pic:cNvPicPr>
+                  </pic:nvPicPr>
+                  <pic:blipFill>
+                    <a:blip r:embed="rId13">
+                      <a:extLst>
+                        <a:ext uri="{28A0092B-C50C-407E-A947-70E740481C1C}">
+                          <a14:useLocalDpi xmlns:a14="http://schemas.microsoft.com/office/drawing/2010/main" val="0"/>
+                        </a:ext>
+                      </a:extLst>
+                    </a:blip>
+                    <a:srcRect/>
+                    <a:stretch>
+                      <a:fillRect/>
+                    </a:stretch>
+                  </pic:blipFill>
+                  <pic:spPr bwMode="auto">
+                    <a:xfrm>
+                      <a:off x="0" y="0"/>
+                      <a:ext cx="1146175" cy="293370"/>
+                    </a:xfrm>
+                    <a:prstGeom prst="rect">
+                      <a:avLst/>
+                    </a:prstGeom>
+                    <a:noFill/>
+                    <a:ln>
+                      <a:noFill/>
+                    </a:ln>
+                  </pic:spPr>
+                </pic:pic>
+              </a:graphicData>
+            </a:graphic>
+          </wp:inline>
+        </w:drawing>
+      </w:r>
+      <w:r>
+        <w:br/>
+      </w:r>
+      <w:r>
+        <w:br/>
+        <w:t xml:space="preserve">Create an index by specify the number of shards and replicas. </w:t>
+      </w:r>
+      <w:proofErr w:type="gramStart"/>
+      <w:r>
+        <w:t>[</w:t>
+      </w:r>
+      <w:r>
+        <w:t xml:space="preserve"> For</w:t>
+      </w:r>
+      <w:proofErr w:type="gramEnd"/>
+      <w:r>
+        <w:t xml:space="preserve"> indices that we use to create for production purposes we should stick to the default values</w:t>
+      </w:r>
+      <w:r>
+        <w:t>]</w:t>
+      </w:r>
+      <w:r>
+        <w:br/>
+        <w:t>first line : http verb + end point</w:t>
+      </w:r>
+    </w:p>
+    <w:p>
+      <w:r>
+        <w:t xml:space="preserve">Other </w:t>
+      </w:r>
+      <w:proofErr w:type="gramStart"/>
+      <w:r>
+        <w:t>lines :</w:t>
+      </w:r>
+      <w:proofErr w:type="gramEnd"/>
+      <w:r>
+        <w:t xml:space="preserve"> </w:t>
+      </w:r>
+      <w:proofErr w:type="spellStart"/>
+      <w:r>
+        <w:t>json</w:t>
+      </w:r>
+      <w:proofErr w:type="spellEnd"/>
+      <w:r>
+        <w:t xml:space="preserve"> request body AND index settings should be passed as a </w:t>
+      </w:r>
+      <w:proofErr w:type="spellStart"/>
+      <w:r>
+        <w:t>json</w:t>
+      </w:r>
+      <w:proofErr w:type="spellEnd"/>
+      <w:r>
+        <w:t xml:space="preserve"> object</w:t>
+      </w:r>
+    </w:p>
+    <w:p>
+      <w:r>
+        <w:rPr>
+          <w:noProof/>
+        </w:rPr>
+        <w:drawing>
+          <wp:inline distT="0" distB="0" distL="0" distR="0">
+            <wp:extent cx="4182745" cy="1398905"/>
+            <wp:effectExtent l="0" t="0" r="8255" b="0"/>
+            <wp:docPr id="9" name="Picture 9"/>
+            <wp:cNvGraphicFramePr>
+              <a:graphicFrameLocks xmlns:a="http://schemas.openxmlformats.org/drawingml/2006/main" noChangeAspect="1"/>
+            </wp:cNvGraphicFramePr>
+            <a:graphic xmlns:a="http://schemas.openxmlformats.org/drawingml/2006/main">
+              <a:graphicData uri="http://schemas.openxmlformats.org/drawingml/2006/picture">
+                <pic:pic xmlns:pic="http://schemas.openxmlformats.org/drawingml/2006/picture">
+                  <pic:nvPicPr>
+                    <pic:cNvPr id="0" name="Picture 5"/>
+                    <pic:cNvPicPr>
+                      <a:picLocks noChangeAspect="1" noChangeArrowheads="1"/>
+                    </pic:cNvPicPr>
+                  </pic:nvPicPr>
+                  <pic:blipFill>
+                    <a:blip r:embed="rId14">
+                      <a:extLst>
+                        <a:ext uri="{28A0092B-C50C-407E-A947-70E740481C1C}">
+                          <a14:useLocalDpi xmlns:a14="http://schemas.microsoft.com/office/drawing/2010/main" val="0"/>
+                        </a:ext>
+                      </a:extLst>
+                    </a:blip>
+                    <a:srcRect/>
+                    <a:stretch>
+                      <a:fillRect/>
+                    </a:stretch>
+                  </pic:blipFill>
+                  <pic:spPr bwMode="auto">
+                    <a:xfrm>
+                      <a:off x="0" y="0"/>
+                      <a:ext cx="4182745" cy="1398905"/>
+                    </a:xfrm>
+                    <a:prstGeom prst="rect">
+                      <a:avLst/>
+                    </a:prstGeom>
+                    <a:noFill/>
+                    <a:ln>
+                      <a:noFill/>
+                    </a:ln>
+                  </pic:spPr>
+                </pic:pic>
+              </a:graphicData>
+            </a:graphic>
+          </wp:inline>
+        </w:drawing>
+      </w:r>
+    </w:p>
+    <w:p/>
+    <w:p>
+      <w:proofErr w:type="gramStart"/>
+      <w:r>
+        <w:t xml:space="preserve">15. </w:t>
+      </w:r>
+      <w:r>
+        <w:t xml:space="preserve"> </w:t>
+      </w:r>
+      <w:r>
+        <w:t>INDEXING A DOCUMENT</w:t>
+      </w:r>
+      <w:r>
+        <w:t xml:space="preserve"> BY</w:t>
+      </w:r>
+      <w:proofErr w:type="gramEnd"/>
+      <w:r>
+        <w:t xml:space="preserve"> sending a request to an end point.</w:t>
+      </w:r>
+    </w:p>
+    <w:p>
+      <w:pPr>
+        <w:rPr>
+          <w:i/>
+        </w:rPr>
+      </w:pPr>
+      <w:r>
+        <w:rPr>
+          <w:i/>
+        </w:rPr>
+        <w:t xml:space="preserve">- </w:t>
+      </w:r>
+      <w:proofErr w:type="gramStart"/>
+      <w:r>
+        <w:rPr>
+          <w:i/>
+        </w:rPr>
+        <w:t>we</w:t>
+      </w:r>
+      <w:proofErr w:type="gramEnd"/>
+      <w:r>
+        <w:rPr>
+          <w:i/>
+        </w:rPr>
+        <w:t xml:space="preserve"> need to define the document </w:t>
+      </w:r>
+      <w:r>
+        <w:rPr>
+          <w:i/>
+        </w:rPr>
+        <w:t>within</w:t>
+      </w:r>
+      <w:r>
+        <w:rPr>
+          <w:i/>
+        </w:rPr>
+        <w:t xml:space="preserve"> the request body as a </w:t>
+      </w:r>
+      <w:proofErr w:type="spellStart"/>
+      <w:r>
+        <w:rPr>
+          <w:i/>
+        </w:rPr>
+        <w:t>json</w:t>
+      </w:r>
+      <w:proofErr w:type="spellEnd"/>
+      <w:r>
+        <w:rPr>
+          <w:i/>
+        </w:rPr>
+        <w:t xml:space="preserve"> object</w:t>
+      </w:r>
+    </w:p>
+    <w:p>
+      <w:r>
+        <w:rPr>
+          <w:noProof/>
+        </w:rPr>
+        <w:drawing>
+          <wp:inline distT="0" distB="0" distL="0" distR="0">
+            <wp:extent cx="4449445" cy="1330960"/>
+            <wp:effectExtent l="0" t="0" r="8255" b="2540"/>
+            <wp:docPr id="12" name="Picture 12"/>
+            <wp:cNvGraphicFramePr>
+              <a:graphicFrameLocks xmlns:a="http://schemas.openxmlformats.org/drawingml/2006/main" noChangeAspect="1"/>
+            </wp:cNvGraphicFramePr>
+            <a:graphic xmlns:a="http://schemas.openxmlformats.org/drawingml/2006/main">
+              <a:graphicData uri="http://schemas.openxmlformats.org/drawingml/2006/picture">
+                <pic:pic xmlns:pic="http://schemas.openxmlformats.org/drawingml/2006/picture">
+                  <pic:nvPicPr>
+                    <pic:cNvPr id="0" name="Picture 8"/>
+                    <pic:cNvPicPr>
+                      <a:picLocks noChangeAspect="1" noChangeArrowheads="1"/>
+                    </pic:cNvPicPr>
+                  </pic:nvPicPr>
+                  <pic:blipFill>
+                    <a:blip r:embed="rId15">
+                      <a:extLst>
+                        <a:ext uri="{28A0092B-C50C-407E-A947-70E740481C1C}">
+                          <a14:useLocalDpi xmlns:a14="http://schemas.microsoft.com/office/drawing/2010/main" val="0"/>
+                        </a:ext>
+                      </a:extLst>
+                    </a:blip>
+                    <a:srcRect/>
+                    <a:stretch>
+                      <a:fillRect/>
+                    </a:stretch>
+                  </pic:blipFill>
+                  <pic:spPr bwMode="auto">
+                    <a:xfrm>
+                      <a:off x="0" y="0"/>
+                      <a:ext cx="4449445" cy="1330960"/>
+                    </a:xfrm>
+                    <a:prstGeom prst="rect">
+                      <a:avLst/>
+                    </a:prstGeom>
+                    <a:noFill/>
+                    <a:ln>
+                      <a:noFill/>
+                    </a:ln>
+                  </pic:spPr>
+                </pic:pic>
+              </a:graphicData>
+            </a:graphic>
+          </wp:inline>
+        </w:drawing>
+      </w:r>
+    </w:p>
+    <w:p>
+      <w:r>
+        <w:lastRenderedPageBreak/>
+        <w:t>o/</w:t>
+      </w:r>
+      <w:proofErr w:type="gramStart"/>
+      <w:r>
+        <w:t>p :</w:t>
+      </w:r>
+      <w:proofErr w:type="gramEnd"/>
+      <w:r>
+        <w:t xml:space="preserve"> </w:t>
+      </w:r>
+      <w:r>
+        <w:br/>
+      </w:r>
+      <w:r>
+        <w:rPr>
+          <w:noProof/>
+        </w:rPr>
+        <w:drawing>
+          <wp:inline distT="0" distB="0" distL="0" distR="0">
+            <wp:extent cx="2740298" cy="2047164"/>
+            <wp:effectExtent l="0" t="0" r="3175" b="0"/>
+            <wp:docPr id="13" name="Picture 13"/>
+            <wp:cNvGraphicFramePr>
+              <a:graphicFrameLocks xmlns:a="http://schemas.openxmlformats.org/drawingml/2006/main" noChangeAspect="1"/>
+            </wp:cNvGraphicFramePr>
+            <a:graphic xmlns:a="http://schemas.openxmlformats.org/drawingml/2006/main">
+              <a:graphicData uri="http://schemas.openxmlformats.org/drawingml/2006/picture">
+                <pic:pic xmlns:pic="http://schemas.openxmlformats.org/drawingml/2006/picture">
+                  <pic:nvPicPr>
+                    <pic:cNvPr id="0" name="Picture 9"/>
+                    <pic:cNvPicPr>
+                      <a:picLocks noChangeAspect="1" noChangeArrowheads="1"/>
+                    </pic:cNvPicPr>
+                  </pic:nvPicPr>
+                  <pic:blipFill>
+                    <a:blip r:embed="rId16">
+                      <a:extLst>
+                        <a:ext uri="{28A0092B-C50C-407E-A947-70E740481C1C}">
+                          <a14:useLocalDpi xmlns:a14="http://schemas.microsoft.com/office/drawing/2010/main" val="0"/>
+                        </a:ext>
+                      </a:extLst>
+                    </a:blip>
+                    <a:srcRect/>
+                    <a:stretch>
+                      <a:fillRect/>
+                    </a:stretch>
+                  </pic:blipFill>
+                  <pic:spPr bwMode="auto">
+                    <a:xfrm>
+                      <a:off x="0" y="0"/>
+                      <a:ext cx="2752083" cy="2055968"/>
+                    </a:xfrm>
+                    <a:prstGeom prst="rect">
+                      <a:avLst/>
+                    </a:prstGeom>
+                    <a:noFill/>
+                    <a:ln>
+                      <a:noFill/>
+                    </a:ln>
+                  </pic:spPr>
+                </pic:pic>
+              </a:graphicData>
+            </a:graphic>
+          </wp:inline>
+        </w:drawing>
+      </w:r>
+      <w:r>
+        <w:br/>
+      </w:r>
+      <w:r>
+        <w:br/>
+        <w:t xml:space="preserve">_shards : The number of </w:t>
+      </w:r>
+      <w:proofErr w:type="spellStart"/>
+      <w:r>
+        <w:t>shards</w:t>
+      </w:r>
+      <w:proofErr w:type="spellEnd"/>
+      <w:r>
+        <w:t xml:space="preserve"> in which you successfully stored a document.</w:t>
+      </w:r>
+      <w:r>
+        <w:br/>
+        <w:t xml:space="preserve">In step </w:t>
+      </w:r>
+      <w:proofErr w:type="gramStart"/>
+      <w:r>
+        <w:t>14 :</w:t>
+      </w:r>
+      <w:proofErr w:type="gramEnd"/>
+      <w:r>
+        <w:t xml:space="preserve"> </w:t>
+      </w:r>
+      <w:proofErr w:type="spellStart"/>
+      <w:r>
+        <w:t>replics</w:t>
+      </w:r>
+      <w:proofErr w:type="spellEnd"/>
+      <w:r>
+        <w:t xml:space="preserve"> are 2, so document was added to primary and also to the 2 replicas so total is 3.</w:t>
+      </w:r>
+    </w:p>
+    <w:p>
+      <w:r>
+        <w:t>_</w:t>
+      </w:r>
+      <w:proofErr w:type="gramStart"/>
+      <w:r>
+        <w:t>id :</w:t>
+      </w:r>
+      <w:proofErr w:type="gramEnd"/>
+      <w:r>
+        <w:t xml:space="preserve"> was created automatically but we can add that too.</w:t>
+      </w:r>
+    </w:p>
+    <w:p/>
+    <w:p>
+      <w:r>
+        <w:t>16. Add _id while indexing a document.</w:t>
+      </w:r>
+    </w:p>
+    <w:p>
+      <w:r>
+        <w:t xml:space="preserve">To specify an </w:t>
+      </w:r>
+      <w:proofErr w:type="gramStart"/>
+      <w:r>
+        <w:t>id :</w:t>
+      </w:r>
+      <w:proofErr w:type="gramEnd"/>
+      <w:r>
+        <w:t xml:space="preserve"> we need to change the http verb to put as this is a convention for REST </w:t>
+      </w:r>
+      <w:proofErr w:type="spellStart"/>
+      <w:r>
+        <w:t>api</w:t>
+      </w:r>
+      <w:proofErr w:type="spellEnd"/>
+      <w:r>
+        <w:t>.</w:t>
+      </w:r>
+      <w:r>
+        <w:br/>
+      </w:r>
+      <w:r>
+        <w:br/>
+      </w:r>
+      <w:r>
+        <w:rPr>
+          <w:noProof/>
+        </w:rPr>
+        <w:drawing>
+          <wp:inline distT="0" distB="0" distL="0" distR="0">
+            <wp:extent cx="5936615" cy="1733550"/>
+            <wp:effectExtent l="0" t="0" r="6985" b="0"/>
+            <wp:docPr id="14" name="Picture 14"/>
+            <wp:cNvGraphicFramePr>
+              <a:graphicFrameLocks xmlns:a="http://schemas.openxmlformats.org/drawingml/2006/main" noChangeAspect="1"/>
+            </wp:cNvGraphicFramePr>
+            <a:graphic xmlns:a="http://schemas.openxmlformats.org/drawingml/2006/main">
+              <a:graphicData uri="http://schemas.openxmlformats.org/drawingml/2006/picture">
+                <pic:pic xmlns:pic="http://schemas.openxmlformats.org/drawingml/2006/picture">
+                  <pic:nvPicPr>
+                    <pic:cNvPr id="0" name="Picture 10"/>
+                    <pic:cNvPicPr>
+                      <a:picLocks noChangeAspect="1" noChangeArrowheads="1"/>
+                    </pic:cNvPicPr>
+                  </pic:nvPicPr>
+                  <pic:blipFill>
+                    <a:blip r:embed="rId17">
+                      <a:extLst>
+                        <a:ext uri="{28A0092B-C50C-407E-A947-70E740481C1C}">
+                          <a14:useLocalDpi xmlns:a14="http://schemas.microsoft.com/office/drawing/2010/main" val="0"/>
+                        </a:ext>
+                      </a:extLst>
+                    </a:blip>
+                    <a:srcRect/>
+                    <a:stretch>
+                      <a:fillRect/>
+                    </a:stretch>
+                  </pic:blipFill>
+                  <pic:spPr bwMode="auto">
+                    <a:xfrm>
+                      <a:off x="0" y="0"/>
+                      <a:ext cx="5936615" cy="1733550"/>
+                    </a:xfrm>
+                    <a:prstGeom prst="rect">
+                      <a:avLst/>
+                    </a:prstGeom>
+                    <a:noFill/>
+                    <a:ln>
+                      <a:noFill/>
+                    </a:ln>
+                  </pic:spPr>
+                </pic:pic>
+              </a:graphicData>
+            </a:graphic>
+          </wp:inline>
+        </w:drawing>
+      </w:r>
+    </w:p>
+    <w:p/>
+    <w:p>
+      <w:r>
+        <w:t>17. Retrieving documents from an index.</w:t>
+      </w:r>
+      <w:r>
+        <w:br/>
+      </w:r>
+      <w:r>
+        <w:rPr>
+          <w:noProof/>
+        </w:rPr>
+        <w:drawing>
+          <wp:inline distT="0" distB="0" distL="0" distR="0">
+            <wp:extent cx="5943600" cy="1760855"/>
+            <wp:effectExtent l="0" t="0" r="0" b="0"/>
+            <wp:docPr id="15" name="Picture 15"/>
+            <wp:cNvGraphicFramePr>
+              <a:graphicFrameLocks xmlns:a="http://schemas.openxmlformats.org/drawingml/2006/main" noChangeAspect="1"/>
+            </wp:cNvGraphicFramePr>
+            <a:graphic xmlns:a="http://schemas.openxmlformats.org/drawingml/2006/main">
+              <a:graphicData uri="http://schemas.openxmlformats.org/drawingml/2006/picture">
+                <pic:pic xmlns:pic="http://schemas.openxmlformats.org/drawingml/2006/picture">
+                  <pic:nvPicPr>
+                    <pic:cNvPr id="0" name="Picture 11"/>
+                    <pic:cNvPicPr>
+                      <a:picLocks noChangeAspect="1" noChangeArrowheads="1"/>
+                    </pic:cNvPicPr>
+                  </pic:nvPicPr>
+                  <pic:blipFill>
+                    <a:blip r:embed="rId18">
+                      <a:extLst>
+                        <a:ext uri="{28A0092B-C50C-407E-A947-70E740481C1C}">
+                          <a14:useLocalDpi xmlns:a14="http://schemas.microsoft.com/office/drawing/2010/main" val="0"/>
+                        </a:ext>
+                      </a:extLst>
+                    </a:blip>
+                    <a:srcRect/>
+                    <a:stretch>
+                      <a:fillRect/>
+                    </a:stretch>
+                  </pic:blipFill>
+                  <pic:spPr bwMode="auto">
+                    <a:xfrm>
+                      <a:off x="0" y="0"/>
+                      <a:ext cx="5943600" cy="1760855"/>
+                    </a:xfrm>
+                    <a:prstGeom prst="rect">
+                      <a:avLst/>
+                    </a:prstGeom>
+                    <a:noFill/>
+                    <a:ln>
+                      <a:noFill/>
+                    </a:ln>
+                  </pic:spPr>
+                </pic:pic>
+              </a:graphicData>
+            </a:graphic>
+          </wp:inline>
+        </w:drawing>
+      </w:r>
+    </w:p>
+    <w:p/>
+    <w:p>
+      <w:r>
+        <w:t xml:space="preserve">18. Updating </w:t>
+      </w:r>
+      <w:r>
+        <w:t>documents:</w:t>
+      </w:r>
+      <w:r>
+        <w:t xml:space="preserve"> by sending a update request </w:t>
+      </w:r>
+      <w:r>
+        <w:br/>
+      </w:r>
+      <w:r>
+        <w:rPr>
+          <w:noProof/>
+        </w:rPr>
+        <w:drawing>
+          <wp:inline distT="0" distB="0" distL="0" distR="0">
+            <wp:extent cx="5936615" cy="1863090"/>
+            <wp:effectExtent l="0" t="0" r="6985" b="3810"/>
+            <wp:docPr id="16" name="Picture 16"/>
+            <wp:cNvGraphicFramePr>
+              <a:graphicFrameLocks xmlns:a="http://schemas.openxmlformats.org/drawingml/2006/main" noChangeAspect="1"/>
+            </wp:cNvGraphicFramePr>
+            <a:graphic xmlns:a="http://schemas.openxmlformats.org/drawingml/2006/main">
+              <a:graphicData uri="http://schemas.openxmlformats.org/drawingml/2006/picture">
+                <pic:pic xmlns:pic="http://schemas.openxmlformats.org/drawingml/2006/picture">
+                  <pic:nvPicPr>
+                    <pic:cNvPr id="0" name="Picture 12"/>
+                    <pic:cNvPicPr>
+                      <a:picLocks noChangeAspect="1" noChangeArrowheads="1"/>
+                    </pic:cNvPicPr>
+                  </pic:nvPicPr>
+                  <pic:blipFill>
+                    <a:blip r:embed="rId19">
+                      <a:extLst>
+                        <a:ext uri="{28A0092B-C50C-407E-A947-70E740481C1C}">
+                          <a14:useLocalDpi xmlns:a14="http://schemas.microsoft.com/office/drawing/2010/main" val="0"/>
+                        </a:ext>
+                      </a:extLst>
+                    </a:blip>
+                    <a:srcRect/>
+                    <a:stretch>
+                      <a:fillRect/>
+                    </a:stretch>
+                  </pic:blipFill>
+                  <pic:spPr bwMode="auto">
+                    <a:xfrm>
+                      <a:off x="0" y="0"/>
+                      <a:ext cx="5936615" cy="1863090"/>
+                    </a:xfrm>
+                    <a:prstGeom prst="rect">
+                      <a:avLst/>
+                    </a:prstGeom>
+                    <a:noFill/>
+                    <a:ln>
+                      <a:noFill/>
+                    </a:ln>
+                  </pic:spPr>
+                </pic:pic>
+              </a:graphicData>
+            </a:graphic>
+          </wp:inline>
+        </w:drawing>
+      </w:r>
+    </w:p>
+    <w:p/>
+    <w:p>
+      <w:r>
+        <w:t>19. Adding new fields to existing documents.</w:t>
+      </w:r>
+      <w:r>
+        <w:br/>
+      </w:r>
+      <w:r>
+        <w:rPr>
+          <w:noProof/>
+        </w:rPr>
+        <w:drawing>
+          <wp:inline distT="0" distB="0" distL="0" distR="0">
+            <wp:extent cx="5943600" cy="2047240"/>
+            <wp:effectExtent l="0" t="0" r="0" b="0"/>
+            <wp:docPr id="18" name="Picture 18"/>
+            <wp:cNvGraphicFramePr>
+              <a:graphicFrameLocks xmlns:a="http://schemas.openxmlformats.org/drawingml/2006/main" noChangeAspect="1"/>
+            </wp:cNvGraphicFramePr>
+            <a:graphic xmlns:a="http://schemas.openxmlformats.org/drawingml/2006/main">
+              <a:graphicData uri="http://schemas.openxmlformats.org/drawingml/2006/picture">
+                <pic:pic xmlns:pic="http://schemas.openxmlformats.org/drawingml/2006/picture">
+                  <pic:nvPicPr>
+                    <pic:cNvPr id="0" name="Picture 14"/>
+                    <pic:cNvPicPr>
+                      <a:picLocks noChangeAspect="1" noChangeArrowheads="1"/>
+                    </pic:cNvPicPr>
+                  </pic:nvPicPr>
+                  <pic:blipFill>
+                    <a:blip r:embed="rId20">
+                      <a:extLst>
+                        <a:ext uri="{28A0092B-C50C-407E-A947-70E740481C1C}">
+                          <a14:useLocalDpi xmlns:a14="http://schemas.microsoft.com/office/drawing/2010/main" val="0"/>
+                        </a:ext>
+                      </a:extLst>
+                    </a:blip>
+                    <a:srcRect/>
+                    <a:stretch>
+                      <a:fillRect/>
+                    </a:stretch>
+                  </pic:blipFill>
+                  <pic:spPr bwMode="auto">
+                    <a:xfrm>
+                      <a:off x="0" y="0"/>
+                      <a:ext cx="5943600" cy="2047240"/>
+                    </a:xfrm>
+                    <a:prstGeom prst="rect">
+                      <a:avLst/>
+                    </a:prstGeom>
+                    <a:noFill/>
+                    <a:ln>
+                      <a:noFill/>
+                    </a:ln>
+                  </pic:spPr>
+                </pic:pic>
+              </a:graphicData>
+            </a:graphic>
+          </wp:inline>
+        </w:drawing>
+      </w:r>
+    </w:p>
+    <w:p>
+      <w:pPr>
+        <w:rPr>
+          <w:noProof/>
+        </w:rPr>
+      </w:pPr>
+      <w:r>
+        <w:rPr>
+          <w:noProof/>
+        </w:rPr>
+        <w:t xml:space="preserve">Now we see the new </w:t>
+      </w:r>
+      <w:r>
+        <w:rPr>
+          <w:noProof/>
+        </w:rPr>
+        <w:t>field with data.</w:t>
+      </w:r>
+    </w:p>
+    <w:p>
+      <w:pPr>
+        <w:rPr>
+          <w:b/>
+        </w:rPr>
+      </w:pPr>
+      <w:r>
+        <w:rPr>
+          <w:b/>
+          <w:noProof/>
+        </w:rPr>
+        <w:drawing>
+          <wp:inline distT="0" distB="0" distL="0" distR="0">
+            <wp:extent cx="5943600" cy="2668270"/>
+            <wp:effectExtent l="0" t="0" r="0" b="0"/>
+            <wp:docPr id="19" name="Picture 19"/>
+            <wp:cNvGraphicFramePr>
+              <a:graphicFrameLocks xmlns:a="http://schemas.openxmlformats.org/drawingml/2006/main" noChangeAspect="1"/>
+            </wp:cNvGraphicFramePr>
+            <a:graphic xmlns:a="http://schemas.openxmlformats.org/drawingml/2006/main">
+              <a:graphicData uri="http://schemas.openxmlformats.org/drawingml/2006/picture">
+                <pic:pic xmlns:pic="http://schemas.openxmlformats.org/drawingml/2006/picture">
+                  <pic:nvPicPr>
+                    <pic:cNvPr id="0" name="Picture 15"/>
+                    <pic:cNvPicPr>
+                      <a:picLocks noChangeAspect="1" noChangeArrowheads="1"/>
+                    </pic:cNvPicPr>
+                  </pic:nvPicPr>
+                  <pic:blipFill>
+                    <a:blip r:embed="rId21">
+                      <a:extLst>
+                        <a:ext uri="{28A0092B-C50C-407E-A947-70E740481C1C}">
+                          <a14:useLocalDpi xmlns:a14="http://schemas.microsoft.com/office/drawing/2010/main" val="0"/>
+                        </a:ext>
+                      </a:extLst>
+                    </a:blip>
+                    <a:srcRect/>
+                    <a:stretch>
+                      <a:fillRect/>
+                    </a:stretch>
+                  </pic:blipFill>
+                  <pic:spPr bwMode="auto">
+                    <a:xfrm>
+                      <a:off x="0" y="0"/>
+                      <a:ext cx="5943600" cy="2668270"/>
+                    </a:xfrm>
+                    <a:prstGeom prst="rect">
+                      <a:avLst/>
+                    </a:prstGeom>
+                    <a:noFill/>
+                    <a:ln>
+                      <a:noFill/>
+                    </a:ln>
+                  </pic:spPr>
+                </pic:pic>
+              </a:graphicData>
+            </a:graphic>
+          </wp:inline>
+        </w:drawing>
+      </w:r>
+    </w:p>
+    <w:p>
+      <w:r>
+        <w:lastRenderedPageBreak/>
+        <w:t>How this works internally.</w:t>
+      </w:r>
+    </w:p>
+    <w:p>
+      <w:pPr>
+        <w:pStyle w:val="ListParagraph"/>
+        <w:numPr>
+          <w:ilvl w:val="0"/>
+          <w:numId w:val="1"/>
+        </w:numPr>
+      </w:pPr>
+      <w:r>
+        <w:t>ES documents are immutable (!).</w:t>
+      </w:r>
+    </w:p>
+    <w:p>
+      <w:pPr>
+        <w:pStyle w:val="ListParagraph"/>
+        <w:numPr>
+          <w:ilvl w:val="0"/>
+          <w:numId w:val="1"/>
+        </w:numPr>
+      </w:pPr>
+      <w:r>
+        <w:t xml:space="preserve">The _update </w:t>
+      </w:r>
+      <w:proofErr w:type="spellStart"/>
+      <w:proofErr w:type="gramStart"/>
+      <w:r>
+        <w:t>api</w:t>
+      </w:r>
+      <w:proofErr w:type="spellEnd"/>
+      <w:r>
+        <w:t xml:space="preserve"> :</w:t>
+      </w:r>
+      <w:proofErr w:type="gramEnd"/>
+      <w:r>
+        <w:t xml:space="preserve"> retrieved the document/changed its fields/re-indexed the document with the same id.</w:t>
+      </w:r>
+    </w:p>
+    <w:p>
+      <w:r>
+        <w:t>20. Scripted updates</w:t>
+      </w:r>
+    </w:p>
+    <w:p>
+      <w:r>
+        <w:t>- There is a use case where you retrieve a document first + update a field value + update the document.</w:t>
+      </w:r>
+    </w:p>
+    <w:p>
+      <w:r>
+        <w:t xml:space="preserve">- </w:t>
+      </w:r>
+      <w:proofErr w:type="gramStart"/>
+      <w:r>
+        <w:t>all</w:t>
+      </w:r>
+      <w:proofErr w:type="gramEnd"/>
+      <w:r>
+        <w:t xml:space="preserve"> of this can be done in one go.</w:t>
+      </w:r>
+    </w:p>
+    <w:p>
+      <w:r>
+        <w:t xml:space="preserve">- </w:t>
+      </w:r>
+      <w:proofErr w:type="gramStart"/>
+      <w:r>
+        <w:t>with</w:t>
+      </w:r>
+      <w:proofErr w:type="gramEnd"/>
+      <w:r>
+        <w:t xml:space="preserve"> scripting : we can use if statements </w:t>
+      </w:r>
+    </w:p>
+    <w:p>
+      <w:r>
+        <w:t xml:space="preserve">- use the _update </w:t>
+      </w:r>
+      <w:proofErr w:type="spellStart"/>
+      <w:proofErr w:type="gramStart"/>
+      <w:r>
+        <w:t>api</w:t>
+      </w:r>
+      <w:proofErr w:type="spellEnd"/>
+      <w:proofErr w:type="gramEnd"/>
+      <w:r>
+        <w:t xml:space="preserve"> + script update with the request body</w:t>
+      </w:r>
+    </w:p>
+    <w:p/>
+    <w:p>
       <w:bookmarkStart w:id="0" w:name="_GoBack"/>
       <w:bookmarkEnd w:id="0"/>
+    </w:p>
+    <w:p/>
+    <w:p/>
+    <w:p/>
+    <w:p/>
+    <w:p/>
+    <w:p/>
+    <w:p/>
+    <w:p/>
+    <w:p>
+      <w:pPr>
+        <w:ind w:left="720" w:hanging="720"/>
+      </w:pPr>
+    </w:p>
+    <w:p>
+      <w:pPr>
+        <w:ind w:left="720" w:hanging="720"/>
+      </w:pPr>
     </w:p>
     <w:p>
       <w:pPr>
@@ -710,6 +2447,127 @@
     </w:sectPr>
   </w:body>
 </w:document>
+</file>
+
+<file path=word/numbering.xml><?xml version="1.0" encoding="utf-8"?>
+<w:numbering xmlns:wpc="http://schemas.microsoft.com/office/word/2010/wordprocessingCanvas" xmlns:mc="http://schemas.openxmlformats.org/markup-compatibility/2006" xmlns:o="urn:schemas-microsoft-com:office:office" xmlns:r="http://schemas.openxmlformats.org/officeDocument/2006/relationships" xmlns:m="http://schemas.openxmlformats.org/officeDocument/2006/math" xmlns:v="urn:schemas-microsoft-com:vml" xmlns:wp14="http://schemas.microsoft.com/office/word/2010/wordprocessingDrawing" xmlns:wp="http://schemas.openxmlformats.org/drawingml/2006/wordprocessingDrawing" xmlns:w10="urn:schemas-microsoft-com:office:word" xmlns:w="http://schemas.openxmlformats.org/wordprocessingml/2006/main" xmlns:w14="http://schemas.microsoft.com/office/word/2010/wordml" xmlns:w15="http://schemas.microsoft.com/office/word/2012/wordml" xmlns:wpg="http://schemas.microsoft.com/office/word/2010/wordprocessingGroup" xmlns:wpi="http://schemas.microsoft.com/office/word/2010/wordprocessingInk" xmlns:wne="http://schemas.microsoft.com/office/word/2006/wordml" xmlns:wps="http://schemas.microsoft.com/office/word/2010/wordprocessingShape" mc:Ignorable="w14 w15 wp14">
+  <w:abstractNum w:abstractNumId="0" w15:restartNumberingAfterBreak="0">
+    <w:nsid w:val="240F1D2E"/>
+    <w:multiLevelType w:val="hybridMultilevel"/>
+    <w:tmpl w:val="44AAB7D6"/>
+    <w:lvl w:ilvl="0" w:tplc="BC848442">
+      <w:start w:val="20"/>
+      <w:numFmt w:val="bullet"/>
+      <w:lvlText w:val="-"/>
+      <w:lvlJc w:val="left"/>
+      <w:pPr>
+        <w:ind w:left="720" w:hanging="360"/>
+      </w:pPr>
+      <w:rPr>
+        <w:rFonts w:ascii="Calibri" w:eastAsiaTheme="minorHAnsi" w:hAnsi="Calibri" w:cs="Calibri" w:hint="default"/>
+      </w:rPr>
+    </w:lvl>
+    <w:lvl w:ilvl="1" w:tplc="04090003" w:tentative="1">
+      <w:start w:val="1"/>
+      <w:numFmt w:val="bullet"/>
+      <w:lvlText w:val="o"/>
+      <w:lvlJc w:val="left"/>
+      <w:pPr>
+        <w:ind w:left="1440" w:hanging="360"/>
+      </w:pPr>
+      <w:rPr>
+        <w:rFonts w:ascii="Courier New" w:hAnsi="Courier New" w:cs="Courier New" w:hint="default"/>
+      </w:rPr>
+    </w:lvl>
+    <w:lvl w:ilvl="2" w:tplc="04090005" w:tentative="1">
+      <w:start w:val="1"/>
+      <w:numFmt w:val="bullet"/>
+      <w:lvlText w:val=""/>
+      <w:lvlJc w:val="left"/>
+      <w:pPr>
+        <w:ind w:left="2160" w:hanging="360"/>
+      </w:pPr>
+      <w:rPr>
+        <w:rFonts w:ascii="Wingdings" w:hAnsi="Wingdings" w:hint="default"/>
+      </w:rPr>
+    </w:lvl>
+    <w:lvl w:ilvl="3" w:tplc="04090001" w:tentative="1">
+      <w:start w:val="1"/>
+      <w:numFmt w:val="bullet"/>
+      <w:lvlText w:val=""/>
+      <w:lvlJc w:val="left"/>
+      <w:pPr>
+        <w:ind w:left="2880" w:hanging="360"/>
+      </w:pPr>
+      <w:rPr>
+        <w:rFonts w:ascii="Symbol" w:hAnsi="Symbol" w:hint="default"/>
+      </w:rPr>
+    </w:lvl>
+    <w:lvl w:ilvl="4" w:tplc="04090003" w:tentative="1">
+      <w:start w:val="1"/>
+      <w:numFmt w:val="bullet"/>
+      <w:lvlText w:val="o"/>
+      <w:lvlJc w:val="left"/>
+      <w:pPr>
+        <w:ind w:left="3600" w:hanging="360"/>
+      </w:pPr>
+      <w:rPr>
+        <w:rFonts w:ascii="Courier New" w:hAnsi="Courier New" w:cs="Courier New" w:hint="default"/>
+      </w:rPr>
+    </w:lvl>
+    <w:lvl w:ilvl="5" w:tplc="04090005" w:tentative="1">
+      <w:start w:val="1"/>
+      <w:numFmt w:val="bullet"/>
+      <w:lvlText w:val=""/>
+      <w:lvlJc w:val="left"/>
+      <w:pPr>
+        <w:ind w:left="4320" w:hanging="360"/>
+      </w:pPr>
+      <w:rPr>
+        <w:rFonts w:ascii="Wingdings" w:hAnsi="Wingdings" w:hint="default"/>
+      </w:rPr>
+    </w:lvl>
+    <w:lvl w:ilvl="6" w:tplc="04090001" w:tentative="1">
+      <w:start w:val="1"/>
+      <w:numFmt w:val="bullet"/>
+      <w:lvlText w:val=""/>
+      <w:lvlJc w:val="left"/>
+      <w:pPr>
+        <w:ind w:left="5040" w:hanging="360"/>
+      </w:pPr>
+      <w:rPr>
+        <w:rFonts w:ascii="Symbol" w:hAnsi="Symbol" w:hint="default"/>
+      </w:rPr>
+    </w:lvl>
+    <w:lvl w:ilvl="7" w:tplc="04090003" w:tentative="1">
+      <w:start w:val="1"/>
+      <w:numFmt w:val="bullet"/>
+      <w:lvlText w:val="o"/>
+      <w:lvlJc w:val="left"/>
+      <w:pPr>
+        <w:ind w:left="5760" w:hanging="360"/>
+      </w:pPr>
+      <w:rPr>
+        <w:rFonts w:ascii="Courier New" w:hAnsi="Courier New" w:cs="Courier New" w:hint="default"/>
+      </w:rPr>
+    </w:lvl>
+    <w:lvl w:ilvl="8" w:tplc="04090005" w:tentative="1">
+      <w:start w:val="1"/>
+      <w:numFmt w:val="bullet"/>
+      <w:lvlText w:val=""/>
+      <w:lvlJc w:val="left"/>
+      <w:pPr>
+        <w:ind w:left="6480" w:hanging="360"/>
+      </w:pPr>
+      <w:rPr>
+        <w:rFonts w:ascii="Wingdings" w:hAnsi="Wingdings" w:hint="default"/>
+      </w:rPr>
+    </w:lvl>
+  </w:abstractNum>
+  <w:num w:numId="1">
+    <w:abstractNumId w:val="0"/>
+  </w:num>
+</w:numbering>
 </file>
 
 <file path=word/styles.xml><?xml version="1.0" encoding="utf-8"?>
@@ -1144,6 +3002,17 @@
       <w:u w:val="single"/>
     </w:rPr>
   </w:style>
+  <w:style w:type="paragraph" w:styleId="ListParagraph">
+    <w:name w:val="List Paragraph"/>
+    <w:basedOn w:val="Normal"/>
+    <w:uiPriority w:val="34"/>
+    <w:qFormat/>
+    <w:rsid w:val="000235F2"/>
+    <w:pPr>
+      <w:ind w:left="720"/>
+      <w:contextualSpacing/>
+    </w:pPr>
+  </w:style>
 </w:styles>
 </file>
 

</xml_diff>

<commit_message>
Elastic search : Primary Term and Sequence numbers Explained
</commit_message>
<xml_diff>
--- a/elastic search.docx
+++ b/elastic search.docx
@@ -1973,7 +1973,16 @@
       </w:r>
       <w:proofErr w:type="gramEnd"/>
       <w:r>
-        <w:t xml:space="preserve"> we need to change the http verb to put as this is a convention for REST </w:t>
+        <w:t xml:space="preserve"> we need to change the http verb to </w:t>
+      </w:r>
+      <w:r>
+        <w:rPr>
+          <w:b/>
+        </w:rPr>
+        <w:t>PUT</w:t>
+      </w:r>
+      <w:r>
+        <w:t xml:space="preserve"> as this is a convention for REST </w:t>
       </w:r>
       <w:proofErr w:type="spellStart"/>
       <w:r>
@@ -2409,11 +2418,1748 @@
         <w:t xml:space="preserve"> + script update with the request body</w:t>
       </w:r>
     </w:p>
+    <w:p>
+      <w:proofErr w:type="gramStart"/>
+      <w:r>
+        <w:t>Example :</w:t>
+      </w:r>
+      <w:proofErr w:type="gramEnd"/>
+    </w:p>
+    <w:p>
+      <w:proofErr w:type="spellStart"/>
+      <w:proofErr w:type="gramStart"/>
+      <w:r>
+        <w:t>ctx</w:t>
+      </w:r>
+      <w:proofErr w:type="spellEnd"/>
+      <w:proofErr w:type="gramEnd"/>
+      <w:r>
+        <w:t>: it is a ES variable and short for context.</w:t>
+      </w:r>
+    </w:p>
+    <w:p>
+      <w:r>
+        <w:t>_</w:t>
+      </w:r>
+      <w:proofErr w:type="gramStart"/>
+      <w:r>
+        <w:t>source :</w:t>
+      </w:r>
+      <w:proofErr w:type="gramEnd"/>
+      <w:r>
+        <w:t xml:space="preserve"> access the source document using the _source property, which gives us an object containing the objects fields.</w:t>
+      </w:r>
+      <w:r>
+        <w:br/>
+      </w:r>
+      <w:r>
+        <w:br/>
+      </w:r>
+      <w:r>
+        <w:rPr>
+          <w:noProof/>
+        </w:rPr>
+        <w:drawing>
+          <wp:inline distT="0" distB="0" distL="0" distR="0">
+            <wp:extent cx="5943600" cy="1890395"/>
+            <wp:effectExtent l="0" t="0" r="0" b="0"/>
+            <wp:docPr id="8" name="Picture 8"/>
+            <wp:cNvGraphicFramePr>
+              <a:graphicFrameLocks xmlns:a="http://schemas.openxmlformats.org/drawingml/2006/main" noChangeAspect="1"/>
+            </wp:cNvGraphicFramePr>
+            <a:graphic xmlns:a="http://schemas.openxmlformats.org/drawingml/2006/main">
+              <a:graphicData uri="http://schemas.openxmlformats.org/drawingml/2006/picture">
+                <pic:pic xmlns:pic="http://schemas.openxmlformats.org/drawingml/2006/picture">
+                  <pic:nvPicPr>
+                    <pic:cNvPr id="0" name="Picture 1"/>
+                    <pic:cNvPicPr>
+                      <a:picLocks noChangeAspect="1" noChangeArrowheads="1"/>
+                    </pic:cNvPicPr>
+                  </pic:nvPicPr>
+                  <pic:blipFill>
+                    <a:blip r:embed="rId22">
+                      <a:extLst>
+                        <a:ext uri="{28A0092B-C50C-407E-A947-70E740481C1C}">
+                          <a14:useLocalDpi xmlns:a14="http://schemas.microsoft.com/office/drawing/2010/main" val="0"/>
+                        </a:ext>
+                      </a:extLst>
+                    </a:blip>
+                    <a:srcRect/>
+                    <a:stretch>
+                      <a:fillRect/>
+                    </a:stretch>
+                  </pic:blipFill>
+                  <pic:spPr bwMode="auto">
+                    <a:xfrm>
+                      <a:off x="0" y="0"/>
+                      <a:ext cx="5943600" cy="1890395"/>
+                    </a:xfrm>
+                    <a:prstGeom prst="rect">
+                      <a:avLst/>
+                    </a:prstGeom>
+                    <a:noFill/>
+                    <a:ln>
+                      <a:noFill/>
+                    </a:ln>
+                  </pic:spPr>
+                </pic:pic>
+              </a:graphicData>
+            </a:graphic>
+          </wp:inline>
+        </w:drawing>
+      </w:r>
+    </w:p>
     <w:p/>
     <w:p>
+      <w:pPr>
+        <w:pStyle w:val="ListParagraph"/>
+        <w:numPr>
+          <w:ilvl w:val="0"/>
+          <w:numId w:val="1"/>
+        </w:numPr>
+      </w:pPr>
+      <w:r>
+        <w:t>We can do assignments also apart from updating a field.</w:t>
+      </w:r>
+      <w:r>
+        <w:br/>
+      </w:r>
+      <w:r>
+        <w:br/>
+      </w:r>
+      <w:r>
+        <w:rPr>
+          <w:noProof/>
+        </w:rPr>
+        <w:drawing>
+          <wp:inline distT="0" distB="0" distL="0" distR="0">
+            <wp:extent cx="5137848" cy="1931158"/>
+            <wp:effectExtent l="0" t="0" r="5715" b="0"/>
+            <wp:docPr id="10" name="Picture 10"/>
+            <wp:cNvGraphicFramePr>
+              <a:graphicFrameLocks xmlns:a="http://schemas.openxmlformats.org/drawingml/2006/main" noChangeAspect="1"/>
+            </wp:cNvGraphicFramePr>
+            <a:graphic xmlns:a="http://schemas.openxmlformats.org/drawingml/2006/main">
+              <a:graphicData uri="http://schemas.openxmlformats.org/drawingml/2006/picture">
+                <pic:pic xmlns:pic="http://schemas.openxmlformats.org/drawingml/2006/picture">
+                  <pic:nvPicPr>
+                    <pic:cNvPr id="0" name="Picture 2"/>
+                    <pic:cNvPicPr>
+                      <a:picLocks noChangeAspect="1" noChangeArrowheads="1"/>
+                    </pic:cNvPicPr>
+                  </pic:nvPicPr>
+                  <pic:blipFill>
+                    <a:blip r:embed="rId23">
+                      <a:extLst>
+                        <a:ext uri="{28A0092B-C50C-407E-A947-70E740481C1C}">
+                          <a14:useLocalDpi xmlns:a14="http://schemas.microsoft.com/office/drawing/2010/main" val="0"/>
+                        </a:ext>
+                      </a:extLst>
+                    </a:blip>
+                    <a:srcRect/>
+                    <a:stretch>
+                      <a:fillRect/>
+                    </a:stretch>
+                  </pic:blipFill>
+                  <pic:spPr bwMode="auto">
+                    <a:xfrm>
+                      <a:off x="0" y="0"/>
+                      <a:ext cx="5153102" cy="1936891"/>
+                    </a:xfrm>
+                    <a:prstGeom prst="rect">
+                      <a:avLst/>
+                    </a:prstGeom>
+                    <a:noFill/>
+                    <a:ln>
+                      <a:noFill/>
+                    </a:ln>
+                  </pic:spPr>
+                </pic:pic>
+              </a:graphicData>
+            </a:graphic>
+          </wp:inline>
+        </w:drawing>
+      </w:r>
+    </w:p>
+    <w:p>
+      <w:pPr>
+        <w:pStyle w:val="ListParagraph"/>
+        <w:numPr>
+          <w:ilvl w:val="0"/>
+          <w:numId w:val="1"/>
+        </w:numPr>
+      </w:pPr>
+      <w:r>
+        <w:lastRenderedPageBreak/>
+        <w:t xml:space="preserve">Now if some customer purchases 4 products, the application must send a request to reduce the </w:t>
+      </w:r>
+      <w:proofErr w:type="spellStart"/>
+      <w:r>
+        <w:t>instock</w:t>
+      </w:r>
+      <w:proofErr w:type="spellEnd"/>
+      <w:r>
+        <w:t xml:space="preserve"> count by 4.</w:t>
+      </w:r>
+    </w:p>
+    <w:p>
+      <w:pPr>
+        <w:pStyle w:val="ListParagraph"/>
+        <w:numPr>
+          <w:ilvl w:val="0"/>
+          <w:numId w:val="1"/>
+        </w:numPr>
+      </w:pPr>
+      <w:r>
+        <w:t xml:space="preserve">We use this by writing a </w:t>
+      </w:r>
+      <w:proofErr w:type="spellStart"/>
+      <w:r>
+        <w:t>params</w:t>
+      </w:r>
+      <w:proofErr w:type="spellEnd"/>
+      <w:r>
+        <w:t xml:space="preserve"> object and using its value to reduce the count</w:t>
+      </w:r>
+    </w:p>
+    <w:p>
+      <w:pPr>
+        <w:pStyle w:val="ListParagraph"/>
+      </w:pPr>
+      <w:r>
+        <w:rPr>
+          <w:noProof/>
+        </w:rPr>
+        <w:drawing>
+          <wp:inline distT="0" distB="0" distL="0" distR="0">
+            <wp:extent cx="5936615" cy="1945005"/>
+            <wp:effectExtent l="0" t="0" r="6985" b="0"/>
+            <wp:docPr id="17" name="Picture 17"/>
+            <wp:cNvGraphicFramePr>
+              <a:graphicFrameLocks xmlns:a="http://schemas.openxmlformats.org/drawingml/2006/main" noChangeAspect="1"/>
+            </wp:cNvGraphicFramePr>
+            <a:graphic xmlns:a="http://schemas.openxmlformats.org/drawingml/2006/main">
+              <a:graphicData uri="http://schemas.openxmlformats.org/drawingml/2006/picture">
+                <pic:pic xmlns:pic="http://schemas.openxmlformats.org/drawingml/2006/picture">
+                  <pic:nvPicPr>
+                    <pic:cNvPr id="0" name="Picture 3"/>
+                    <pic:cNvPicPr>
+                      <a:picLocks noChangeAspect="1" noChangeArrowheads="1"/>
+                    </pic:cNvPicPr>
+                  </pic:nvPicPr>
+                  <pic:blipFill>
+                    <a:blip r:embed="rId24">
+                      <a:extLst>
+                        <a:ext uri="{28A0092B-C50C-407E-A947-70E740481C1C}">
+                          <a14:useLocalDpi xmlns:a14="http://schemas.microsoft.com/office/drawing/2010/main" val="0"/>
+                        </a:ext>
+                      </a:extLst>
+                    </a:blip>
+                    <a:srcRect/>
+                    <a:stretch>
+                      <a:fillRect/>
+                    </a:stretch>
+                  </pic:blipFill>
+                  <pic:spPr bwMode="auto">
+                    <a:xfrm>
+                      <a:off x="0" y="0"/>
+                      <a:ext cx="5936615" cy="1945005"/>
+                    </a:xfrm>
+                    <a:prstGeom prst="rect">
+                      <a:avLst/>
+                    </a:prstGeom>
+                    <a:noFill/>
+                    <a:ln>
+                      <a:noFill/>
+                    </a:ln>
+                  </pic:spPr>
+                </pic:pic>
+              </a:graphicData>
+            </a:graphic>
+          </wp:inline>
+        </w:drawing>
+      </w:r>
+      <w:r>
+        <w:br/>
+      </w:r>
+      <w:r>
+        <w:rPr>
+          <w:noProof/>
+        </w:rPr>
+        <w:drawing>
+          <wp:inline distT="0" distB="0" distL="0" distR="0">
+            <wp:extent cx="5943600" cy="2286000"/>
+            <wp:effectExtent l="0" t="0" r="0" b="0"/>
+            <wp:docPr id="20" name="Picture 20"/>
+            <wp:cNvGraphicFramePr>
+              <a:graphicFrameLocks xmlns:a="http://schemas.openxmlformats.org/drawingml/2006/main" noChangeAspect="1"/>
+            </wp:cNvGraphicFramePr>
+            <a:graphic xmlns:a="http://schemas.openxmlformats.org/drawingml/2006/main">
+              <a:graphicData uri="http://schemas.openxmlformats.org/drawingml/2006/picture">
+                <pic:pic xmlns:pic="http://schemas.openxmlformats.org/drawingml/2006/picture">
+                  <pic:nvPicPr>
+                    <pic:cNvPr id="0" name="Picture 4"/>
+                    <pic:cNvPicPr>
+                      <a:picLocks noChangeAspect="1" noChangeArrowheads="1"/>
+                    </pic:cNvPicPr>
+                  </pic:nvPicPr>
+                  <pic:blipFill>
+                    <a:blip r:embed="rId25">
+                      <a:extLst>
+                        <a:ext uri="{28A0092B-C50C-407E-A947-70E740481C1C}">
+                          <a14:useLocalDpi xmlns:a14="http://schemas.microsoft.com/office/drawing/2010/main" val="0"/>
+                        </a:ext>
+                      </a:extLst>
+                    </a:blip>
+                    <a:srcRect/>
+                    <a:stretch>
+                      <a:fillRect/>
+                    </a:stretch>
+                  </pic:blipFill>
+                  <pic:spPr bwMode="auto">
+                    <a:xfrm>
+                      <a:off x="0" y="0"/>
+                      <a:ext cx="5943600" cy="2286000"/>
+                    </a:xfrm>
+                    <a:prstGeom prst="rect">
+                      <a:avLst/>
+                    </a:prstGeom>
+                    <a:noFill/>
+                    <a:ln>
+                      <a:noFill/>
+                    </a:ln>
+                  </pic:spPr>
+                </pic:pic>
+              </a:graphicData>
+            </a:graphic>
+          </wp:inline>
+        </w:drawing>
+      </w:r>
+    </w:p>
+    <w:p>
+      <w:pPr>
+        <w:pStyle w:val="ListParagraph"/>
+        <w:numPr>
+          <w:ilvl w:val="0"/>
+          <w:numId w:val="1"/>
+        </w:numPr>
+      </w:pPr>
+      <w:r>
+        <w:t>If you try to update a field value with its existing value : result will be “no-op” else updated</w:t>
+      </w:r>
+    </w:p>
+    <w:p>
+      <w:pPr>
+        <w:pStyle w:val="ListParagraph"/>
+        <w:numPr>
+          <w:ilvl w:val="0"/>
+          <w:numId w:val="1"/>
+        </w:numPr>
+      </w:pPr>
+      <w:r>
+        <w:t>If the field value is set as part of a script the ”result” will always be as “updated”</w:t>
+      </w:r>
+    </w:p>
+    <w:p>
+      <w:pPr>
+        <w:pStyle w:val="ListParagraph"/>
+        <w:numPr>
+          <w:ilvl w:val="0"/>
+          <w:numId w:val="1"/>
+        </w:numPr>
+      </w:pPr>
+      <w:r>
+        <w:t>There are 2 exceptions to this – both being if we explicitly set the operation within the scripts.</w:t>
+      </w:r>
+    </w:p>
+    <w:p>
+      <w:pPr>
+        <w:pStyle w:val="ListParagraph"/>
+      </w:pPr>
+      <w:r>
+        <w:t xml:space="preserve">Case </w:t>
+      </w:r>
+      <w:proofErr w:type="gramStart"/>
+      <w:r>
+        <w:t>1 :</w:t>
+      </w:r>
+      <w:proofErr w:type="gramEnd"/>
+      <w:r>
+        <w:t xml:space="preserve"> A script to ignore a document based on a condition – by setting the </w:t>
+      </w:r>
+      <w:r>
+        <w:rPr>
+          <w:b/>
+        </w:rPr>
+        <w:t>op</w:t>
+      </w:r>
+      <w:r>
+        <w:rPr>
+          <w:b/>
+        </w:rPr>
+        <w:t xml:space="preserve"> </w:t>
+      </w:r>
+      <w:r>
+        <w:t xml:space="preserve">property on the </w:t>
+      </w:r>
+      <w:proofErr w:type="spellStart"/>
+      <w:r>
+        <w:rPr>
+          <w:b/>
+        </w:rPr>
+        <w:t>ctx</w:t>
+      </w:r>
+      <w:proofErr w:type="spellEnd"/>
+      <w:r>
+        <w:t xml:space="preserve"> variable to “</w:t>
+      </w:r>
+      <w:proofErr w:type="spellStart"/>
+      <w:r>
+        <w:t>noop</w:t>
+      </w:r>
+      <w:proofErr w:type="spellEnd"/>
+      <w:r>
+        <w:t>”.</w:t>
+      </w:r>
+    </w:p>
+    <w:p>
+      <w:pPr>
+        <w:pStyle w:val="ListParagraph"/>
+      </w:pPr>
+      <w:r>
+        <w:rPr>
+          <w:noProof/>
+        </w:rPr>
+        <w:lastRenderedPageBreak/>
+        <w:drawing>
+          <wp:inline distT="0" distB="0" distL="0" distR="0">
+            <wp:extent cx="5936615" cy="3145790"/>
+            <wp:effectExtent l="0" t="0" r="6985" b="0"/>
+            <wp:docPr id="21" name="Picture 21"/>
+            <wp:cNvGraphicFramePr>
+              <a:graphicFrameLocks xmlns:a="http://schemas.openxmlformats.org/drawingml/2006/main" noChangeAspect="1"/>
+            </wp:cNvGraphicFramePr>
+            <a:graphic xmlns:a="http://schemas.openxmlformats.org/drawingml/2006/main">
+              <a:graphicData uri="http://schemas.openxmlformats.org/drawingml/2006/picture">
+                <pic:pic xmlns:pic="http://schemas.openxmlformats.org/drawingml/2006/picture">
+                  <pic:nvPicPr>
+                    <pic:cNvPr id="0" name="Picture 5"/>
+                    <pic:cNvPicPr>
+                      <a:picLocks noChangeAspect="1" noChangeArrowheads="1"/>
+                    </pic:cNvPicPr>
+                  </pic:nvPicPr>
+                  <pic:blipFill>
+                    <a:blip r:embed="rId26">
+                      <a:extLst>
+                        <a:ext uri="{28A0092B-C50C-407E-A947-70E740481C1C}">
+                          <a14:useLocalDpi xmlns:a14="http://schemas.microsoft.com/office/drawing/2010/main" val="0"/>
+                        </a:ext>
+                      </a:extLst>
+                    </a:blip>
+                    <a:srcRect/>
+                    <a:stretch>
+                      <a:fillRect/>
+                    </a:stretch>
+                  </pic:blipFill>
+                  <pic:spPr bwMode="auto">
+                    <a:xfrm>
+                      <a:off x="0" y="0"/>
+                      <a:ext cx="5936615" cy="3145790"/>
+                    </a:xfrm>
+                    <a:prstGeom prst="rect">
+                      <a:avLst/>
+                    </a:prstGeom>
+                    <a:noFill/>
+                    <a:ln>
+                      <a:noFill/>
+                    </a:ln>
+                  </pic:spPr>
+                </pic:pic>
+              </a:graphicData>
+            </a:graphic>
+          </wp:inline>
+        </w:drawing>
+      </w:r>
+    </w:p>
+    <w:p>
+      <w:pPr>
+        <w:pStyle w:val="ListParagraph"/>
+        <w:rPr>
+          <w:b/>
+        </w:rPr>
+      </w:pPr>
+      <w:r>
+        <w:t xml:space="preserve">What the above script does is reduce the </w:t>
+      </w:r>
+      <w:proofErr w:type="spellStart"/>
+      <w:r>
+        <w:t>instock</w:t>
+      </w:r>
+      <w:proofErr w:type="spellEnd"/>
+      <w:r>
+        <w:t xml:space="preserve"> field value in the doc by 1 and set </w:t>
+      </w:r>
+      <w:proofErr w:type="gramStart"/>
+      <w:r>
+        <w:t xml:space="preserve">the </w:t>
+      </w:r>
+      <w:r>
+        <w:rPr>
+          <w:b/>
+        </w:rPr>
+        <w:t xml:space="preserve"> </w:t>
+      </w:r>
+      <w:r>
+        <w:t>result</w:t>
+      </w:r>
+      <w:proofErr w:type="gramEnd"/>
+      <w:r>
+        <w:rPr>
+          <w:b/>
+        </w:rPr>
+        <w:t xml:space="preserve"> </w:t>
+      </w:r>
+      <w:r>
+        <w:t>key</w:t>
+      </w:r>
+      <w:r>
+        <w:rPr>
+          <w:b/>
+        </w:rPr>
+        <w:t xml:space="preserve"> </w:t>
+      </w:r>
+      <w:r>
+        <w:t xml:space="preserve">to ‘updated’; if it is zero the </w:t>
+      </w:r>
+      <w:r>
+        <w:rPr>
+          <w:b/>
+        </w:rPr>
+        <w:t>result</w:t>
+      </w:r>
+      <w:r>
+        <w:t xml:space="preserve"> </w:t>
+      </w:r>
+      <w:r>
+        <w:t>key wil</w:t>
+      </w:r>
+      <w:r>
+        <w:t>l be set to a value of ‘</w:t>
+      </w:r>
+      <w:proofErr w:type="spellStart"/>
+      <w:r>
+        <w:t>noop</w:t>
+      </w:r>
+      <w:proofErr w:type="spellEnd"/>
+      <w:r>
+        <w:t>’</w:t>
+      </w:r>
+    </w:p>
+    <w:p>
+      <w:pPr>
+        <w:pStyle w:val="ListParagraph"/>
+      </w:pPr>
+    </w:p>
+    <w:p>
+      <w:pPr>
+        <w:pStyle w:val="ListParagraph"/>
+      </w:pPr>
+      <w:r>
+        <w:t xml:space="preserve">Case </w:t>
+      </w:r>
+      <w:proofErr w:type="gramStart"/>
+      <w:r>
+        <w:t>2 :</w:t>
+      </w:r>
+      <w:proofErr w:type="gramEnd"/>
+      <w:r>
+        <w:br/>
+      </w:r>
+      <w:r>
+        <w:rPr>
+          <w:noProof/>
+        </w:rPr>
+        <w:drawing>
+          <wp:inline distT="0" distB="0" distL="0" distR="0">
+            <wp:extent cx="5943600" cy="2238375"/>
+            <wp:effectExtent l="0" t="0" r="0" b="9525"/>
+            <wp:docPr id="22" name="Picture 22"/>
+            <wp:cNvGraphicFramePr>
+              <a:graphicFrameLocks xmlns:a="http://schemas.openxmlformats.org/drawingml/2006/main" noChangeAspect="1"/>
+            </wp:cNvGraphicFramePr>
+            <a:graphic xmlns:a="http://schemas.openxmlformats.org/drawingml/2006/main">
+              <a:graphicData uri="http://schemas.openxmlformats.org/drawingml/2006/picture">
+                <pic:pic xmlns:pic="http://schemas.openxmlformats.org/drawingml/2006/picture">
+                  <pic:nvPicPr>
+                    <pic:cNvPr id="0" name="Picture 6"/>
+                    <pic:cNvPicPr>
+                      <a:picLocks noChangeAspect="1" noChangeArrowheads="1"/>
+                    </pic:cNvPicPr>
+                  </pic:nvPicPr>
+                  <pic:blipFill>
+                    <a:blip r:embed="rId27">
+                      <a:extLst>
+                        <a:ext uri="{28A0092B-C50C-407E-A947-70E740481C1C}">
+                          <a14:useLocalDpi xmlns:a14="http://schemas.microsoft.com/office/drawing/2010/main" val="0"/>
+                        </a:ext>
+                      </a:extLst>
+                    </a:blip>
+                    <a:srcRect/>
+                    <a:stretch>
+                      <a:fillRect/>
+                    </a:stretch>
+                  </pic:blipFill>
+                  <pic:spPr bwMode="auto">
+                    <a:xfrm>
+                      <a:off x="0" y="0"/>
+                      <a:ext cx="5943600" cy="2238375"/>
+                    </a:xfrm>
+                    <a:prstGeom prst="rect">
+                      <a:avLst/>
+                    </a:prstGeom>
+                    <a:noFill/>
+                    <a:ln>
+                      <a:noFill/>
+                    </a:ln>
+                  </pic:spPr>
+                </pic:pic>
+              </a:graphicData>
+            </a:graphic>
+          </wp:inline>
+        </w:drawing>
+      </w:r>
+    </w:p>
+    <w:p>
+      <w:pPr>
+        <w:pStyle w:val="ListParagraph"/>
+      </w:pPr>
+      <w:r>
+        <w:t xml:space="preserve">   </w:t>
+      </w:r>
+    </w:p>
+    <w:p>
+      <w:pPr>
+        <w:pStyle w:val="ListParagraph"/>
+      </w:pPr>
+      <w:proofErr w:type="spellStart"/>
+      <w:r>
+        <w:t>Ir</w:t>
+      </w:r>
+      <w:proofErr w:type="spellEnd"/>
+      <w:r>
+        <w:t xml:space="preserve">-respective of the execution of the if </w:t>
+      </w:r>
+      <w:proofErr w:type="gramStart"/>
+      <w:r>
+        <w:t>block :</w:t>
+      </w:r>
+      <w:proofErr w:type="gramEnd"/>
+      <w:r>
+        <w:t xml:space="preserve"> the result will always contain “updated”</w:t>
+      </w:r>
+    </w:p>
+    <w:p>
+      <w:pPr>
+        <w:pStyle w:val="ListParagraph"/>
+      </w:pPr>
+      <w:r>
+        <w:br/>
+        <w:t xml:space="preserve">If you want to detect if nothing was changed </w:t>
+      </w:r>
+      <w:proofErr w:type="gramStart"/>
+      <w:r>
+        <w:t>then :</w:t>
+      </w:r>
+      <w:proofErr w:type="gramEnd"/>
+      <w:r>
+        <w:t xml:space="preserve"> follow case 1.</w:t>
+      </w:r>
+    </w:p>
+    <w:p>
+      <w:pPr>
+        <w:pStyle w:val="ListParagraph"/>
+      </w:pPr>
+    </w:p>
+    <w:p>
+      <w:pPr>
+        <w:pStyle w:val="ListParagraph"/>
+      </w:pPr>
+      <w:r>
+        <w:t xml:space="preserve">Case </w:t>
+      </w:r>
+      <w:proofErr w:type="gramStart"/>
+      <w:r>
+        <w:t>3 :</w:t>
+      </w:r>
+      <w:proofErr w:type="gramEnd"/>
+      <w:r>
+        <w:t xml:space="preserve"> We can set the operation to delete which will </w:t>
+      </w:r>
+      <w:r>
+        <w:t>cause the document to be deleted.</w:t>
+      </w:r>
+      <w:r>
+        <w:br/>
+        <w:t xml:space="preserve">This will set the result key to </w:t>
+      </w:r>
+      <w:proofErr w:type="gramStart"/>
+      <w:r>
+        <w:t>deleted</w:t>
+      </w:r>
+      <w:proofErr w:type="gramEnd"/>
+      <w:r>
+        <w:t xml:space="preserve"> </w:t>
+      </w:r>
+      <w:proofErr w:type="spellStart"/>
+      <w:r>
+        <w:t>with in</w:t>
+      </w:r>
+      <w:proofErr w:type="spellEnd"/>
+      <w:r>
+        <w:t xml:space="preserve"> the results.</w:t>
+      </w:r>
+    </w:p>
+    <w:p>
+      <w:pPr>
+        <w:pStyle w:val="ListParagraph"/>
+        <w:rPr>
+          <w:b/>
+        </w:rPr>
+      </w:pPr>
+      <w:proofErr w:type="spellStart"/>
+      <w:r>
+        <w:rPr>
+          <w:b/>
+        </w:rPr>
+        <w:t>ctx.op</w:t>
+      </w:r>
+      <w:proofErr w:type="spellEnd"/>
+      <w:r>
+        <w:rPr>
+          <w:b/>
+        </w:rPr>
+        <w:t xml:space="preserve"> = ’delete’;</w:t>
+      </w:r>
+    </w:p>
+    <w:p>
+      <w:pPr>
+        <w:pStyle w:val="ListParagraph"/>
+        <w:rPr>
+          <w:b/>
+        </w:rPr>
+      </w:pPr>
+    </w:p>
+    <w:p>
+      <w:pPr>
+        <w:pStyle w:val="ListParagraph"/>
+      </w:pPr>
+    </w:p>
+    <w:p>
+      <w:pPr>
+        <w:pStyle w:val="ListParagraph"/>
+      </w:pPr>
+    </w:p>
+    <w:p>
+      <w:pPr>
+        <w:pStyle w:val="ListParagraph"/>
+      </w:pPr>
+    </w:p>
+    <w:p>
+      <w:pPr>
+        <w:pStyle w:val="ListParagraph"/>
+      </w:pPr>
+    </w:p>
+    <w:p>
+      <w:pPr>
+        <w:pStyle w:val="ListParagraph"/>
+      </w:pPr>
+      <w:r>
+        <w:t xml:space="preserve">21. Updating documents using </w:t>
+      </w:r>
+      <w:proofErr w:type="spellStart"/>
+      <w:r>
+        <w:t>upserts</w:t>
+      </w:r>
+      <w:proofErr w:type="spellEnd"/>
+    </w:p>
+    <w:p>
+      <w:pPr>
+        <w:pStyle w:val="ListParagraph"/>
+      </w:pPr>
+      <w:r>
+        <w:t>Insert if not present or else update it.</w:t>
+      </w:r>
+    </w:p>
+    <w:p>
+      <w:pPr>
+        <w:pStyle w:val="ListParagraph"/>
+      </w:pPr>
+      <w:r>
+        <w:rPr>
+          <w:noProof/>
+        </w:rPr>
+        <w:drawing>
+          <wp:inline distT="0" distB="0" distL="0" distR="0">
+            <wp:extent cx="5943600" cy="2204085"/>
+            <wp:effectExtent l="0" t="0" r="0" b="5715"/>
+            <wp:docPr id="23" name="Picture 23"/>
+            <wp:cNvGraphicFramePr>
+              <a:graphicFrameLocks xmlns:a="http://schemas.openxmlformats.org/drawingml/2006/main" noChangeAspect="1"/>
+            </wp:cNvGraphicFramePr>
+            <a:graphic xmlns:a="http://schemas.openxmlformats.org/drawingml/2006/main">
+              <a:graphicData uri="http://schemas.openxmlformats.org/drawingml/2006/picture">
+                <pic:pic xmlns:pic="http://schemas.openxmlformats.org/drawingml/2006/picture">
+                  <pic:nvPicPr>
+                    <pic:cNvPr id="0" name="Picture 7"/>
+                    <pic:cNvPicPr>
+                      <a:picLocks noChangeAspect="1" noChangeArrowheads="1"/>
+                    </pic:cNvPicPr>
+                  </pic:nvPicPr>
+                  <pic:blipFill>
+                    <a:blip r:embed="rId28">
+                      <a:extLst>
+                        <a:ext uri="{28A0092B-C50C-407E-A947-70E740481C1C}">
+                          <a14:useLocalDpi xmlns:a14="http://schemas.microsoft.com/office/drawing/2010/main" val="0"/>
+                        </a:ext>
+                      </a:extLst>
+                    </a:blip>
+                    <a:srcRect/>
+                    <a:stretch>
+                      <a:fillRect/>
+                    </a:stretch>
+                  </pic:blipFill>
+                  <pic:spPr bwMode="auto">
+                    <a:xfrm>
+                      <a:off x="0" y="0"/>
+                      <a:ext cx="5943600" cy="2204085"/>
+                    </a:xfrm>
+                    <a:prstGeom prst="rect">
+                      <a:avLst/>
+                    </a:prstGeom>
+                    <a:noFill/>
+                    <a:ln>
+                      <a:noFill/>
+                    </a:ln>
+                  </pic:spPr>
+                </pic:pic>
+              </a:graphicData>
+            </a:graphic>
+          </wp:inline>
+        </w:drawing>
+      </w:r>
+    </w:p>
+    <w:p>
+      <w:pPr>
+        <w:pStyle w:val="ListParagraph"/>
+      </w:pPr>
+    </w:p>
+    <w:p>
+      <w:pPr>
+        <w:pStyle w:val="ListParagraph"/>
+      </w:pPr>
+      <w:r>
+        <w:t xml:space="preserve">The </w:t>
+      </w:r>
+      <w:proofErr w:type="spellStart"/>
+      <w:r>
+        <w:t>instock</w:t>
+      </w:r>
+      <w:proofErr w:type="spellEnd"/>
+      <w:r>
+        <w:t xml:space="preserve"> is 5 after creation.</w:t>
+      </w:r>
+      <w:r>
+        <w:br/>
+      </w:r>
+      <w:r>
+        <w:rPr>
+          <w:noProof/>
+        </w:rPr>
+        <w:drawing>
+          <wp:inline distT="0" distB="0" distL="0" distR="0">
+            <wp:extent cx="5943600" cy="2428875"/>
+            <wp:effectExtent l="0" t="0" r="0" b="9525"/>
+            <wp:docPr id="24" name="Picture 24"/>
+            <wp:cNvGraphicFramePr>
+              <a:graphicFrameLocks xmlns:a="http://schemas.openxmlformats.org/drawingml/2006/main" noChangeAspect="1"/>
+            </wp:cNvGraphicFramePr>
+            <a:graphic xmlns:a="http://schemas.openxmlformats.org/drawingml/2006/main">
+              <a:graphicData uri="http://schemas.openxmlformats.org/drawingml/2006/picture">
+                <pic:pic xmlns:pic="http://schemas.openxmlformats.org/drawingml/2006/picture">
+                  <pic:nvPicPr>
+                    <pic:cNvPr id="0" name="Picture 8"/>
+                    <pic:cNvPicPr>
+                      <a:picLocks noChangeAspect="1" noChangeArrowheads="1"/>
+                    </pic:cNvPicPr>
+                  </pic:nvPicPr>
+                  <pic:blipFill>
+                    <a:blip r:embed="rId29">
+                      <a:extLst>
+                        <a:ext uri="{28A0092B-C50C-407E-A947-70E740481C1C}">
+                          <a14:useLocalDpi xmlns:a14="http://schemas.microsoft.com/office/drawing/2010/main" val="0"/>
+                        </a:ext>
+                      </a:extLst>
+                    </a:blip>
+                    <a:srcRect/>
+                    <a:stretch>
+                      <a:fillRect/>
+                    </a:stretch>
+                  </pic:blipFill>
+                  <pic:spPr bwMode="auto">
+                    <a:xfrm>
+                      <a:off x="0" y="0"/>
+                      <a:ext cx="5943600" cy="2428875"/>
+                    </a:xfrm>
+                    <a:prstGeom prst="rect">
+                      <a:avLst/>
+                    </a:prstGeom>
+                    <a:noFill/>
+                    <a:ln>
+                      <a:noFill/>
+                    </a:ln>
+                  </pic:spPr>
+                </pic:pic>
+              </a:graphicData>
+            </a:graphic>
+          </wp:inline>
+        </w:drawing>
+      </w:r>
+    </w:p>
+    <w:p>
+      <w:pPr>
+        <w:pStyle w:val="ListParagraph"/>
+      </w:pPr>
+    </w:p>
+    <w:p>
+      <w:pPr>
+        <w:pStyle w:val="ListParagraph"/>
+        <w:rPr>
+          <w:b/>
+        </w:rPr>
+      </w:pPr>
+      <w:r>
+        <w:t xml:space="preserve">If the POST query is run </w:t>
+      </w:r>
+      <w:proofErr w:type="gramStart"/>
+      <w:r>
+        <w:t>again :</w:t>
+      </w:r>
+      <w:proofErr w:type="gramEnd"/>
+      <w:r>
+        <w:t xml:space="preserve">  </w:t>
+      </w:r>
+      <w:r>
+        <w:rPr>
+          <w:b/>
+        </w:rPr>
+        <w:t>"result" : "updated".</w:t>
+      </w:r>
+    </w:p>
+    <w:p>
+      <w:pPr>
+        <w:pStyle w:val="ListParagraph"/>
+      </w:pPr>
+      <w:r>
+        <w:t xml:space="preserve">So, </w:t>
+      </w:r>
+      <w:proofErr w:type="gramStart"/>
+      <w:r>
+        <w:t>The</w:t>
+      </w:r>
+      <w:proofErr w:type="gramEnd"/>
+      <w:r>
+        <w:t xml:space="preserve"> </w:t>
+      </w:r>
+      <w:r>
+        <w:t xml:space="preserve">script is run if the document exists else the </w:t>
+      </w:r>
+      <w:proofErr w:type="spellStart"/>
+      <w:r>
+        <w:t>upsert</w:t>
+      </w:r>
+      <w:proofErr w:type="spellEnd"/>
+      <w:r>
+        <w:t xml:space="preserve"> is run.</w:t>
+      </w:r>
+    </w:p>
+    <w:p>
+      <w:pPr>
+        <w:pStyle w:val="ListParagraph"/>
+      </w:pPr>
+    </w:p>
+    <w:p>
+      <w:pPr>
+        <w:pStyle w:val="ListParagraph"/>
+      </w:pPr>
+      <w:r>
+        <w:t>22. Replacing documents.</w:t>
+      </w:r>
+    </w:p>
+    <w:p>
+      <w:pPr>
+        <w:pStyle w:val="ListParagraph"/>
+      </w:pPr>
+      <w:r>
+        <w:rPr>
+          <w:noProof/>
+        </w:rPr>
+        <w:lastRenderedPageBreak/>
+        <w:drawing>
+          <wp:inline distT="0" distB="0" distL="0" distR="0">
+            <wp:extent cx="4675459" cy="1610436"/>
+            <wp:effectExtent l="0" t="0" r="0" b="8890"/>
+            <wp:docPr id="25" name="Picture 25"/>
+            <wp:cNvGraphicFramePr>
+              <a:graphicFrameLocks xmlns:a="http://schemas.openxmlformats.org/drawingml/2006/main" noChangeAspect="1"/>
+            </wp:cNvGraphicFramePr>
+            <a:graphic xmlns:a="http://schemas.openxmlformats.org/drawingml/2006/main">
+              <a:graphicData uri="http://schemas.openxmlformats.org/drawingml/2006/picture">
+                <pic:pic xmlns:pic="http://schemas.openxmlformats.org/drawingml/2006/picture">
+                  <pic:nvPicPr>
+                    <pic:cNvPr id="0" name="Picture 9"/>
+                    <pic:cNvPicPr>
+                      <a:picLocks noChangeAspect="1" noChangeArrowheads="1"/>
+                    </pic:cNvPicPr>
+                  </pic:nvPicPr>
+                  <pic:blipFill>
+                    <a:blip r:embed="rId30">
+                      <a:extLst>
+                        <a:ext uri="{28A0092B-C50C-407E-A947-70E740481C1C}">
+                          <a14:useLocalDpi xmlns:a14="http://schemas.microsoft.com/office/drawing/2010/main" val="0"/>
+                        </a:ext>
+                      </a:extLst>
+                    </a:blip>
+                    <a:srcRect/>
+                    <a:stretch>
+                      <a:fillRect/>
+                    </a:stretch>
+                  </pic:blipFill>
+                  <pic:spPr bwMode="auto">
+                    <a:xfrm>
+                      <a:off x="0" y="0"/>
+                      <a:ext cx="4688620" cy="1614969"/>
+                    </a:xfrm>
+                    <a:prstGeom prst="rect">
+                      <a:avLst/>
+                    </a:prstGeom>
+                    <a:noFill/>
+                    <a:ln>
+                      <a:noFill/>
+                    </a:ln>
+                  </pic:spPr>
+                </pic:pic>
+              </a:graphicData>
+            </a:graphic>
+          </wp:inline>
+        </w:drawing>
+      </w:r>
+    </w:p>
+    <w:p>
+      <w:pPr>
+        <w:pStyle w:val="ListParagraph"/>
+      </w:pPr>
+      <w:r>
+        <w:t>As the whole document was replaced if any other field existed in the old document they will not still exist.</w:t>
+      </w:r>
+    </w:p>
+    <w:p>
+      <w:pPr>
+        <w:pStyle w:val="ListParagraph"/>
+      </w:pPr>
+    </w:p>
+    <w:p>
+      <w:pPr>
+        <w:pStyle w:val="ListParagraph"/>
+      </w:pPr>
+      <w:r>
+        <w:t>23. DELETE documents</w:t>
+      </w:r>
+      <w:r>
+        <w:br/>
+      </w:r>
+      <w:r>
+        <w:rPr>
+          <w:noProof/>
+        </w:rPr>
+        <w:drawing>
+          <wp:inline distT="0" distB="0" distL="0" distR="0">
+            <wp:extent cx="4895410" cy="1815152"/>
+            <wp:effectExtent l="0" t="0" r="635" b="0"/>
+            <wp:docPr id="26" name="Picture 26"/>
+            <wp:cNvGraphicFramePr>
+              <a:graphicFrameLocks xmlns:a="http://schemas.openxmlformats.org/drawingml/2006/main" noChangeAspect="1"/>
+            </wp:cNvGraphicFramePr>
+            <a:graphic xmlns:a="http://schemas.openxmlformats.org/drawingml/2006/main">
+              <a:graphicData uri="http://schemas.openxmlformats.org/drawingml/2006/picture">
+                <pic:pic xmlns:pic="http://schemas.openxmlformats.org/drawingml/2006/picture">
+                  <pic:nvPicPr>
+                    <pic:cNvPr id="0" name="Picture 10"/>
+                    <pic:cNvPicPr>
+                      <a:picLocks noChangeAspect="1" noChangeArrowheads="1"/>
+                    </pic:cNvPicPr>
+                  </pic:nvPicPr>
+                  <pic:blipFill>
+                    <a:blip r:embed="rId31">
+                      <a:extLst>
+                        <a:ext uri="{28A0092B-C50C-407E-A947-70E740481C1C}">
+                          <a14:useLocalDpi xmlns:a14="http://schemas.microsoft.com/office/drawing/2010/main" val="0"/>
+                        </a:ext>
+                      </a:extLst>
+                    </a:blip>
+                    <a:srcRect/>
+                    <a:stretch>
+                      <a:fillRect/>
+                    </a:stretch>
+                  </pic:blipFill>
+                  <pic:spPr bwMode="auto">
+                    <a:xfrm>
+                      <a:off x="0" y="0"/>
+                      <a:ext cx="4909253" cy="1820285"/>
+                    </a:xfrm>
+                    <a:prstGeom prst="rect">
+                      <a:avLst/>
+                    </a:prstGeom>
+                    <a:noFill/>
+                    <a:ln>
+                      <a:noFill/>
+                    </a:ln>
+                  </pic:spPr>
+                </pic:pic>
+              </a:graphicData>
+            </a:graphic>
+          </wp:inline>
+        </w:drawing>
+      </w:r>
+    </w:p>
+    <w:p>
+      <w:pPr>
+        <w:pStyle w:val="ListParagraph"/>
+      </w:pPr>
+    </w:p>
+    <w:p>
+      <w:pPr>
+        <w:pStyle w:val="ListParagraph"/>
+      </w:pPr>
+      <w:r>
+        <w:t xml:space="preserve">24. </w:t>
+      </w:r>
+      <w:r>
+        <w:t xml:space="preserve"> </w:t>
+      </w:r>
+      <w:r>
+        <w:t xml:space="preserve">How ES reads </w:t>
+      </w:r>
+      <w:proofErr w:type="gramStart"/>
+      <w:r>
+        <w:t>data ?</w:t>
+      </w:r>
+      <w:proofErr w:type="gramEnd"/>
+    </w:p>
+    <w:p>
+      <w:pPr>
+        <w:pStyle w:val="ListParagraph"/>
+      </w:pPr>
+      <w:r>
+        <w:t xml:space="preserve">- </w:t>
+      </w:r>
+      <w:proofErr w:type="spellStart"/>
+      <w:proofErr w:type="gramStart"/>
+      <w:r>
+        <w:t>its</w:t>
+      </w:r>
+      <w:proofErr w:type="spellEnd"/>
+      <w:proofErr w:type="gramEnd"/>
+      <w:r>
+        <w:t xml:space="preserve"> about reading a single document.</w:t>
+      </w:r>
+    </w:p>
+    <w:p>
+      <w:pPr>
+        <w:pStyle w:val="ListParagraph"/>
+      </w:pPr>
+      <w:r>
+        <w:t xml:space="preserve">- </w:t>
+      </w:r>
+      <w:proofErr w:type="gramStart"/>
+      <w:r>
+        <w:t>a</w:t>
+      </w:r>
+      <w:proofErr w:type="gramEnd"/>
+      <w:r>
+        <w:t xml:space="preserve"> given node receives the read request.</w:t>
+      </w:r>
+    </w:p>
+    <w:p>
+      <w:pPr>
+        <w:pStyle w:val="ListParagraph"/>
+      </w:pPr>
+      <w:r>
+        <w:t xml:space="preserve">- </w:t>
+      </w:r>
+      <w:proofErr w:type="gramStart"/>
+      <w:r>
+        <w:t>this</w:t>
+      </w:r>
+      <w:proofErr w:type="gramEnd"/>
+      <w:r>
+        <w:t xml:space="preserve"> node is responsible for </w:t>
+      </w:r>
+      <w:proofErr w:type="spellStart"/>
+      <w:r>
+        <w:t>co-ordinating</w:t>
+      </w:r>
+      <w:proofErr w:type="spellEnd"/>
+      <w:r>
+        <w:t xml:space="preserve"> the request – so </w:t>
+      </w:r>
+      <w:proofErr w:type="spellStart"/>
+      <w:r>
+        <w:t>its</w:t>
+      </w:r>
+      <w:proofErr w:type="spellEnd"/>
+      <w:r>
+        <w:t xml:space="preserve"> called the </w:t>
+      </w:r>
+      <w:proofErr w:type="spellStart"/>
+      <w:r>
+        <w:t>co-ordinating</w:t>
+      </w:r>
+      <w:proofErr w:type="spellEnd"/>
+      <w:r>
+        <w:t xml:space="preserve"> node.</w:t>
+      </w:r>
+    </w:p>
+    <w:p>
+      <w:pPr>
+        <w:pStyle w:val="ListParagraph"/>
+      </w:pPr>
+      <w:r>
+        <w:t>- locate where the document is stored -&gt; that’s done with routing.</w:t>
+      </w:r>
+    </w:p>
+    <w:p>
+      <w:pPr>
+        <w:pStyle w:val="ListParagraph"/>
+      </w:pPr>
+      <w:r>
+        <w:t xml:space="preserve">- </w:t>
+      </w:r>
+      <w:proofErr w:type="gramStart"/>
+      <w:r>
+        <w:t>with</w:t>
+      </w:r>
+      <w:proofErr w:type="gramEnd"/>
+      <w:r>
+        <w:t xml:space="preserve"> Routing : Routing resolves to a shard that stores a given document.</w:t>
+      </w:r>
+    </w:p>
+    <w:p>
+      <w:pPr>
+        <w:pStyle w:val="ListParagraph"/>
+      </w:pPr>
+      <w:r>
+        <w:t xml:space="preserve">- </w:t>
+      </w:r>
+      <w:proofErr w:type="spellStart"/>
+      <w:proofErr w:type="gramStart"/>
+      <w:r>
+        <w:t>i.e</w:t>
+      </w:r>
+      <w:proofErr w:type="spellEnd"/>
+      <w:r>
+        <w:t xml:space="preserve"> :</w:t>
+      </w:r>
+      <w:proofErr w:type="gramEnd"/>
+      <w:r>
+        <w:t xml:space="preserve"> It resolves to a primary shard or a replication group [contains the list of primary shards + its replica groups]</w:t>
+      </w:r>
+    </w:p>
+    <w:p>
+      <w:pPr>
+        <w:pStyle w:val="ListParagraph"/>
+      </w:pPr>
+      <w:r>
+        <w:t xml:space="preserve">- </w:t>
+      </w:r>
+      <w:proofErr w:type="gramStart"/>
+      <w:r>
+        <w:t>Note :</w:t>
+      </w:r>
+      <w:proofErr w:type="gramEnd"/>
+      <w:r>
+        <w:t xml:space="preserve"> If elastic search directly retrieved the document from primary shard – all retrievals will end up in the same shard – which does not scale well : INSTEAD a shard is chosen from the replication group.</w:t>
+      </w:r>
+    </w:p>
+    <w:p>
+      <w:pPr>
+        <w:pStyle w:val="ListParagraph"/>
+      </w:pPr>
+      <w:r>
+        <w:t xml:space="preserve">- So a technique called </w:t>
+      </w:r>
+      <w:proofErr w:type="gramStart"/>
+      <w:r>
+        <w:t>ARS :</w:t>
+      </w:r>
+      <w:proofErr w:type="gramEnd"/>
+      <w:r>
+        <w:t xml:space="preserve"> Adaptive replica selection is u</w:t>
+      </w:r>
+      <w:r>
+        <w:t>s</w:t>
+      </w:r>
+      <w:r>
+        <w:t>ed.</w:t>
+      </w:r>
+    </w:p>
+    <w:p>
+      <w:pPr>
+        <w:pStyle w:val="ListParagraph"/>
+      </w:pPr>
+      <w:r>
+        <w:t>- ES tries to select a shard copy it believes that can yield the best performance.</w:t>
+      </w:r>
+    </w:p>
+    <w:p>
+      <w:pPr>
+        <w:pStyle w:val="ListParagraph"/>
+      </w:pPr>
+      <w:r>
+        <w:t xml:space="preserve">-  </w:t>
+      </w:r>
+      <w:proofErr w:type="gramStart"/>
+      <w:r>
+        <w:t>then</w:t>
+      </w:r>
+      <w:proofErr w:type="gramEnd"/>
+      <w:r>
+        <w:t xml:space="preserve"> the </w:t>
+      </w:r>
+      <w:proofErr w:type="spellStart"/>
+      <w:r>
+        <w:t>co-ordinating</w:t>
+      </w:r>
+      <w:proofErr w:type="spellEnd"/>
+      <w:r>
+        <w:t xml:space="preserve"> node send the read request to that shard… and so on.</w:t>
+      </w:r>
+    </w:p>
+    <w:p/>
+    <w:p>
+      <w:r>
+        <w:t xml:space="preserve">25. </w:t>
+      </w:r>
+      <w:r>
+        <w:t>How ES writes data</w:t>
+      </w:r>
+    </w:p>
+    <w:p>
+      <w:r>
+        <w:t xml:space="preserve">- </w:t>
+      </w:r>
+      <w:proofErr w:type="gramStart"/>
+      <w:r>
+        <w:t>the</w:t>
+      </w:r>
+      <w:proofErr w:type="gramEnd"/>
+      <w:r>
+        <w:t xml:space="preserve"> request is resolved to a replication group that stores/SHOULD STORE the document.</w:t>
+      </w:r>
+    </w:p>
+    <w:p>
+      <w:r>
+        <w:t xml:space="preserve">- </w:t>
+      </w:r>
+      <w:proofErr w:type="gramStart"/>
+      <w:r>
+        <w:t>the</w:t>
+      </w:r>
+      <w:proofErr w:type="gramEnd"/>
+      <w:r>
+        <w:t xml:space="preserve"> write is always routed to the primary shard</w:t>
+      </w:r>
+    </w:p>
+    <w:p>
+      <w:r>
+        <w:lastRenderedPageBreak/>
+        <w:t xml:space="preserve">- </w:t>
+      </w:r>
+      <w:r>
+        <w:t xml:space="preserve"> I</w:t>
+      </w:r>
+      <w:r>
+        <w:t>t validates the field values and structure of the request.</w:t>
+      </w:r>
+    </w:p>
+    <w:p>
+      <w:r>
+        <w:t xml:space="preserve">- </w:t>
+      </w:r>
+      <w:r>
+        <w:t xml:space="preserve"> T</w:t>
+      </w:r>
+      <w:r>
+        <w:t xml:space="preserve">he write op is performed in the primary shard before it </w:t>
+      </w:r>
+      <w:proofErr w:type="spellStart"/>
+      <w:r>
+        <w:t>fwds</w:t>
+      </w:r>
+      <w:proofErr w:type="spellEnd"/>
+      <w:r>
+        <w:t xml:space="preserve"> to the replica shards (this could be in </w:t>
+      </w:r>
+      <w:proofErr w:type="spellStart"/>
+      <w:r>
+        <w:t>parallell</w:t>
+      </w:r>
+      <w:proofErr w:type="spellEnd"/>
+      <w:r>
+        <w:t>).</w:t>
+      </w:r>
+    </w:p>
+    <w:p>
+      <w:r>
+        <w:t>-  Note that the operation succeeds even if the operation cannot be replicated to the replica shards.</w:t>
+      </w:r>
+    </w:p>
+    <w:p>
+      <w:r>
+        <w:t>&gt; Since elastic search is distributed and many tasks happen asynchronously many things can go wrong.</w:t>
+      </w:r>
+      <w:r>
+        <w:br/>
+        <w:t>&gt; When a document is indexed – the primary shard validates the operation and indexes the document locally</w:t>
+      </w:r>
+      <w:r>
+        <w:br/>
+        <w:t>&gt; Assume there are 2 replicas in the replication group, then the primary shards send the operation to these two replicas.</w:t>
+      </w:r>
+      <w:r>
+        <w:br/>
+        <w:t xml:space="preserve">&gt; Let us assume the operation reaches only 1 replica shard </w:t>
+      </w:r>
+      <w:r>
+        <w:t xml:space="preserve"> (RS1) </w:t>
+      </w:r>
+      <w:r>
+        <w:t xml:space="preserve">– as the primary shard </w:t>
+      </w:r>
+      <w:r>
+        <w:t xml:space="preserve">(PS) </w:t>
+      </w:r>
+      <w:r>
+        <w:t>goes down due to a hardware failure.</w:t>
+      </w:r>
+      <w:r>
+        <w:t>[PS RS1 RS2]</w:t>
+      </w:r>
+      <w:r>
+        <w:br/>
+        <w:t>&gt; When this happens ES goes through a recovery process – In which one of the replica shard will be promoted as the new Primary shard [each RG must have a primary shard.]</w:t>
+      </w:r>
+      <w:r>
+        <w:br/>
+        <w:t xml:space="preserve">&gt; </w:t>
+      </w:r>
+      <w:r>
+        <w:t>Only one replica shard indexed the new document and other did not.</w:t>
+      </w:r>
+      <w:r>
+        <w:br/>
+        <w:t>&gt; RS 2 thinks it is up to date – but this is not the case.</w:t>
+      </w:r>
+      <w:r>
+        <w:br/>
+        <w:t>&gt; The new document will be found only half of the time – depending on which shard serves the request.</w:t>
+      </w:r>
+    </w:p>
+    <w:p>
+      <w:r>
+        <w:t xml:space="preserve">SO HOW ES solve </w:t>
+      </w:r>
+      <w:proofErr w:type="gramStart"/>
+      <w:r>
+        <w:t>this :</w:t>
+      </w:r>
+      <w:proofErr w:type="gramEnd"/>
+      <w:r>
+        <w:t xml:space="preserve"> primary terms + sequence numbers.</w:t>
+      </w:r>
+    </w:p>
+    <w:p>
+      <w:r>
+        <w:t xml:space="preserve">Primary terms </w:t>
+      </w:r>
+      <w:r>
+        <w:t>(PT</w:t>
+      </w:r>
+      <w:proofErr w:type="gramStart"/>
+      <w:r>
+        <w:t>)</w:t>
+      </w:r>
+      <w:r>
+        <w:t xml:space="preserve"> </w:t>
+      </w:r>
+      <w:r>
+        <w:t xml:space="preserve"> :</w:t>
+      </w:r>
+      <w:proofErr w:type="gramEnd"/>
+      <w:r>
+        <w:t xml:space="preserve"> </w:t>
+      </w:r>
+      <w:r>
+        <w:br/>
+        <w:t>A way to distinguish between old and new primary shards, when the primary shard of a replication group has changed.</w:t>
+      </w:r>
+      <w:r>
+        <w:br/>
+        <w:t>The primary term for a replication group is essentially just a counter about how many times the primary shard has changed. [1 or 2 or 3]</w:t>
+      </w:r>
+      <w:r>
+        <w:br/>
+      </w:r>
+      <w:r>
+        <w:t>In the above case : The Primary Term for the RG will be increased by 1 as the primary shard failed and one of the replication shard was promoted to be the primary shard.</w:t>
+      </w:r>
+      <w:r>
+        <w:br/>
+        <w:t>The Primary terms for all Replication groups are persisted in the cluster’s state.</w:t>
+      </w:r>
+      <w:r>
+        <w:br/>
+        <w:t xml:space="preserve">When write operations are </w:t>
+      </w:r>
+      <w:proofErr w:type="gramStart"/>
+      <w:r>
+        <w:t>performed :</w:t>
+      </w:r>
+      <w:proofErr w:type="gramEnd"/>
+      <w:r>
+        <w:t xml:space="preserve"> the current PT is appended to the operations that are sent to the replica shards.</w:t>
+      </w:r>
+      <w:r>
+        <w:br/>
+      </w:r>
+      <w:r>
+        <w:t>This enables the RS to tell if the PS was changed since the operation was forwarded.</w:t>
+      </w:r>
+    </w:p>
+    <w:p>
+      <w:r>
+        <w:rPr>
+          <w:b/>
+        </w:rPr>
+        <w:t>S</w:t>
+      </w:r>
+      <w:r>
+        <w:rPr>
+          <w:b/>
+        </w:rPr>
+        <w:t xml:space="preserve">equence </w:t>
+      </w:r>
+      <w:r>
+        <w:rPr>
+          <w:b/>
+        </w:rPr>
+        <w:t>N</w:t>
+      </w:r>
+      <w:r>
+        <w:rPr>
+          <w:b/>
+        </w:rPr>
+        <w:t>umber</w:t>
+      </w:r>
+      <w:r>
+        <w:br/>
+        <w:t xml:space="preserve">Apart from associating each operation with a primary term a </w:t>
+      </w:r>
+      <w:r>
+        <w:rPr>
+          <w:b/>
+        </w:rPr>
+        <w:t>sequence number</w:t>
+      </w:r>
+      <w:r>
+        <w:t xml:space="preserve"> is given to each operation.</w:t>
+      </w:r>
+    </w:p>
+    <w:p>
+      <w:r>
+        <w:t>This is also just a counter that is incremented for each operation – until the PS changes.</w:t>
+      </w:r>
+    </w:p>
+    <w:p>
+      <w:r>
+        <w:t>The primary shard is responsible for increasing this number when it process a write request.</w:t>
+      </w:r>
+    </w:p>
+    <w:p>
+      <w:r>
+        <w:t>These sequence numbers help ES to know in which order write operations happened, on a given primary shard.</w:t>
+      </w:r>
+    </w:p>
+    <w:p>
+      <w:r>
+        <w:t>Thus instead of comparing data on the disk – we can use PT and SN to figure out which operations have already been perform</w:t>
+      </w:r>
+      <w:r>
+        <w:t>ed + which are needed to bring a given shard up to date.</w:t>
+      </w:r>
+    </w:p>
+    <w:p>
+      <w:r>
+        <w:lastRenderedPageBreak/>
+        <w:t>[</w:t>
+      </w:r>
+      <w:proofErr w:type="gramStart"/>
+      <w:r>
+        <w:t>global</w:t>
+      </w:r>
+      <w:proofErr w:type="gramEnd"/>
+      <w:r>
+        <w:t xml:space="preserve"> checkpoints and local checkpoints are also imp]</w:t>
+      </w:r>
+      <w:r>
+        <w:br/>
+      </w:r>
+      <w:r>
+        <w:br/>
+      </w:r>
+      <w:r>
+        <w:rPr>
+          <w:b/>
+        </w:rPr>
+        <w:t>G</w:t>
+      </w:r>
+      <w:r>
+        <w:rPr>
+          <w:b/>
+        </w:rPr>
+        <w:t xml:space="preserve">lobal </w:t>
+      </w:r>
+      <w:proofErr w:type="gramStart"/>
+      <w:r>
+        <w:rPr>
+          <w:b/>
+        </w:rPr>
+        <w:t>checkpoints</w:t>
+      </w:r>
+      <w:r>
+        <w:t xml:space="preserve"> :</w:t>
+      </w:r>
+      <w:proofErr w:type="gramEnd"/>
+      <w:r>
+        <w:t xml:space="preserve"> exis</w:t>
+      </w:r>
+      <w:r>
+        <w:t>ts for each replication group.</w:t>
+      </w:r>
+      <w:r>
+        <w:br/>
+      </w:r>
       <w:bookmarkStart w:id="0" w:name="_GoBack"/>
+      <w:r>
+        <w:rPr>
+          <w:b/>
+        </w:rPr>
+        <w:t xml:space="preserve">Local Check </w:t>
+      </w:r>
+      <w:proofErr w:type="gramStart"/>
+      <w:r>
+        <w:rPr>
+          <w:b/>
+        </w:rPr>
+        <w:t xml:space="preserve">Points </w:t>
+      </w:r>
       <w:bookmarkEnd w:id="0"/>
-    </w:p>
+      <w:r>
+        <w:t>:</w:t>
+      </w:r>
+      <w:proofErr w:type="gramEnd"/>
+      <w:r>
+        <w:t xml:space="preserve"> kept for each replication shard.</w:t>
+      </w:r>
+    </w:p>
+    <w:p>
+      <w:r>
+        <w:br/>
+        <w:t xml:space="preserve">It is the active sequence number that all of the active shards with in a replication group have been aligned </w:t>
+      </w:r>
+      <w:proofErr w:type="spellStart"/>
+      <w:r>
+        <w:t>atleast</w:t>
+      </w:r>
+      <w:proofErr w:type="spellEnd"/>
+      <w:r>
+        <w:t xml:space="preserve"> up to.</w:t>
+      </w:r>
+    </w:p>
+    <w:p>
+      <w:r>
+        <w:t>This means that any operations containing a sequence number lower than the global check point have already been performed on all shards with in the RG.</w:t>
+      </w:r>
+    </w:p>
+    <w:p>
+      <w:r>
+        <w:t xml:space="preserve">If a primary shard fails and re-joins the cluster at a later </w:t>
+      </w:r>
+      <w:proofErr w:type="gramStart"/>
+      <w:r>
+        <w:t>point :</w:t>
+      </w:r>
+      <w:proofErr w:type="gramEnd"/>
+      <w:r>
+        <w:t xml:space="preserve"> ES only need to compare the operations that are above the global check point that it last knew about.</w:t>
+      </w:r>
+    </w:p>
+    <w:p>
+      <w:proofErr w:type="spellStart"/>
+      <w:r>
+        <w:t xml:space="preserve">Like </w:t>
+      </w:r>
+      <w:proofErr w:type="gramStart"/>
+      <w:r>
+        <w:t>wise</w:t>
+      </w:r>
+      <w:proofErr w:type="spellEnd"/>
+      <w:r>
+        <w:t xml:space="preserve"> :</w:t>
+      </w:r>
+      <w:proofErr w:type="gramEnd"/>
+      <w:r>
+        <w:t xml:space="preserve"> if a replica shard fails only the operations that have a sequence number higher than its local checkpoint need to be applied when it comes back.</w:t>
+      </w:r>
+    </w:p>
+    <w:p>
+      <w:r>
+        <w:t xml:space="preserve">THIS MEANS TO RECOVER ES JUST NEEDS TO COMPARE THE OPERATIONS WHILE THE SHARD WAS </w:t>
+      </w:r>
+      <w:proofErr w:type="gramStart"/>
+      <w:r>
+        <w:t>GONE ,</w:t>
+      </w:r>
+      <w:proofErr w:type="gramEnd"/>
+      <w:r>
+        <w:t xml:space="preserve"> INSTEAD OF THE ENTIRE HISTORY OF THE REPLICATION GROUP.</w:t>
+      </w:r>
+    </w:p>
+    <w:p>
+      <w:r>
+        <w:br/>
+      </w:r>
+      <w:r>
+        <w:br/>
+      </w:r>
+    </w:p>
+    <w:p/>
+    <w:p>
+      <w:pPr>
+        <w:pStyle w:val="ListParagraph"/>
+      </w:pPr>
+    </w:p>
+    <w:p/>
+    <w:p/>
     <w:p/>
     <w:p/>
     <w:p/>
@@ -2564,8 +4310,124 @@
       </w:rPr>
     </w:lvl>
   </w:abstractNum>
+  <w:abstractNum w:abstractNumId="1" w15:restartNumberingAfterBreak="0">
+    <w:nsid w:val="2B6B7373"/>
+    <w:multiLevelType w:val="hybridMultilevel"/>
+    <w:tmpl w:val="6C127C6A"/>
+    <w:lvl w:ilvl="0" w:tplc="644C48F6">
+      <w:start w:val="25"/>
+      <w:numFmt w:val="bullet"/>
+      <w:lvlText w:val=""/>
+      <w:lvlJc w:val="left"/>
+      <w:pPr>
+        <w:ind w:left="1650" w:hanging="360"/>
+      </w:pPr>
+      <w:rPr>
+        <w:rFonts w:ascii="Wingdings" w:eastAsiaTheme="minorHAnsi" w:hAnsi="Wingdings" w:cstheme="minorBidi" w:hint="default"/>
+      </w:rPr>
+    </w:lvl>
+    <w:lvl w:ilvl="1" w:tplc="04090003" w:tentative="1">
+      <w:start w:val="1"/>
+      <w:numFmt w:val="bullet"/>
+      <w:lvlText w:val="o"/>
+      <w:lvlJc w:val="left"/>
+      <w:pPr>
+        <w:ind w:left="2370" w:hanging="360"/>
+      </w:pPr>
+      <w:rPr>
+        <w:rFonts w:ascii="Courier New" w:hAnsi="Courier New" w:cs="Courier New" w:hint="default"/>
+      </w:rPr>
+    </w:lvl>
+    <w:lvl w:ilvl="2" w:tplc="04090005" w:tentative="1">
+      <w:start w:val="1"/>
+      <w:numFmt w:val="bullet"/>
+      <w:lvlText w:val=""/>
+      <w:lvlJc w:val="left"/>
+      <w:pPr>
+        <w:ind w:left="3090" w:hanging="360"/>
+      </w:pPr>
+      <w:rPr>
+        <w:rFonts w:ascii="Wingdings" w:hAnsi="Wingdings" w:hint="default"/>
+      </w:rPr>
+    </w:lvl>
+    <w:lvl w:ilvl="3" w:tplc="04090001" w:tentative="1">
+      <w:start w:val="1"/>
+      <w:numFmt w:val="bullet"/>
+      <w:lvlText w:val=""/>
+      <w:lvlJc w:val="left"/>
+      <w:pPr>
+        <w:ind w:left="3810" w:hanging="360"/>
+      </w:pPr>
+      <w:rPr>
+        <w:rFonts w:ascii="Symbol" w:hAnsi="Symbol" w:hint="default"/>
+      </w:rPr>
+    </w:lvl>
+    <w:lvl w:ilvl="4" w:tplc="04090003" w:tentative="1">
+      <w:start w:val="1"/>
+      <w:numFmt w:val="bullet"/>
+      <w:lvlText w:val="o"/>
+      <w:lvlJc w:val="left"/>
+      <w:pPr>
+        <w:ind w:left="4530" w:hanging="360"/>
+      </w:pPr>
+      <w:rPr>
+        <w:rFonts w:ascii="Courier New" w:hAnsi="Courier New" w:cs="Courier New" w:hint="default"/>
+      </w:rPr>
+    </w:lvl>
+    <w:lvl w:ilvl="5" w:tplc="04090005" w:tentative="1">
+      <w:start w:val="1"/>
+      <w:numFmt w:val="bullet"/>
+      <w:lvlText w:val=""/>
+      <w:lvlJc w:val="left"/>
+      <w:pPr>
+        <w:ind w:left="5250" w:hanging="360"/>
+      </w:pPr>
+      <w:rPr>
+        <w:rFonts w:ascii="Wingdings" w:hAnsi="Wingdings" w:hint="default"/>
+      </w:rPr>
+    </w:lvl>
+    <w:lvl w:ilvl="6" w:tplc="04090001" w:tentative="1">
+      <w:start w:val="1"/>
+      <w:numFmt w:val="bullet"/>
+      <w:lvlText w:val=""/>
+      <w:lvlJc w:val="left"/>
+      <w:pPr>
+        <w:ind w:left="5970" w:hanging="360"/>
+      </w:pPr>
+      <w:rPr>
+        <w:rFonts w:ascii="Symbol" w:hAnsi="Symbol" w:hint="default"/>
+      </w:rPr>
+    </w:lvl>
+    <w:lvl w:ilvl="7" w:tplc="04090003" w:tentative="1">
+      <w:start w:val="1"/>
+      <w:numFmt w:val="bullet"/>
+      <w:lvlText w:val="o"/>
+      <w:lvlJc w:val="left"/>
+      <w:pPr>
+        <w:ind w:left="6690" w:hanging="360"/>
+      </w:pPr>
+      <w:rPr>
+        <w:rFonts w:ascii="Courier New" w:hAnsi="Courier New" w:cs="Courier New" w:hint="default"/>
+      </w:rPr>
+    </w:lvl>
+    <w:lvl w:ilvl="8" w:tplc="04090005" w:tentative="1">
+      <w:start w:val="1"/>
+      <w:numFmt w:val="bullet"/>
+      <w:lvlText w:val=""/>
+      <w:lvlJc w:val="left"/>
+      <w:pPr>
+        <w:ind w:left="7410" w:hanging="360"/>
+      </w:pPr>
+      <w:rPr>
+        <w:rFonts w:ascii="Wingdings" w:hAnsi="Wingdings" w:hint="default"/>
+      </w:rPr>
+    </w:lvl>
+  </w:abstractNum>
   <w:num w:numId="1">
     <w:abstractNumId w:val="0"/>
+  </w:num>
+  <w:num w:numId="2">
+    <w:abstractNumId w:val="1"/>
   </w:num>
 </w:numbering>
 </file>

</xml_diff>

<commit_message>
Elastic Search : Mappings
</commit_message>
<xml_diff>
--- a/elastic search.docx
+++ b/elastic search.docx
@@ -62,7 +62,13 @@
     </w:p>
     <w:p>
       <w:r>
-        <w:t>Postman / Curl can be used.</w:t>
+        <w:t xml:space="preserve">Postman / Curl can </w:t>
+      </w:r>
+      <w:r>
+        <w:t xml:space="preserve">also </w:t>
+      </w:r>
+      <w:r>
+        <w:t>be used.</w:t>
       </w:r>
     </w:p>
     <w:p/>
@@ -153,15 +159,19 @@
       </w:r>
       <w:proofErr w:type="gramEnd"/>
       <w:r>
-        <w:t xml:space="preserve"> query parameter : instructs elastic search to include a descriptive header in the output- to identify each </w:t>
-      </w:r>
-      <w:proofErr w:type="spellStart"/>
-      <w:r>
-        <w:t>peice</w:t>
-      </w:r>
-      <w:proofErr w:type="spellEnd"/>
-      <w:r>
-        <w:t xml:space="preserve"> of info</w:t>
+        <w:t xml:space="preserve"> query parameter : instructs elastic search to include a descriptive header in</w:t>
+      </w:r>
+      <w:r>
+        <w:t xml:space="preserve"> the output- to identify each p</w:t>
+      </w:r>
+      <w:r>
+        <w:t>i</w:t>
+      </w:r>
+      <w:r>
+        <w:t>e</w:t>
+      </w:r>
+      <w:r>
+        <w:t>ce of info</w:t>
       </w:r>
     </w:p>
     <w:p/>
@@ -714,7 +724,13 @@
     </w:p>
     <w:p>
       <w:r>
-        <w:t xml:space="preserve">                   To horizontally scale the data volume indices are divided into shards.</w:t>
+        <w:t xml:space="preserve">                   To horizontally scale the data volume</w:t>
+      </w:r>
+      <w:r>
+        <w:t>,</w:t>
+      </w:r>
+      <w:r>
+        <w:t xml:space="preserve"> indices are divided into shards.</w:t>
       </w:r>
     </w:p>
     <w:p>
@@ -722,28 +738,42 @@
         <w:ind w:left="720" w:hanging="720"/>
       </w:pPr>
       <w:r>
-        <w:t xml:space="preserve"> </w:t>
-      </w:r>
+        <w:t xml:space="preserve">                   </w:t>
+      </w:r>
+      <w:proofErr w:type="gramStart"/>
+      <w:r>
+        <w:t xml:space="preserve">[ </w:t>
+      </w:r>
+      <w:r>
+        <w:t>If</w:t>
+      </w:r>
+      <w:proofErr w:type="gramEnd"/>
+      <w:r>
+        <w:t xml:space="preserve"> an index has 5 shards : There is no need that all shards be in different nodes – they could be in the same node as well.</w:t>
+      </w:r>
+      <w:r>
+        <w:t xml:space="preserve"> ]</w:t>
+      </w:r>
+    </w:p>
+    <w:p>
+      <w:pPr>
+        <w:ind w:left="720" w:hanging="720"/>
+      </w:pPr>
       <w:r>
         <w:tab/>
-        <w:t xml:space="preserve">     If an index has 5 </w:t>
-      </w:r>
-      <w:proofErr w:type="gramStart"/>
-      <w:r>
-        <w:t>shards :</w:t>
-      </w:r>
-      <w:proofErr w:type="gramEnd"/>
-      <w:r>
-        <w:t xml:space="preserve"> There is no need that all shards be in different nodes – they could be in the same node as well.</w:t>
-      </w:r>
-    </w:p>
-    <w:p>
-      <w:pPr>
-        <w:ind w:left="720" w:hanging="720"/>
-      </w:pPr>
-      <w:r>
-        <w:tab/>
-        <w:t xml:space="preserve">    Search query on an index can be run independently on different nodes – increasing the speed of output</w:t>
+        <w:t xml:space="preserve">   </w:t>
+      </w:r>
+      <w:r>
+        <w:rPr>
+          <w:b/>
+        </w:rPr>
+        <w:t>Advantage of having shards</w:t>
+      </w:r>
+      <w:r>
+        <w:t xml:space="preserve">: </w:t>
+      </w:r>
+      <w:r>
+        <w:t>Search query on an index can be run independently on different nodes – increasing the speed of output</w:t>
       </w:r>
       <w:r>
         <w:t xml:space="preserve"> [as shards could be stored in different</w:t>
@@ -1538,11 +1568,14 @@
     </w:p>
     <w:p>
       <w:r>
-        <w:t xml:space="preserve">Delete an </w:t>
-      </w:r>
-      <w:proofErr w:type="gramStart"/>
-      <w:r>
-        <w:t>index :</w:t>
+        <w:t xml:space="preserve">DELETE AN </w:t>
+      </w:r>
+      <w:proofErr w:type="gramStart"/>
+      <w:r>
+        <w:t>INDEX</w:t>
+      </w:r>
+      <w:r>
+        <w:t xml:space="preserve"> :</w:t>
       </w:r>
       <w:proofErr w:type="gramEnd"/>
       <w:r>
@@ -1606,7 +1639,18 @@
       </w:r>
       <w:r>
         <w:br/>
-        <w:t xml:space="preserve">Create an index by specify the number of shards and replicas. </w:t>
+      </w:r>
+      <w:r>
+        <w:t xml:space="preserve">CREATE AN INDEX </w:t>
+      </w:r>
+      <w:r>
+        <w:t>by specify</w:t>
+      </w:r>
+      <w:r>
+        <w:t>ing</w:t>
+      </w:r>
+      <w:r>
+        <w:t xml:space="preserve"> the number of shards and replicas. </w:t>
       </w:r>
       <w:proofErr w:type="gramStart"/>
       <w:r>
@@ -1620,6 +1664,9 @@
         <w:t xml:space="preserve"> indices that we use to create for production purposes we should stick to the default values</w:t>
       </w:r>
       <w:r>
+        <w:t xml:space="preserve"> </w:t>
+      </w:r>
+      <w:r>
         <w:t>]</w:t>
       </w:r>
       <w:r>
@@ -1641,11 +1688,32 @@
       </w:r>
       <w:proofErr w:type="spellStart"/>
       <w:r>
+        <w:rPr>
+          <w:i/>
+          <w:u w:val="single"/>
+        </w:rPr>
         <w:t>json</w:t>
       </w:r>
       <w:proofErr w:type="spellEnd"/>
       <w:r>
-        <w:t xml:space="preserve"> request body AND index settings should be passed as a </w:t>
+        <w:rPr>
+          <w:i/>
+          <w:u w:val="single"/>
+        </w:rPr>
+        <w:t xml:space="preserve"> request body</w:t>
+      </w:r>
+      <w:r>
+        <w:t xml:space="preserve"> AND </w:t>
+      </w:r>
+      <w:r>
+        <w:rPr>
+          <w:i/>
+          <w:u w:val="single"/>
+        </w:rPr>
+        <w:t>index settings</w:t>
+      </w:r>
+      <w:r>
+        <w:t xml:space="preserve"> should be passed as a </w:t>
       </w:r>
       <w:proofErr w:type="spellStart"/>
       <w:r>
@@ -2434,18 +2502,28 @@
       <w:proofErr w:type="spellEnd"/>
       <w:proofErr w:type="gramEnd"/>
       <w:r>
-        <w:t>: it is a ES variable and short for context.</w:t>
+        <w:t xml:space="preserve">: it is a ES variable and </w:t>
+      </w:r>
+      <w:r>
+        <w:t>‘</w:t>
+      </w:r>
+      <w:r>
+        <w:t>short for context</w:t>
+      </w:r>
+      <w:r>
+        <w:t>’</w:t>
+      </w:r>
+      <w:r>
+        <w:t>.</w:t>
       </w:r>
     </w:p>
     <w:p>
       <w:r>
         <w:t>_</w:t>
       </w:r>
-      <w:proofErr w:type="gramStart"/>
-      <w:r>
-        <w:t>source :</w:t>
-      </w:r>
-      <w:proofErr w:type="gramEnd"/>
+      <w:r>
+        <w:t>source:</w:t>
+      </w:r>
       <w:r>
         <w:t xml:space="preserve"> access the source document using the _source property, which gives us an object containing the objects fields.</w:t>
       </w:r>
@@ -4030,124 +4108,2087 @@
         <w:rPr>
           <w:b/>
         </w:rPr>
-        <w:t>G</w:t>
-      </w:r>
+        <w:t xml:space="preserve">Global </w:t>
+      </w:r>
+      <w:proofErr w:type="gramStart"/>
       <w:r>
         <w:rPr>
           <w:b/>
         </w:rPr>
-        <w:t xml:space="preserve">lobal </w:t>
-      </w:r>
-      <w:proofErr w:type="gramStart"/>
+        <w:t>checkpoints</w:t>
+      </w:r>
+      <w:r>
+        <w:t xml:space="preserve"> :</w:t>
+      </w:r>
+      <w:proofErr w:type="gramEnd"/>
+      <w:r>
+        <w:t xml:space="preserve"> exis</w:t>
+      </w:r>
+      <w:r>
+        <w:t>ts for each replication group.</w:t>
+      </w:r>
+      <w:r>
+        <w:br/>
+      </w:r>
       <w:r>
         <w:rPr>
           <w:b/>
         </w:rPr>
-        <w:t>checkpoints</w:t>
-      </w:r>
+        <w:t xml:space="preserve">Local Check </w:t>
+      </w:r>
+      <w:proofErr w:type="gramStart"/>
+      <w:r>
+        <w:rPr>
+          <w:b/>
+        </w:rPr>
+        <w:t xml:space="preserve">Points </w:t>
+      </w:r>
+      <w:r>
+        <w:t>:</w:t>
+      </w:r>
+      <w:proofErr w:type="gramEnd"/>
+      <w:r>
+        <w:t xml:space="preserve"> kept for each replication shard.</w:t>
+      </w:r>
+    </w:p>
+    <w:p>
+      <w:r>
+        <w:br/>
+        <w:t xml:space="preserve">It is the active sequence number that all of the active shards with in a replication group have been aligned </w:t>
+      </w:r>
+      <w:proofErr w:type="spellStart"/>
+      <w:r>
+        <w:t>atleast</w:t>
+      </w:r>
+      <w:proofErr w:type="spellEnd"/>
+      <w:r>
+        <w:t xml:space="preserve"> up to.</w:t>
+      </w:r>
+    </w:p>
+    <w:p>
+      <w:r>
+        <w:t>This means that any operations containing a sequence number lower than the global check point have already been performed on all shards with in the RG.</w:t>
+      </w:r>
+    </w:p>
+    <w:p>
+      <w:r>
+        <w:t xml:space="preserve">If a primary shard fails and re-joins the cluster at a later </w:t>
+      </w:r>
+      <w:proofErr w:type="gramStart"/>
+      <w:r>
+        <w:t>point :</w:t>
+      </w:r>
+      <w:proofErr w:type="gramEnd"/>
+      <w:r>
+        <w:t xml:space="preserve"> ES only need to compare the operations that are above the global check point that it last knew about.</w:t>
+      </w:r>
+    </w:p>
+    <w:p>
+      <w:proofErr w:type="spellStart"/>
+      <w:r>
+        <w:t xml:space="preserve">Like </w:t>
+      </w:r>
+      <w:proofErr w:type="gramStart"/>
+      <w:r>
+        <w:t>wise</w:t>
+      </w:r>
+      <w:proofErr w:type="spellEnd"/>
       <w:r>
         <w:t xml:space="preserve"> :</w:t>
       </w:r>
       <w:proofErr w:type="gramEnd"/>
       <w:r>
-        <w:t xml:space="preserve"> exis</w:t>
-      </w:r>
-      <w:r>
-        <w:t>ts for each replication group.</w:t>
-      </w:r>
-      <w:r>
-        <w:br/>
-      </w:r>
+        <w:t xml:space="preserve"> if a replica shard fails only the operations that have a sequence number higher than its local checkpoint need to be applied when it comes back.</w:t>
+      </w:r>
+    </w:p>
+    <w:p>
+      <w:r>
+        <w:t xml:space="preserve">THIS MEANS TO RECOVER ES JUST NEEDS TO COMPARE THE OPERATIONS WHILE THE SHARD WAS </w:t>
+      </w:r>
+      <w:proofErr w:type="gramStart"/>
+      <w:r>
+        <w:t>GONE ,</w:t>
+      </w:r>
+      <w:proofErr w:type="gramEnd"/>
+      <w:r>
+        <w:t xml:space="preserve"> INSTEAD OF THE ENTIRE HISTORY OF THE REPLICATION GROUP.</w:t>
+      </w:r>
+    </w:p>
+    <w:p/>
+    <w:p>
+      <w:pPr>
+        <w:rPr>
+          <w:b/>
+        </w:rPr>
+      </w:pPr>
+      <w:r>
+        <w:t>26.</w:t>
+      </w:r>
+      <w:r>
+        <w:t xml:space="preserve"> </w:t>
+      </w:r>
+      <w:r>
+        <w:rPr>
+          <w:b/>
+        </w:rPr>
+        <w:t>Optimistic concurrency control.</w:t>
+      </w:r>
+    </w:p>
+    <w:p>
+      <w:r>
+        <w:t>We need our update to fail if the document has been modified since we have retrieved it.</w:t>
+      </w:r>
+      <w:r>
+        <w:br/>
+        <w:t>PT and SN are of use here.</w:t>
+      </w:r>
+    </w:p>
+    <w:p>
+      <w:r>
+        <w:t>When we retrieve the product - &gt; PT and SN are included in the results.</w:t>
+      </w:r>
+    </w:p>
+    <w:p>
+      <w:r>
+        <w:rPr>
+          <w:noProof/>
+        </w:rPr>
+        <w:drawing>
+          <wp:inline distT="0" distB="0" distL="0" distR="0">
+            <wp:extent cx="3888389" cy="1958454"/>
+            <wp:effectExtent l="0" t="0" r="0" b="3810"/>
+            <wp:docPr id="29" name="Picture 29"/>
+            <wp:cNvGraphicFramePr>
+              <a:graphicFrameLocks xmlns:a="http://schemas.openxmlformats.org/drawingml/2006/main" noChangeAspect="1"/>
+            </wp:cNvGraphicFramePr>
+            <a:graphic xmlns:a="http://schemas.openxmlformats.org/drawingml/2006/main">
+              <a:graphicData uri="http://schemas.openxmlformats.org/drawingml/2006/picture">
+                <pic:pic xmlns:pic="http://schemas.openxmlformats.org/drawingml/2006/picture">
+                  <pic:nvPicPr>
+                    <pic:cNvPr id="0" name="Picture 3"/>
+                    <pic:cNvPicPr>
+                      <a:picLocks noChangeAspect="1" noChangeArrowheads="1"/>
+                    </pic:cNvPicPr>
+                  </pic:nvPicPr>
+                  <pic:blipFill>
+                    <a:blip r:embed="rId32">
+                      <a:extLst>
+                        <a:ext uri="{28A0092B-C50C-407E-A947-70E740481C1C}">
+                          <a14:useLocalDpi xmlns:a14="http://schemas.microsoft.com/office/drawing/2010/main" val="0"/>
+                        </a:ext>
+                      </a:extLst>
+                    </a:blip>
+                    <a:srcRect/>
+                    <a:stretch>
+                      <a:fillRect/>
+                    </a:stretch>
+                  </pic:blipFill>
+                  <pic:spPr bwMode="auto">
+                    <a:xfrm>
+                      <a:off x="0" y="0"/>
+                      <a:ext cx="3897515" cy="1963050"/>
+                    </a:xfrm>
+                    <a:prstGeom prst="rect">
+                      <a:avLst/>
+                    </a:prstGeom>
+                    <a:noFill/>
+                    <a:ln>
+                      <a:noFill/>
+                    </a:ln>
+                  </pic:spPr>
+                </pic:pic>
+              </a:graphicData>
+            </a:graphic>
+          </wp:inline>
+        </w:drawing>
+      </w:r>
+      <w:r>
+        <w:br/>
+      </w:r>
+    </w:p>
+    <w:p>
+      <w:r>
+        <w:t>We take them and add them to the post request that we send to update the document.</w:t>
+      </w:r>
+    </w:p>
+    <w:p>
+      <w:r>
+        <w:t>Elastic search will use these two values and ensure a document will not be over written in-advertently, if it has changed since we retrieved it.</w:t>
+      </w:r>
+    </w:p>
+    <w:p>
+      <w:r>
+        <w:rPr>
+          <w:noProof/>
+        </w:rPr>
+        <w:lastRenderedPageBreak/>
+        <w:drawing>
+          <wp:inline distT="0" distB="0" distL="0" distR="0">
+            <wp:extent cx="5943600" cy="1774190"/>
+            <wp:effectExtent l="0" t="0" r="0" b="0"/>
+            <wp:docPr id="30" name="Picture 30"/>
+            <wp:cNvGraphicFramePr>
+              <a:graphicFrameLocks xmlns:a="http://schemas.openxmlformats.org/drawingml/2006/main" noChangeAspect="1"/>
+            </wp:cNvGraphicFramePr>
+            <a:graphic xmlns:a="http://schemas.openxmlformats.org/drawingml/2006/main">
+              <a:graphicData uri="http://schemas.openxmlformats.org/drawingml/2006/picture">
+                <pic:pic xmlns:pic="http://schemas.openxmlformats.org/drawingml/2006/picture">
+                  <pic:nvPicPr>
+                    <pic:cNvPr id="0" name="Picture 4"/>
+                    <pic:cNvPicPr>
+                      <a:picLocks noChangeAspect="1" noChangeArrowheads="1"/>
+                    </pic:cNvPicPr>
+                  </pic:nvPicPr>
+                  <pic:blipFill>
+                    <a:blip r:embed="rId33">
+                      <a:extLst>
+                        <a:ext uri="{28A0092B-C50C-407E-A947-70E740481C1C}">
+                          <a14:useLocalDpi xmlns:a14="http://schemas.microsoft.com/office/drawing/2010/main" val="0"/>
+                        </a:ext>
+                      </a:extLst>
+                    </a:blip>
+                    <a:srcRect/>
+                    <a:stretch>
+                      <a:fillRect/>
+                    </a:stretch>
+                  </pic:blipFill>
+                  <pic:spPr bwMode="auto">
+                    <a:xfrm>
+                      <a:off x="0" y="0"/>
+                      <a:ext cx="5943600" cy="1774190"/>
+                    </a:xfrm>
+                    <a:prstGeom prst="rect">
+                      <a:avLst/>
+                    </a:prstGeom>
+                    <a:noFill/>
+                    <a:ln>
+                      <a:noFill/>
+                    </a:ln>
+                  </pic:spPr>
+                </pic:pic>
+              </a:graphicData>
+            </a:graphic>
+          </wp:inline>
+        </w:drawing>
+      </w:r>
+      <w:r>
+        <w:br/>
+      </w:r>
+      <w:r>
+        <w:br/>
+      </w:r>
+      <w:r>
+        <w:rPr>
+          <w:noProof/>
+        </w:rPr>
+        <w:drawing>
+          <wp:inline distT="0" distB="0" distL="0" distR="0">
+            <wp:extent cx="4060209" cy="1718565"/>
+            <wp:effectExtent l="0" t="0" r="0" b="0"/>
+            <wp:docPr id="31" name="Picture 31"/>
+            <wp:cNvGraphicFramePr>
+              <a:graphicFrameLocks xmlns:a="http://schemas.openxmlformats.org/drawingml/2006/main" noChangeAspect="1"/>
+            </wp:cNvGraphicFramePr>
+            <a:graphic xmlns:a="http://schemas.openxmlformats.org/drawingml/2006/main">
+              <a:graphicData uri="http://schemas.openxmlformats.org/drawingml/2006/picture">
+                <pic:pic xmlns:pic="http://schemas.openxmlformats.org/drawingml/2006/picture">
+                  <pic:nvPicPr>
+                    <pic:cNvPr id="0" name="Picture 5"/>
+                    <pic:cNvPicPr>
+                      <a:picLocks noChangeAspect="1" noChangeArrowheads="1"/>
+                    </pic:cNvPicPr>
+                  </pic:nvPicPr>
+                  <pic:blipFill>
+                    <a:blip r:embed="rId34">
+                      <a:extLst>
+                        <a:ext uri="{28A0092B-C50C-407E-A947-70E740481C1C}">
+                          <a14:useLocalDpi xmlns:a14="http://schemas.microsoft.com/office/drawing/2010/main" val="0"/>
+                        </a:ext>
+                      </a:extLst>
+                    </a:blip>
+                    <a:srcRect/>
+                    <a:stretch>
+                      <a:fillRect/>
+                    </a:stretch>
+                  </pic:blipFill>
+                  <pic:spPr bwMode="auto">
+                    <a:xfrm>
+                      <a:off x="0" y="0"/>
+                      <a:ext cx="4078382" cy="1726257"/>
+                    </a:xfrm>
+                    <a:prstGeom prst="rect">
+                      <a:avLst/>
+                    </a:prstGeom>
+                    <a:noFill/>
+                    <a:ln>
+                      <a:noFill/>
+                    </a:ln>
+                  </pic:spPr>
+                </pic:pic>
+              </a:graphicData>
+            </a:graphic>
+          </wp:inline>
+        </w:drawing>
+      </w:r>
+    </w:p>
+    <w:p/>
+    <w:p>
+      <w:r>
+        <w:t xml:space="preserve">Let’s try to update with the same old </w:t>
+      </w:r>
+      <w:proofErr w:type="spellStart"/>
+      <w:r>
+        <w:t>seq</w:t>
+      </w:r>
+      <w:proofErr w:type="spellEnd"/>
+      <w:r>
+        <w:t xml:space="preserve"> </w:t>
+      </w:r>
+      <w:proofErr w:type="spellStart"/>
+      <w:r>
+        <w:t>num</w:t>
+      </w:r>
+      <w:proofErr w:type="spellEnd"/>
+      <w:r>
+        <w:t xml:space="preserve"> again</w:t>
+      </w:r>
+      <w:r>
+        <w:br/>
+      </w:r>
+      <w:r>
+        <w:rPr>
+          <w:noProof/>
+        </w:rPr>
+        <w:drawing>
+          <wp:inline distT="0" distB="0" distL="0" distR="0">
+            <wp:extent cx="6363026" cy="1828800"/>
+            <wp:effectExtent l="0" t="0" r="0" b="0"/>
+            <wp:docPr id="32" name="Picture 32"/>
+            <wp:cNvGraphicFramePr>
+              <a:graphicFrameLocks xmlns:a="http://schemas.openxmlformats.org/drawingml/2006/main" noChangeAspect="1"/>
+            </wp:cNvGraphicFramePr>
+            <a:graphic xmlns:a="http://schemas.openxmlformats.org/drawingml/2006/main">
+              <a:graphicData uri="http://schemas.openxmlformats.org/drawingml/2006/picture">
+                <pic:pic xmlns:pic="http://schemas.openxmlformats.org/drawingml/2006/picture">
+                  <pic:nvPicPr>
+                    <pic:cNvPr id="0" name="Picture 6"/>
+                    <pic:cNvPicPr>
+                      <a:picLocks noChangeAspect="1" noChangeArrowheads="1"/>
+                    </pic:cNvPicPr>
+                  </pic:nvPicPr>
+                  <pic:blipFill>
+                    <a:blip r:embed="rId35">
+                      <a:extLst>
+                        <a:ext uri="{28A0092B-C50C-407E-A947-70E740481C1C}">
+                          <a14:useLocalDpi xmlns:a14="http://schemas.microsoft.com/office/drawing/2010/main" val="0"/>
+                        </a:ext>
+                      </a:extLst>
+                    </a:blip>
+                    <a:srcRect/>
+                    <a:stretch>
+                      <a:fillRect/>
+                    </a:stretch>
+                  </pic:blipFill>
+                  <pic:spPr bwMode="auto">
+                    <a:xfrm>
+                      <a:off x="0" y="0"/>
+                      <a:ext cx="6371972" cy="1831371"/>
+                    </a:xfrm>
+                    <a:prstGeom prst="rect">
+                      <a:avLst/>
+                    </a:prstGeom>
+                    <a:noFill/>
+                    <a:ln>
+                      <a:noFill/>
+                    </a:ln>
+                  </pic:spPr>
+                </pic:pic>
+              </a:graphicData>
+            </a:graphic>
+          </wp:inline>
+        </w:drawing>
+      </w:r>
+    </w:p>
+    <w:p/>
+    <w:p>
+      <w:r>
+        <w:t>27.</w:t>
+      </w:r>
+      <w:r>
+        <w:t xml:space="preserve"> Update multiple documents with a query</w:t>
+      </w:r>
+      <w:r>
+        <w:t xml:space="preserve"> – how it works internally</w:t>
+      </w:r>
+      <w:r>
+        <w:t>.</w:t>
+      </w:r>
+    </w:p>
+    <w:p>
+      <w:r>
+        <w:t xml:space="preserve">The first things that happens when an update by query request is </w:t>
+      </w:r>
+      <w:proofErr w:type="gramStart"/>
+      <w:r>
+        <w:t>processed :</w:t>
+      </w:r>
+      <w:proofErr w:type="gramEnd"/>
+    </w:p>
+    <w:p>
+      <w:pPr>
+        <w:pStyle w:val="ListParagraph"/>
+        <w:numPr>
+          <w:ilvl w:val="0"/>
+          <w:numId w:val="1"/>
+        </w:numPr>
+      </w:pPr>
+      <w:r>
+        <w:t>A snap shot of the index is taken.</w:t>
+      </w:r>
+    </w:p>
+    <w:p>
+      <w:pPr>
+        <w:pStyle w:val="ListParagraph"/>
+        <w:numPr>
+          <w:ilvl w:val="0"/>
+          <w:numId w:val="1"/>
+        </w:numPr>
+      </w:pPr>
+      <w:r>
+        <w:t>A search query is sent to each of the indexes shards – in order to find all of the documents that match the supplied query.</w:t>
+      </w:r>
+    </w:p>
+    <w:p>
+      <w:pPr>
+        <w:pStyle w:val="ListParagraph"/>
+        <w:numPr>
+          <w:ilvl w:val="0"/>
+          <w:numId w:val="1"/>
+        </w:numPr>
+      </w:pPr>
+      <w:r>
+        <w:t>Whenever a search query matches any documents – a bulk request is sent to update those documents</w:t>
+      </w:r>
+    </w:p>
+    <w:p>
+      <w:pPr>
+        <w:pStyle w:val="ListParagraph"/>
+        <w:numPr>
+          <w:ilvl w:val="0"/>
+          <w:numId w:val="1"/>
+        </w:numPr>
+      </w:pPr>
+      <w:r>
+        <w:t>“</w:t>
+      </w:r>
+      <w:proofErr w:type="gramStart"/>
+      <w:r>
+        <w:t>batches</w:t>
+      </w:r>
+      <w:proofErr w:type="gramEnd"/>
+      <w:r>
+        <w:t>” : How many batches were used to retrieve the documents.</w:t>
+      </w:r>
+    </w:p>
+    <w:p>
+      <w:pPr>
+        <w:pStyle w:val="ListParagraph"/>
+        <w:numPr>
+          <w:ilvl w:val="0"/>
+          <w:numId w:val="1"/>
+        </w:numPr>
+      </w:pPr>
+      <w:r>
+        <w:lastRenderedPageBreak/>
+        <w:t>A search and bulk request are sent sequentially.</w:t>
+      </w:r>
+    </w:p>
+    <w:p>
+      <w:pPr>
+        <w:pStyle w:val="ListParagraph"/>
+        <w:numPr>
+          <w:ilvl w:val="0"/>
+          <w:numId w:val="1"/>
+        </w:numPr>
+      </w:pPr>
+      <w:r>
+        <w:t xml:space="preserve">When a number of documents are updated when an error </w:t>
+      </w:r>
+      <w:proofErr w:type="gramStart"/>
+      <w:r>
+        <w:t>occurs :</w:t>
+      </w:r>
+      <w:proofErr w:type="gramEnd"/>
+      <w:r>
+        <w:t xml:space="preserve"> Those documents remain updated even though </w:t>
+      </w:r>
+      <w:r>
+        <w:t>the request failed.</w:t>
+      </w:r>
+    </w:p>
+    <w:p>
+      <w:pPr>
+        <w:pStyle w:val="ListParagraph"/>
+        <w:numPr>
+          <w:ilvl w:val="0"/>
+          <w:numId w:val="1"/>
+        </w:numPr>
+      </w:pPr>
+      <w:r>
+        <w:t xml:space="preserve">The queries could run successfully against a Replication Group A, </w:t>
+      </w:r>
+      <w:proofErr w:type="gramStart"/>
+      <w:r>
+        <w:t>But</w:t>
+      </w:r>
+      <w:proofErr w:type="gramEnd"/>
+      <w:r>
+        <w:t xml:space="preserve"> something went wrong when sending queries to Replication Group B – causing the query to be aborted.</w:t>
+      </w:r>
+    </w:p>
+    <w:p>
+      <w:pPr>
+        <w:pStyle w:val="ListParagraph"/>
+        <w:numPr>
+          <w:ilvl w:val="0"/>
+          <w:numId w:val="1"/>
+        </w:numPr>
+      </w:pPr>
+      <w:r>
+        <w:t>Any documents that match the search query are therefore not updated within the replication group C.</w:t>
+      </w:r>
+    </w:p>
+    <w:p>
+      <w:pPr>
+        <w:pStyle w:val="ListParagraph"/>
+        <w:numPr>
+          <w:ilvl w:val="0"/>
+          <w:numId w:val="1"/>
+        </w:numPr>
+      </w:pPr>
+      <w:r>
+        <w:t>The documents that were updated with in the Replication Group A will remain updated even though the query was aborted.</w:t>
+      </w:r>
+    </w:p>
+    <w:p>
+      <w:pPr>
+        <w:pStyle w:val="ListParagraph"/>
+        <w:numPr>
+          <w:ilvl w:val="0"/>
+          <w:numId w:val="1"/>
+        </w:numPr>
+      </w:pPr>
+      <w:r>
+        <w:rPr>
+          <w:b/>
+        </w:rPr>
+        <w:t xml:space="preserve">The reason why EC takes a snapshot of the </w:t>
+      </w:r>
+      <w:proofErr w:type="gramStart"/>
+      <w:r>
+        <w:rPr>
+          <w:b/>
+        </w:rPr>
+        <w:t>index</w:t>
+      </w:r>
+      <w:r>
+        <w:t xml:space="preserve"> :</w:t>
+      </w:r>
+      <w:proofErr w:type="gramEnd"/>
+      <w:r>
+        <w:t xml:space="preserve"> it is to ensure that the updates are performed on the basis of the current state of the index.</w:t>
+      </w:r>
+    </w:p>
+    <w:p>
+      <w:pPr>
+        <w:pStyle w:val="ListParagraph"/>
+        <w:numPr>
+          <w:ilvl w:val="0"/>
+          <w:numId w:val="1"/>
+        </w:numPr>
+      </w:pPr>
+      <w:r>
+        <w:t>Let us say for an index where documents are indexed, modified and deleted frequently – it is not unlikely that something has changed, from when EC received a query to when it finishes processing it.</w:t>
+      </w:r>
+    </w:p>
+    <w:p>
+      <w:pPr>
+        <w:pStyle w:val="ListParagraph"/>
+        <w:numPr>
+          <w:ilvl w:val="0"/>
+          <w:numId w:val="1"/>
+        </w:numPr>
+      </w:pPr>
+      <w:r>
+        <w:t>This is especially true when updating many documents.</w:t>
+      </w:r>
+    </w:p>
+    <w:p>
+      <w:pPr>
+        <w:pStyle w:val="ListParagraph"/>
+        <w:numPr>
+          <w:ilvl w:val="0"/>
+          <w:numId w:val="1"/>
+        </w:numPr>
+      </w:pPr>
+      <w:r>
+        <w:t>When ES is requested to update a given document, it uses the documents PT and SN from the snapshot to ensure that it has not been changed since creating the snapshot.</w:t>
+      </w:r>
+    </w:p>
+    <w:p>
+      <w:pPr>
+        <w:pStyle w:val="ListParagraph"/>
+        <w:numPr>
+          <w:ilvl w:val="0"/>
+          <w:numId w:val="1"/>
+        </w:numPr>
+      </w:pPr>
+      <w:r>
+        <w:t>If the document has been changed – there will be a version conflict causing the document to not be updated.</w:t>
+      </w:r>
+    </w:p>
+    <w:p>
+      <w:pPr>
+        <w:pStyle w:val="ListParagraph"/>
+        <w:numPr>
+          <w:ilvl w:val="0"/>
+          <w:numId w:val="1"/>
+        </w:numPr>
+      </w:pPr>
+      <w:r>
+        <w:t>This will cause the entire query to be aborted.</w:t>
+      </w:r>
+    </w:p>
+    <w:p>
+      <w:pPr>
+        <w:pStyle w:val="ListParagraph"/>
+        <w:numPr>
+          <w:ilvl w:val="0"/>
+          <w:numId w:val="1"/>
+        </w:numPr>
+      </w:pPr>
+      <w:r>
+        <w:t>The number of conflicts will be returned with the ‘</w:t>
+      </w:r>
+      <w:proofErr w:type="spellStart"/>
+      <w:r>
+        <w:t>version_conflict</w:t>
+      </w:r>
+      <w:proofErr w:type="spellEnd"/>
+      <w:r>
+        <w:t xml:space="preserve">’ key </w:t>
+      </w:r>
+      <w:proofErr w:type="spellStart"/>
+      <w:r>
+        <w:t>with in</w:t>
+      </w:r>
+      <w:proofErr w:type="spellEnd"/>
+      <w:r>
+        <w:t xml:space="preserve"> the results.</w:t>
+      </w:r>
+    </w:p>
+    <w:p>
+      <w:pPr>
+        <w:pStyle w:val="ListParagraph"/>
+        <w:numPr>
+          <w:ilvl w:val="0"/>
+          <w:numId w:val="1"/>
+        </w:numPr>
+      </w:pPr>
+      <w:r>
+        <w:t>If you don’t want the query to be aborted – what the below one does is it will cause the version conflicts to be counted instead of the query being aborted.</w:t>
+      </w:r>
+      <w:r>
+        <w:br/>
+      </w:r>
+      <w:r>
+        <w:rPr>
+          <w:noProof/>
+        </w:rPr>
+        <w:drawing>
+          <wp:inline distT="0" distB="0" distL="0" distR="0">
+            <wp:extent cx="1978925" cy="1161505"/>
+            <wp:effectExtent l="0" t="0" r="2540" b="635"/>
+            <wp:docPr id="33" name="Picture 33"/>
+            <wp:cNvGraphicFramePr>
+              <a:graphicFrameLocks xmlns:a="http://schemas.openxmlformats.org/drawingml/2006/main" noChangeAspect="1"/>
+            </wp:cNvGraphicFramePr>
+            <a:graphic xmlns:a="http://schemas.openxmlformats.org/drawingml/2006/main">
+              <a:graphicData uri="http://schemas.openxmlformats.org/drawingml/2006/picture">
+                <pic:pic xmlns:pic="http://schemas.openxmlformats.org/drawingml/2006/picture">
+                  <pic:nvPicPr>
+                    <pic:cNvPr id="0" name="Picture 7"/>
+                    <pic:cNvPicPr>
+                      <a:picLocks noChangeAspect="1" noChangeArrowheads="1"/>
+                    </pic:cNvPicPr>
+                  </pic:nvPicPr>
+                  <pic:blipFill>
+                    <a:blip r:embed="rId36">
+                      <a:extLst>
+                        <a:ext uri="{28A0092B-C50C-407E-A947-70E740481C1C}">
+                          <a14:useLocalDpi xmlns:a14="http://schemas.microsoft.com/office/drawing/2010/main" val="0"/>
+                        </a:ext>
+                      </a:extLst>
+                    </a:blip>
+                    <a:srcRect/>
+                    <a:stretch>
+                      <a:fillRect/>
+                    </a:stretch>
+                  </pic:blipFill>
+                  <pic:spPr bwMode="auto">
+                    <a:xfrm>
+                      <a:off x="0" y="0"/>
+                      <a:ext cx="1995250" cy="1171087"/>
+                    </a:xfrm>
+                    <a:prstGeom prst="rect">
+                      <a:avLst/>
+                    </a:prstGeom>
+                    <a:noFill/>
+                    <a:ln>
+                      <a:noFill/>
+                    </a:ln>
+                  </pic:spPr>
+                </pic:pic>
+              </a:graphicData>
+            </a:graphic>
+          </wp:inline>
+        </w:drawing>
+      </w:r>
+    </w:p>
+    <w:p>
+      <w:pPr>
+        <w:ind w:left="360"/>
+      </w:pPr>
+      <w:r>
+        <w:lastRenderedPageBreak/>
+        <w:t xml:space="preserve">28. </w:t>
+      </w:r>
+      <w:r>
+        <w:t>Update multiple documents with a query</w:t>
+      </w:r>
+      <w:r>
+        <w:t xml:space="preserve">. </w:t>
+      </w:r>
+      <w:r>
+        <w:t xml:space="preserve"> </w:t>
+      </w:r>
+      <w:proofErr w:type="gramStart"/>
+      <w:r>
+        <w:rPr>
+          <w:highlight w:val="lightGray"/>
+        </w:rPr>
+        <w:t>API :</w:t>
+      </w:r>
+      <w:proofErr w:type="gramEnd"/>
+      <w:r>
+        <w:t xml:space="preserve"> </w:t>
+      </w:r>
+      <w:r>
+        <w:rPr>
+          <w:highlight w:val="lightGray"/>
+        </w:rPr>
+        <w:t>_</w:t>
+      </w:r>
+      <w:proofErr w:type="spellStart"/>
+      <w:r>
+        <w:rPr>
+          <w:highlight w:val="lightGray"/>
+        </w:rPr>
+        <w:t>update_by_query</w:t>
+      </w:r>
+      <w:proofErr w:type="spellEnd"/>
+      <w:r>
+        <w:br/>
+      </w:r>
+      <w:r>
+        <w:t>First find all the documents in the index products</w:t>
+      </w:r>
+      <w:r>
+        <w:br/>
+      </w:r>
+      <w:r>
+        <w:rPr>
+          <w:noProof/>
+        </w:rPr>
+        <w:drawing>
+          <wp:inline distT="0" distB="0" distL="0" distR="0">
+            <wp:extent cx="5820770" cy="4602947"/>
+            <wp:effectExtent l="0" t="0" r="8890" b="7620"/>
+            <wp:docPr id="34" name="Picture 34"/>
+            <wp:cNvGraphicFramePr>
+              <a:graphicFrameLocks xmlns:a="http://schemas.openxmlformats.org/drawingml/2006/main" noChangeAspect="1"/>
+            </wp:cNvGraphicFramePr>
+            <a:graphic xmlns:a="http://schemas.openxmlformats.org/drawingml/2006/main">
+              <a:graphicData uri="http://schemas.openxmlformats.org/drawingml/2006/picture">
+                <pic:pic xmlns:pic="http://schemas.openxmlformats.org/drawingml/2006/picture">
+                  <pic:nvPicPr>
+                    <pic:cNvPr id="0" name="Picture 8"/>
+                    <pic:cNvPicPr>
+                      <a:picLocks noChangeAspect="1" noChangeArrowheads="1"/>
+                    </pic:cNvPicPr>
+                  </pic:nvPicPr>
+                  <pic:blipFill>
+                    <a:blip r:embed="rId37">
+                      <a:extLst>
+                        <a:ext uri="{28A0092B-C50C-407E-A947-70E740481C1C}">
+                          <a14:useLocalDpi xmlns:a14="http://schemas.microsoft.com/office/drawing/2010/main" val="0"/>
+                        </a:ext>
+                      </a:extLst>
+                    </a:blip>
+                    <a:srcRect/>
+                    <a:stretch>
+                      <a:fillRect/>
+                    </a:stretch>
+                  </pic:blipFill>
+                  <pic:spPr bwMode="auto">
+                    <a:xfrm>
+                      <a:off x="0" y="0"/>
+                      <a:ext cx="5837770" cy="4616390"/>
+                    </a:xfrm>
+                    <a:prstGeom prst="rect">
+                      <a:avLst/>
+                    </a:prstGeom>
+                    <a:noFill/>
+                    <a:ln>
+                      <a:noFill/>
+                    </a:ln>
+                  </pic:spPr>
+                </pic:pic>
+              </a:graphicData>
+            </a:graphic>
+          </wp:inline>
+        </w:drawing>
+      </w:r>
+    </w:p>
+    <w:p>
+      <w:pPr>
+        <w:ind w:left="360"/>
+      </w:pPr>
+      <w:r>
+        <w:t xml:space="preserve">Now </w:t>
+      </w:r>
+      <w:proofErr w:type="spellStart"/>
+      <w:proofErr w:type="gramStart"/>
+      <w:r>
+        <w:t>lets</w:t>
+      </w:r>
+      <w:proofErr w:type="spellEnd"/>
+      <w:proofErr w:type="gramEnd"/>
+      <w:r>
+        <w:t xml:space="preserve"> update them </w:t>
+      </w:r>
+    </w:p>
+    <w:p>
+      <w:pPr>
+        <w:ind w:left="360"/>
+      </w:pPr>
+      <w:r>
+        <w:rPr>
+          <w:noProof/>
+        </w:rPr>
+        <w:drawing>
+          <wp:inline distT="0" distB="0" distL="0" distR="0">
+            <wp:extent cx="5936615" cy="2040255"/>
+            <wp:effectExtent l="0" t="0" r="6985" b="0"/>
+            <wp:docPr id="35" name="Picture 35"/>
+            <wp:cNvGraphicFramePr>
+              <a:graphicFrameLocks xmlns:a="http://schemas.openxmlformats.org/drawingml/2006/main" noChangeAspect="1"/>
+            </wp:cNvGraphicFramePr>
+            <a:graphic xmlns:a="http://schemas.openxmlformats.org/drawingml/2006/main">
+              <a:graphicData uri="http://schemas.openxmlformats.org/drawingml/2006/picture">
+                <pic:pic xmlns:pic="http://schemas.openxmlformats.org/drawingml/2006/picture">
+                  <pic:nvPicPr>
+                    <pic:cNvPr id="0" name="Picture 9"/>
+                    <pic:cNvPicPr>
+                      <a:picLocks noChangeAspect="1" noChangeArrowheads="1"/>
+                    </pic:cNvPicPr>
+                  </pic:nvPicPr>
+                  <pic:blipFill>
+                    <a:blip r:embed="rId38">
+                      <a:extLst>
+                        <a:ext uri="{28A0092B-C50C-407E-A947-70E740481C1C}">
+                          <a14:useLocalDpi xmlns:a14="http://schemas.microsoft.com/office/drawing/2010/main" val="0"/>
+                        </a:ext>
+                      </a:extLst>
+                    </a:blip>
+                    <a:srcRect/>
+                    <a:stretch>
+                      <a:fillRect/>
+                    </a:stretch>
+                  </pic:blipFill>
+                  <pic:spPr bwMode="auto">
+                    <a:xfrm>
+                      <a:off x="0" y="0"/>
+                      <a:ext cx="5936615" cy="2040255"/>
+                    </a:xfrm>
+                    <a:prstGeom prst="rect">
+                      <a:avLst/>
+                    </a:prstGeom>
+                    <a:noFill/>
+                    <a:ln>
+                      <a:noFill/>
+                    </a:ln>
+                  </pic:spPr>
+                </pic:pic>
+              </a:graphicData>
+            </a:graphic>
+          </wp:inline>
+        </w:drawing>
+      </w:r>
+    </w:p>
+    <w:p>
+      <w:pPr>
+        <w:ind w:left="360"/>
+      </w:pPr>
+      <w:proofErr w:type="spellStart"/>
+      <w:proofErr w:type="gramStart"/>
+      <w:r>
+        <w:t>Lets</w:t>
+      </w:r>
+      <w:proofErr w:type="spellEnd"/>
+      <w:proofErr w:type="gramEnd"/>
+      <w:r>
+        <w:t xml:space="preserve"> see the results again.</w:t>
+      </w:r>
+    </w:p>
+    <w:p>
+      <w:pPr>
+        <w:ind w:left="360"/>
+      </w:pPr>
+      <w:r>
+        <w:rPr>
+          <w:noProof/>
+        </w:rPr>
+        <w:lastRenderedPageBreak/>
+        <w:drawing>
+          <wp:inline distT="0" distB="0" distL="0" distR="0">
+            <wp:extent cx="5936615" cy="4688205"/>
+            <wp:effectExtent l="0" t="0" r="6985" b="0"/>
+            <wp:docPr id="36" name="Picture 36"/>
+            <wp:cNvGraphicFramePr>
+              <a:graphicFrameLocks xmlns:a="http://schemas.openxmlformats.org/drawingml/2006/main" noChangeAspect="1"/>
+            </wp:cNvGraphicFramePr>
+            <a:graphic xmlns:a="http://schemas.openxmlformats.org/drawingml/2006/main">
+              <a:graphicData uri="http://schemas.openxmlformats.org/drawingml/2006/picture">
+                <pic:pic xmlns:pic="http://schemas.openxmlformats.org/drawingml/2006/picture">
+                  <pic:nvPicPr>
+                    <pic:cNvPr id="0" name="Picture 10"/>
+                    <pic:cNvPicPr>
+                      <a:picLocks noChangeAspect="1" noChangeArrowheads="1"/>
+                    </pic:cNvPicPr>
+                  </pic:nvPicPr>
+                  <pic:blipFill>
+                    <a:blip r:embed="rId39">
+                      <a:extLst>
+                        <a:ext uri="{28A0092B-C50C-407E-A947-70E740481C1C}">
+                          <a14:useLocalDpi xmlns:a14="http://schemas.microsoft.com/office/drawing/2010/main" val="0"/>
+                        </a:ext>
+                      </a:extLst>
+                    </a:blip>
+                    <a:srcRect/>
+                    <a:stretch>
+                      <a:fillRect/>
+                    </a:stretch>
+                  </pic:blipFill>
+                  <pic:spPr bwMode="auto">
+                    <a:xfrm>
+                      <a:off x="0" y="0"/>
+                      <a:ext cx="5936615" cy="4688205"/>
+                    </a:xfrm>
+                    <a:prstGeom prst="rect">
+                      <a:avLst/>
+                    </a:prstGeom>
+                    <a:noFill/>
+                    <a:ln>
+                      <a:noFill/>
+                    </a:ln>
+                  </pic:spPr>
+                </pic:pic>
+              </a:graphicData>
+            </a:graphic>
+          </wp:inline>
+        </w:drawing>
+      </w:r>
+    </w:p>
+    <w:p>
+      <w:pPr>
+        <w:ind w:left="360"/>
+      </w:pPr>
+    </w:p>
+    <w:p>
+      <w:pPr>
+        <w:ind w:left="360"/>
+      </w:pPr>
+      <w:r>
+        <w:t>29.</w:t>
+      </w:r>
+      <w:r>
+        <w:t xml:space="preserve"> Delete documents based on condition</w:t>
+      </w:r>
+    </w:p>
+    <w:p>
+      <w:pPr>
+        <w:ind w:left="360"/>
+      </w:pPr>
+      <w:r>
+        <w:rPr>
+          <w:noProof/>
+        </w:rPr>
+        <w:drawing>
+          <wp:inline distT="0" distB="0" distL="0" distR="0">
+            <wp:extent cx="5936615" cy="1828800"/>
+            <wp:effectExtent l="0" t="0" r="6985" b="0"/>
+            <wp:docPr id="37" name="Picture 37"/>
+            <wp:cNvGraphicFramePr>
+              <a:graphicFrameLocks xmlns:a="http://schemas.openxmlformats.org/drawingml/2006/main" noChangeAspect="1"/>
+            </wp:cNvGraphicFramePr>
+            <a:graphic xmlns:a="http://schemas.openxmlformats.org/drawingml/2006/main">
+              <a:graphicData uri="http://schemas.openxmlformats.org/drawingml/2006/picture">
+                <pic:pic xmlns:pic="http://schemas.openxmlformats.org/drawingml/2006/picture">
+                  <pic:nvPicPr>
+                    <pic:cNvPr id="0" name="Picture 11"/>
+                    <pic:cNvPicPr>
+                      <a:picLocks noChangeAspect="1" noChangeArrowheads="1"/>
+                    </pic:cNvPicPr>
+                  </pic:nvPicPr>
+                  <pic:blipFill>
+                    <a:blip r:embed="rId40">
+                      <a:extLst>
+                        <a:ext uri="{28A0092B-C50C-407E-A947-70E740481C1C}">
+                          <a14:useLocalDpi xmlns:a14="http://schemas.microsoft.com/office/drawing/2010/main" val="0"/>
+                        </a:ext>
+                      </a:extLst>
+                    </a:blip>
+                    <a:srcRect/>
+                    <a:stretch>
+                      <a:fillRect/>
+                    </a:stretch>
+                  </pic:blipFill>
+                  <pic:spPr bwMode="auto">
+                    <a:xfrm>
+                      <a:off x="0" y="0"/>
+                      <a:ext cx="5936615" cy="1828800"/>
+                    </a:xfrm>
+                    <a:prstGeom prst="rect">
+                      <a:avLst/>
+                    </a:prstGeom>
+                    <a:noFill/>
+                    <a:ln>
+                      <a:noFill/>
+                    </a:ln>
+                  </pic:spPr>
+                </pic:pic>
+              </a:graphicData>
+            </a:graphic>
+          </wp:inline>
+        </w:drawing>
+      </w:r>
+    </w:p>
+    <w:p>
+      <w:pPr>
+        <w:ind w:left="360"/>
+      </w:pPr>
+    </w:p>
+    <w:p>
+      <w:pPr>
+        <w:ind w:left="360"/>
+      </w:pPr>
+      <w:r>
+        <w:t>30.</w:t>
+      </w:r>
+      <w:r>
+        <w:t xml:space="preserve"> BATCH PROCESSING</w:t>
+      </w:r>
+      <w:r>
+        <w:t xml:space="preserve"> [create + index]</w:t>
+      </w:r>
+    </w:p>
+    <w:p>
+      <w:pPr>
+        <w:ind w:left="360"/>
+      </w:pPr>
+      <w:proofErr w:type="gramStart"/>
+      <w:r>
+        <w:lastRenderedPageBreak/>
+        <w:t>Endpoint :</w:t>
+      </w:r>
+      <w:proofErr w:type="gramEnd"/>
+      <w:r>
+        <w:t xml:space="preserve"> _bulk</w:t>
+      </w:r>
+      <w:r>
+        <w:br/>
+        <w:t>Actions : index / create / update /delete</w:t>
+      </w:r>
+      <w:r>
+        <w:br/>
+      </w:r>
+      <w:r>
+        <w:t xml:space="preserve">// </w:t>
+      </w:r>
+      <w:r>
+        <w:t>C</w:t>
+      </w:r>
+      <w:r>
+        <w:t>reate action: will f</w:t>
+      </w:r>
+      <w:r>
+        <w:t>ail if the index already exists</w:t>
+      </w:r>
+      <w:r>
+        <w:br/>
+      </w:r>
+      <w:r>
+        <w:t xml:space="preserve">// </w:t>
+      </w:r>
+      <w:r>
+        <w:t>I</w:t>
+      </w:r>
+      <w:r>
+        <w:t>ndex action: will create doc if it does not exist</w:t>
+      </w:r>
+      <w:r>
+        <w:t>,</w:t>
+      </w:r>
+      <w:r>
+        <w:t xml:space="preserve"> else it replaces</w:t>
+      </w:r>
+      <w:r>
+        <w:br/>
+      </w:r>
+      <w:r>
+        <w:rPr>
+          <w:noProof/>
+        </w:rPr>
+        <w:drawing>
+          <wp:inline distT="0" distB="0" distL="0" distR="0">
+            <wp:extent cx="5943600" cy="4149090"/>
+            <wp:effectExtent l="0" t="0" r="0" b="3810"/>
+            <wp:docPr id="38" name="Picture 38"/>
+            <wp:cNvGraphicFramePr>
+              <a:graphicFrameLocks xmlns:a="http://schemas.openxmlformats.org/drawingml/2006/main" noChangeAspect="1"/>
+            </wp:cNvGraphicFramePr>
+            <a:graphic xmlns:a="http://schemas.openxmlformats.org/drawingml/2006/main">
+              <a:graphicData uri="http://schemas.openxmlformats.org/drawingml/2006/picture">
+                <pic:pic xmlns:pic="http://schemas.openxmlformats.org/drawingml/2006/picture">
+                  <pic:nvPicPr>
+                    <pic:cNvPr id="0" name="Picture 12"/>
+                    <pic:cNvPicPr>
+                      <a:picLocks noChangeAspect="1" noChangeArrowheads="1"/>
+                    </pic:cNvPicPr>
+                  </pic:nvPicPr>
+                  <pic:blipFill>
+                    <a:blip r:embed="rId41">
+                      <a:extLst>
+                        <a:ext uri="{28A0092B-C50C-407E-A947-70E740481C1C}">
+                          <a14:useLocalDpi xmlns:a14="http://schemas.microsoft.com/office/drawing/2010/main" val="0"/>
+                        </a:ext>
+                      </a:extLst>
+                    </a:blip>
+                    <a:srcRect/>
+                    <a:stretch>
+                      <a:fillRect/>
+                    </a:stretch>
+                  </pic:blipFill>
+                  <pic:spPr bwMode="auto">
+                    <a:xfrm>
+                      <a:off x="0" y="0"/>
+                      <a:ext cx="5943600" cy="4149090"/>
+                    </a:xfrm>
+                    <a:prstGeom prst="rect">
+                      <a:avLst/>
+                    </a:prstGeom>
+                    <a:noFill/>
+                    <a:ln>
+                      <a:noFill/>
+                    </a:ln>
+                  </pic:spPr>
+                </pic:pic>
+              </a:graphicData>
+            </a:graphic>
+          </wp:inline>
+        </w:drawing>
+      </w:r>
+      <w:r>
+        <w:br/>
+      </w:r>
+      <w:proofErr w:type="spellStart"/>
+      <w:r>
+        <w:lastRenderedPageBreak/>
+        <w:t>Lets</w:t>
+      </w:r>
+      <w:proofErr w:type="spellEnd"/>
+      <w:r>
+        <w:t xml:space="preserve"> retrieve the results of the above command using a search query.</w:t>
+      </w:r>
+      <w:r>
+        <w:br/>
+      </w:r>
+      <w:r>
+        <w:rPr>
+          <w:noProof/>
+        </w:rPr>
+        <w:drawing>
+          <wp:inline distT="0" distB="0" distL="0" distR="0">
+            <wp:extent cx="5936615" cy="3985260"/>
+            <wp:effectExtent l="0" t="0" r="6985" b="0"/>
+            <wp:docPr id="39" name="Picture 39"/>
+            <wp:cNvGraphicFramePr>
+              <a:graphicFrameLocks xmlns:a="http://schemas.openxmlformats.org/drawingml/2006/main" noChangeAspect="1"/>
+            </wp:cNvGraphicFramePr>
+            <a:graphic xmlns:a="http://schemas.openxmlformats.org/drawingml/2006/main">
+              <a:graphicData uri="http://schemas.openxmlformats.org/drawingml/2006/picture">
+                <pic:pic xmlns:pic="http://schemas.openxmlformats.org/drawingml/2006/picture">
+                  <pic:nvPicPr>
+                    <pic:cNvPr id="0" name="Picture 13"/>
+                    <pic:cNvPicPr>
+                      <a:picLocks noChangeAspect="1" noChangeArrowheads="1"/>
+                    </pic:cNvPicPr>
+                  </pic:nvPicPr>
+                  <pic:blipFill>
+                    <a:blip r:embed="rId42">
+                      <a:extLst>
+                        <a:ext uri="{28A0092B-C50C-407E-A947-70E740481C1C}">
+                          <a14:useLocalDpi xmlns:a14="http://schemas.microsoft.com/office/drawing/2010/main" val="0"/>
+                        </a:ext>
+                      </a:extLst>
+                    </a:blip>
+                    <a:srcRect/>
+                    <a:stretch>
+                      <a:fillRect/>
+                    </a:stretch>
+                  </pic:blipFill>
+                  <pic:spPr bwMode="auto">
+                    <a:xfrm>
+                      <a:off x="0" y="0"/>
+                      <a:ext cx="5936615" cy="3985260"/>
+                    </a:xfrm>
+                    <a:prstGeom prst="rect">
+                      <a:avLst/>
+                    </a:prstGeom>
+                    <a:noFill/>
+                    <a:ln>
+                      <a:noFill/>
+                    </a:ln>
+                  </pic:spPr>
+                </pic:pic>
+              </a:graphicData>
+            </a:graphic>
+          </wp:inline>
+        </w:drawing>
+      </w:r>
+    </w:p>
+    <w:p>
+      <w:pPr>
+        <w:ind w:left="360"/>
+      </w:pPr>
+    </w:p>
+    <w:p>
+      <w:pPr>
+        <w:ind w:left="360"/>
+      </w:pPr>
+      <w:r>
+        <w:t>3</w:t>
+      </w:r>
+      <w:r>
+        <w:t>1</w:t>
+      </w:r>
+      <w:r>
+        <w:t>. BATCH PROCESSING [</w:t>
+      </w:r>
+      <w:r>
+        <w:t xml:space="preserve">update + </w:t>
+      </w:r>
+      <w:proofErr w:type="gramStart"/>
+      <w:r>
+        <w:t>delete ]</w:t>
+      </w:r>
+      <w:proofErr w:type="gramEnd"/>
+      <w:r>
+        <w:t xml:space="preserve"> </w:t>
+      </w:r>
+    </w:p>
+    <w:p>
+      <w:pPr>
+        <w:ind w:left="360"/>
+      </w:pPr>
+      <w:r>
+        <w:t xml:space="preserve">Notice that if the index is same then – it can </w:t>
+      </w:r>
+      <w:proofErr w:type="spellStart"/>
+      <w:r>
+        <w:t>given</w:t>
+      </w:r>
+      <w:proofErr w:type="spellEnd"/>
+      <w:r>
+        <w:t xml:space="preserve"> as part of the </w:t>
+      </w:r>
+      <w:proofErr w:type="spellStart"/>
+      <w:proofErr w:type="gramStart"/>
+      <w:r>
+        <w:t>url</w:t>
+      </w:r>
+      <w:proofErr w:type="spellEnd"/>
+      <w:proofErr w:type="gramEnd"/>
+      <w:r>
+        <w:t xml:space="preserve"> instead as of a </w:t>
+      </w:r>
+      <w:proofErr w:type="spellStart"/>
+      <w:r>
+        <w:t>json</w:t>
+      </w:r>
+      <w:proofErr w:type="spellEnd"/>
+      <w:r>
+        <w:t xml:space="preserve"> object</w:t>
+      </w:r>
+      <w:r>
+        <w:t>.</w:t>
+      </w:r>
+      <w:r>
+        <w:br/>
+        <w:t>The actions are all run against the products index.</w:t>
+      </w:r>
+      <w:r>
+        <w:br/>
+      </w:r>
+      <w:r>
+        <w:br/>
+      </w:r>
+      <w:r>
+        <w:rPr>
+          <w:noProof/>
+        </w:rPr>
+        <w:lastRenderedPageBreak/>
+        <w:drawing>
+          <wp:inline distT="0" distB="0" distL="0" distR="0">
+            <wp:extent cx="5934075" cy="4181475"/>
+            <wp:effectExtent l="0" t="0" r="9525" b="9525"/>
+            <wp:docPr id="40" name="Picture 40"/>
+            <wp:cNvGraphicFramePr>
+              <a:graphicFrameLocks xmlns:a="http://schemas.openxmlformats.org/drawingml/2006/main" noChangeAspect="1"/>
+            </wp:cNvGraphicFramePr>
+            <a:graphic xmlns:a="http://schemas.openxmlformats.org/drawingml/2006/main">
+              <a:graphicData uri="http://schemas.openxmlformats.org/drawingml/2006/picture">
+                <pic:pic xmlns:pic="http://schemas.openxmlformats.org/drawingml/2006/picture">
+                  <pic:nvPicPr>
+                    <pic:cNvPr id="0" name="Picture 14"/>
+                    <pic:cNvPicPr>
+                      <a:picLocks noChangeAspect="1" noChangeArrowheads="1"/>
+                    </pic:cNvPicPr>
+                  </pic:nvPicPr>
+                  <pic:blipFill>
+                    <a:blip r:embed="rId43">
+                      <a:extLst>
+                        <a:ext uri="{28A0092B-C50C-407E-A947-70E740481C1C}">
+                          <a14:useLocalDpi xmlns:a14="http://schemas.microsoft.com/office/drawing/2010/main" val="0"/>
+                        </a:ext>
+                      </a:extLst>
+                    </a:blip>
+                    <a:srcRect/>
+                    <a:stretch>
+                      <a:fillRect/>
+                    </a:stretch>
+                  </pic:blipFill>
+                  <pic:spPr bwMode="auto">
+                    <a:xfrm>
+                      <a:off x="0" y="0"/>
+                      <a:ext cx="5934075" cy="4181475"/>
+                    </a:xfrm>
+                    <a:prstGeom prst="rect">
+                      <a:avLst/>
+                    </a:prstGeom>
+                    <a:noFill/>
+                    <a:ln>
+                      <a:noFill/>
+                    </a:ln>
+                  </pic:spPr>
+                </pic:pic>
+              </a:graphicData>
+            </a:graphic>
+          </wp:inline>
+        </w:drawing>
+      </w:r>
+      <w:r>
+        <w:br/>
+      </w:r>
+      <w:r>
+        <w:br/>
+      </w:r>
+      <w:r>
+        <w:t>Run the search query again.</w:t>
+      </w:r>
+      <w:r>
+        <w:br/>
+      </w:r>
+      <w:r>
+        <w:rPr>
+          <w:noProof/>
+        </w:rPr>
+        <w:drawing>
+          <wp:inline distT="0" distB="0" distL="0" distR="0">
+            <wp:extent cx="5934075" cy="3000375"/>
+            <wp:effectExtent l="0" t="0" r="9525" b="9525"/>
+            <wp:docPr id="41" name="Picture 41"/>
+            <wp:cNvGraphicFramePr>
+              <a:graphicFrameLocks xmlns:a="http://schemas.openxmlformats.org/drawingml/2006/main" noChangeAspect="1"/>
+            </wp:cNvGraphicFramePr>
+            <a:graphic xmlns:a="http://schemas.openxmlformats.org/drawingml/2006/main">
+              <a:graphicData uri="http://schemas.openxmlformats.org/drawingml/2006/picture">
+                <pic:pic xmlns:pic="http://schemas.openxmlformats.org/drawingml/2006/picture">
+                  <pic:nvPicPr>
+                    <pic:cNvPr id="0" name="Picture 15"/>
+                    <pic:cNvPicPr>
+                      <a:picLocks noChangeAspect="1" noChangeArrowheads="1"/>
+                    </pic:cNvPicPr>
+                  </pic:nvPicPr>
+                  <pic:blipFill>
+                    <a:blip r:embed="rId44">
+                      <a:extLst>
+                        <a:ext uri="{28A0092B-C50C-407E-A947-70E740481C1C}">
+                          <a14:useLocalDpi xmlns:a14="http://schemas.microsoft.com/office/drawing/2010/main" val="0"/>
+                        </a:ext>
+                      </a:extLst>
+                    </a:blip>
+                    <a:srcRect/>
+                    <a:stretch>
+                      <a:fillRect/>
+                    </a:stretch>
+                  </pic:blipFill>
+                  <pic:spPr bwMode="auto">
+                    <a:xfrm>
+                      <a:off x="0" y="0"/>
+                      <a:ext cx="5934075" cy="3000375"/>
+                    </a:xfrm>
+                    <a:prstGeom prst="rect">
+                      <a:avLst/>
+                    </a:prstGeom>
+                    <a:noFill/>
+                    <a:ln>
+                      <a:noFill/>
+                    </a:ln>
+                  </pic:spPr>
+                </pic:pic>
+              </a:graphicData>
+            </a:graphic>
+          </wp:inline>
+        </w:drawing>
+      </w:r>
+    </w:p>
+    <w:p>
+      <w:pPr>
+        <w:ind w:left="360"/>
+      </w:pPr>
+      <w:proofErr w:type="gramStart"/>
+      <w:r>
+        <w:t>Note :</w:t>
+      </w:r>
+      <w:proofErr w:type="gramEnd"/>
+      <w:r>
+        <w:t xml:space="preserve"> when using the bulk API – </w:t>
+      </w:r>
+    </w:p>
+    <w:p>
+      <w:pPr>
+        <w:ind w:left="360"/>
+      </w:pPr>
+      <w:r>
+        <w:t>The content-Type: application/x-</w:t>
+      </w:r>
+      <w:proofErr w:type="spellStart"/>
+      <w:r>
+        <w:t>ndjson</w:t>
+      </w:r>
+      <w:proofErr w:type="spellEnd"/>
+    </w:p>
+    <w:p>
+      <w:pPr>
+        <w:ind w:left="360"/>
+      </w:pPr>
+      <w:r>
+        <w:lastRenderedPageBreak/>
+        <w:t>Each line must end with /n or /r/n including the last line [hit enter for last line as well]</w:t>
+      </w:r>
+    </w:p>
+    <w:p>
+      <w:pPr>
+        <w:ind w:left="360"/>
+      </w:pPr>
+      <w:r>
+        <w:t>If an action fails other still will be executed</w:t>
+      </w:r>
+    </w:p>
+    <w:p>
+      <w:pPr>
+        <w:ind w:left="360"/>
+      </w:pPr>
+      <w:r>
+        <w:t xml:space="preserve">The bulk is useful when a lot of write actions are to be done. </w:t>
+      </w:r>
+      <w:r>
+        <w:br/>
+      </w:r>
+      <w:proofErr w:type="gramStart"/>
+      <w:r>
+        <w:t>Note :</w:t>
+      </w:r>
+      <w:proofErr w:type="gramEnd"/>
+      <w:r>
+        <w:t xml:space="preserve"> The bulk </w:t>
+      </w:r>
+      <w:proofErr w:type="spellStart"/>
+      <w:r>
+        <w:t>api</w:t>
+      </w:r>
+      <w:proofErr w:type="spellEnd"/>
+      <w:r>
+        <w:t xml:space="preserve"> supports optimistic concurrency control- include the </w:t>
+      </w:r>
+      <w:proofErr w:type="spellStart"/>
+      <w:r>
+        <w:t>if_primary_term</w:t>
+      </w:r>
+      <w:proofErr w:type="spellEnd"/>
+      <w:r>
+        <w:t xml:space="preserve"> and </w:t>
+      </w:r>
+      <w:proofErr w:type="spellStart"/>
+      <w:r>
+        <w:t>if_seq_no</w:t>
+      </w:r>
+      <w:proofErr w:type="spellEnd"/>
+      <w:r>
+        <w:t xml:space="preserve"> with in the action metadata.</w:t>
+      </w:r>
+    </w:p>
+    <w:p>
+      <w:pPr>
+        <w:ind w:left="360"/>
+        <w:rPr>
+          <w:b/>
+          <w:i/>
+        </w:rPr>
+      </w:pPr>
+      <w:r>
+        <w:rPr>
+          <w:b/>
+          <w:i/>
+        </w:rPr>
+        <w:t>32.</w:t>
+      </w:r>
+      <w:r>
+        <w:rPr>
+          <w:b/>
+          <w:i/>
+        </w:rPr>
+        <w:t xml:space="preserve"> Import Data into ES from a file using curl</w:t>
+      </w:r>
+    </w:p>
+    <w:p>
+      <w:pPr>
+        <w:ind w:left="360"/>
+      </w:pPr>
+      <w:proofErr w:type="gramStart"/>
+      <w:r>
+        <w:rPr>
+          <w:b/>
+          <w:i/>
+        </w:rPr>
+        <w:t>curl</w:t>
+      </w:r>
+      <w:proofErr w:type="gramEnd"/>
+      <w:r>
+        <w:rPr>
+          <w:b/>
+          <w:i/>
+        </w:rPr>
+        <w:t xml:space="preserve"> -XPOST -u elastic: wp2ss2xAxTY5UnRUdgo2tUgW ‘http://24e374bd44bb4bf884cfd220f7f55cf0.ap-southeast-1.aws.found.io:9243/products/_bulk?pretty -H "Content-Type: application/x-</w:t>
+      </w:r>
+      <w:proofErr w:type="spellStart"/>
+      <w:r>
+        <w:rPr>
+          <w:b/>
+          <w:i/>
+        </w:rPr>
+        <w:t>ndjson</w:t>
+      </w:r>
+      <w:proofErr w:type="spellEnd"/>
+      <w:r>
+        <w:rPr>
+          <w:b/>
+          <w:i/>
+        </w:rPr>
+        <w:t>" --data-binary "@products-</w:t>
+      </w:r>
+      <w:proofErr w:type="spellStart"/>
+      <w:r>
+        <w:rPr>
+          <w:b/>
+          <w:i/>
+        </w:rPr>
+        <w:t>bulk.json</w:t>
+      </w:r>
+      <w:proofErr w:type="spellEnd"/>
+      <w:r>
+        <w:rPr>
+          <w:b/>
+          <w:i/>
+        </w:rPr>
+        <w:t>"</w:t>
+      </w:r>
+      <w:r>
+        <w:rPr>
+          <w:b/>
+          <w:i/>
+        </w:rPr>
+        <w:br/>
+        <w:t>Note : binary : curl removes new lines and binary is used to preserve the new line.</w:t>
+      </w:r>
+    </w:p>
+    <w:p>
+      <w:pPr>
+        <w:ind w:left="360"/>
+      </w:pPr>
+      <w:r>
+        <w:t>Above command has problems</w:t>
+      </w:r>
+      <w:r>
+        <w:br/>
+        <w:t xml:space="preserve">So </w:t>
+      </w:r>
+      <w:proofErr w:type="gramStart"/>
+      <w:r>
+        <w:t>used :</w:t>
+      </w:r>
+      <w:proofErr w:type="gramEnd"/>
+      <w:r>
+        <w:t xml:space="preserve"> </w:t>
+      </w:r>
+      <w:r>
+        <w:t>POST /products/_bulk</w:t>
+      </w:r>
+      <w:r>
+        <w:t xml:space="preserve"> command.</w:t>
+      </w:r>
+    </w:p>
+    <w:p>
+      <w:pPr>
+        <w:ind w:left="360"/>
+      </w:pPr>
+    </w:p>
+    <w:p>
+      <w:pPr>
+        <w:ind w:left="360"/>
+      </w:pPr>
+      <w:r>
+        <w:t>33.</w:t>
+      </w:r>
+      <w:r>
+        <w:t xml:space="preserve">  </w:t>
+      </w:r>
+      <w:proofErr w:type="gramStart"/>
+      <w:r>
+        <w:rPr>
+          <w:b/>
+        </w:rPr>
+        <w:t>MAPPINGS :</w:t>
+      </w:r>
+      <w:proofErr w:type="gramEnd"/>
+      <w:r>
+        <w:rPr>
+          <w:b/>
+        </w:rPr>
+        <w:t xml:space="preserve"> HOW DOCUMENTS AND THEIR FIELDS SHOULD BE STORED AND INDEXED</w:t>
+      </w:r>
+      <w:r>
+        <w:rPr>
+          <w:b/>
+        </w:rPr>
+        <w:t xml:space="preserve"> – </w:t>
+      </w:r>
+      <w:r>
+        <w:t>the point of doing this is</w:t>
+      </w:r>
+      <w:r>
+        <w:rPr>
+          <w:b/>
+        </w:rPr>
+        <w:t xml:space="preserve"> – </w:t>
+      </w:r>
+      <w:r>
+        <w:t>is</w:t>
+      </w:r>
+      <w:r>
+        <w:rPr>
+          <w:b/>
+        </w:rPr>
+        <w:t xml:space="preserve"> </w:t>
+      </w:r>
+      <w:r>
+        <w:t>to store and</w:t>
+      </w:r>
+      <w:r>
+        <w:rPr>
+          <w:b/>
+        </w:rPr>
+        <w:t xml:space="preserve"> </w:t>
+      </w:r>
+      <w:r>
+        <w:t xml:space="preserve">index data in a way that is appropriate for how we want to search our data. </w:t>
+      </w:r>
+      <w:proofErr w:type="gramStart"/>
+      <w:r>
+        <w:t>[ Something</w:t>
+      </w:r>
+      <w:proofErr w:type="gramEnd"/>
+      <w:r>
+        <w:t xml:space="preserve"> like schema for relational data bases –bad analogy</w:t>
+      </w:r>
+      <w:r>
+        <w:t xml:space="preserve"> </w:t>
+      </w:r>
+      <w:r>
+        <w:t>]</w:t>
+      </w:r>
+    </w:p>
+    <w:p>
+      <w:pPr>
+        <w:ind w:left="360"/>
+      </w:pPr>
+    </w:p>
+    <w:p>
+      <w:pPr>
+        <w:ind w:left="360"/>
+      </w:pPr>
+      <w:r>
+        <w:t xml:space="preserve">34. Dynamic </w:t>
+      </w:r>
+      <w:proofErr w:type="gramStart"/>
+      <w:r>
+        <w:t>Mapping :</w:t>
+      </w:r>
+      <w:proofErr w:type="gramEnd"/>
+      <w:r>
+        <w:t xml:space="preserve"> </w:t>
+      </w:r>
+      <w:r>
+        <w:br/>
+      </w:r>
+    </w:p>
+    <w:p>
+      <w:pPr>
+        <w:ind w:left="360"/>
+      </w:pPr>
+      <w:r>
+        <w:lastRenderedPageBreak/>
+        <w:t xml:space="preserve">ES has mapped the fields for us automatically. </w:t>
+      </w:r>
+      <w:r>
+        <w:br/>
+      </w:r>
+      <w:r>
+        <w:rPr>
+          <w:noProof/>
+        </w:rPr>
+        <w:drawing>
+          <wp:inline distT="0" distB="0" distL="0" distR="0">
+            <wp:extent cx="6005195" cy="4524375"/>
+            <wp:effectExtent l="0" t="0" r="0" b="9525"/>
+            <wp:docPr id="43" name="Picture 43"/>
+            <wp:cNvGraphicFramePr>
+              <a:graphicFrameLocks xmlns:a="http://schemas.openxmlformats.org/drawingml/2006/main" noChangeAspect="1"/>
+            </wp:cNvGraphicFramePr>
+            <a:graphic xmlns:a="http://schemas.openxmlformats.org/drawingml/2006/main">
+              <a:graphicData uri="http://schemas.openxmlformats.org/drawingml/2006/picture">
+                <pic:pic xmlns:pic="http://schemas.openxmlformats.org/drawingml/2006/picture">
+                  <pic:nvPicPr>
+                    <pic:cNvPr id="0" name="Picture 16"/>
+                    <pic:cNvPicPr>
+                      <a:picLocks noChangeAspect="1" noChangeArrowheads="1"/>
+                    </pic:cNvPicPr>
+                  </pic:nvPicPr>
+                  <pic:blipFill>
+                    <a:blip r:embed="rId45">
+                      <a:extLst>
+                        <a:ext uri="{28A0092B-C50C-407E-A947-70E740481C1C}">
+                          <a14:useLocalDpi xmlns:a14="http://schemas.microsoft.com/office/drawing/2010/main" val="0"/>
+                        </a:ext>
+                      </a:extLst>
+                    </a:blip>
+                    <a:srcRect/>
+                    <a:stretch>
+                      <a:fillRect/>
+                    </a:stretch>
+                  </pic:blipFill>
+                  <pic:spPr bwMode="auto">
+                    <a:xfrm>
+                      <a:off x="0" y="0"/>
+                      <a:ext cx="6005195" cy="4524375"/>
+                    </a:xfrm>
+                    <a:prstGeom prst="rect">
+                      <a:avLst/>
+                    </a:prstGeom>
+                    <a:noFill/>
+                    <a:ln>
+                      <a:noFill/>
+                    </a:ln>
+                  </pic:spPr>
+                </pic:pic>
+              </a:graphicData>
+            </a:graphic>
+          </wp:inline>
+        </w:drawing>
+      </w:r>
+      <w:r>
+        <w:rPr>
+          <w:noProof/>
+        </w:rPr>
+        <w:drawing>
+          <wp:inline distT="0" distB="0" distL="0" distR="0">
+            <wp:extent cx="5943600" cy="1753870"/>
+            <wp:effectExtent l="0" t="0" r="0" b="0"/>
+            <wp:docPr id="46" name="Picture 46"/>
+            <wp:cNvGraphicFramePr>
+              <a:graphicFrameLocks xmlns:a="http://schemas.openxmlformats.org/drawingml/2006/main" noChangeAspect="1"/>
+            </wp:cNvGraphicFramePr>
+            <a:graphic xmlns:a="http://schemas.openxmlformats.org/drawingml/2006/main">
+              <a:graphicData uri="http://schemas.openxmlformats.org/drawingml/2006/picture">
+                <pic:pic xmlns:pic="http://schemas.openxmlformats.org/drawingml/2006/picture">
+                  <pic:nvPicPr>
+                    <pic:cNvPr id="0" name="Picture 19"/>
+                    <pic:cNvPicPr>
+                      <a:picLocks noChangeAspect="1" noChangeArrowheads="1"/>
+                    </pic:cNvPicPr>
+                  </pic:nvPicPr>
+                  <pic:blipFill>
+                    <a:blip r:embed="rId46">
+                      <a:extLst>
+                        <a:ext uri="{28A0092B-C50C-407E-A947-70E740481C1C}">
+                          <a14:useLocalDpi xmlns:a14="http://schemas.microsoft.com/office/drawing/2010/main" val="0"/>
+                        </a:ext>
+                      </a:extLst>
+                    </a:blip>
+                    <a:srcRect/>
+                    <a:stretch>
+                      <a:fillRect/>
+                    </a:stretch>
+                  </pic:blipFill>
+                  <pic:spPr bwMode="auto">
+                    <a:xfrm>
+                      <a:off x="0" y="0"/>
+                      <a:ext cx="5943600" cy="1753870"/>
+                    </a:xfrm>
+                    <a:prstGeom prst="rect">
+                      <a:avLst/>
+                    </a:prstGeom>
+                    <a:noFill/>
+                    <a:ln>
+                      <a:noFill/>
+                    </a:ln>
+                  </pic:spPr>
+                </pic:pic>
+              </a:graphicData>
+            </a:graphic>
+          </wp:inline>
+        </w:drawing>
+      </w:r>
+    </w:p>
+    <w:p>
+      <w:pPr>
+        <w:ind w:left="360"/>
+      </w:pPr>
+    </w:p>
+    <w:p>
+      <w:pPr>
+        <w:ind w:left="360"/>
+      </w:pPr>
+      <w:r>
+        <w:t>35. Meta Fields.</w:t>
+      </w:r>
+    </w:p>
+    <w:p>
+      <w:pPr>
+        <w:ind w:left="360"/>
+      </w:pPr>
+      <w:r>
+        <w:t>_</w:t>
+      </w:r>
+      <w:proofErr w:type="gramStart"/>
+      <w:r>
+        <w:t>index :</w:t>
+      </w:r>
+      <w:proofErr w:type="gramEnd"/>
+      <w:r>
+        <w:t xml:space="preserve"> This field is added to document automatically.</w:t>
+      </w:r>
+      <w:r>
+        <w:br/>
+        <w:t xml:space="preserve">               It simply contains the name of the index to which a document belongs.</w:t>
+      </w:r>
+      <w:r>
+        <w:br/>
+      </w:r>
+      <w:r>
+        <w:tab/>
+        <w:t xml:space="preserve">       It is used internally – when querying documents with in an index.</w:t>
+      </w:r>
+    </w:p>
+    <w:p>
+      <w:pPr>
+        <w:ind w:left="360"/>
+      </w:pPr>
+      <w:r>
+        <w:t>_</w:t>
+      </w:r>
+      <w:proofErr w:type="gramStart"/>
+      <w:r>
+        <w:t>id :</w:t>
+      </w:r>
+      <w:proofErr w:type="gramEnd"/>
+      <w:r>
+        <w:t xml:space="preserve"> stores the id of the document.</w:t>
+      </w:r>
+      <w:r>
+        <w:br/>
+      </w:r>
+    </w:p>
+    <w:p>
+      <w:pPr>
+        <w:ind w:left="360"/>
+      </w:pPr>
+      <w:r>
+        <w:lastRenderedPageBreak/>
+        <w:t>_</w:t>
+      </w:r>
+      <w:proofErr w:type="gramStart"/>
+      <w:r>
+        <w:t>source :</w:t>
+      </w:r>
+      <w:proofErr w:type="gramEnd"/>
+      <w:r>
+        <w:t xml:space="preserve"> contai</w:t>
+      </w:r>
+      <w:r>
+        <w:t>ns the original source document.</w:t>
+      </w:r>
+    </w:p>
+    <w:p>
+      <w:pPr>
+        <w:ind w:left="360"/>
+      </w:pPr>
+      <w:r>
+        <w:t>_</w:t>
+      </w:r>
+      <w:proofErr w:type="spellStart"/>
+      <w:r>
+        <w:t>field_</w:t>
+      </w:r>
+      <w:proofErr w:type="gramStart"/>
+      <w:r>
+        <w:t>names</w:t>
+      </w:r>
+      <w:proofErr w:type="spellEnd"/>
+      <w:r>
+        <w:t xml:space="preserve"> :</w:t>
+      </w:r>
+      <w:proofErr w:type="gramEnd"/>
+      <w:r>
+        <w:t xml:space="preserve"> contains the name of every field.</w:t>
+      </w:r>
+    </w:p>
+    <w:p>
+      <w:pPr>
+        <w:ind w:left="360"/>
+      </w:pPr>
+      <w:r>
+        <w:t>_</w:t>
+      </w:r>
+      <w:proofErr w:type="gramStart"/>
+      <w:r>
+        <w:t>routing :</w:t>
+      </w:r>
+      <w:proofErr w:type="gramEnd"/>
+      <w:r>
+        <w:t xml:space="preserve"> stores the value used to route a document to a shard. [</w:t>
+      </w:r>
+      <w:proofErr w:type="gramStart"/>
+      <w:r>
+        <w:t>custom</w:t>
+      </w:r>
+      <w:proofErr w:type="gramEnd"/>
+      <w:r>
+        <w:t xml:space="preserve"> routing]</w:t>
+      </w:r>
+    </w:p>
+    <w:p>
+      <w:pPr>
+        <w:ind w:left="360"/>
+      </w:pPr>
+      <w:r>
+        <w:t>_</w:t>
+      </w:r>
+      <w:proofErr w:type="gramStart"/>
+      <w:r>
+        <w:t>version :</w:t>
+      </w:r>
+      <w:proofErr w:type="gramEnd"/>
+      <w:r>
+        <w:t xml:space="preserve"> used for versioning.</w:t>
+      </w:r>
+    </w:p>
+    <w:p>
+      <w:pPr>
+        <w:ind w:left="360"/>
+      </w:pPr>
+      <w:r>
+        <w:t>_</w:t>
+      </w:r>
+      <w:proofErr w:type="gramStart"/>
+      <w:r>
+        <w:t>meta :</w:t>
+      </w:r>
+      <w:proofErr w:type="gramEnd"/>
+      <w:r>
+        <w:t xml:space="preserve">  may be used to store custom data, that is left untouched by elastic search.</w:t>
+      </w:r>
+    </w:p>
+    <w:p>
+      <w:pPr>
+        <w:ind w:left="360"/>
+      </w:pPr>
       <w:bookmarkStart w:id="0" w:name="_GoBack"/>
-      <w:r>
-        <w:rPr>
-          <w:b/>
-        </w:rPr>
-        <w:t xml:space="preserve">Local Check </w:t>
-      </w:r>
-      <w:proofErr w:type="gramStart"/>
-      <w:r>
-        <w:rPr>
-          <w:b/>
-        </w:rPr>
-        <w:t xml:space="preserve">Points </w:t>
-      </w:r>
       <w:bookmarkEnd w:id="0"/>
-      <w:r>
-        <w:t>:</w:t>
-      </w:r>
-      <w:proofErr w:type="gramEnd"/>
-      <w:r>
-        <w:t xml:space="preserve"> kept for each replication shard.</w:t>
-      </w:r>
-    </w:p>
-    <w:p>
-      <w:r>
-        <w:br/>
-        <w:t xml:space="preserve">It is the active sequence number that all of the active shards with in a replication group have been aligned </w:t>
-      </w:r>
-      <w:proofErr w:type="spellStart"/>
-      <w:r>
-        <w:t>atleast</w:t>
-      </w:r>
-      <w:proofErr w:type="spellEnd"/>
-      <w:r>
-        <w:t xml:space="preserve"> up to.</w:t>
-      </w:r>
-    </w:p>
-    <w:p>
-      <w:r>
-        <w:t>This means that any operations containing a sequence number lower than the global check point have already been performed on all shards with in the RG.</w:t>
-      </w:r>
-    </w:p>
-    <w:p>
-      <w:r>
-        <w:t xml:space="preserve">If a primary shard fails and re-joins the cluster at a later </w:t>
-      </w:r>
-      <w:proofErr w:type="gramStart"/>
-      <w:r>
-        <w:t>point :</w:t>
-      </w:r>
-      <w:proofErr w:type="gramEnd"/>
-      <w:r>
-        <w:t xml:space="preserve"> ES only need to compare the operations that are above the global check point that it last knew about.</w:t>
-      </w:r>
-    </w:p>
-    <w:p>
-      <w:proofErr w:type="spellStart"/>
-      <w:r>
-        <w:t xml:space="preserve">Like </w:t>
-      </w:r>
-      <w:proofErr w:type="gramStart"/>
-      <w:r>
-        <w:t>wise</w:t>
-      </w:r>
-      <w:proofErr w:type="spellEnd"/>
-      <w:r>
-        <w:t xml:space="preserve"> :</w:t>
-      </w:r>
-      <w:proofErr w:type="gramEnd"/>
-      <w:r>
-        <w:t xml:space="preserve"> if a replica shard fails only the operations that have a sequence number higher than its local checkpoint need to be applied when it comes back.</w:t>
-      </w:r>
-    </w:p>
-    <w:p>
-      <w:r>
-        <w:t xml:space="preserve">THIS MEANS TO RECOVER ES JUST NEEDS TO COMPARE THE OPERATIONS WHILE THE SHARD WAS </w:t>
-      </w:r>
-      <w:proofErr w:type="gramStart"/>
-      <w:r>
-        <w:t>GONE ,</w:t>
-      </w:r>
-      <w:proofErr w:type="gramEnd"/>
-      <w:r>
-        <w:t xml:space="preserve"> INSTEAD OF THE ENTIRE HISTORY OF THE REPLICATION GROUP.</w:t>
-      </w:r>
-    </w:p>
-    <w:p>
-      <w:r>
-        <w:br/>
-      </w:r>
+    </w:p>
+    <w:p>
+      <w:pPr>
+        <w:ind w:left="360"/>
+      </w:pPr>
+      <w:r>
+        <w:t>36 Filed Data Types.</w:t>
+      </w:r>
+    </w:p>
+    <w:p>
+      <w:pPr>
+        <w:ind w:left="360"/>
+      </w:pPr>
+    </w:p>
+    <w:p>
+      <w:pPr>
+        <w:ind w:left="360"/>
+      </w:pPr>
+    </w:p>
+    <w:p>
+      <w:pPr>
+        <w:ind w:left="360"/>
+      </w:pPr>
+      <w:r>
+        <w:br/>
+      </w:r>
+      <w:r>
+        <w:br/>
+      </w:r>
+    </w:p>
+    <w:p/>
+    <w:p>
       <w:r>
         <w:br/>
       </w:r>
@@ -4829,7 +6870,6 @@
   <w:style w:type="character" w:default="1" w:styleId="DefaultParagraphFont">
     <w:name w:val="Default Paragraph Font"/>
     <w:uiPriority w:val="1"/>
-    <w:semiHidden/>
     <w:unhideWhenUsed/>
   </w:style>
   <w:style w:type="table" w:default="1" w:styleId="TableNormal">

</xml_diff>

<commit_message>
Elastic Search : Primitive and Complex Data types overview
</commit_message>
<xml_diff>
--- a/elastic search.docx
+++ b/elastic search.docx
@@ -4864,10 +4864,7 @@
         <w:t xml:space="preserve">28. </w:t>
       </w:r>
       <w:r>
-        <w:t>Update multiple documents with a query</w:t>
-      </w:r>
-      <w:r>
-        <w:t xml:space="preserve">. </w:t>
+        <w:t xml:space="preserve">Update multiple documents with a query. </w:t>
       </w:r>
       <w:r>
         <w:t xml:space="preserve"> </w:t>
@@ -5222,36 +5219,11 @@
       </w:r>
       <w:r>
         <w:br/>
-      </w:r>
-      <w:r>
-        <w:t xml:space="preserve">// </w:t>
-      </w:r>
-      <w:r>
-        <w:t>C</w:t>
-      </w:r>
-      <w:r>
-        <w:t>reate action: will f</w:t>
-      </w:r>
-      <w:r>
-        <w:t>ail if the index already exists</w:t>
-      </w:r>
-      <w:r>
-        <w:br/>
-      </w:r>
-      <w:r>
-        <w:t xml:space="preserve">// </w:t>
-      </w:r>
-      <w:r>
-        <w:t>I</w:t>
-      </w:r>
-      <w:r>
-        <w:t>ndex action: will create doc if it does not exist</w:t>
-      </w:r>
-      <w:r>
-        <w:t>,</w:t>
-      </w:r>
-      <w:r>
-        <w:t xml:space="preserve"> else it replaces</w:t>
+        <w:t>// Create action: will fail if the index already exists</w:t>
+      </w:r>
+      <w:r>
+        <w:br/>
+        <w:t>// Index action: will create doc if it does not exist, else it replaces</w:t>
       </w:r>
       <w:r>
         <w:br/>
@@ -5312,14 +5284,9 @@
       <w:r>
         <w:br/>
       </w:r>
-      <w:proofErr w:type="spellStart"/>
       <w:r>
         <w:lastRenderedPageBreak/>
-        <w:t>Lets</w:t>
-      </w:r>
-      <w:proofErr w:type="spellEnd"/>
-      <w:r>
-        <w:t xml:space="preserve"> retrieve the results of the above command using a search query.</w:t>
+        <w:t>Lets retrieve the results of the above command using a search query.</w:t>
       </w:r>
       <w:r>
         <w:br/>
@@ -5388,16 +5355,7 @@
         <w:ind w:left="360"/>
       </w:pPr>
       <w:r>
-        <w:t>3</w:t>
-      </w:r>
-      <w:r>
-        <w:t>1</w:t>
-      </w:r>
-      <w:r>
-        <w:t>. BATCH PROCESSING [</w:t>
-      </w:r>
-      <w:r>
-        <w:t xml:space="preserve">update + </w:t>
+        <w:t xml:space="preserve">31. BATCH PROCESSING [update + </w:t>
       </w:r>
       <w:proofErr w:type="gramStart"/>
       <w:r>
@@ -6155,39 +6113,902 @@
       <w:pPr>
         <w:ind w:left="360"/>
       </w:pPr>
+    </w:p>
+    <w:p>
+      <w:pPr>
+        <w:ind w:left="360"/>
+      </w:pPr>
+      <w:r>
+        <w:t>36</w:t>
+      </w:r>
+      <w:r>
+        <w:t>.</w:t>
+      </w:r>
+      <w:r>
+        <w:t xml:space="preserve"> Filed Data Types.</w:t>
+      </w:r>
+      <w:r>
+        <w:t xml:space="preserve"> – </w:t>
+      </w:r>
+      <w:proofErr w:type="gramStart"/>
+      <w:r>
+        <w:t>core</w:t>
+      </w:r>
+      <w:proofErr w:type="gramEnd"/>
+      <w:r>
+        <w:t xml:space="preserve"> / complex /geo /specialized</w:t>
+      </w:r>
+    </w:p>
+    <w:p>
+      <w:pPr>
+        <w:ind w:left="360"/>
+      </w:pPr>
+      <w:r>
+        <w:t>Core.</w:t>
+      </w:r>
+    </w:p>
+    <w:p>
+      <w:pPr>
+        <w:ind w:left="360"/>
+      </w:pPr>
+      <w:r>
+        <w:t>Text Data Type.</w:t>
+      </w:r>
+    </w:p>
+    <w:p>
+      <w:pPr>
+        <w:pStyle w:val="ListParagraph"/>
+        <w:numPr>
+          <w:ilvl w:val="0"/>
+          <w:numId w:val="1"/>
+        </w:numPr>
+        <w:rPr>
+          <w:b/>
+        </w:rPr>
+      </w:pPr>
+      <w:r>
+        <w:t xml:space="preserve">Used to index full text value such as descriptions. They are </w:t>
+      </w:r>
+      <w:r>
+        <w:rPr>
+          <w:b/>
+        </w:rPr>
+        <w:t>analyzed.</w:t>
+      </w:r>
+    </w:p>
+    <w:p>
+      <w:pPr>
+        <w:pStyle w:val="ListParagraph"/>
+        <w:numPr>
+          <w:ilvl w:val="0"/>
+          <w:numId w:val="1"/>
+        </w:numPr>
+      </w:pPr>
+      <w:r>
+        <w:t>Due to the nature of full text fields they are rarely used in sorting and aggregating.</w:t>
+      </w:r>
+    </w:p>
+    <w:p>
+      <w:pPr>
+        <w:pStyle w:val="ListParagraph"/>
+        <w:numPr>
+          <w:ilvl w:val="0"/>
+          <w:numId w:val="1"/>
+        </w:numPr>
+      </w:pPr>
+      <w:r>
+        <w:t>Text fields are stored in a way for performing optimal searches.</w:t>
+      </w:r>
+    </w:p>
+    <w:p>
+      <w:pPr>
+        <w:pStyle w:val="ListParagraph"/>
+        <w:numPr>
+          <w:ilvl w:val="0"/>
+          <w:numId w:val="1"/>
+        </w:numPr>
+      </w:pPr>
+      <w:proofErr w:type="spellStart"/>
+      <w:proofErr w:type="gramStart"/>
+      <w:r>
+        <w:t>i.e</w:t>
+      </w:r>
+      <w:proofErr w:type="spellEnd"/>
+      <w:proofErr w:type="gramEnd"/>
+      <w:r>
+        <w:t xml:space="preserve"> text fields are used for text that we want to search.</w:t>
+      </w:r>
+    </w:p>
+    <w:p>
+      <w:pPr>
+        <w:ind w:left="360"/>
+      </w:pPr>
+      <w:r>
+        <w:t>Keyword Data Type.</w:t>
+      </w:r>
+    </w:p>
+    <w:p>
+      <w:pPr>
+        <w:pStyle w:val="ListParagraph"/>
+        <w:numPr>
+          <w:ilvl w:val="0"/>
+          <w:numId w:val="1"/>
+        </w:numPr>
+      </w:pPr>
+      <w:r>
+        <w:t>Typically used for sorting and aggregating.</w:t>
+      </w:r>
+    </w:p>
+    <w:p>
+      <w:pPr>
+        <w:pStyle w:val="ListParagraph"/>
+        <w:numPr>
+          <w:ilvl w:val="0"/>
+          <w:numId w:val="1"/>
+        </w:numPr>
+      </w:pPr>
+      <w:r>
+        <w:t xml:space="preserve">They contain text but not full </w:t>
+      </w:r>
+      <w:proofErr w:type="gramStart"/>
+      <w:r>
+        <w:t>text :</w:t>
+      </w:r>
+      <w:proofErr w:type="gramEnd"/>
+      <w:r>
+        <w:t xml:space="preserve"> that’s </w:t>
+      </w:r>
+      <w:proofErr w:type="spellStart"/>
+      <w:r>
+        <w:t>becoz</w:t>
+      </w:r>
+      <w:proofErr w:type="spellEnd"/>
+      <w:r>
+        <w:t xml:space="preserve"> they are not analyzed.</w:t>
+      </w:r>
+    </w:p>
+    <w:p>
+      <w:pPr>
+        <w:pStyle w:val="ListParagraph"/>
+        <w:numPr>
+          <w:ilvl w:val="0"/>
+          <w:numId w:val="1"/>
+        </w:numPr>
+      </w:pPr>
+      <w:r>
+        <w:t>Values are stored exactly as defined at the time of adding documents to an index.</w:t>
+      </w:r>
+    </w:p>
+    <w:p>
+      <w:pPr>
+        <w:pStyle w:val="ListParagraph"/>
+        <w:numPr>
+          <w:ilvl w:val="0"/>
+          <w:numId w:val="1"/>
+        </w:numPr>
+      </w:pPr>
+      <w:proofErr w:type="gramStart"/>
+      <w:r>
+        <w:t>Ex :</w:t>
+      </w:r>
+      <w:proofErr w:type="gramEnd"/>
+      <w:r>
+        <w:t xml:space="preserve"> a field for storing email </w:t>
+      </w:r>
+      <w:proofErr w:type="spellStart"/>
+      <w:r>
+        <w:t>addrs</w:t>
+      </w:r>
+      <w:proofErr w:type="spellEnd"/>
+      <w:r>
+        <w:t>, category field [filter documents to find products with in a given category].</w:t>
+      </w:r>
+    </w:p>
+    <w:p>
+      <w:pPr>
+        <w:pStyle w:val="ListParagraph"/>
+        <w:numPr>
+          <w:ilvl w:val="0"/>
+          <w:numId w:val="1"/>
+        </w:numPr>
+      </w:pPr>
+      <w:r>
+        <w:t>These fields are used for values that we want to filter or use for aggregations.</w:t>
+      </w:r>
+    </w:p>
+    <w:p/>
+    <w:p>
+      <w:r>
+        <w:t xml:space="preserve">      Numeric Data Types.</w:t>
+      </w:r>
+    </w:p>
+    <w:p>
+      <w:pPr>
+        <w:pStyle w:val="ListParagraph"/>
+        <w:numPr>
+          <w:ilvl w:val="0"/>
+          <w:numId w:val="1"/>
+        </w:numPr>
+      </w:pPr>
+      <w:r>
+        <w:t xml:space="preserve">Float / long / short / byte/ integer/ </w:t>
+      </w:r>
+      <w:proofErr w:type="spellStart"/>
+      <w:r>
+        <w:rPr>
+          <w:b/>
+        </w:rPr>
+        <w:t>scaled_float</w:t>
+      </w:r>
+      <w:proofErr w:type="spellEnd"/>
+      <w:r>
+        <w:t xml:space="preserve"> / </w:t>
+      </w:r>
+      <w:proofErr w:type="spellStart"/>
+      <w:r>
+        <w:t>half_float</w:t>
+      </w:r>
+      <w:proofErr w:type="spellEnd"/>
+      <w:r>
+        <w:t xml:space="preserve"> / double</w:t>
+      </w:r>
+    </w:p>
+    <w:p>
+      <w:pPr>
+        <w:ind w:left="360"/>
+      </w:pPr>
+      <w:r>
+        <w:t>Date Data Type.</w:t>
+      </w:r>
+    </w:p>
+    <w:p>
+      <w:pPr>
+        <w:pStyle w:val="ListParagraph"/>
+        <w:numPr>
+          <w:ilvl w:val="0"/>
+          <w:numId w:val="1"/>
+        </w:numPr>
+      </w:pPr>
+      <w:r>
+        <w:t xml:space="preserve">Can be represented as String / integer in sec / long in </w:t>
+      </w:r>
+      <w:proofErr w:type="spellStart"/>
+      <w:r>
+        <w:t>millisec</w:t>
+      </w:r>
+      <w:proofErr w:type="spellEnd"/>
+      <w:r>
+        <w:t xml:space="preserve"> since epoch</w:t>
+      </w:r>
+    </w:p>
+    <w:p>
+      <w:pPr>
+        <w:pStyle w:val="ListParagraph"/>
+        <w:numPr>
+          <w:ilvl w:val="0"/>
+          <w:numId w:val="1"/>
+        </w:numPr>
+      </w:pPr>
+      <w:r>
+        <w:t>The date format that should be used for fields when supplying a string value can be configured.</w:t>
+      </w:r>
+    </w:p>
+    <w:p>
+      <w:pPr>
+        <w:pStyle w:val="ListParagraph"/>
+        <w:numPr>
+          <w:ilvl w:val="0"/>
+          <w:numId w:val="1"/>
+        </w:numPr>
+      </w:pPr>
+      <w:r>
+        <w:t xml:space="preserve">Else a default format is </w:t>
+      </w:r>
+      <w:proofErr w:type="gramStart"/>
+      <w:r>
+        <w:t>used :</w:t>
+      </w:r>
+      <w:proofErr w:type="gramEnd"/>
+      <w:r>
+        <w:t xml:space="preserve"> which can either be a sting that optionally contains time or </w:t>
+      </w:r>
+      <w:proofErr w:type="spellStart"/>
+      <w:r>
+        <w:t>num</w:t>
+      </w:r>
+      <w:proofErr w:type="spellEnd"/>
+      <w:r>
+        <w:t xml:space="preserve"> of milliseconds since the epoch.</w:t>
+      </w:r>
+    </w:p>
+    <w:p>
+      <w:pPr>
+        <w:pStyle w:val="ListParagraph"/>
+        <w:numPr>
+          <w:ilvl w:val="0"/>
+          <w:numId w:val="1"/>
+        </w:numPr>
+      </w:pPr>
+      <w:r>
+        <w:t>Internally dates are stored as a long value – representing the number of seconds since the epoch.</w:t>
+      </w:r>
+    </w:p>
+    <w:p>
+      <w:pPr>
+        <w:ind w:left="360"/>
+      </w:pPr>
+      <w:r>
+        <w:t>Boolean Data Type.</w:t>
+      </w:r>
+    </w:p>
+    <w:p>
+      <w:r>
+        <w:t xml:space="preserve">       Binary Data Type.</w:t>
+      </w:r>
+    </w:p>
+    <w:p>
+      <w:r>
+        <w:t xml:space="preserve">       Range Data Type.</w:t>
+      </w:r>
+    </w:p>
+    <w:p>
+      <w:pPr>
+        <w:pStyle w:val="ListParagraph"/>
+        <w:numPr>
+          <w:ilvl w:val="0"/>
+          <w:numId w:val="1"/>
+        </w:numPr>
+      </w:pPr>
+      <w:r>
+        <w:lastRenderedPageBreak/>
+        <w:t xml:space="preserve">It is used for Date values such as Date </w:t>
+      </w:r>
+      <w:r>
+        <w:t>ranges or</w:t>
+      </w:r>
+      <w:r>
+        <w:t xml:space="preserve"> integer intervals like 10 to 20.</w:t>
+      </w:r>
+    </w:p>
+    <w:p>
+      <w:pPr>
+        <w:pStyle w:val="ListParagraph"/>
+        <w:numPr>
+          <w:ilvl w:val="0"/>
+          <w:numId w:val="1"/>
+        </w:numPr>
+      </w:pPr>
+      <w:r>
+        <w:t>You define a upper and lower bo</w:t>
+      </w:r>
+      <w:r>
+        <w:t xml:space="preserve">undary when indexing a document, by using the keywords </w:t>
+      </w:r>
+      <w:proofErr w:type="spellStart"/>
+      <w:r>
+        <w:t>gt,gte,lt,lte</w:t>
+      </w:r>
+      <w:proofErr w:type="spellEnd"/>
+    </w:p>
+    <w:p>
+      <w:pPr>
+        <w:pStyle w:val="ListParagraph"/>
+        <w:numPr>
+          <w:ilvl w:val="0"/>
+          <w:numId w:val="1"/>
+        </w:numPr>
+      </w:pPr>
+      <w:r>
+        <w:t>There is a query named ‘range’ which utilizes this data type.</w:t>
+      </w:r>
+    </w:p>
+    <w:p>
+      <w:pPr>
+        <w:ind w:left="360"/>
+      </w:pPr>
+      <w:r>
+        <w:t>COMPLEX DATA TYPES.</w:t>
+      </w:r>
+    </w:p>
+    <w:p>
+      <w:pPr>
+        <w:ind w:left="360"/>
+      </w:pPr>
+      <w:r>
+        <w:t>Object data type.</w:t>
+      </w:r>
+    </w:p>
+    <w:p>
+      <w:pPr>
+        <w:pStyle w:val="ListParagraph"/>
+        <w:numPr>
+          <w:ilvl w:val="0"/>
+          <w:numId w:val="1"/>
+        </w:numPr>
+      </w:pPr>
+      <w:r>
+        <w:t xml:space="preserve">Used for storing objects – plain </w:t>
+      </w:r>
+      <w:proofErr w:type="spellStart"/>
+      <w:r>
+        <w:t>json</w:t>
+      </w:r>
+      <w:proofErr w:type="spellEnd"/>
+      <w:r>
+        <w:t xml:space="preserve"> objects</w:t>
+      </w:r>
+    </w:p>
+    <w:p>
+      <w:pPr>
+        <w:pStyle w:val="ListParagraph"/>
+        <w:numPr>
+          <w:ilvl w:val="0"/>
+          <w:numId w:val="1"/>
+        </w:numPr>
+      </w:pPr>
+      <w:r>
+        <w:t>They contain nested objects as well</w:t>
+      </w:r>
+    </w:p>
+    <w:p>
+      <w:pPr>
+        <w:pStyle w:val="ListParagraph"/>
+        <w:numPr>
+          <w:ilvl w:val="0"/>
+          <w:numId w:val="1"/>
+        </w:numPr>
+      </w:pPr>
+      <w:r>
+        <w:t>Let us say you have a person object like you see here.</w:t>
+      </w:r>
+      <w:r>
+        <w:t xml:space="preserve"> </w:t>
+      </w:r>
+      <w:r>
+        <w:t>When you index the below object you supply a normal JSON object.</w:t>
+      </w:r>
+      <w:r>
+        <w:br/>
+        <w:t>{</w:t>
+      </w:r>
+      <w:r>
+        <w:br/>
+        <w:t xml:space="preserve">              “name”:{</w:t>
+      </w:r>
+      <w:r>
+        <w:br/>
+        <w:t xml:space="preserve">                      “</w:t>
+      </w:r>
+      <w:proofErr w:type="spellStart"/>
+      <w:r>
+        <w:t>firstname</w:t>
+      </w:r>
+      <w:proofErr w:type="spellEnd"/>
+      <w:r>
+        <w:t>”:”Big”,</w:t>
+      </w:r>
+      <w:r>
+        <w:br/>
+        <w:t xml:space="preserve">                      “</w:t>
+      </w:r>
+      <w:proofErr w:type="spellStart"/>
+      <w:r>
+        <w:t>lastname</w:t>
+      </w:r>
+      <w:proofErr w:type="spellEnd"/>
+      <w:r>
+        <w:t>”:”Bo”</w:t>
+      </w:r>
+    </w:p>
+    <w:p>
+      <w:pPr>
+        <w:pStyle w:val="ListParagraph"/>
+        <w:ind w:firstLine="720"/>
+      </w:pPr>
+      <w:proofErr w:type="gramStart"/>
+      <w:r>
+        <w:t>}</w:t>
+      </w:r>
+      <w:proofErr w:type="gramEnd"/>
+      <w:r>
+        <w:br/>
+        <w:t>“</w:t>
+      </w:r>
+      <w:proofErr w:type="spellStart"/>
+      <w:r>
+        <w:t>Profession”:”Software</w:t>
+      </w:r>
+      <w:proofErr w:type="spellEnd"/>
+      <w:r>
+        <w:t xml:space="preserve"> Engineer”</w:t>
+      </w:r>
+      <w:r>
+        <w:br/>
+        <w:t>}</w:t>
+      </w:r>
+    </w:p>
+    <w:p>
+      <w:pPr>
+        <w:pStyle w:val="ListParagraph"/>
+        <w:numPr>
+          <w:ilvl w:val="0"/>
+          <w:numId w:val="1"/>
+        </w:numPr>
+      </w:pPr>
+      <w:r>
+        <w:t>But Elastic search flattens the object when storing. This means internally the object contains only key value pairs. And any nested objects are handled by adding dots to the key names to preserve the hierarchy of the objects.</w:t>
+      </w:r>
+    </w:p>
+    <w:p>
+      <w:r>
+        <w:t xml:space="preserve">       Array Data Type.</w:t>
+      </w:r>
+    </w:p>
+    <w:p>
+      <w:pPr>
+        <w:pStyle w:val="ListParagraph"/>
+        <w:numPr>
+          <w:ilvl w:val="0"/>
+          <w:numId w:val="1"/>
+        </w:numPr>
+      </w:pPr>
+      <w:r>
+        <w:t>Any field in elastic search may contain zero or more values by default. Such as an array of numbers, string, objects etc.</w:t>
+      </w:r>
+    </w:p>
+    <w:p>
+      <w:pPr>
+        <w:pStyle w:val="ListParagraph"/>
+        <w:numPr>
+          <w:ilvl w:val="0"/>
+          <w:numId w:val="1"/>
+        </w:numPr>
+      </w:pPr>
+      <w:r>
+        <w:t>That’s possible without us having to explicitly declare this.</w:t>
+      </w:r>
+    </w:p>
+    <w:p>
+      <w:pPr>
+        <w:pStyle w:val="ListParagraph"/>
+        <w:numPr>
+          <w:ilvl w:val="0"/>
+          <w:numId w:val="1"/>
+        </w:numPr>
+      </w:pPr>
+      <w:r>
+        <w:t>You can also have an array of arrays- but note that arrays are flattened when indexed.</w:t>
+      </w:r>
+    </w:p>
+    <w:p>
+      <w:pPr>
+        <w:pStyle w:val="ListParagraph"/>
+        <w:numPr>
+          <w:ilvl w:val="0"/>
+          <w:numId w:val="1"/>
+        </w:numPr>
+      </w:pPr>
+      <w:r>
+        <w:t>All values must be of the same data type.</w:t>
+      </w:r>
+    </w:p>
+    <w:p>
+      <w:pPr>
+        <w:pStyle w:val="ListParagraph"/>
+        <w:numPr>
+          <w:ilvl w:val="0"/>
+          <w:numId w:val="1"/>
+        </w:numPr>
+      </w:pPr>
+      <w:r>
+        <w:t>[1,[2,3]] -&gt; [1,2,3]</w:t>
+      </w:r>
+    </w:p>
+    <w:p>
+      <w:pPr>
+        <w:ind w:left="360"/>
+      </w:pPr>
+      <w:r>
+        <w:t>Array of objects.</w:t>
+      </w:r>
+    </w:p>
+    <w:p>
+      <w:pPr>
+        <w:pStyle w:val="ListParagraph"/>
+        <w:numPr>
+          <w:ilvl w:val="0"/>
+          <w:numId w:val="1"/>
+        </w:numPr>
+      </w:pPr>
+      <w:r>
+        <w:t>You cannot query individual objects independently of the other objects in the array – that’s because of how Elastic search flattens objects, - which again is because Lucene has no concept of inner objects.</w:t>
+      </w:r>
+    </w:p>
+    <w:p>
+      <w:pPr>
+        <w:pStyle w:val="ListParagraph"/>
+        <w:numPr>
+          <w:ilvl w:val="0"/>
+          <w:numId w:val="1"/>
+        </w:numPr>
+      </w:pPr>
+      <w:r>
+        <w:t xml:space="preserve">Let us say we have to person objects with in an ARRAY + </w:t>
+      </w:r>
+      <w:proofErr w:type="gramStart"/>
+      <w:r>
+        <w:t>Each</w:t>
+      </w:r>
+      <w:proofErr w:type="gramEnd"/>
+      <w:r>
+        <w:t xml:space="preserve"> object consists 2 properties.</w:t>
+      </w:r>
+    </w:p>
+    <w:p>
+      <w:pPr>
+        <w:pStyle w:val="ListParagraph"/>
+        <w:numPr>
+          <w:ilvl w:val="0"/>
+          <w:numId w:val="1"/>
+        </w:numPr>
+      </w:pPr>
+      <w:r>
+        <w:t>{</w:t>
+      </w:r>
+      <w:r>
+        <w:br/>
+        <w:t>“persons”::</w:t>
+      </w:r>
+    </w:p>
+    <w:p>
+      <w:pPr>
+        <w:pStyle w:val="ListParagraph"/>
+      </w:pPr>
+      <w:r>
+        <w:t xml:space="preserve">                 [</w:t>
+      </w:r>
+    </w:p>
+    <w:p>
+      <w:pPr>
+        <w:pStyle w:val="ListParagraph"/>
+      </w:pPr>
+      <w:r>
+        <w:tab/>
+      </w:r>
+      <w:r>
+        <w:tab/>
+        <w:t>{“name”: “One”, “age”:10},</w:t>
+      </w:r>
+      <w:r>
+        <w:br/>
+      </w:r>
+      <w:r>
+        <w:tab/>
+      </w:r>
+      <w:r>
+        <w:tab/>
+        <w:t>{“name”: “</w:t>
+      </w:r>
+      <w:r>
+        <w:t>Two</w:t>
+      </w:r>
+      <w:r>
+        <w:t>”, “age”</w:t>
+      </w:r>
+      <w:r>
+        <w:t>:2</w:t>
+      </w:r>
+      <w:r>
+        <w:t>0},</w:t>
+      </w:r>
+      <w:r>
+        <w:br/>
+        <w:t xml:space="preserve">                 </w:t>
+      </w:r>
+      <w:r>
+        <w:t>]</w:t>
+      </w:r>
+      <w:r>
+        <w:br/>
+        <w:t>}</w:t>
+      </w:r>
+    </w:p>
+    <w:p>
+      <w:pPr>
+        <w:pStyle w:val="ListParagraph"/>
+        <w:numPr>
+          <w:ilvl w:val="0"/>
+          <w:numId w:val="1"/>
+        </w:numPr>
+      </w:pPr>
+      <w:r>
+        <w:lastRenderedPageBreak/>
+        <w:t xml:space="preserve">When Elastic Search indexes this array of objects, it flattens this object – Thus we have multiple values for the same keys which are persons.name and </w:t>
+      </w:r>
+      <w:proofErr w:type="spellStart"/>
+      <w:r>
+        <w:t>persons.age</w:t>
+      </w:r>
+      <w:proofErr w:type="spellEnd"/>
+      <w:r>
+        <w:t xml:space="preserve">. [The field </w:t>
+      </w:r>
+      <w:r>
+        <w:t>value</w:t>
+      </w:r>
+      <w:r>
+        <w:t xml:space="preserve"> will now be an array]</w:t>
+      </w:r>
+    </w:p>
+    <w:p>
+      <w:pPr>
+        <w:pStyle w:val="ListParagraph"/>
+        <w:numPr>
+          <w:ilvl w:val="0"/>
+          <w:numId w:val="1"/>
+        </w:numPr>
+      </w:pPr>
+      <w:r>
+        <w:t>{</w:t>
+      </w:r>
+      <w:r>
+        <w:br/>
+        <w:t xml:space="preserve">   “persons.name”:[“</w:t>
+      </w:r>
+      <w:proofErr w:type="spellStart"/>
+      <w:r>
+        <w:t>One”,”Two</w:t>
+      </w:r>
+      <w:proofErr w:type="spellEnd"/>
+      <w:r>
+        <w:t>”],</w:t>
+      </w:r>
+      <w:r>
+        <w:br/>
+        <w:t xml:space="preserve">   “</w:t>
+      </w:r>
+      <w:proofErr w:type="spellStart"/>
+      <w:r>
+        <w:t>persons.age</w:t>
+      </w:r>
+      <w:proofErr w:type="spellEnd"/>
+      <w:r>
+        <w:t>”:[10,20]</w:t>
+      </w:r>
+      <w:r>
+        <w:br/>
+        <w:t>}</w:t>
+      </w:r>
+    </w:p>
+    <w:p>
+      <w:pPr>
+        <w:pStyle w:val="ListParagraph"/>
+        <w:numPr>
+          <w:ilvl w:val="0"/>
+          <w:numId w:val="1"/>
+        </w:numPr>
+      </w:pPr>
+      <w:r>
+        <w:t>Notice that the association between the objects is lost.</w:t>
+      </w:r>
+    </w:p>
+    <w:p>
+      <w:pPr>
+        <w:pStyle w:val="ListParagraph"/>
+        <w:numPr>
+          <w:ilvl w:val="0"/>
+          <w:numId w:val="1"/>
+        </w:numPr>
+      </w:pPr>
+      <w:r>
+        <w:t xml:space="preserve">If we want to search for a person name </w:t>
+      </w:r>
+      <w:proofErr w:type="gramStart"/>
+      <w:r>
+        <w:rPr>
+          <w:b/>
+        </w:rPr>
+        <w:t>One</w:t>
+      </w:r>
+      <w:proofErr w:type="gramEnd"/>
+      <w:r>
+        <w:t xml:space="preserve"> age </w:t>
+      </w:r>
       <w:bookmarkStart w:id="0" w:name="_GoBack"/>
+      <w:r>
+        <w:rPr>
+          <w:b/>
+        </w:rPr>
+        <w:t>10</w:t>
+      </w:r>
+      <w:r>
+        <w:t xml:space="preserve"> </w:t>
+      </w:r>
       <w:bookmarkEnd w:id="0"/>
+      <w:r>
+        <w:t>– we can</w:t>
+      </w:r>
+      <w:r>
+        <w:t>not find it. The values of the objects are mixed together. There is no way of distinguishing one from the other.</w:t>
+      </w:r>
     </w:p>
     <w:p>
       <w:pPr>
         <w:ind w:left="360"/>
       </w:pPr>
       <w:r>
-        <w:t>36 Filed Data Types.</w:t>
+        <w:t>Nested Data Type.</w:t>
+      </w:r>
+    </w:p>
+    <w:p>
+      <w:pPr>
+        <w:pStyle w:val="ListParagraph"/>
+        <w:numPr>
+          <w:ilvl w:val="0"/>
+          <w:numId w:val="1"/>
+        </w:numPr>
+      </w:pPr>
+      <w:r>
+        <w:t xml:space="preserve">When using Nested Data type, </w:t>
+      </w:r>
+      <w:proofErr w:type="gramStart"/>
+      <w:r>
+        <w:t>Each</w:t>
+      </w:r>
+      <w:proofErr w:type="gramEnd"/>
+      <w:r>
+        <w:t xml:space="preserve"> object is indexed as a hidden document. Ensuring that each object is independent.</w:t>
+      </w:r>
+    </w:p>
+    <w:p>
+      <w:pPr>
+        <w:pStyle w:val="ListParagraph"/>
+        <w:numPr>
+          <w:ilvl w:val="0"/>
+          <w:numId w:val="1"/>
+        </w:numPr>
+      </w:pPr>
+      <w:r>
+        <w:t>We do however need to use nested queries when searching through the objects.</w:t>
+      </w:r>
+    </w:p>
+    <w:p>
+      <w:pPr>
+        <w:pStyle w:val="ListParagraph"/>
+        <w:numPr>
+          <w:ilvl w:val="0"/>
+          <w:numId w:val="1"/>
+        </w:numPr>
+      </w:pPr>
+      <w:r>
+        <w:t xml:space="preserve">What happens when running nested queries is that they are executed against the nested documents as if they were separate documents, which is actually the case </w:t>
+      </w:r>
+      <w:proofErr w:type="gramStart"/>
+      <w:r>
+        <w:t>internally .</w:t>
+      </w:r>
+      <w:proofErr w:type="gramEnd"/>
+    </w:p>
+    <w:p>
+      <w:pPr>
+        <w:pStyle w:val="ListParagraph"/>
+        <w:numPr>
+          <w:ilvl w:val="0"/>
+          <w:numId w:val="1"/>
+        </w:numPr>
+      </w:pPr>
+      <w:r>
+        <w:t>The point is the documents are independent from each other – so we can query an array of objects that we probably expected in the first place – because the association between object values is preserved with the ‘nested’ data type.</w:t>
       </w:r>
     </w:p>
     <w:p>
       <w:pPr>
         <w:ind w:left="360"/>
       </w:pPr>
-    </w:p>
-    <w:p>
-      <w:pPr>
-        <w:ind w:left="360"/>
-      </w:pPr>
-    </w:p>
-    <w:p>
-      <w:pPr>
-        <w:ind w:left="360"/>
-      </w:pPr>
-      <w:r>
-        <w:br/>
-      </w:r>
-      <w:r>
-        <w:br/>
-      </w:r>
-    </w:p>
-    <w:p/>
+      <w:r>
+        <w:t>GEO DATA TYPES.</w:t>
+      </w:r>
+    </w:p>
     <w:p>
       <w:r>
         <w:br/>
@@ -6254,7 +7075,7 @@
         <w:rFonts w:ascii="Calibri" w:eastAsiaTheme="minorHAnsi" w:hAnsi="Calibri" w:cs="Calibri" w:hint="default"/>
       </w:rPr>
     </w:lvl>
-    <w:lvl w:ilvl="1" w:tplc="04090003" w:tentative="1">
+    <w:lvl w:ilvl="1" w:tplc="04090003">
       <w:start w:val="1"/>
       <w:numFmt w:val="bullet"/>
       <w:lvlText w:val="o"/>
@@ -6870,6 +7691,7 @@
   <w:style w:type="character" w:default="1" w:styleId="DefaultParagraphFont">
     <w:name w:val="Default Paragraph Font"/>
     <w:uiPriority w:val="1"/>
+    <w:semiHidden/>
     <w:unhideWhenUsed/>
   </w:style>
   <w:style w:type="table" w:default="1" w:styleId="TableNormal">

</xml_diff>

<commit_message>
Elastic Search : Dynamic Mappings
</commit_message>
<xml_diff>
--- a/elastic search.docx
+++ b/elastic search.docx
@@ -5956,7 +5956,13 @@
         <w:rPr>
           <w:b/>
         </w:rPr>
-        <w:t>mappings for new feilds</w:t>
+        <w:t xml:space="preserve">mappings for new </w:t>
+      </w:r>
+      <w:r>
+        <w:rPr>
+          <w:b/>
+        </w:rPr>
+        <w:t>fields</w:t>
       </w:r>
     </w:p>
     <w:p>
@@ -6018,15 +6024,10 @@
           </wp:inline>
         </w:drawing>
       </w:r>
-    </w:p>
-    <w:p>
-      <w:pPr>
-        <w:pStyle w:val="ListParagraph"/>
-        <w:numPr>
-          <w:ilvl w:val="0"/>
-          <w:numId w:val="1"/>
-        </w:numPr>
-      </w:pPr>
+      <w:r>
+        <w:br/>
+        <w:t xml:space="preserve">- </w:t>
+      </w:r>
       <w:r>
         <w:t>Lets verify the mappings</w:t>
       </w:r>
@@ -6105,7 +6106,16 @@
     <w:p/>
     <w:p>
       <w:r>
-        <w:t>37. CHANGE EXISTING MAPPINGS.</w:t>
+        <w:t xml:space="preserve">37. </w:t>
+      </w:r>
+      <w:r>
+        <w:t xml:space="preserve">                                                   </w:t>
+      </w:r>
+      <w:r>
+        <w:rPr>
+          <w:b/>
+        </w:rPr>
+        <w:t xml:space="preserve"> </w:t>
       </w:r>
       <w:r>
         <w:br/>
@@ -6177,8 +6187,22 @@
     </w:p>
     <w:p/>
     <w:p>
-      <w:r>
+      <w:pPr>
+        <w:rPr>
+          <w:b/>
+        </w:rPr>
+      </w:pPr>
+      <w:r>
+        <w:rPr>
+          <w:b/>
+        </w:rPr>
         <w:t>What should be done ?</w:t>
+      </w:r>
+      <w:r>
+        <w:rPr>
+          <w:b/>
+        </w:rPr>
+        <w:t xml:space="preserve"> [ **** changing existing mappings is not possible in elastic]</w:t>
       </w:r>
     </w:p>
     <w:p>
@@ -6190,7 +6214,16 @@
         </w:numPr>
       </w:pPr>
       <w:r>
-        <w:t>We should delete the index, create new mappings and re-index the data into the new index…</w:t>
+        <w:t xml:space="preserve">We should </w:t>
+      </w:r>
+      <w:r>
+        <w:rPr>
+          <w:b/>
+        </w:rPr>
+        <w:t>delete the index</w:t>
+      </w:r>
+      <w:r>
+        <w:t>, create new mappings and re-index the data into the new index…</w:t>
       </w:r>
     </w:p>
     <w:p>
@@ -6247,6 +6280,9 @@
           </wp:inline>
         </w:drawing>
       </w:r>
+      <w:r>
+        <w:br/>
+      </w:r>
     </w:p>
     <w:p>
       <w:pPr>
@@ -6258,11 +6294,7 @@
       </w:pPr>
       <w:r>
         <w:lastRenderedPageBreak/>
-        <w:t>Let’s first add mappings for the simple data types in this lecture.</w:t>
-      </w:r>
-      <w:r>
-        <w:br/>
-        <w:t>[index will be created along with the mappings]</w:t>
+        <w:t>Index gets created and mappings are added in the same query</w:t>
       </w:r>
       <w:r>
         <w:br/>
@@ -6273,9 +6305,9 @@
         </w:rPr>
         <w:drawing>
           <wp:inline distT="0" distB="0" distL="0" distR="0">
-            <wp:extent cx="5937250" cy="2184400"/>
-            <wp:effectExtent l="0" t="0" r="6350" b="6350"/>
-            <wp:docPr id="45" name="Picture 45"/>
+            <wp:extent cx="6140450" cy="3139182"/>
+            <wp:effectExtent l="0" t="0" r="0" b="4445"/>
+            <wp:docPr id="56" name="Picture 56"/>
             <wp:cNvGraphicFramePr>
               <a:graphicFrameLocks xmlns:a="http://schemas.openxmlformats.org/drawingml/2006/main" noChangeAspect="1"/>
             </wp:cNvGraphicFramePr>
@@ -6304,7 +6336,7 @@
                   <pic:spPr bwMode="auto">
                     <a:xfrm>
                       <a:off x="0" y="0"/>
-                      <a:ext cx="5937250" cy="2184400"/>
+                      <a:ext cx="6176552" cy="3157638"/>
                     </a:xfrm>
                     <a:prstGeom prst="rect">
                       <a:avLst/>
@@ -6330,7 +6362,158 @@
         </w:numPr>
       </w:pPr>
       <w:r>
-        <w:t>There are few exceptions to the rules that mappings cannot be updated.</w:t>
+        <w:t xml:space="preserve">Let’s first </w:t>
+      </w:r>
+      <w:r>
+        <w:rPr>
+          <w:b/>
+        </w:rPr>
+        <w:t>add ma</w:t>
+      </w:r>
+      <w:r>
+        <w:rPr>
+          <w:b/>
+        </w:rPr>
+        <w:t xml:space="preserve">ppings for the </w:t>
+      </w:r>
+      <w:r>
+        <w:rPr>
+          <w:b/>
+          <w:u w:val="single"/>
+        </w:rPr>
+        <w:t>simple data types</w:t>
+      </w:r>
+      <w:r>
+        <w:t>.</w:t>
+      </w:r>
+      <w:r>
+        <w:t xml:space="preserve">  </w:t>
+      </w:r>
+      <w:r>
+        <w:t>[index will be created along with the mappings]</w:t>
+      </w:r>
+      <w:r>
+        <w:br/>
+      </w:r>
+      <w:r>
+        <w:rPr>
+          <w:noProof/>
+        </w:rPr>
+        <w:drawing>
+          <wp:inline distT="0" distB="0" distL="0" distR="0">
+            <wp:extent cx="4533900" cy="2649619"/>
+            <wp:effectExtent l="0" t="0" r="0" b="0"/>
+            <wp:docPr id="58" name="Picture 58"/>
+            <wp:cNvGraphicFramePr>
+              <a:graphicFrameLocks xmlns:a="http://schemas.openxmlformats.org/drawingml/2006/main" noChangeAspect="1"/>
+            </wp:cNvGraphicFramePr>
+            <a:graphic xmlns:a="http://schemas.openxmlformats.org/drawingml/2006/main">
+              <a:graphicData uri="http://schemas.openxmlformats.org/drawingml/2006/picture">
+                <pic:pic xmlns:pic="http://schemas.openxmlformats.org/drawingml/2006/picture">
+                  <pic:nvPicPr>
+                    <pic:cNvPr id="0" name="Picture 7"/>
+                    <pic:cNvPicPr>
+                      <a:picLocks noChangeAspect="1" noChangeArrowheads="1"/>
+                    </pic:cNvPicPr>
+                  </pic:nvPicPr>
+                  <pic:blipFill>
+                    <a:blip r:embed="rId52">
+                      <a:extLst>
+                        <a:ext uri="{28A0092B-C50C-407E-A947-70E740481C1C}">
+                          <a14:useLocalDpi xmlns:a14="http://schemas.microsoft.com/office/drawing/2010/main" val="0"/>
+                        </a:ext>
+                      </a:extLst>
+                    </a:blip>
+                    <a:srcRect/>
+                    <a:stretch>
+                      <a:fillRect/>
+                    </a:stretch>
+                  </pic:blipFill>
+                  <pic:spPr bwMode="auto">
+                    <a:xfrm>
+                      <a:off x="0" y="0"/>
+                      <a:ext cx="4549633" cy="2658813"/>
+                    </a:xfrm>
+                    <a:prstGeom prst="rect">
+                      <a:avLst/>
+                    </a:prstGeom>
+                    <a:noFill/>
+                    <a:ln>
+                      <a:noFill/>
+                    </a:ln>
+                  </pic:spPr>
+                </pic:pic>
+              </a:graphicData>
+            </a:graphic>
+          </wp:inline>
+        </w:drawing>
+      </w:r>
+      <w:r>
+        <w:br/>
+      </w:r>
+      <w:r>
+        <w:rPr>
+          <w:noProof/>
+        </w:rPr>
+        <w:lastRenderedPageBreak/>
+        <w:drawing>
+          <wp:inline distT="0" distB="0" distL="0" distR="0">
+            <wp:extent cx="4513066" cy="2393950"/>
+            <wp:effectExtent l="0" t="0" r="1905" b="6350"/>
+            <wp:docPr id="57" name="Picture 57"/>
+            <wp:cNvGraphicFramePr>
+              <a:graphicFrameLocks xmlns:a="http://schemas.openxmlformats.org/drawingml/2006/main" noChangeAspect="1"/>
+            </wp:cNvGraphicFramePr>
+            <a:graphic xmlns:a="http://schemas.openxmlformats.org/drawingml/2006/main">
+              <a:graphicData uri="http://schemas.openxmlformats.org/drawingml/2006/picture">
+                <pic:pic xmlns:pic="http://schemas.openxmlformats.org/drawingml/2006/picture">
+                  <pic:nvPicPr>
+                    <pic:cNvPr id="0" name="Picture 6"/>
+                    <pic:cNvPicPr>
+                      <a:picLocks noChangeAspect="1" noChangeArrowheads="1"/>
+                    </pic:cNvPicPr>
+                  </pic:nvPicPr>
+                  <pic:blipFill>
+                    <a:blip r:embed="rId53">
+                      <a:extLst>
+                        <a:ext uri="{28A0092B-C50C-407E-A947-70E740481C1C}">
+                          <a14:useLocalDpi xmlns:a14="http://schemas.microsoft.com/office/drawing/2010/main" val="0"/>
+                        </a:ext>
+                      </a:extLst>
+                    </a:blip>
+                    <a:srcRect/>
+                    <a:stretch>
+                      <a:fillRect/>
+                    </a:stretch>
+                  </pic:blipFill>
+                  <pic:spPr bwMode="auto">
+                    <a:xfrm>
+                      <a:off x="0" y="0"/>
+                      <a:ext cx="4522149" cy="2398768"/>
+                    </a:xfrm>
+                    <a:prstGeom prst="rect">
+                      <a:avLst/>
+                    </a:prstGeom>
+                    <a:noFill/>
+                    <a:ln>
+                      <a:noFill/>
+                    </a:ln>
+                  </pic:spPr>
+                </pic:pic>
+              </a:graphicData>
+            </a:graphic>
+          </wp:inline>
+        </w:drawing>
+      </w:r>
+      <w:r>
+        <w:br/>
+        <w:t>We shall not import the data yet.. as mappings for only the simplest fields have been added and mappings for other fields should also be added.</w:t>
+      </w:r>
+      <w:r>
+        <w:br/>
+      </w:r>
+      <w:r>
+        <w:br/>
       </w:r>
     </w:p>
     <w:p>
@@ -6342,51 +6525,66 @@
         </w:numPr>
       </w:pPr>
       <w:r>
+        <w:t>There are few exceptions to the rules that mappings cannot be updated.</w:t>
+      </w:r>
+    </w:p>
+    <w:p>
+      <w:pPr>
+        <w:pStyle w:val="ListParagraph"/>
+        <w:rPr>
+          <w:i/>
+        </w:rPr>
+      </w:pPr>
+      <w:r>
+        <w:t xml:space="preserve">                  </w:t>
+      </w:r>
+      <w:r>
+        <w:rPr>
+          <w:i/>
+        </w:rPr>
         <w:t>You can add new properties for fields with the object data type</w:t>
       </w:r>
     </w:p>
     <w:p>
       <w:pPr>
         <w:pStyle w:val="ListParagraph"/>
-        <w:numPr>
-          <w:ilvl w:val="0"/>
-          <w:numId w:val="1"/>
-        </w:numPr>
-      </w:pPr>
-      <w:r>
+        <w:rPr>
+          <w:i/>
+        </w:rPr>
+      </w:pPr>
+      <w:r>
+        <w:t xml:space="preserve">                  </w:t>
+      </w:r>
+      <w:r>
+        <w:rPr>
+          <w:i/>
+        </w:rPr>
         <w:t>And you can also add additional mappings to existing fields.</w:t>
       </w:r>
     </w:p>
     <w:p>
       <w:pPr>
         <w:pStyle w:val="ListParagraph"/>
-        <w:numPr>
-          <w:ilvl w:val="0"/>
-          <w:numId w:val="1"/>
-        </w:numPr>
-      </w:pPr>
-      <w:r>
-        <w:t>An example of that is to add the keyword type to the text field.</w:t>
-      </w:r>
-      <w:r>
-        <w:br/>
-      </w:r>
-      <w:r>
-        <w:rPr>
-          <w:b/>
-        </w:rPr>
-        <w:t>[Note : is_active should be Boolean.. otherwise you have to drop this index and create again…!</w:t>
-      </w:r>
-      <w:r>
-        <w:rPr>
-          <w:b/>
-        </w:rPr>
-        <w:t xml:space="preserve"> Correct query is belo.</w:t>
-      </w:r>
-      <w:r>
-        <w:t>]</w:t>
-      </w:r>
-      <w:r>
+      </w:pPr>
+      <w:r>
+        <w:t xml:space="preserve">                      </w:t>
+      </w:r>
+      <w:r>
+        <w:rPr>
+          <w:i/>
+        </w:rPr>
+        <w:t>A</w:t>
+      </w:r>
+      <w:r>
+        <w:rPr>
+          <w:i/>
+        </w:rPr>
+        <w:t>n example of that is to add the keyword type to the text field.</w:t>
+      </w:r>
+      <w:r>
+        <w:rPr>
+          <w:i/>
+        </w:rPr>
         <w:br/>
       </w:r>
       <w:r>
@@ -6411,7 +6609,7 @@
                     </pic:cNvPicPr>
                   </pic:nvPicPr>
                   <pic:blipFill>
-                    <a:blip r:embed="rId52">
+                    <a:blip r:embed="rId54">
                       <a:extLst>
                         <a:ext uri="{28A0092B-C50C-407E-A947-70E740481C1C}">
                           <a14:useLocalDpi xmlns:a14="http://schemas.microsoft.com/office/drawing/2010/main" val="0"/>
@@ -6487,6 +6685,7 @@
         <w:rPr>
           <w:b/>
         </w:rPr>
+        <w:lastRenderedPageBreak/>
         <w:t>copy_to parameter</w:t>
       </w:r>
       <w:r>
@@ -6504,7 +6703,6 @@
     </w:p>
     <w:p>
       <w:r>
-        <w:lastRenderedPageBreak/>
         <w:t>For Example : we can specify that the first name and the last name field values to be copied to a field called full</w:t>
       </w:r>
       <w:r>
@@ -6763,12 +6961,12 @@
     </w:p>
     <w:p>
       <w:r>
+        <w:lastRenderedPageBreak/>
         <w:t>This can be done by specifying a custom format in the JODA format or one of the formats that are built into ES.</w:t>
       </w:r>
     </w:p>
     <w:p>
       <w:r>
-        <w:lastRenderedPageBreak/>
         <w:t>Custom format : “yyyy-MM-dd”,  “epoch_millis”,  “epoch_second”,……</w:t>
       </w:r>
     </w:p>
@@ -6960,7 +7158,7 @@
                     </pic:cNvPicPr>
                   </pic:nvPicPr>
                   <pic:blipFill>
-                    <a:blip r:embed="rId53">
+                    <a:blip r:embed="rId55">
                       <a:extLst>
                         <a:ext uri="{28A0092B-C50C-407E-A947-70E740481C1C}">
                           <a14:useLocalDpi xmlns:a14="http://schemas.microsoft.com/office/drawing/2010/main" val="0"/>
@@ -7005,15 +7203,57 @@
     <w:p/>
     <w:p>
       <w:r>
-        <w:t>39.                                                ADDING MULTI-FIELDS MAPPINGS</w:t>
-      </w:r>
-    </w:p>
-    <w:p>
-      <w:r>
-        <w:t>Lets add more mappings for the text fields – to do that we shall use the fields parameter to add additional keyword mappings and also the properties parameter.</w:t>
-      </w:r>
-    </w:p>
-    <w:p/>
+        <w:t xml:space="preserve">39.                                                </w:t>
+      </w:r>
+      <w:r>
+        <w:rPr>
+          <w:b/>
+          <w:u w:val="single"/>
+        </w:rPr>
+        <w:t>ADDING MULTI-FIELDS MAPPINGS</w:t>
+      </w:r>
+    </w:p>
+    <w:p>
+      <w:r>
+        <w:rPr>
+          <w:i/>
+        </w:rPr>
+        <w:t xml:space="preserve">Lets add more mappings for the </w:t>
+      </w:r>
+      <w:r>
+        <w:rPr>
+          <w:b/>
+          <w:i/>
+        </w:rPr>
+        <w:t>text fields</w:t>
+      </w:r>
+      <w:r>
+        <w:t xml:space="preserve"> – to do that we shall use the fields parameter to add additional keyword mappings and also the properties parameter.</w:t>
+      </w:r>
+    </w:p>
+    <w:p>
+      <w:r>
+        <w:t>Step 1</w:t>
+      </w:r>
+      <w:r>
+        <w:t>:</w:t>
+      </w:r>
+      <w:r>
+        <w:br/>
+        <w:t>- if we need to add any parameters to a field say description you should do it with in the “description” object.</w:t>
+      </w:r>
+      <w:r>
+        <w:br/>
+        <w:t xml:space="preserve">- In this case we are not going to add a keyword mapping </w:t>
+      </w:r>
+      <w:r>
+        <w:t>because that does not make sense.</w:t>
+      </w:r>
+      <w:r>
+        <w:br/>
+        <w:t>- Because we are not going to use the description field for any aggregations or any filtering that does not make any sense for a long field that contains many words.</w:t>
+      </w:r>
+    </w:p>
     <w:p>
       <w:r>
         <w:rPr>
@@ -7022,9 +7262,9 @@
         <w:lastRenderedPageBreak/>
         <w:drawing>
           <wp:inline distT="0" distB="0" distL="0" distR="0">
-            <wp:extent cx="5943600" cy="4206240"/>
-            <wp:effectExtent l="0" t="0" r="0" b="3810"/>
-            <wp:docPr id="48" name="Picture 48"/>
+            <wp:extent cx="5163700" cy="3263900"/>
+            <wp:effectExtent l="0" t="0" r="0" b="0"/>
+            <wp:docPr id="54" name="Picture 54"/>
             <wp:cNvGraphicFramePr>
               <a:graphicFrameLocks xmlns:a="http://schemas.openxmlformats.org/drawingml/2006/main" noChangeAspect="1"/>
             </wp:cNvGraphicFramePr>
@@ -7032,13 +7272,13 @@
               <a:graphicData uri="http://schemas.openxmlformats.org/drawingml/2006/picture">
                 <pic:pic xmlns:pic="http://schemas.openxmlformats.org/drawingml/2006/picture">
                   <pic:nvPicPr>
-                    <pic:cNvPr id="0" name="Picture 7"/>
+                    <pic:cNvPr id="0" name="Picture 3"/>
                     <pic:cNvPicPr>
                       <a:picLocks noChangeAspect="1" noChangeArrowheads="1"/>
                     </pic:cNvPicPr>
                   </pic:nvPicPr>
                   <pic:blipFill>
-                    <a:blip r:embed="rId54">
+                    <a:blip r:embed="rId56">
                       <a:extLst>
                         <a:ext uri="{28A0092B-C50C-407E-A947-70E740481C1C}">
                           <a14:useLocalDpi xmlns:a14="http://schemas.microsoft.com/office/drawing/2010/main" val="0"/>
@@ -7053,7 +7293,7 @@
                   <pic:spPr bwMode="auto">
                     <a:xfrm>
                       <a:off x="0" y="0"/>
-                      <a:ext cx="5943600" cy="4206240"/>
+                      <a:ext cx="5169819" cy="3267767"/>
                     </a:xfrm>
                     <a:prstGeom prst="rect">
                       <a:avLst/>
@@ -7069,22 +7309,103 @@
           </wp:inline>
         </w:drawing>
       </w:r>
-    </w:p>
-    <w:p/>
-    <w:p>
-      <w:r>
-        <w:t>40.                                   Adding mapping for the created field.</w:t>
-      </w:r>
-    </w:p>
-    <w:p>
+      <w:r>
+        <w:br/>
+        <w:t>Check if everything looks good.</w:t>
+      </w:r>
+      <w:r>
+        <w:br/>
+      </w:r>
       <w:r>
         <w:rPr>
           <w:noProof/>
         </w:rPr>
         <w:drawing>
           <wp:inline distT="0" distB="0" distL="0" distR="0">
-            <wp:extent cx="5937250" cy="1377950"/>
+            <wp:extent cx="4889500" cy="4706471"/>
             <wp:effectExtent l="0" t="0" r="6350" b="0"/>
+            <wp:docPr id="59" name="Picture 59"/>
+            <wp:cNvGraphicFramePr>
+              <a:graphicFrameLocks xmlns:a="http://schemas.openxmlformats.org/drawingml/2006/main" noChangeAspect="1"/>
+            </wp:cNvGraphicFramePr>
+            <a:graphic xmlns:a="http://schemas.openxmlformats.org/drawingml/2006/main">
+              <a:graphicData uri="http://schemas.openxmlformats.org/drawingml/2006/picture">
+                <pic:pic xmlns:pic="http://schemas.openxmlformats.org/drawingml/2006/picture">
+                  <pic:nvPicPr>
+                    <pic:cNvPr id="0" name="Picture 8"/>
+                    <pic:cNvPicPr>
+                      <a:picLocks noChangeAspect="1" noChangeArrowheads="1"/>
+                    </pic:cNvPicPr>
+                  </pic:nvPicPr>
+                  <pic:blipFill>
+                    <a:blip r:embed="rId57">
+                      <a:extLst>
+                        <a:ext uri="{28A0092B-C50C-407E-A947-70E740481C1C}">
+                          <a14:useLocalDpi xmlns:a14="http://schemas.microsoft.com/office/drawing/2010/main" val="0"/>
+                        </a:ext>
+                      </a:extLst>
+                    </a:blip>
+                    <a:srcRect/>
+                    <a:stretch>
+                      <a:fillRect/>
+                    </a:stretch>
+                  </pic:blipFill>
+                  <pic:spPr bwMode="auto">
+                    <a:xfrm>
+                      <a:off x="0" y="0"/>
+                      <a:ext cx="4900620" cy="4717175"/>
+                    </a:xfrm>
+                    <a:prstGeom prst="rect">
+                      <a:avLst/>
+                    </a:prstGeom>
+                    <a:noFill/>
+                    <a:ln>
+                      <a:noFill/>
+                    </a:ln>
+                  </pic:spPr>
+                </pic:pic>
+              </a:graphicData>
+            </a:graphic>
+          </wp:inline>
+        </w:drawing>
+      </w:r>
+    </w:p>
+    <w:p/>
+    <w:p>
+      <w:r>
+        <w:t xml:space="preserve">40.                                   </w:t>
+      </w:r>
+      <w:r>
+        <w:rPr>
+          <w:b/>
+          <w:u w:val="single"/>
+        </w:rPr>
+        <w:t xml:space="preserve">Adding mapping for the created </w:t>
+      </w:r>
+      <w:r>
+        <w:rPr>
+          <w:b/>
+          <w:u w:val="single"/>
+        </w:rPr>
+        <w:t xml:space="preserve">date </w:t>
+      </w:r>
+      <w:r>
+        <w:rPr>
+          <w:b/>
+          <w:u w:val="single"/>
+        </w:rPr>
+        <w:t>field.</w:t>
+      </w:r>
+    </w:p>
+    <w:p>
+      <w:r>
+        <w:rPr>
+          <w:noProof/>
+        </w:rPr>
+        <w:drawing>
+          <wp:inline distT="0" distB="0" distL="0" distR="0">
+            <wp:extent cx="5773086" cy="1339850"/>
+            <wp:effectExtent l="0" t="0" r="0" b="0"/>
             <wp:docPr id="49" name="Picture 49"/>
             <wp:cNvGraphicFramePr>
               <a:graphicFrameLocks xmlns:a="http://schemas.openxmlformats.org/drawingml/2006/main" noChangeAspect="1"/>
@@ -7099,7 +7420,7 @@
                     </pic:cNvPicPr>
                   </pic:nvPicPr>
                   <pic:blipFill>
-                    <a:blip r:embed="rId55">
+                    <a:blip r:embed="rId58">
                       <a:extLst>
                         <a:ext uri="{28A0092B-C50C-407E-A947-70E740481C1C}">
                           <a14:useLocalDpi xmlns:a14="http://schemas.microsoft.com/office/drawing/2010/main" val="0"/>
@@ -7114,7 +7435,7 @@
                   <pic:spPr bwMode="auto">
                     <a:xfrm>
                       <a:off x="0" y="0"/>
-                      <a:ext cx="5937250" cy="1377950"/>
+                      <a:ext cx="5779494" cy="1341337"/>
                     </a:xfrm>
                     <a:prstGeom prst="rect">
                       <a:avLst/>
@@ -7130,19 +7451,100 @@
           </wp:inline>
         </w:drawing>
       </w:r>
+      <w:r>
+        <w:br/>
+      </w:r>
+      <w:r>
+        <w:rPr>
+          <w:noProof/>
+        </w:rPr>
+        <w:drawing>
+          <wp:inline distT="0" distB="0" distL="0" distR="0">
+            <wp:extent cx="5715000" cy="5171587"/>
+            <wp:effectExtent l="0" t="0" r="0" b="0"/>
+            <wp:docPr id="60" name="Picture 60"/>
+            <wp:cNvGraphicFramePr>
+              <a:graphicFrameLocks xmlns:a="http://schemas.openxmlformats.org/drawingml/2006/main" noChangeAspect="1"/>
+            </wp:cNvGraphicFramePr>
+            <a:graphic xmlns:a="http://schemas.openxmlformats.org/drawingml/2006/main">
+              <a:graphicData uri="http://schemas.openxmlformats.org/drawingml/2006/picture">
+                <pic:pic xmlns:pic="http://schemas.openxmlformats.org/drawingml/2006/picture">
+                  <pic:nvPicPr>
+                    <pic:cNvPr id="0" name="Picture 9"/>
+                    <pic:cNvPicPr>
+                      <a:picLocks noChangeAspect="1" noChangeArrowheads="1"/>
+                    </pic:cNvPicPr>
+                  </pic:nvPicPr>
+                  <pic:blipFill>
+                    <a:blip r:embed="rId59">
+                      <a:extLst>
+                        <a:ext uri="{28A0092B-C50C-407E-A947-70E740481C1C}">
+                          <a14:useLocalDpi xmlns:a14="http://schemas.microsoft.com/office/drawing/2010/main" val="0"/>
+                        </a:ext>
+                      </a:extLst>
+                    </a:blip>
+                    <a:srcRect/>
+                    <a:stretch>
+                      <a:fillRect/>
+                    </a:stretch>
+                  </pic:blipFill>
+                  <pic:spPr bwMode="auto">
+                    <a:xfrm>
+                      <a:off x="0" y="0"/>
+                      <a:ext cx="5729549" cy="5184752"/>
+                    </a:xfrm>
+                    <a:prstGeom prst="rect">
+                      <a:avLst/>
+                    </a:prstGeom>
+                    <a:noFill/>
+                    <a:ln>
+                      <a:noFill/>
+                    </a:ln>
+                  </pic:spPr>
+                </pic:pic>
+              </a:graphicData>
+            </a:graphic>
+          </wp:inline>
+        </w:drawing>
+      </w:r>
     </w:p>
     <w:p>
       <w:r>
         <w:t xml:space="preserve">The </w:t>
       </w:r>
       <w:r>
-        <w:t>default strict_date_optiopnal_time expects date with dashes but not slashes.</w:t>
-      </w:r>
-      <w:r>
-        <w:br/>
-      </w:r>
-      <w:r>
-        <w:object w:dxaOrig="1891" w:dyaOrig="811">
+        <w:t>default strict_date_optio</w:t>
+      </w:r>
+      <w:r>
+        <w:t>nal_time expects date with dashes but not slashes.</w:t>
+      </w:r>
+    </w:p>
+    <w:p/>
+    <w:p>
+      <w:r>
+        <w:lastRenderedPageBreak/>
+        <w:t xml:space="preserve">41. Add the test data from the below file. Curl can be used + </w:t>
+      </w:r>
+      <w:r>
+        <w:t>_b</w:t>
+      </w:r>
+      <w:r>
+        <w:t xml:space="preserve">ulk </w:t>
+      </w:r>
+      <w:r>
+        <w:t xml:space="preserve">API </w:t>
+      </w:r>
+      <w:r>
+        <w:t>can also be used.</w:t>
+      </w:r>
+      <w:r>
+        <w:br/>
+      </w:r>
+      <w:r>
+        <w:br/>
+      </w:r>
+      <w:r>
+        <w:object w:dxaOrig="1890" w:dyaOrig="810">
           <v:shapetype id="_x0000_t75" coordsize="21600,21600" o:spt="75" o:preferrelative="t" path="m@4@5l@4@11@9@11@9@5xe" filled="f" stroked="f">
             <v:stroke joinstyle="miter"/>
             <v:formulas>
@@ -7163,17 +7565,43 @@
             <o:lock v:ext="edit" aspectratio="t"/>
           </v:shapetype>
           <v:shape id="_x0000_i1025" type="#_x0000_t75" style="width:94.5pt;height:40.5pt" o:ole="">
-            <v:imagedata r:id="rId56" o:title=""/>
+            <v:imagedata r:id="rId60" o:title=""/>
           </v:shape>
-          <o:OLEObject Type="Embed" ProgID="Package" ShapeID="_x0000_i1025" DrawAspect="Content" ObjectID="_1633364716" r:id="rId57"/>
+          <o:OLEObject Type="Embed" ProgID="Package" ShapeID="_x0000_i1025" DrawAspect="Content" ObjectID="_1633438645" r:id="rId61"/>
         </w:object>
       </w:r>
     </w:p>
-    <w:p/>
-    <w:p>
-      <w:r>
-        <w:lastRenderedPageBreak/>
-        <w:t>After this the whole test data can be inserted which is shown below.</w:t>
+    <w:p>
+      <w:pPr>
+        <w:rPr>
+          <w:i/>
+        </w:rPr>
+      </w:pPr>
+      <w:r>
+        <w:rPr>
+          <w:i/>
+        </w:rPr>
+        <w:t xml:space="preserve">Curl –H “Content-Type: application/json” –XPOST </w:t>
+      </w:r>
+      <w:hyperlink r:id="rId62" w:history="1">
+        <w:r>
+          <w:rPr>
+            <w:rStyle w:val="Hyperlink"/>
+            <w:i/>
+          </w:rPr>
+          <w:t>http://localhost:9200/products/_bulk/pretty?</w:t>
+        </w:r>
+      </w:hyperlink>
+      <w:r>
+        <w:rPr>
+          <w:i/>
+        </w:rPr>
+        <w:t xml:space="preserve"> –data-binary “@filename.json” </w:t>
+      </w:r>
+    </w:p>
+    <w:p>
+      <w:r>
+        <w:t xml:space="preserve"> </w:t>
       </w:r>
       <w:r>
         <w:br/>
@@ -7200,7 +7628,7 @@
                     </pic:cNvPicPr>
                   </pic:nvPicPr>
                   <pic:blipFill>
-                    <a:blip r:embed="rId58">
+                    <a:blip r:embed="rId63">
                       <a:extLst>
                         <a:ext uri="{28A0092B-C50C-407E-A947-70E740481C1C}">
                           <a14:useLocalDpi xmlns:a14="http://schemas.microsoft.com/office/drawing/2010/main" val="0"/>
@@ -7235,24 +7663,35 @@
         <w:br/>
       </w:r>
     </w:p>
-    <w:p>
-      <w:r>
-        <w:t>Check the mappings in the index.</w:t>
-      </w:r>
-      <w:bookmarkStart w:id="0" w:name="_GoBack"/>
-      <w:bookmarkEnd w:id="0"/>
-      <w:r>
-        <w:br/>
-      </w:r>
+    <w:p/>
+    <w:p>
+      <w:pPr>
+        <w:rPr>
+          <w:b/>
+        </w:rPr>
+      </w:pPr>
+      <w:r>
+        <w:t xml:space="preserve">42.                               </w:t>
+      </w:r>
+      <w:r>
+        <w:rPr>
+          <w:b/>
+        </w:rPr>
+        <w:t>PICKING UP NEW FIELDS WITHOUT DYNAMIC MAPPING</w:t>
+      </w:r>
+    </w:p>
+    <w:p/>
+    <w:p>
       <w:r>
         <w:rPr>
           <w:noProof/>
         </w:rPr>
+        <w:lastRenderedPageBreak/>
         <w:drawing>
           <wp:inline distT="0" distB="0" distL="0" distR="0">
-            <wp:extent cx="5943600" cy="2343150"/>
-            <wp:effectExtent l="0" t="0" r="0" b="0"/>
-            <wp:docPr id="52" name="Picture 52"/>
+            <wp:extent cx="3638550" cy="1789097"/>
+            <wp:effectExtent l="0" t="0" r="0" b="1905"/>
+            <wp:docPr id="61" name="Picture 61"/>
             <wp:cNvGraphicFramePr>
               <a:graphicFrameLocks xmlns:a="http://schemas.openxmlformats.org/drawingml/2006/main" noChangeAspect="1"/>
             </wp:cNvGraphicFramePr>
@@ -7260,13 +7699,13 @@
               <a:graphicData uri="http://schemas.openxmlformats.org/drawingml/2006/picture">
                 <pic:pic xmlns:pic="http://schemas.openxmlformats.org/drawingml/2006/picture">
                   <pic:nvPicPr>
-                    <pic:cNvPr id="0" name="Picture 14"/>
+                    <pic:cNvPr id="0" name="Picture 19"/>
                     <pic:cNvPicPr>
                       <a:picLocks noChangeAspect="1" noChangeArrowheads="1"/>
                     </pic:cNvPicPr>
                   </pic:nvPicPr>
                   <pic:blipFill>
-                    <a:blip r:embed="rId59">
+                    <a:blip r:embed="rId64">
                       <a:extLst>
                         <a:ext uri="{28A0092B-C50C-407E-A947-70E740481C1C}">
                           <a14:useLocalDpi xmlns:a14="http://schemas.microsoft.com/office/drawing/2010/main" val="0"/>
@@ -7281,7 +7720,7 @@
                   <pic:spPr bwMode="auto">
                     <a:xfrm>
                       <a:off x="0" y="0"/>
-                      <a:ext cx="5943600" cy="2343150"/>
+                      <a:ext cx="3665693" cy="1802443"/>
                     </a:xfrm>
                     <a:prstGeom prst="rect">
                       <a:avLst/>
@@ -7297,12 +7736,667 @@
           </wp:inline>
         </w:drawing>
       </w:r>
-    </w:p>
-    <w:p/>
-    <w:p/>
-    <w:p/>
-    <w:p/>
-    <w:p/>
+      <w:r>
+        <w:t xml:space="preserve">  </w:t>
+      </w:r>
+      <w:r>
+        <w:br/>
+      </w:r>
+      <w:r>
+        <w:rPr>
+          <w:noProof/>
+        </w:rPr>
+        <w:drawing>
+          <wp:inline distT="0" distB="0" distL="0" distR="0">
+            <wp:extent cx="3642744" cy="1543050"/>
+            <wp:effectExtent l="0" t="0" r="0" b="0"/>
+            <wp:docPr id="62" name="Picture 62"/>
+            <wp:cNvGraphicFramePr>
+              <a:graphicFrameLocks xmlns:a="http://schemas.openxmlformats.org/drawingml/2006/main" noChangeAspect="1"/>
+            </wp:cNvGraphicFramePr>
+            <a:graphic xmlns:a="http://schemas.openxmlformats.org/drawingml/2006/main">
+              <a:graphicData uri="http://schemas.openxmlformats.org/drawingml/2006/picture">
+                <pic:pic xmlns:pic="http://schemas.openxmlformats.org/drawingml/2006/picture">
+                  <pic:nvPicPr>
+                    <pic:cNvPr id="0" name="Picture 20"/>
+                    <pic:cNvPicPr>
+                      <a:picLocks noChangeAspect="1" noChangeArrowheads="1"/>
+                    </pic:cNvPicPr>
+                  </pic:nvPicPr>
+                  <pic:blipFill>
+                    <a:blip r:embed="rId65">
+                      <a:extLst>
+                        <a:ext uri="{28A0092B-C50C-407E-A947-70E740481C1C}">
+                          <a14:useLocalDpi xmlns:a14="http://schemas.microsoft.com/office/drawing/2010/main" val="0"/>
+                        </a:ext>
+                      </a:extLst>
+                    </a:blip>
+                    <a:srcRect/>
+                    <a:stretch>
+                      <a:fillRect/>
+                    </a:stretch>
+                  </pic:blipFill>
+                  <pic:spPr bwMode="auto">
+                    <a:xfrm>
+                      <a:off x="0" y="0"/>
+                      <a:ext cx="3674207" cy="1556378"/>
+                    </a:xfrm>
+                    <a:prstGeom prst="rect">
+                      <a:avLst/>
+                    </a:prstGeom>
+                    <a:noFill/>
+                    <a:ln>
+                      <a:noFill/>
+                    </a:ln>
+                  </pic:spPr>
+                </pic:pic>
+              </a:graphicData>
+            </a:graphic>
+          </wp:inline>
+        </w:drawing>
+      </w:r>
+    </w:p>
+    <w:p>
+      <w:r>
+        <w:br/>
+        <w:t>Add a mapping to the discount field – setting it to integer.</w:t>
+      </w:r>
+      <w:r>
+        <w:br/>
+      </w:r>
+      <w:r>
+        <w:rPr>
+          <w:noProof/>
+        </w:rPr>
+        <w:drawing>
+          <wp:inline distT="0" distB="0" distL="0" distR="0">
+            <wp:extent cx="4254149" cy="1365250"/>
+            <wp:effectExtent l="0" t="0" r="0" b="6350"/>
+            <wp:docPr id="63" name="Picture 63"/>
+            <wp:cNvGraphicFramePr>
+              <a:graphicFrameLocks xmlns:a="http://schemas.openxmlformats.org/drawingml/2006/main" noChangeAspect="1"/>
+            </wp:cNvGraphicFramePr>
+            <a:graphic xmlns:a="http://schemas.openxmlformats.org/drawingml/2006/main">
+              <a:graphicData uri="http://schemas.openxmlformats.org/drawingml/2006/picture">
+                <pic:pic xmlns:pic="http://schemas.openxmlformats.org/drawingml/2006/picture">
+                  <pic:nvPicPr>
+                    <pic:cNvPr id="0" name="Picture 22"/>
+                    <pic:cNvPicPr>
+                      <a:picLocks noChangeAspect="1" noChangeArrowheads="1"/>
+                    </pic:cNvPicPr>
+                  </pic:nvPicPr>
+                  <pic:blipFill>
+                    <a:blip r:embed="rId66">
+                      <a:extLst>
+                        <a:ext uri="{28A0092B-C50C-407E-A947-70E740481C1C}">
+                          <a14:useLocalDpi xmlns:a14="http://schemas.microsoft.com/office/drawing/2010/main" val="0"/>
+                        </a:ext>
+                      </a:extLst>
+                    </a:blip>
+                    <a:srcRect/>
+                    <a:stretch>
+                      <a:fillRect/>
+                    </a:stretch>
+                  </pic:blipFill>
+                  <pic:spPr bwMode="auto">
+                    <a:xfrm>
+                      <a:off x="0" y="0"/>
+                      <a:ext cx="4269573" cy="1370200"/>
+                    </a:xfrm>
+                    <a:prstGeom prst="rect">
+                      <a:avLst/>
+                    </a:prstGeom>
+                    <a:noFill/>
+                    <a:ln>
+                      <a:noFill/>
+                    </a:ln>
+                  </pic:spPr>
+                </pic:pic>
+              </a:graphicData>
+            </a:graphic>
+          </wp:inline>
+        </w:drawing>
+      </w:r>
+      <w:r>
+        <w:br/>
+      </w:r>
+      <w:r>
+        <w:br/>
+        <w:t xml:space="preserve">Confirm if the document has been indexed correctly by performing a search query [search for “test” in </w:t>
+      </w:r>
+      <w:r>
+        <w:lastRenderedPageBreak/>
+        <w:t>the “description” field].</w:t>
+      </w:r>
+      <w:r>
+        <w:br/>
+      </w:r>
+      <w:r>
+        <w:rPr>
+          <w:noProof/>
+        </w:rPr>
+        <w:drawing>
+          <wp:inline distT="0" distB="0" distL="0" distR="0">
+            <wp:extent cx="4578350" cy="3996273"/>
+            <wp:effectExtent l="0" t="0" r="0" b="4445"/>
+            <wp:docPr id="64" name="Picture 64"/>
+            <wp:cNvGraphicFramePr>
+              <a:graphicFrameLocks xmlns:a="http://schemas.openxmlformats.org/drawingml/2006/main" noChangeAspect="1"/>
+            </wp:cNvGraphicFramePr>
+            <a:graphic xmlns:a="http://schemas.openxmlformats.org/drawingml/2006/main">
+              <a:graphicData uri="http://schemas.openxmlformats.org/drawingml/2006/picture">
+                <pic:pic xmlns:pic="http://schemas.openxmlformats.org/drawingml/2006/picture">
+                  <pic:nvPicPr>
+                    <pic:cNvPr id="0" name="Picture 23"/>
+                    <pic:cNvPicPr>
+                      <a:picLocks noChangeAspect="1" noChangeArrowheads="1"/>
+                    </pic:cNvPicPr>
+                  </pic:nvPicPr>
+                  <pic:blipFill>
+                    <a:blip r:embed="rId67">
+                      <a:extLst>
+                        <a:ext uri="{28A0092B-C50C-407E-A947-70E740481C1C}">
+                          <a14:useLocalDpi xmlns:a14="http://schemas.microsoft.com/office/drawing/2010/main" val="0"/>
+                        </a:ext>
+                      </a:extLst>
+                    </a:blip>
+                    <a:srcRect/>
+                    <a:stretch>
+                      <a:fillRect/>
+                    </a:stretch>
+                  </pic:blipFill>
+                  <pic:spPr bwMode="auto">
+                    <a:xfrm>
+                      <a:off x="0" y="0"/>
+                      <a:ext cx="4585251" cy="4002296"/>
+                    </a:xfrm>
+                    <a:prstGeom prst="rect">
+                      <a:avLst/>
+                    </a:prstGeom>
+                    <a:noFill/>
+                    <a:ln>
+                      <a:noFill/>
+                    </a:ln>
+                  </pic:spPr>
+                </pic:pic>
+              </a:graphicData>
+            </a:graphic>
+          </wp:inline>
+        </w:drawing>
+      </w:r>
+    </w:p>
+    <w:p>
+      <w:r>
+        <w:t>Let try to find the document by matching documents that a value of 20 for the discount field.</w:t>
+      </w:r>
+      <w:r>
+        <w:br/>
+      </w:r>
+      <w:r>
+        <w:rPr>
+          <w:noProof/>
+        </w:rPr>
+        <w:drawing>
+          <wp:inline distT="0" distB="0" distL="0" distR="0">
+            <wp:extent cx="6267097" cy="2171700"/>
+            <wp:effectExtent l="0" t="0" r="635" b="0"/>
+            <wp:docPr id="65" name="Picture 65"/>
+            <wp:cNvGraphicFramePr>
+              <a:graphicFrameLocks xmlns:a="http://schemas.openxmlformats.org/drawingml/2006/main" noChangeAspect="1"/>
+            </wp:cNvGraphicFramePr>
+            <a:graphic xmlns:a="http://schemas.openxmlformats.org/drawingml/2006/main">
+              <a:graphicData uri="http://schemas.openxmlformats.org/drawingml/2006/picture">
+                <pic:pic xmlns:pic="http://schemas.openxmlformats.org/drawingml/2006/picture">
+                  <pic:nvPicPr>
+                    <pic:cNvPr id="0" name="Picture 25"/>
+                    <pic:cNvPicPr>
+                      <a:picLocks noChangeAspect="1" noChangeArrowheads="1"/>
+                    </pic:cNvPicPr>
+                  </pic:nvPicPr>
+                  <pic:blipFill>
+                    <a:blip r:embed="rId68">
+                      <a:extLst>
+                        <a:ext uri="{28A0092B-C50C-407E-A947-70E740481C1C}">
+                          <a14:useLocalDpi xmlns:a14="http://schemas.microsoft.com/office/drawing/2010/main" val="0"/>
+                        </a:ext>
+                      </a:extLst>
+                    </a:blip>
+                    <a:srcRect/>
+                    <a:stretch>
+                      <a:fillRect/>
+                    </a:stretch>
+                  </pic:blipFill>
+                  <pic:spPr bwMode="auto">
+                    <a:xfrm>
+                      <a:off x="0" y="0"/>
+                      <a:ext cx="6270033" cy="2172717"/>
+                    </a:xfrm>
+                    <a:prstGeom prst="rect">
+                      <a:avLst/>
+                    </a:prstGeom>
+                    <a:noFill/>
+                    <a:ln>
+                      <a:noFill/>
+                    </a:ln>
+                  </pic:spPr>
+                </pic:pic>
+              </a:graphicData>
+            </a:graphic>
+          </wp:inline>
+        </w:drawing>
+      </w:r>
+    </w:p>
+    <w:p>
+      <w:r>
+        <w:t>The document no longer matches.</w:t>
+      </w:r>
+      <w:r>
+        <w:br/>
+        <w:t>We have disabled dynamic mapping – through the “dynamic” parameter.</w:t>
+      </w:r>
+      <w:r>
+        <w:br/>
+      </w:r>
+      <w:r>
+        <w:rPr>
+          <w:b/>
+        </w:rPr>
+        <w:t>By doing that ES will just ignore fields for which there are no mappings.</w:t>
+      </w:r>
+      <w:r>
+        <w:t>[we can add mappings]</w:t>
+      </w:r>
+      <w:r>
+        <w:br/>
+        <w:t>The values will still be part of the _source meta field, But the values will not be indexed, and will therefore not</w:t>
+      </w:r>
+      <w:r>
+        <w:t xml:space="preserve"> be</w:t>
+      </w:r>
+      <w:r>
+        <w:t xml:space="preserve"> searchable.</w:t>
+      </w:r>
+      <w:r>
+        <w:br/>
+      </w:r>
+    </w:p>
+    <w:p>
+      <w:r>
+        <w:lastRenderedPageBreak/>
+        <w:t>Dynamic mapping being disabled is not that uncommon, and this is because we don’t want developers adding field mappings as they wish.</w:t>
+      </w:r>
+    </w:p>
+    <w:p>
+      <w:pPr>
+        <w:rPr>
+          <w:b/>
+        </w:rPr>
+      </w:pPr>
+      <w:r>
+        <w:rPr>
+          <w:b/>
+        </w:rPr>
+        <w:t>Any Work around ?</w:t>
+      </w:r>
+    </w:p>
+    <w:p>
+      <w:pPr>
+        <w:pStyle w:val="ListParagraph"/>
+        <w:numPr>
+          <w:ilvl w:val="0"/>
+          <w:numId w:val="1"/>
+        </w:numPr>
+      </w:pPr>
+      <w:r>
+        <w:t>We could just start over and add</w:t>
+      </w:r>
+      <w:r>
+        <w:t xml:space="preserve"> the</w:t>
+      </w:r>
+      <w:r>
+        <w:t xml:space="preserve"> </w:t>
+      </w:r>
+      <w:r>
+        <w:t xml:space="preserve">mapping </w:t>
+      </w:r>
+      <w:r>
+        <w:t xml:space="preserve">before </w:t>
+      </w:r>
+      <w:r>
+        <w:t>adding our data</w:t>
+      </w:r>
+      <w:r>
+        <w:t>.</w:t>
+      </w:r>
+    </w:p>
+    <w:p>
+      <w:pPr>
+        <w:pStyle w:val="ListParagraph"/>
+        <w:numPr>
+          <w:ilvl w:val="0"/>
+          <w:numId w:val="1"/>
+        </w:numPr>
+      </w:pPr>
+      <w:r>
+        <w:t>Use update_by_query api</w:t>
+      </w:r>
+      <w:r>
+        <w:br/>
+        <w:t>This api performs an update on documents – in this case we will use it to pick up the mapping that we added for the discount field</w:t>
+      </w:r>
+    </w:p>
+    <w:p>
+      <w:pPr>
+        <w:pStyle w:val="ListParagraph"/>
+        <w:numPr>
+          <w:ilvl w:val="0"/>
+          <w:numId w:val="1"/>
+        </w:numPr>
+      </w:pPr>
+      <w:r>
+        <w:t>When the below query is run : it gets a snapshot of the current state of the index, if a given document was changed between the ‘start of the query’ and ‘when the query starts to update that particular document’ – we get a conflict as the version of the document no longer matches.</w:t>
+      </w:r>
+    </w:p>
+    <w:p>
+      <w:pPr>
+        <w:pStyle w:val="ListParagraph"/>
+        <w:numPr>
+          <w:ilvl w:val="0"/>
+          <w:numId w:val="1"/>
+        </w:numPr>
+      </w:pPr>
+      <w:r>
+        <w:rPr>
+          <w:noProof/>
+        </w:rPr>
+        <w:drawing>
+          <wp:inline distT="0" distB="0" distL="0" distR="0">
+            <wp:extent cx="2963943" cy="2590800"/>
+            <wp:effectExtent l="0" t="0" r="8255" b="0"/>
+            <wp:docPr id="66" name="Picture 66"/>
+            <wp:cNvGraphicFramePr>
+              <a:graphicFrameLocks xmlns:a="http://schemas.openxmlformats.org/drawingml/2006/main" noChangeAspect="1"/>
+            </wp:cNvGraphicFramePr>
+            <a:graphic xmlns:a="http://schemas.openxmlformats.org/drawingml/2006/main">
+              <a:graphicData uri="http://schemas.openxmlformats.org/drawingml/2006/picture">
+                <pic:pic xmlns:pic="http://schemas.openxmlformats.org/drawingml/2006/picture">
+                  <pic:nvPicPr>
+                    <pic:cNvPr id="0" name="Picture 30"/>
+                    <pic:cNvPicPr>
+                      <a:picLocks noChangeAspect="1" noChangeArrowheads="1"/>
+                    </pic:cNvPicPr>
+                  </pic:nvPicPr>
+                  <pic:blipFill>
+                    <a:blip r:embed="rId69">
+                      <a:extLst>
+                        <a:ext uri="{28A0092B-C50C-407E-A947-70E740481C1C}">
+                          <a14:useLocalDpi xmlns:a14="http://schemas.microsoft.com/office/drawing/2010/main" val="0"/>
+                        </a:ext>
+                      </a:extLst>
+                    </a:blip>
+                    <a:srcRect/>
+                    <a:stretch>
+                      <a:fillRect/>
+                    </a:stretch>
+                  </pic:blipFill>
+                  <pic:spPr bwMode="auto">
+                    <a:xfrm>
+                      <a:off x="0" y="0"/>
+                      <a:ext cx="2969217" cy="2595410"/>
+                    </a:xfrm>
+                    <a:prstGeom prst="rect">
+                      <a:avLst/>
+                    </a:prstGeom>
+                    <a:noFill/>
+                    <a:ln>
+                      <a:noFill/>
+                    </a:ln>
+                  </pic:spPr>
+                </pic:pic>
+              </a:graphicData>
+            </a:graphic>
+          </wp:inline>
+        </w:drawing>
+      </w:r>
+    </w:p>
+    <w:p>
+      <w:pPr>
+        <w:pStyle w:val="ListParagraph"/>
+        <w:numPr>
+          <w:ilvl w:val="0"/>
+          <w:numId w:val="1"/>
+        </w:numPr>
+      </w:pPr>
+      <w:r>
+        <w:t xml:space="preserve">The above query updated </w:t>
+      </w:r>
+      <w:r>
+        <w:rPr>
+          <w:b/>
+        </w:rPr>
+        <w:t>all</w:t>
+      </w:r>
+      <w:r>
+        <w:t xml:space="preserve"> of the documents in the index. It is also possible to add specific documents by adding a search query.</w:t>
+      </w:r>
+    </w:p>
+    <w:p>
+      <w:pPr>
+        <w:pStyle w:val="ListParagraph"/>
+        <w:numPr>
+          <w:ilvl w:val="0"/>
+          <w:numId w:val="1"/>
+        </w:numPr>
+      </w:pPr>
+      <w:r>
+        <w:lastRenderedPageBreak/>
+        <w:t>The document has been re-indexed according to the new mapping, so the search query should match the new document now.</w:t>
+      </w:r>
+      <w:r>
+        <w:br/>
+      </w:r>
+      <w:r>
+        <w:rPr>
+          <w:noProof/>
+        </w:rPr>
+        <w:drawing>
+          <wp:inline distT="0" distB="0" distL="0" distR="0">
+            <wp:extent cx="4385997" cy="3155950"/>
+            <wp:effectExtent l="0" t="0" r="0" b="6350"/>
+            <wp:docPr id="67" name="Picture 67"/>
+            <wp:cNvGraphicFramePr>
+              <a:graphicFrameLocks xmlns:a="http://schemas.openxmlformats.org/drawingml/2006/main" noChangeAspect="1"/>
+            </wp:cNvGraphicFramePr>
+            <a:graphic xmlns:a="http://schemas.openxmlformats.org/drawingml/2006/main">
+              <a:graphicData uri="http://schemas.openxmlformats.org/drawingml/2006/picture">
+                <pic:pic xmlns:pic="http://schemas.openxmlformats.org/drawingml/2006/picture">
+                  <pic:nvPicPr>
+                    <pic:cNvPr id="0" name="Picture 31"/>
+                    <pic:cNvPicPr>
+                      <a:picLocks noChangeAspect="1" noChangeArrowheads="1"/>
+                    </pic:cNvPicPr>
+                  </pic:nvPicPr>
+                  <pic:blipFill>
+                    <a:blip r:embed="rId70">
+                      <a:extLst>
+                        <a:ext uri="{28A0092B-C50C-407E-A947-70E740481C1C}">
+                          <a14:useLocalDpi xmlns:a14="http://schemas.microsoft.com/office/drawing/2010/main" val="0"/>
+                        </a:ext>
+                      </a:extLst>
+                    </a:blip>
+                    <a:srcRect/>
+                    <a:stretch>
+                      <a:fillRect/>
+                    </a:stretch>
+                  </pic:blipFill>
+                  <pic:spPr bwMode="auto">
+                    <a:xfrm>
+                      <a:off x="0" y="0"/>
+                      <a:ext cx="4391459" cy="3159880"/>
+                    </a:xfrm>
+                    <a:prstGeom prst="rect">
+                      <a:avLst/>
+                    </a:prstGeom>
+                    <a:noFill/>
+                    <a:ln>
+                      <a:noFill/>
+                    </a:ln>
+                  </pic:spPr>
+                </pic:pic>
+              </a:graphicData>
+            </a:graphic>
+          </wp:inline>
+        </w:drawing>
+      </w:r>
+    </w:p>
+    <w:p>
+      <w:pPr>
+        <w:pStyle w:val="ListParagraph"/>
+        <w:numPr>
+          <w:ilvl w:val="0"/>
+          <w:numId w:val="1"/>
+        </w:numPr>
+      </w:pPr>
+      <w:r>
+        <w:t xml:space="preserve">Note : Since we disabled dynamic mapping for an index : ES </w:t>
+      </w:r>
+      <w:r>
+        <w:t>ignored the discount field when adding a document containing that field. The field was still part of the source meta field but was not indexed and therefore not searchable.</w:t>
+      </w:r>
+    </w:p>
+    <w:p>
+      <w:pPr>
+        <w:pStyle w:val="ListParagraph"/>
+        <w:numPr>
+          <w:ilvl w:val="0"/>
+          <w:numId w:val="1"/>
+        </w:numPr>
+      </w:pPr>
+      <w:r>
+        <w:t>This is the reason the document was not matched by the search query, even after adding the mapping.</w:t>
+      </w:r>
+    </w:p>
+    <w:p>
+      <w:pPr>
+        <w:pStyle w:val="ListParagraph"/>
+        <w:numPr>
+          <w:ilvl w:val="0"/>
+          <w:numId w:val="1"/>
+        </w:numPr>
+      </w:pPr>
+      <w:r>
+        <w:t>When adding mappings we need to refresh documents, when not using dynamic mapping, by using the update_by_query api – which caused the new mapping to be picked up.</w:t>
+      </w:r>
+    </w:p>
+    <w:p>
+      <w:pPr>
+        <w:pStyle w:val="ListParagraph"/>
+        <w:numPr>
+          <w:ilvl w:val="0"/>
+          <w:numId w:val="1"/>
+        </w:numPr>
+      </w:pPr>
+      <w:r>
+        <w:rPr>
+          <w:noProof/>
+        </w:rPr>
+        <w:drawing>
+          <wp:inline distT="0" distB="0" distL="0" distR="0">
+            <wp:extent cx="4113913" cy="1822450"/>
+            <wp:effectExtent l="0" t="0" r="1270" b="6350"/>
+            <wp:docPr id="68" name="Picture 68"/>
+            <wp:cNvGraphicFramePr>
+              <a:graphicFrameLocks xmlns:a="http://schemas.openxmlformats.org/drawingml/2006/main" noChangeAspect="1"/>
+            </wp:cNvGraphicFramePr>
+            <a:graphic xmlns:a="http://schemas.openxmlformats.org/drawingml/2006/main">
+              <a:graphicData uri="http://schemas.openxmlformats.org/drawingml/2006/picture">
+                <pic:pic xmlns:pic="http://schemas.openxmlformats.org/drawingml/2006/picture">
+                  <pic:nvPicPr>
+                    <pic:cNvPr id="0" name="Picture 33"/>
+                    <pic:cNvPicPr>
+                      <a:picLocks noChangeAspect="1" noChangeArrowheads="1"/>
+                    </pic:cNvPicPr>
+                  </pic:nvPicPr>
+                  <pic:blipFill>
+                    <a:blip r:embed="rId71">
+                      <a:extLst>
+                        <a:ext uri="{28A0092B-C50C-407E-A947-70E740481C1C}">
+                          <a14:useLocalDpi xmlns:a14="http://schemas.microsoft.com/office/drawing/2010/main" val="0"/>
+                        </a:ext>
+                      </a:extLst>
+                    </a:blip>
+                    <a:srcRect/>
+                    <a:stretch>
+                      <a:fillRect/>
+                    </a:stretch>
+                  </pic:blipFill>
+                  <pic:spPr bwMode="auto">
+                    <a:xfrm>
+                      <a:off x="0" y="0"/>
+                      <a:ext cx="4117146" cy="1823882"/>
+                    </a:xfrm>
+                    <a:prstGeom prst="rect">
+                      <a:avLst/>
+                    </a:prstGeom>
+                    <a:noFill/>
+                    <a:ln>
+                      <a:noFill/>
+                    </a:ln>
+                  </pic:spPr>
+                </pic:pic>
+              </a:graphicData>
+            </a:graphic>
+          </wp:inline>
+        </w:drawing>
+      </w:r>
+    </w:p>
+    <w:p>
+      <w:pPr>
+        <w:ind w:left="360"/>
+      </w:pPr>
+    </w:p>
+    <w:p>
+      <w:pPr>
+        <w:ind w:left="360"/>
+        <w:rPr>
+          <w:b/>
+        </w:rPr>
+      </w:pPr>
+      <w:r>
+        <w:t xml:space="preserve">43. </w:t>
+      </w:r>
+      <w:r>
+        <w:tab/>
+      </w:r>
+      <w:r>
+        <w:tab/>
+      </w:r>
+      <w:r>
+        <w:tab/>
+      </w:r>
+      <w:r>
+        <w:tab/>
+      </w:r>
+      <w:r>
+        <w:tab/>
+      </w:r>
+      <w:r>
+        <w:rPr>
+          <w:b/>
+        </w:rPr>
+        <w:t>Analyzers</w:t>
+      </w:r>
+    </w:p>
+    <w:p>
+      <w:pPr>
+        <w:ind w:left="360"/>
+        <w:rPr>
+          <w:b/>
+        </w:rPr>
+      </w:pPr>
+      <w:bookmarkStart w:id="0" w:name="_GoBack"/>
+      <w:bookmarkEnd w:id="0"/>
+    </w:p>
     <w:p/>
     <w:p/>
     <w:p/>

</xml_diff>

<commit_message>
Elastic Search : Analyzers Overview
</commit_message>
<xml_diff>
--- a/elastic search.docx
+++ b/elastic search.docx
@@ -7567,7 +7567,7 @@
           <v:shape id="_x0000_i1025" type="#_x0000_t75" style="width:94.5pt;height:40.5pt" o:ole="">
             <v:imagedata r:id="rId60" o:title=""/>
           </v:shape>
-          <o:OLEObject Type="Embed" ProgID="Package" ShapeID="_x0000_i1025" DrawAspect="Content" ObjectID="_1633438645" r:id="rId61"/>
+          <o:OLEObject Type="Embed" ProgID="Package" ShapeID="_x0000_i1025" DrawAspect="Content" ObjectID="_1633448610" r:id="rId61"/>
         </w:object>
       </w:r>
     </w:p>
@@ -8390,17 +8390,1219 @@
     <w:p>
       <w:pPr>
         <w:ind w:left="360"/>
+      </w:pPr>
+      <w:r>
+        <w:t xml:space="preserve">What does </w:t>
+      </w:r>
+      <w:r>
+        <w:t>it mean when text is analyzed?</w:t>
+      </w:r>
+    </w:p>
+    <w:p>
+      <w:pPr>
+        <w:pStyle w:val="ListParagraph"/>
+        <w:numPr>
+          <w:ilvl w:val="0"/>
+          <w:numId w:val="1"/>
+        </w:numPr>
+      </w:pPr>
+      <w:r>
+        <w:t xml:space="preserve">The documents </w:t>
+      </w:r>
+      <w:r>
         <w:rPr>
           <w:b/>
         </w:rPr>
-      </w:pPr>
+        <w:t>full text fields</w:t>
+      </w:r>
+      <w:r>
+        <w:t xml:space="preserve"> are run through an analysis process. [fields of the type ‘text’ and not the keyword fields which are not analyzed]</w:t>
+      </w:r>
+    </w:p>
+    <w:p>
+      <w:pPr>
+        <w:pStyle w:val="ListParagraph"/>
+        <w:numPr>
+          <w:ilvl w:val="0"/>
+          <w:numId w:val="1"/>
+        </w:numPr>
+      </w:pPr>
+      <w:r>
+        <w:t>It involves tokenizing text into terms, lowercasing text etc… to make text easier to search.</w:t>
+      </w:r>
+    </w:p>
+    <w:p>
+      <w:pPr>
+        <w:pStyle w:val="ListParagraph"/>
+        <w:numPr>
+          <w:ilvl w:val="0"/>
+          <w:numId w:val="1"/>
+        </w:numPr>
+      </w:pPr>
+      <w:r>
+        <w:lastRenderedPageBreak/>
+        <w:t>You have full control over the analysis process.. as you can decide a particular analyzer.</w:t>
+      </w:r>
+    </w:p>
+    <w:p>
+      <w:pPr>
+        <w:pStyle w:val="ListParagraph"/>
+        <w:numPr>
+          <w:ilvl w:val="0"/>
+          <w:numId w:val="1"/>
+        </w:numPr>
+      </w:pPr>
+      <w:r>
+        <w:t>The results of the analysis is actually what is stored with in the index that a document is added to.</w:t>
+      </w:r>
+    </w:p>
+    <w:p>
+      <w:pPr>
+        <w:pStyle w:val="ListParagraph"/>
+        <w:numPr>
+          <w:ilvl w:val="0"/>
+          <w:numId w:val="1"/>
+        </w:numPr>
+      </w:pPr>
+      <w:r>
+        <w:t>More specifically the analyzed terms are stored in something called the inverted index.</w:t>
+      </w:r>
+    </w:p>
+    <w:p>
+      <w:pPr>
+        <w:pStyle w:val="ListParagraph"/>
+        <w:numPr>
+          <w:ilvl w:val="0"/>
+          <w:numId w:val="1"/>
+        </w:numPr>
+      </w:pPr>
+      <w:r>
+        <w:t>When we perform a search query we are searching through the results of the analysis process and not the documents as they were when we added them to the index.</w:t>
+      </w:r>
+    </w:p>
+    <w:p>
+      <w:pPr>
+        <w:ind w:left="360"/>
+      </w:pPr>
+      <w:r>
+        <w:t>44.</w:t>
+      </w:r>
+      <w:r>
+        <w:t xml:space="preserve">           Analyzer      =         Character Filter + Token Filter + Tokenizer</w:t>
+      </w:r>
+    </w:p>
+    <w:p>
+      <w:pPr>
+        <w:ind w:left="360"/>
+      </w:pPr>
+      <w:r>
+        <w:t xml:space="preserve"> Character filter:</w:t>
+      </w:r>
+      <w:r>
+        <w:br/>
+        <w:t xml:space="preserve">                     - first zero or more character filters can be added</w:t>
+      </w:r>
+      <w:r>
+        <w:br/>
+        <w:t xml:space="preserve">                     -</w:t>
+      </w:r>
+      <w:r>
+        <w:t xml:space="preserve"> The character filter receives the text fields original text and can then transform the           </w:t>
+      </w:r>
+      <w:r>
+        <w:br/>
+        <w:t xml:space="preserve">                        value by </w:t>
+      </w:r>
+      <w:r>
+        <w:t xml:space="preserve">adding, </w:t>
+      </w:r>
+      <w:r>
+        <w:t>removing or changing characters.</w:t>
+      </w:r>
+      <w:r>
+        <w:br/>
+        <w:t xml:space="preserve">                     -</w:t>
+      </w:r>
+      <w:r>
+        <w:t xml:space="preserve"> Ex : Removing HTML markup.</w:t>
+      </w:r>
+      <w:r>
+        <w:br/>
+      </w:r>
+      <w:r>
+        <w:t xml:space="preserve">  Tokenizer:</w:t>
+      </w:r>
+      <w:r>
+        <w:br/>
+        <w:t xml:space="preserve">                     - Splits the </w:t>
+      </w:r>
+      <w:r>
+        <w:rPr>
+          <w:b/>
+        </w:rPr>
+        <w:t>text into individual tokens</w:t>
+      </w:r>
+      <w:r>
+        <w:t xml:space="preserve"> which will usually be words</w:t>
+      </w:r>
+      <w:r>
+        <w:br/>
+        <w:t xml:space="preserve">                     - If we have a sentence with 10 words, we will get an array of 10 tokens.</w:t>
+      </w:r>
+      <w:r>
+        <w:br/>
+        <w:t xml:space="preserve">                     - An Analyzer may have only one Tokenizer.</w:t>
+      </w:r>
+      <w:r>
+        <w:br/>
+        <w:t xml:space="preserve">                     - By default a standard tokenizer is used – which uses a Unicode text –segmentation   </w:t>
+      </w:r>
+      <w:r>
+        <w:br/>
+        <w:t xml:space="preserve">                         algorithm [it splits by white space and removes symbols like</w:t>
+      </w:r>
+      <w:r>
+        <w:br/>
+        <w:t xml:space="preserve">                         commas,semicolons,periods etc].</w:t>
+      </w:r>
+      <w:r>
+        <w:br/>
+        <w:t xml:space="preserve">                     -</w:t>
+      </w:r>
+      <w:r>
+        <w:t xml:space="preserve"> Beside splitting standard text into tokens, tokenizers are also responsible for recording</w:t>
+      </w:r>
+      <w:r>
+        <w:br/>
+        <w:t xml:space="preserve">                        the position of the tokens, including the start and end character offsets of the words</w:t>
+      </w:r>
+      <w:r>
+        <w:br/>
+        <w:t xml:space="preserve">                        the tokens represent.</w:t>
+      </w:r>
+      <w:r>
+        <w:br/>
+        <w:t xml:space="preserve">                     -</w:t>
+      </w:r>
+      <w:r>
+        <w:t xml:space="preserve"> This makes it possible to map the tokens to the original word – used in highlighting of</w:t>
+      </w:r>
+      <w:r>
+        <w:br/>
+        <w:t xml:space="preserve">                        matching words.</w:t>
+      </w:r>
+      <w:r>
+        <w:br/>
+        <w:t>Token Filters :</w:t>
+      </w:r>
+    </w:p>
+    <w:p>
+      <w:pPr>
+        <w:ind w:left="360"/>
+      </w:pPr>
+      <w:r>
+        <w:t xml:space="preserve">                     -</w:t>
+      </w:r>
+      <w:r>
+        <w:t xml:space="preserve"> After the text is split into tokens it runs through zero or more Token Filters.</w:t>
+      </w:r>
+      <w:r>
+        <w:br/>
+        <w:t xml:space="preserve">                     - A Token filter may add remove or change tokens, these are similar to a character filter,</w:t>
+      </w:r>
+      <w:r>
+        <w:br/>
+        <w:t xml:space="preserve">                        but work with a token stream instead of a character stream.</w:t>
+      </w:r>
+      <w:r>
+        <w:br/>
+        <w:t xml:space="preserve">                     -</w:t>
+      </w:r>
+      <w:r>
+        <w:t xml:space="preserve"> Lower case token filter : which converts all characters to lower case. </w:t>
+      </w:r>
+      <w:r>
+        <w:br/>
+        <w:t xml:space="preserve">                     -</w:t>
+      </w:r>
+      <w:r>
+        <w:t xml:space="preserve"> Stop token filter : it removes common words which are referred to as sto</w:t>
+      </w:r>
+      <w:r>
+        <w:t>p words.</w:t>
+      </w:r>
+      <w:r>
+        <w:br/>
+        <w:t xml:space="preserve">                                             </w:t>
+      </w:r>
+      <w:r>
+        <w:t xml:space="preserve">Ex : the a an at – they do not provide any value </w:t>
+      </w:r>
+      <w:r>
+        <w:t xml:space="preserve">to a field </w:t>
+      </w:r>
+      <w:r>
+        <w:t xml:space="preserve">in terms of </w:t>
+      </w:r>
+      <w:r>
+        <w:br/>
+        <w:t xml:space="preserve">                                                    search-ability because each word gives a document very little</w:t>
+      </w:r>
+      <w:r>
+        <w:br/>
+        <w:t xml:space="preserve">                                                    significance in terms of relevance.</w:t>
+      </w:r>
+      <w:r>
+        <w:br/>
+        <w:t xml:space="preserve">                     - </w:t>
+      </w:r>
+      <w:r>
+        <w:t>Synonym</w:t>
+      </w:r>
+      <w:r>
+        <w:t xml:space="preserve"> token filter : </w:t>
+      </w:r>
+      <w:r>
+        <w:t>Which is useful for giving similar words the same meaning.</w:t>
+      </w:r>
+      <w:r>
+        <w:br/>
+        <w:t xml:space="preserve">                                           Ex : the words </w:t>
+      </w:r>
+      <w:r>
+        <w:rPr>
+          <w:i/>
+        </w:rPr>
+        <w:t>nice</w:t>
+      </w:r>
+      <w:r>
+        <w:t xml:space="preserve"> and </w:t>
+      </w:r>
+      <w:r>
+        <w:rPr>
+          <w:i/>
+        </w:rPr>
+        <w:t>good</w:t>
+      </w:r>
+      <w:r>
+        <w:t xml:space="preserve"> share the same semantics although they are</w:t>
+      </w:r>
+      <w:r>
+        <w:br/>
+        <w:t xml:space="preserve">                                                  different words. By using this token filter you could match documents</w:t>
+      </w:r>
+      <w:r>
+        <w:br/>
+        <w:t xml:space="preserve">                                                  containing the word nice even if you are searching for the word good.</w:t>
+      </w:r>
+    </w:p>
+    <w:p>
+      <w:pPr>
+        <w:ind w:left="360"/>
+      </w:pPr>
+    </w:p>
+    <w:p>
+      <w:pPr>
+        <w:ind w:left="360"/>
+      </w:pPr>
+      <w:r>
+        <w:t>45. COMPLETE EXAMPLE</w:t>
+      </w:r>
+    </w:p>
+    <w:p>
+      <w:pPr>
+        <w:ind w:left="360"/>
+      </w:pPr>
+      <w:r>
+        <w:tab/>
+        <w:t xml:space="preserve">When ES detects a string field in a document it configures it as a full text field and applies the standard analyzer. With the standard analyzer there is no token filter, so the text input goes straight </w:t>
+      </w:r>
+      <w:r>
+        <w:lastRenderedPageBreak/>
+        <w:t>to the tokenizer. The standard analyzer uses a standard tokenizer, which filters out various symbols and split by white space.</w:t>
+      </w:r>
+      <w:r>
+        <w:br/>
+        <w:t xml:space="preserve">Input to tokenizer : I’m in the mood for drinking </w:t>
+      </w:r>
+      <w:r>
+        <w:rPr>
+          <w:b/>
+        </w:rPr>
+        <w:t>semi-dry</w:t>
+      </w:r>
+      <w:r>
+        <w:t xml:space="preserve"> red wine</w:t>
+      </w:r>
+      <w:r>
+        <w:rPr>
+          <w:b/>
+        </w:rPr>
+        <w:t>!</w:t>
+      </w:r>
+      <w:r>
+        <w:rPr>
+          <w:b/>
+        </w:rPr>
+        <w:br/>
+      </w:r>
+      <w:r>
+        <w:t>output of tokenizer: [</w:t>
+      </w:r>
+      <w:r>
+        <w:rPr>
+          <w:b/>
+        </w:rPr>
+        <w:t>I’m</w:t>
+      </w:r>
+      <w:r>
+        <w:t>, in, the, mood, for, drinking, semi, dry, red, wine ]</w:t>
+      </w:r>
+    </w:p>
+    <w:p>
+      <w:pPr>
+        <w:ind w:left="360"/>
+      </w:pPr>
+      <w:r>
+        <w:t>This array of tokens is sent to a chain of token filters.</w:t>
+      </w:r>
+      <w:r>
+        <w:br/>
+        <w:t>--- Standard + stop(disabled by default) + lowercase token filter.</w:t>
+      </w:r>
+    </w:p>
+    <w:p>
+      <w:pPr>
+        <w:ind w:left="360"/>
+      </w:pPr>
+      <w:r>
+        <w:t xml:space="preserve">There is a analyze api which can be used to test the result of applying Character filters, tokenizers, and token filters and analyzers as a whole. </w:t>
+      </w:r>
+    </w:p>
+    <w:p>
+      <w:pPr>
+        <w:ind w:left="360"/>
+      </w:pPr>
+    </w:p>
+    <w:p>
+      <w:pPr>
+        <w:ind w:left="360"/>
+      </w:pPr>
+      <w:r>
+        <w:t>46. USING THE ANALYZE API</w:t>
+      </w:r>
+      <w:r>
+        <w:t xml:space="preserve"> with the standard analyzer</w:t>
+      </w:r>
+    </w:p>
+    <w:p>
+      <w:pPr>
+        <w:ind w:left="360"/>
+      </w:pPr>
+      <w:r>
+        <w:t>- since the standard analyze</w:t>
+      </w:r>
+      <w:r>
+        <w:rPr>
+          <w:i/>
+        </w:rPr>
+        <w:t xml:space="preserve">r does not use a character filter </w:t>
+      </w:r>
+      <w:r>
+        <w:t>the first step is the tokenizer</w:t>
+      </w:r>
+      <w:r>
+        <w:br/>
+        <w:t>- apart from the tokens we get some additional information from the analyze api..like the character offsets.</w:t>
+      </w:r>
+      <w:r>
+        <w:br/>
+        <w:t>- If we don’t specify a tokenizer ourselves then a standard tokenizer is used.</w:t>
+      </w:r>
+      <w:r>
+        <w:br/>
+        <w:t xml:space="preserve">- </w:t>
+      </w:r>
+      <w:r>
+        <w:rPr>
+          <w:i/>
+        </w:rPr>
+        <w:t>filter</w:t>
+      </w:r>
+      <w:r>
+        <w:t xml:space="preserve"> key for token filer and </w:t>
+      </w:r>
+      <w:r>
+        <w:rPr>
+          <w:i/>
+        </w:rPr>
+        <w:t>char_filter</w:t>
+      </w:r>
+      <w:r>
+        <w:t xml:space="preserve"> for character filter.</w:t>
+      </w:r>
+      <w:r>
+        <w:br/>
+      </w:r>
+    </w:p>
+    <w:p>
+      <w:pPr>
+        <w:ind w:left="360"/>
+      </w:pPr>
+      <w:r>
+        <w:rPr>
+          <w:noProof/>
+        </w:rPr>
+        <w:lastRenderedPageBreak/>
+        <w:drawing>
+          <wp:inline distT="0" distB="0" distL="0" distR="0">
+            <wp:extent cx="5930900" cy="5480050"/>
+            <wp:effectExtent l="0" t="0" r="0" b="6350"/>
+            <wp:docPr id="45" name="Picture 45"/>
+            <wp:cNvGraphicFramePr>
+              <a:graphicFrameLocks xmlns:a="http://schemas.openxmlformats.org/drawingml/2006/main" noChangeAspect="1"/>
+            </wp:cNvGraphicFramePr>
+            <a:graphic xmlns:a="http://schemas.openxmlformats.org/drawingml/2006/main">
+              <a:graphicData uri="http://schemas.openxmlformats.org/drawingml/2006/picture">
+                <pic:pic xmlns:pic="http://schemas.openxmlformats.org/drawingml/2006/picture">
+                  <pic:nvPicPr>
+                    <pic:cNvPr id="0" name="Picture 2"/>
+                    <pic:cNvPicPr>
+                      <a:picLocks noChangeAspect="1" noChangeArrowheads="1"/>
+                    </pic:cNvPicPr>
+                  </pic:nvPicPr>
+                  <pic:blipFill>
+                    <a:blip r:embed="rId72">
+                      <a:extLst>
+                        <a:ext uri="{28A0092B-C50C-407E-A947-70E740481C1C}">
+                          <a14:useLocalDpi xmlns:a14="http://schemas.microsoft.com/office/drawing/2010/main" val="0"/>
+                        </a:ext>
+                      </a:extLst>
+                    </a:blip>
+                    <a:srcRect/>
+                    <a:stretch>
+                      <a:fillRect/>
+                    </a:stretch>
+                  </pic:blipFill>
+                  <pic:spPr bwMode="auto">
+                    <a:xfrm>
+                      <a:off x="0" y="0"/>
+                      <a:ext cx="5930900" cy="5480050"/>
+                    </a:xfrm>
+                    <a:prstGeom prst="rect">
+                      <a:avLst/>
+                    </a:prstGeom>
+                    <a:noFill/>
+                    <a:ln>
+                      <a:noFill/>
+                    </a:ln>
+                  </pic:spPr>
+                </pic:pic>
+              </a:graphicData>
+            </a:graphic>
+          </wp:inline>
+        </w:drawing>
+      </w:r>
+      <w:r>
+        <w:br/>
+        <w:t xml:space="preserve"> </w:t>
+      </w:r>
+      <w:r>
+        <w:rPr>
+          <w:noProof/>
+        </w:rPr>
+        <w:drawing>
+          <wp:inline distT="0" distB="0" distL="0" distR="0">
+            <wp:extent cx="5937250" cy="1638300"/>
+            <wp:effectExtent l="0" t="0" r="6350" b="0"/>
+            <wp:docPr id="48" name="Picture 48"/>
+            <wp:cNvGraphicFramePr>
+              <a:graphicFrameLocks xmlns:a="http://schemas.openxmlformats.org/drawingml/2006/main" noChangeAspect="1"/>
+            </wp:cNvGraphicFramePr>
+            <a:graphic xmlns:a="http://schemas.openxmlformats.org/drawingml/2006/main">
+              <a:graphicData uri="http://schemas.openxmlformats.org/drawingml/2006/picture">
+                <pic:pic xmlns:pic="http://schemas.openxmlformats.org/drawingml/2006/picture">
+                  <pic:nvPicPr>
+                    <pic:cNvPr id="0" name="Picture 3"/>
+                    <pic:cNvPicPr>
+                      <a:picLocks noChangeAspect="1" noChangeArrowheads="1"/>
+                    </pic:cNvPicPr>
+                  </pic:nvPicPr>
+                  <pic:blipFill>
+                    <a:blip r:embed="rId73">
+                      <a:extLst>
+                        <a:ext uri="{28A0092B-C50C-407E-A947-70E740481C1C}">
+                          <a14:useLocalDpi xmlns:a14="http://schemas.microsoft.com/office/drawing/2010/main" val="0"/>
+                        </a:ext>
+                      </a:extLst>
+                    </a:blip>
+                    <a:srcRect/>
+                    <a:stretch>
+                      <a:fillRect/>
+                    </a:stretch>
+                  </pic:blipFill>
+                  <pic:spPr bwMode="auto">
+                    <a:xfrm>
+                      <a:off x="0" y="0"/>
+                      <a:ext cx="5937250" cy="1638300"/>
+                    </a:xfrm>
+                    <a:prstGeom prst="rect">
+                      <a:avLst/>
+                    </a:prstGeom>
+                    <a:noFill/>
+                    <a:ln>
+                      <a:noFill/>
+                    </a:ln>
+                  </pic:spPr>
+                </pic:pic>
+              </a:graphicData>
+            </a:graphic>
+          </wp:inline>
+        </w:drawing>
+      </w:r>
+    </w:p>
+    <w:p>
+      <w:r>
+        <w:br/>
+      </w:r>
+      <w:r>
+        <w:br/>
+      </w:r>
+      <w:r>
+        <w:lastRenderedPageBreak/>
+        <w:br/>
+      </w:r>
+      <w:r>
+        <w:rPr>
+          <w:noProof/>
+        </w:rPr>
+        <w:drawing>
+          <wp:inline distT="0" distB="0" distL="0" distR="0">
+            <wp:extent cx="7016750" cy="1079500"/>
+            <wp:effectExtent l="0" t="0" r="0" b="6350"/>
+            <wp:docPr id="52" name="Picture 52"/>
+            <wp:cNvGraphicFramePr>
+              <a:graphicFrameLocks xmlns:a="http://schemas.openxmlformats.org/drawingml/2006/main" noChangeAspect="1"/>
+            </wp:cNvGraphicFramePr>
+            <a:graphic xmlns:a="http://schemas.openxmlformats.org/drawingml/2006/main">
+              <a:graphicData uri="http://schemas.openxmlformats.org/drawingml/2006/picture">
+                <pic:pic xmlns:pic="http://schemas.openxmlformats.org/drawingml/2006/picture">
+                  <pic:nvPicPr>
+                    <pic:cNvPr id="0" name="Picture 4"/>
+                    <pic:cNvPicPr>
+                      <a:picLocks noChangeAspect="1" noChangeArrowheads="1"/>
+                    </pic:cNvPicPr>
+                  </pic:nvPicPr>
+                  <pic:blipFill>
+                    <a:blip r:embed="rId74">
+                      <a:extLst>
+                        <a:ext uri="{28A0092B-C50C-407E-A947-70E740481C1C}">
+                          <a14:useLocalDpi xmlns:a14="http://schemas.microsoft.com/office/drawing/2010/main" val="0"/>
+                        </a:ext>
+                      </a:extLst>
+                    </a:blip>
+                    <a:srcRect/>
+                    <a:stretch>
+                      <a:fillRect/>
+                    </a:stretch>
+                  </pic:blipFill>
+                  <pic:spPr bwMode="auto">
+                    <a:xfrm>
+                      <a:off x="0" y="0"/>
+                      <a:ext cx="7016750" cy="1079500"/>
+                    </a:xfrm>
+                    <a:prstGeom prst="rect">
+                      <a:avLst/>
+                    </a:prstGeom>
+                    <a:noFill/>
+                    <a:ln>
+                      <a:noFill/>
+                    </a:ln>
+                  </pic:spPr>
+                </pic:pic>
+              </a:graphicData>
+            </a:graphic>
+          </wp:inline>
+        </w:drawing>
+      </w:r>
+    </w:p>
+    <w:p>
+      <w:r>
+        <w:lastRenderedPageBreak/>
+        <w:br/>
+      </w:r>
+      <w:r>
+        <w:rPr>
+          <w:noProof/>
+        </w:rPr>
+        <w:drawing>
+          <wp:inline distT="0" distB="0" distL="0" distR="0">
+            <wp:extent cx="5943600" cy="5029200"/>
+            <wp:effectExtent l="0" t="0" r="0" b="0"/>
+            <wp:docPr id="53" name="Picture 53"/>
+            <wp:cNvGraphicFramePr>
+              <a:graphicFrameLocks xmlns:a="http://schemas.openxmlformats.org/drawingml/2006/main" noChangeAspect="1"/>
+            </wp:cNvGraphicFramePr>
+            <a:graphic xmlns:a="http://schemas.openxmlformats.org/drawingml/2006/main">
+              <a:graphicData uri="http://schemas.openxmlformats.org/drawingml/2006/picture">
+                <pic:pic xmlns:pic="http://schemas.openxmlformats.org/drawingml/2006/picture">
+                  <pic:nvPicPr>
+                    <pic:cNvPr id="0" name="Picture 5"/>
+                    <pic:cNvPicPr>
+                      <a:picLocks noChangeAspect="1" noChangeArrowheads="1"/>
+                    </pic:cNvPicPr>
+                  </pic:nvPicPr>
+                  <pic:blipFill>
+                    <a:blip r:embed="rId75">
+                      <a:extLst>
+                        <a:ext uri="{28A0092B-C50C-407E-A947-70E740481C1C}">
+                          <a14:useLocalDpi xmlns:a14="http://schemas.microsoft.com/office/drawing/2010/main" val="0"/>
+                        </a:ext>
+                      </a:extLst>
+                    </a:blip>
+                    <a:srcRect/>
+                    <a:stretch>
+                      <a:fillRect/>
+                    </a:stretch>
+                  </pic:blipFill>
+                  <pic:spPr bwMode="auto">
+                    <a:xfrm>
+                      <a:off x="0" y="0"/>
+                      <a:ext cx="5943600" cy="5029200"/>
+                    </a:xfrm>
+                    <a:prstGeom prst="rect">
+                      <a:avLst/>
+                    </a:prstGeom>
+                    <a:noFill/>
+                    <a:ln>
+                      <a:noFill/>
+                    </a:ln>
+                  </pic:spPr>
+                </pic:pic>
+              </a:graphicData>
+            </a:graphic>
+          </wp:inline>
+        </w:drawing>
+      </w:r>
+      <w:r>
+        <w:br/>
+      </w:r>
+      <w:r>
+        <w:rPr>
+          <w:noProof/>
+        </w:rPr>
+        <w:drawing>
+          <wp:inline distT="0" distB="0" distL="0" distR="0">
+            <wp:extent cx="5943600" cy="1663700"/>
+            <wp:effectExtent l="0" t="0" r="0" b="0"/>
+            <wp:docPr id="55" name="Picture 55"/>
+            <wp:cNvGraphicFramePr>
+              <a:graphicFrameLocks xmlns:a="http://schemas.openxmlformats.org/drawingml/2006/main" noChangeAspect="1"/>
+            </wp:cNvGraphicFramePr>
+            <a:graphic xmlns:a="http://schemas.openxmlformats.org/drawingml/2006/main">
+              <a:graphicData uri="http://schemas.openxmlformats.org/drawingml/2006/picture">
+                <pic:pic xmlns:pic="http://schemas.openxmlformats.org/drawingml/2006/picture">
+                  <pic:nvPicPr>
+                    <pic:cNvPr id="0" name="Picture 6"/>
+                    <pic:cNvPicPr>
+                      <a:picLocks noChangeAspect="1" noChangeArrowheads="1"/>
+                    </pic:cNvPicPr>
+                  </pic:nvPicPr>
+                  <pic:blipFill>
+                    <a:blip r:embed="rId76">
+                      <a:extLst>
+                        <a:ext uri="{28A0092B-C50C-407E-A947-70E740481C1C}">
+                          <a14:useLocalDpi xmlns:a14="http://schemas.microsoft.com/office/drawing/2010/main" val="0"/>
+                        </a:ext>
+                      </a:extLst>
+                    </a:blip>
+                    <a:srcRect/>
+                    <a:stretch>
+                      <a:fillRect/>
+                    </a:stretch>
+                  </pic:blipFill>
+                  <pic:spPr bwMode="auto">
+                    <a:xfrm>
+                      <a:off x="0" y="0"/>
+                      <a:ext cx="5943600" cy="1663700"/>
+                    </a:xfrm>
+                    <a:prstGeom prst="rect">
+                      <a:avLst/>
+                    </a:prstGeom>
+                    <a:noFill/>
+                    <a:ln>
+                      <a:noFill/>
+                    </a:ln>
+                  </pic:spPr>
+                </pic:pic>
+              </a:graphicData>
+            </a:graphic>
+          </wp:inline>
+        </w:drawing>
+      </w:r>
+    </w:p>
+    <w:p/>
+    <w:p/>
+    <w:p>
+      <w:r>
+        <w:t>4</w:t>
+      </w:r>
+      <w:r>
+        <w:t>7 : WHAT HAPPENS UNDER THE HOOD – understanding the inverted index.</w:t>
+      </w:r>
+    </w:p>
+    <w:p>
+      <w:pPr>
+        <w:pStyle w:val="ListParagraph"/>
+        <w:numPr>
+          <w:ilvl w:val="0"/>
+          <w:numId w:val="1"/>
+        </w:numPr>
+      </w:pPr>
+      <w:r>
+        <w:t xml:space="preserve">What happens with the results of the analysis </w:t>
+      </w:r>
+      <w:r>
+        <w:t>process?</w:t>
+      </w:r>
+    </w:p>
+    <w:p>
+      <w:pPr>
+        <w:pStyle w:val="ListParagraph"/>
+        <w:numPr>
+          <w:ilvl w:val="0"/>
+          <w:numId w:val="1"/>
+        </w:numPr>
+      </w:pPr>
+      <w:r>
+        <w:t>They are stored with in the inverted index.</w:t>
+      </w:r>
+    </w:p>
+    <w:p>
+      <w:pPr>
+        <w:pStyle w:val="ListParagraph"/>
+        <w:numPr>
+          <w:ilvl w:val="0"/>
+          <w:numId w:val="1"/>
+        </w:numPr>
+      </w:pPr>
+      <w:r>
+        <w:lastRenderedPageBreak/>
+        <w:t>The purpose of an inverted index is to store text in a structure that allow for a very efficient and fast full text searches.</w:t>
+      </w:r>
+    </w:p>
+    <w:p>
+      <w:pPr>
+        <w:pStyle w:val="ListParagraph"/>
+        <w:numPr>
+          <w:ilvl w:val="0"/>
+          <w:numId w:val="1"/>
+        </w:numPr>
+      </w:pPr>
+      <w:r>
+        <w:t>When performing full text searches we are actually querying n inverted index – not the json document that we defined when indexing the documents.</w:t>
+      </w:r>
+    </w:p>
+    <w:p>
+      <w:pPr>
+        <w:pStyle w:val="ListParagraph"/>
+        <w:numPr>
+          <w:ilvl w:val="0"/>
+          <w:numId w:val="1"/>
+        </w:numPr>
+      </w:pPr>
+      <w:r>
+        <w:t>The cluster will have atleast 1 inverted index – there will an inverted index for each full text fields per index.</w:t>
+      </w:r>
+    </w:p>
+    <w:p>
+      <w:pPr>
+        <w:pStyle w:val="ListParagraph"/>
+        <w:numPr>
+          <w:ilvl w:val="0"/>
+          <w:numId w:val="1"/>
+        </w:numPr>
+      </w:pPr>
+      <w:r>
+        <w:t>So if you have an index containing documents that contain 5 full text fields, you will have 5 inverted indices.</w:t>
+      </w:r>
+    </w:p>
+    <w:p>
+      <w:pPr>
+        <w:pStyle w:val="ListParagraph"/>
+        <w:numPr>
+          <w:ilvl w:val="0"/>
+          <w:numId w:val="1"/>
+        </w:numPr>
+      </w:pPr>
+      <w:r>
+        <w:t>An inverted index consists of all of the unique terms that appear in any document covered by the index.</w:t>
+      </w:r>
+    </w:p>
+    <w:p>
+      <w:pPr>
+        <w:pStyle w:val="ListParagraph"/>
+        <w:numPr>
+          <w:ilvl w:val="0"/>
+          <w:numId w:val="1"/>
+        </w:numPr>
+      </w:pPr>
+      <w:r>
+        <w:t>For each term, the list of documents in which the term appears is stored.</w:t>
+      </w:r>
+    </w:p>
+    <w:p>
+      <w:pPr>
+        <w:pStyle w:val="ListParagraph"/>
+        <w:numPr>
+          <w:ilvl w:val="0"/>
+          <w:numId w:val="1"/>
+        </w:numPr>
+        <w:rPr>
+          <w:b/>
+          <w:i/>
+        </w:rPr>
+      </w:pPr>
+      <w:r>
+        <w:rPr>
+          <w:b/>
+          <w:i/>
+        </w:rPr>
+        <w:t>Essentially an inverted index is a mapping between terms and which documents contain those terms.</w:t>
+      </w:r>
+    </w:p>
+    <w:p>
+      <w:pPr>
+        <w:pStyle w:val="ListParagraph"/>
+        <w:numPr>
+          <w:ilvl w:val="0"/>
+          <w:numId w:val="1"/>
+        </w:numPr>
+      </w:pPr>
+      <w:r>
+        <w:t>Since the Inverted index works at the document field level, and stores the terms of a given field, it does not need with different fields.</w:t>
+      </w:r>
+    </w:p>
+    <w:p>
+      <w:r>
+        <w:br/>
+      </w:r>
+      <w:r>
+        <w:t>“The best pasta recipe with pesto” + “The delicious pasta carbanara recipe”</w:t>
+      </w:r>
+    </w:p>
+    <w:p>
+      <w:r>
+        <w:br/>
+        <w:t>The following table shows what the inverted index looks like.</w:t>
+      </w:r>
+      <w:r>
+        <w:br/>
+        <w:t>The terms from both of the titles have been added to the index.</w:t>
+      </w:r>
+      <w:r>
+        <w:br/>
+      </w:r>
+    </w:p>
+    <w:tbl>
+      <w:tblPr>
+        <w:tblStyle w:val="TableGrid"/>
+        <w:tblW w:w="0" w:type="auto"/>
+        <w:tblLook w:val="04A0" w:firstRow="1" w:lastRow="0" w:firstColumn="1" w:lastColumn="0" w:noHBand="0" w:noVBand="1"/>
+      </w:tblPr>
+      <w:tblGrid>
+        <w:gridCol w:w="3116"/>
+        <w:gridCol w:w="3117"/>
+        <w:gridCol w:w="3117"/>
+      </w:tblGrid>
+      <w:tr>
+        <w:tc>
+          <w:tcPr>
+            <w:tcW w:w="3116" w:type="dxa"/>
+          </w:tcPr>
+          <w:p>
+            <w:r>
+              <w:t>Term</w:t>
+            </w:r>
+          </w:p>
+        </w:tc>
+        <w:tc>
+          <w:tcPr>
+            <w:tcW w:w="3117" w:type="dxa"/>
+          </w:tcPr>
+          <w:p>
+            <w:r>
+              <w:t>Document #1</w:t>
+            </w:r>
+          </w:p>
+        </w:tc>
+        <w:tc>
+          <w:tcPr>
+            <w:tcW w:w="3117" w:type="dxa"/>
+          </w:tcPr>
+          <w:p>
+            <w:r>
+              <w:t>Document #2</w:t>
+            </w:r>
+          </w:p>
+        </w:tc>
+      </w:tr>
+      <w:tr>
+        <w:tc>
+          <w:tcPr>
+            <w:tcW w:w="3116" w:type="dxa"/>
+          </w:tcPr>
+          <w:p>
+            <w:r>
+              <w:t>Best</w:t>
+            </w:r>
+          </w:p>
+        </w:tc>
+        <w:tc>
+          <w:tcPr>
+            <w:tcW w:w="3117" w:type="dxa"/>
+          </w:tcPr>
+          <w:p>
+            <w:r>
+              <w:t>X</w:t>
+            </w:r>
+          </w:p>
+        </w:tc>
+        <w:tc>
+          <w:tcPr>
+            <w:tcW w:w="3117" w:type="dxa"/>
+          </w:tcPr>
+          <w:p/>
+        </w:tc>
+      </w:tr>
+      <w:tr>
+        <w:tc>
+          <w:tcPr>
+            <w:tcW w:w="3116" w:type="dxa"/>
+          </w:tcPr>
+          <w:p>
+            <w:r>
+              <w:t>Carbanara</w:t>
+            </w:r>
+          </w:p>
+        </w:tc>
+        <w:tc>
+          <w:tcPr>
+            <w:tcW w:w="3117" w:type="dxa"/>
+          </w:tcPr>
+          <w:p/>
+        </w:tc>
+        <w:tc>
+          <w:tcPr>
+            <w:tcW w:w="3117" w:type="dxa"/>
+          </w:tcPr>
+          <w:p>
+            <w:r>
+              <w:t>X</w:t>
+            </w:r>
+          </w:p>
+        </w:tc>
+      </w:tr>
+      <w:tr>
+        <w:tc>
+          <w:tcPr>
+            <w:tcW w:w="3116" w:type="dxa"/>
+          </w:tcPr>
+          <w:p>
+            <w:r>
+              <w:t>Delicious</w:t>
+            </w:r>
+          </w:p>
+        </w:tc>
+        <w:tc>
+          <w:tcPr>
+            <w:tcW w:w="3117" w:type="dxa"/>
+          </w:tcPr>
+          <w:p/>
+        </w:tc>
+        <w:tc>
+          <w:tcPr>
+            <w:tcW w:w="3117" w:type="dxa"/>
+          </w:tcPr>
+          <w:p>
+            <w:r>
+              <w:t>X</w:t>
+            </w:r>
+          </w:p>
+        </w:tc>
+      </w:tr>
+      <w:tr>
+        <w:tc>
+          <w:tcPr>
+            <w:tcW w:w="3116" w:type="dxa"/>
+          </w:tcPr>
+          <w:p>
+            <w:r>
+              <w:t>Pasta</w:t>
+            </w:r>
+          </w:p>
+        </w:tc>
+        <w:tc>
+          <w:tcPr>
+            <w:tcW w:w="3117" w:type="dxa"/>
+          </w:tcPr>
+          <w:p>
+            <w:r>
+              <w:t>X</w:t>
+            </w:r>
+          </w:p>
+        </w:tc>
+        <w:tc>
+          <w:tcPr>
+            <w:tcW w:w="3117" w:type="dxa"/>
+          </w:tcPr>
+          <w:p>
+            <w:r>
+              <w:t>X</w:t>
+            </w:r>
+          </w:p>
+        </w:tc>
+      </w:tr>
+      <w:tr>
+        <w:tc>
+          <w:tcPr>
+            <w:tcW w:w="3116" w:type="dxa"/>
+          </w:tcPr>
+          <w:p>
+            <w:r>
+              <w:t>Pesto</w:t>
+            </w:r>
+          </w:p>
+        </w:tc>
+        <w:tc>
+          <w:tcPr>
+            <w:tcW w:w="3117" w:type="dxa"/>
+          </w:tcPr>
+          <w:p>
+            <w:r>
+              <w:t>X</w:t>
+            </w:r>
+          </w:p>
+        </w:tc>
+        <w:tc>
+          <w:tcPr>
+            <w:tcW w:w="3117" w:type="dxa"/>
+          </w:tcPr>
+          <w:p/>
+        </w:tc>
+      </w:tr>
+      <w:tr>
+        <w:tc>
+          <w:tcPr>
+            <w:tcW w:w="3116" w:type="dxa"/>
+          </w:tcPr>
+          <w:p>
+            <w:r>
+              <w:t>Receipe</w:t>
+            </w:r>
+          </w:p>
+        </w:tc>
+        <w:tc>
+          <w:tcPr>
+            <w:tcW w:w="3117" w:type="dxa"/>
+          </w:tcPr>
+          <w:p>
+            <w:r>
+              <w:t>X</w:t>
+            </w:r>
+          </w:p>
+        </w:tc>
+        <w:tc>
+          <w:tcPr>
+            <w:tcW w:w="3117" w:type="dxa"/>
+          </w:tcPr>
+          <w:p>
+            <w:r>
+              <w:t>X</w:t>
+            </w:r>
+          </w:p>
+        </w:tc>
+      </w:tr>
+    </w:tbl>
+    <w:p/>
+    <w:p>
+      <w:r>
+        <w:t>For each term</w:t>
+      </w:r>
+      <w:r>
+        <w:t xml:space="preserve"> we can see which document contains the term – which enables ES to efficiently match documents containing specific terms.</w:t>
+      </w:r>
+      <w:r>
+        <w:br/>
+        <w:t>A part of what makes this possible is that the terms are sorted.</w:t>
+      </w:r>
+      <w:r>
+        <w:br/>
+        <w:t xml:space="preserve">The terms with in the index are the results of the analysis process that we saw earlier, most symbols have been removed and tokens have been lowercased. This obviously depends on the analyzer. </w:t>
+      </w:r>
+    </w:p>
+    <w:p/>
+    <w:p>
+      <w:r>
+        <w:t>Performing a search involves a lot of things such as relevance.</w:t>
+      </w:r>
+      <w:r>
+        <w:br/>
+        <w:t>The first step of a search query is to find the documents that match the query in the first place.</w:t>
+      </w:r>
+      <w:r>
+        <w:br/>
+        <w:t>This is how the inverted index is used while performing search queries.</w:t>
+      </w:r>
+    </w:p>
+    <w:p>
+      <w:r>
+        <w:t>Inverted Index also holds information that is used internally such as for computing relevance.</w:t>
+      </w:r>
+      <w:r>
+        <w:br/>
+        <w:t>Ex : number of documents containing each term</w:t>
+      </w:r>
+      <w:r>
+        <w:t xml:space="preserve"> </w:t>
+      </w:r>
+      <w:r>
+        <w:br/>
+      </w:r>
+      <w:r>
+        <w:lastRenderedPageBreak/>
+        <w:t xml:space="preserve">       number of times a term appears in a given document </w:t>
+      </w:r>
+      <w:r>
+        <w:br/>
+        <w:t xml:space="preserve">       The average length of a field etc.</w:t>
+      </w:r>
+    </w:p>
+    <w:p>
+      <w:r>
+        <w:t>(</w:t>
+      </w:r>
+      <w:r>
+        <w:t>Stemming of words and synonyms will also be applied to the inverted index.</w:t>
+      </w:r>
+      <w:r>
+        <w:t>)</w:t>
+      </w:r>
+    </w:p>
+    <w:p>
+      <w:r>
+        <w:t>48.</w:t>
+      </w:r>
       <w:bookmarkStart w:id="0" w:name="_GoBack"/>
       <w:bookmarkEnd w:id="0"/>
-    </w:p>
-    <w:p/>
-    <w:p/>
-    <w:p/>
-    <w:p/>
+      <w:r>
+        <w:br/>
+        <w:t xml:space="preserve">       </w:t>
+      </w:r>
+      <w:r>
+        <w:br/>
+      </w:r>
+    </w:p>
     <w:p>
       <w:pPr>
         <w:ind w:left="720" w:hanging="720"/>
@@ -9108,6 +10310,25 @@
       <w:contextualSpacing/>
     </w:pPr>
   </w:style>
+  <w:style w:type="table" w:styleId="TableGrid">
+    <w:name w:val="Table Grid"/>
+    <w:basedOn w:val="TableNormal"/>
+    <w:uiPriority w:val="39"/>
+    <w:rsid w:val="00792EAE"/>
+    <w:pPr>
+      <w:spacing w:after="0" w:line="240" w:lineRule="auto"/>
+    </w:pPr>
+    <w:tblPr>
+      <w:tblBorders>
+        <w:top w:val="single" w:sz="4" w:space="0" w:color="auto"/>
+        <w:left w:val="single" w:sz="4" w:space="0" w:color="auto"/>
+        <w:bottom w:val="single" w:sz="4" w:space="0" w:color="auto"/>
+        <w:right w:val="single" w:sz="4" w:space="0" w:color="auto"/>
+        <w:insideH w:val="single" w:sz="4" w:space="0" w:color="auto"/>
+        <w:insideV w:val="single" w:sz="4" w:space="0" w:color="auto"/>
+      </w:tblBorders>
+    </w:tblPr>
+  </w:style>
 </w:styles>
 </file>
 

</xml_diff>

<commit_message>
Elastic Search : Types of search queries
</commit_message>
<xml_diff>
--- a/elastic search.docx
+++ b/elastic search.docx
@@ -9414,7 +9414,7 @@
           <v:shape id="_x0000_i1025" type="#_x0000_t75" style="width:94.5pt;height:40.5pt" o:ole="">
             <v:imagedata r:id="rId60" o:title=""/>
           </v:shape>
-          <o:OLEObject Type="Embed" ProgID="Package" ShapeID="_x0000_i1025" DrawAspect="Content" ObjectID="_1635068264" r:id="rId61"/>
+          <o:OLEObject Type="Embed" ProgID="Package" ShapeID="_x0000_i1025" DrawAspect="Content" ObjectID="_1635081951" r:id="rId61"/>
         </w:object>
       </w:r>
     </w:p>
@@ -16166,15 +16166,7 @@
     <w:p/>
     <w:p>
       <w:r>
-        <w:t xml:space="preserve">59. </w:t>
-      </w:r>
-      <w:bookmarkStart w:id="0" w:name="_GoBack"/>
-      <w:r>
-        <w:t>Understanding relevance scores</w:t>
-      </w:r>
-      <w:bookmarkEnd w:id="0"/>
-      <w:r>
-        <w:t>.</w:t>
+        <w:t>59. Understanding relevance scores.</w:t>
       </w:r>
     </w:p>
     <w:p>
@@ -16971,100 +16963,565 @@
       <w:r>
         <w:t xml:space="preserve">: When used with in a query context, we are essentially asking ES the question how well documents match this query. ES will still decide whether or not documents match in the first place, but a relevant score will also be calculated. This is what we have seen so far as we have nested the ‘term’ query </w:t>
       </w:r>
+      <w:r>
+        <w:t xml:space="preserve">clause </w:t>
+      </w:r>
+      <w:r>
+        <w:t>within the query object.</w:t>
+      </w:r>
+      <w:r>
+        <w:br/>
+      </w:r>
+      <w:r>
+        <w:rPr>
+          <w:u w:val="single"/>
+        </w:rPr>
+        <w:t>Filter context</w:t>
+      </w:r>
+      <w:r>
+        <w:t xml:space="preserve">: When adding a query </w:t>
+      </w:r>
+      <w:r>
+        <w:t xml:space="preserve">clause </w:t>
+      </w:r>
+      <w:r>
+        <w:t xml:space="preserve">with in a filter context, we ask elastic search to document match this query class. </w:t>
+      </w:r>
       <w:proofErr w:type="spellStart"/>
-      <w:r>
-        <w:t>clauss</w:t>
+      <w:proofErr w:type="gramStart"/>
+      <w:r>
+        <w:t>i.e</w:t>
       </w:r>
       <w:proofErr w:type="spellEnd"/>
-      <w:r>
-        <w:t xml:space="preserve"> within the query object.</w:t>
-      </w:r>
-      <w:r>
-        <w:br/>
-      </w:r>
-      <w:r>
-        <w:rPr>
-          <w:u w:val="single"/>
-        </w:rPr>
-        <w:t>Filter context</w:t>
-      </w:r>
-      <w:r>
-        <w:t xml:space="preserve">: When adding a query </w:t>
+      <w:proofErr w:type="gramEnd"/>
+      <w:r>
+        <w:t xml:space="preserve"> documents that do not match the query </w:t>
+      </w:r>
+      <w:r>
+        <w:t xml:space="preserve">clause </w:t>
+      </w:r>
+      <w:r>
+        <w:t xml:space="preserve">will not be part of the results. This part is the same with the query </w:t>
       </w:r>
       <w:proofErr w:type="spellStart"/>
       <w:r>
-        <w:t>clauss</w:t>
+        <w:t>context</w:t>
+      </w:r>
+      <w:proofErr w:type="gramStart"/>
+      <w:r>
+        <w:t>..but</w:t>
       </w:r>
       <w:proofErr w:type="spellEnd"/>
-      <w:r>
-        <w:t xml:space="preserve"> with in a filter context, we ask elastic search to document match this query class. </w:t>
+      <w:proofErr w:type="gramEnd"/>
+      <w:r>
+        <w:t xml:space="preserve"> the important difference is that with filter context, ES does not calculate relevance scores, that is coz it is a Boolean evaluation, either a doc matches or it does not. If it does it will be part of the results else not.</w:t>
+      </w:r>
+      <w:r>
+        <w:t xml:space="preserve"> The filter context is used for filtering data such as </w:t>
       </w:r>
       <w:proofErr w:type="spellStart"/>
-      <w:proofErr w:type="gramStart"/>
+      <w:r>
+        <w:t>dates</w:t>
+      </w:r>
+      <w:proofErr w:type="gramStart"/>
+      <w:r>
+        <w:t>,status,ranges</w:t>
+      </w:r>
+      <w:proofErr w:type="spellEnd"/>
+      <w:proofErr w:type="gramEnd"/>
+      <w:r>
+        <w:t>..</w:t>
+      </w:r>
+      <w:r>
+        <w:br/>
+      </w:r>
+      <w:r>
+        <w:t>So the difference between a Query Context and a Filter context is that w</w:t>
+      </w:r>
+      <w:r>
+        <w:t xml:space="preserve">hen adding a query </w:t>
+      </w:r>
+      <w:r>
+        <w:t xml:space="preserve">clause </w:t>
+      </w:r>
+      <w:r>
+        <w:t>with in the query context the relevance scores are calculated, which is not the case for filter context.</w:t>
+      </w:r>
+    </w:p>
+    <w:p>
+      <w:r>
+        <w:t xml:space="preserve">So which context should you add a query context </w:t>
+      </w:r>
+      <w:proofErr w:type="gramStart"/>
+      <w:r>
+        <w:t>to :</w:t>
+      </w:r>
+      <w:proofErr w:type="gramEnd"/>
+      <w:r>
+        <w:t xml:space="preserve"> it all depends on whether or not you want the query clause to affect the relevant score of matching document – if you want that add the query clause with in the query context </w:t>
+      </w:r>
+      <w:proofErr w:type="spellStart"/>
       <w:r>
         <w:t>i.e</w:t>
       </w:r>
       <w:proofErr w:type="spellEnd"/>
-      <w:proofErr w:type="gramEnd"/>
-      <w:r>
-        <w:t xml:space="preserve"> documents that do not match the query </w:t>
+      <w:r>
+        <w:t xml:space="preserve"> with in the query </w:t>
       </w:r>
       <w:proofErr w:type="spellStart"/>
       <w:r>
-        <w:t>clauss</w:t>
+        <w:t>json</w:t>
       </w:r>
       <w:proofErr w:type="spellEnd"/>
       <w:r>
-        <w:t xml:space="preserve"> will not be part of the results. This part is the same with the query </w:t>
+        <w:t xml:space="preserve"> object.</w:t>
+      </w:r>
+    </w:p>
+    <w:p>
+      <w:r>
+        <w:lastRenderedPageBreak/>
+        <w:t xml:space="preserve">An </w:t>
+      </w:r>
+      <w:proofErr w:type="gramStart"/>
+      <w:r>
+        <w:t>example :</w:t>
+      </w:r>
+      <w:proofErr w:type="gramEnd"/>
+      <w:r>
+        <w:t xml:space="preserve"> to search documents for the term ‘salad’ with in the title field. If you want documents where the term appears more than once to be MORE RELEVANT + all of the other relevance factors </w:t>
+      </w:r>
+      <w:proofErr w:type="gramStart"/>
+      <w:r>
+        <w:t>to  be</w:t>
+      </w:r>
+      <w:proofErr w:type="gramEnd"/>
+      <w:r>
+        <w:t xml:space="preserve"> taken into account – then go for the query context.</w:t>
+      </w:r>
+      <w:r>
+        <w:br/>
+        <w:t xml:space="preserve">                        If you just want to match any document regardless of how well they match – then you can use the filter context.</w:t>
+      </w:r>
+    </w:p>
+    <w:p/>
+    <w:p>
+      <w:r>
+        <w:t xml:space="preserve">63. </w:t>
+      </w:r>
+      <w:r>
+        <w:t>Types of queries</w:t>
+      </w:r>
+      <w:r>
+        <w:t xml:space="preserve"> while searching for data</w:t>
+      </w:r>
+      <w:r>
+        <w:t>.</w:t>
+      </w:r>
+    </w:p>
+    <w:p>
+      <w:r>
+        <w:t>Full text queries vs term level queries.</w:t>
+      </w:r>
+      <w:r>
+        <w:br/>
+      </w:r>
+      <w:r>
+        <w:br/>
+        <w:t>We have three search queries which are below. Although they look similar</w:t>
+      </w:r>
+      <w:r>
+        <w:t>,</w:t>
+      </w:r>
+      <w:r>
+        <w:t xml:space="preserve"> </w:t>
+      </w:r>
+      <w:r>
+        <w:t>‘</w:t>
+      </w:r>
+      <w:r>
+        <w:t>documents</w:t>
+      </w:r>
+      <w:r>
+        <w:t>’</w:t>
+      </w:r>
+      <w:r>
+        <w:t xml:space="preserve"> will not match for all of them.</w:t>
+      </w:r>
+      <w:r>
+        <w:br/>
+      </w:r>
+      <w:r>
+        <w:br/>
+      </w:r>
+      <w:r>
+        <w:t xml:space="preserve">Term Level </w:t>
+      </w:r>
+      <w:proofErr w:type="gramStart"/>
+      <w:r>
+        <w:t>queries :</w:t>
+      </w:r>
+      <w:proofErr w:type="gramEnd"/>
+      <w:r>
+        <w:t xml:space="preserve"> They search for exact </w:t>
+      </w:r>
+      <w:r>
+        <w:t>matches</w:t>
+      </w:r>
+      <w:r>
+        <w:t xml:space="preserve"> and are not analyzed </w:t>
+      </w:r>
+      <w:r>
+        <w:br/>
+        <w:t xml:space="preserve">                                           </w:t>
+      </w:r>
+      <w:r>
+        <w:t>– so the casing of letters matters</w:t>
+      </w:r>
+      <w:r>
+        <w:t>.</w:t>
+      </w:r>
+      <w:r>
+        <w:br/>
+        <w:t xml:space="preserve">                                      The term Lobster is capitalized with in the document – but still it matches.</w:t>
+      </w:r>
+      <w:r>
+        <w:br/>
+        <w:t xml:space="preserve">                                      The reason why this matches is that we are searching the inverted index itself but</w:t>
+      </w:r>
+      <w:r>
+        <w:br/>
+        <w:t xml:space="preserve">                                           not the document itself.</w:t>
+      </w:r>
+      <w:r>
+        <w:br/>
+        <w:t xml:space="preserve">                                       So, when we search for the term ‘lobster’ in all lower case letters, this term gets</w:t>
+      </w:r>
+      <w:r>
+        <w:br/>
+        <w:t xml:space="preserve">                                           looked up in the inverted index. There we have a match because the documents</w:t>
+      </w:r>
+      <w:r>
+        <w:br/>
+        <w:t xml:space="preserve">                                           text field went through </w:t>
+      </w:r>
+      <w:r>
+        <w:t>the standard analyzer (which has a token filter for</w:t>
+      </w:r>
+      <w:r>
+        <w:br/>
+        <w:t xml:space="preserve">                                           lowercasing letters – which is why the term gets stored in all lower case letters</w:t>
+      </w:r>
+      <w:r>
+        <w:br/>
+        <w:t xml:space="preserve">                                           in the inverted index.)</w:t>
+      </w:r>
+    </w:p>
+    <w:p>
+      <w:r>
+        <w:rPr>
+          <w:noProof/>
+        </w:rPr>
+        <w:lastRenderedPageBreak/>
+        <w:drawing>
+          <wp:inline distT="0" distB="0" distL="0" distR="0">
+            <wp:extent cx="5675064" cy="7246620"/>
+            <wp:effectExtent l="0" t="0" r="1905" b="0"/>
+            <wp:docPr id="87" name="Picture 87"/>
+            <wp:cNvGraphicFramePr>
+              <a:graphicFrameLocks xmlns:a="http://schemas.openxmlformats.org/drawingml/2006/main" noChangeAspect="1"/>
+            </wp:cNvGraphicFramePr>
+            <a:graphic xmlns:a="http://schemas.openxmlformats.org/drawingml/2006/main">
+              <a:graphicData uri="http://schemas.openxmlformats.org/drawingml/2006/picture">
+                <pic:pic xmlns:pic="http://schemas.openxmlformats.org/drawingml/2006/picture">
+                  <pic:nvPicPr>
+                    <pic:cNvPr id="0" name="Picture 2"/>
+                    <pic:cNvPicPr>
+                      <a:picLocks noChangeAspect="1" noChangeArrowheads="1"/>
+                    </pic:cNvPicPr>
+                  </pic:nvPicPr>
+                  <pic:blipFill>
+                    <a:blip r:embed="rId102">
+                      <a:extLst>
+                        <a:ext uri="{28A0092B-C50C-407E-A947-70E740481C1C}">
+                          <a14:useLocalDpi xmlns:a14="http://schemas.microsoft.com/office/drawing/2010/main" val="0"/>
+                        </a:ext>
+                      </a:extLst>
+                    </a:blip>
+                    <a:srcRect/>
+                    <a:stretch>
+                      <a:fillRect/>
+                    </a:stretch>
+                  </pic:blipFill>
+                  <pic:spPr bwMode="auto">
+                    <a:xfrm>
+                      <a:off x="0" y="0"/>
+                      <a:ext cx="5679744" cy="7252596"/>
+                    </a:xfrm>
+                    <a:prstGeom prst="rect">
+                      <a:avLst/>
+                    </a:prstGeom>
+                    <a:noFill/>
+                    <a:ln>
+                      <a:noFill/>
+                    </a:ln>
+                  </pic:spPr>
+                </pic:pic>
+              </a:graphicData>
+            </a:graphic>
+          </wp:inline>
+        </w:drawing>
+      </w:r>
+      <w:r>
+        <w:br/>
+      </w:r>
+      <w:r>
+        <w:br/>
+        <w:t>The L in lobster is capitalized in the second query</w:t>
+      </w:r>
+      <w:r>
+        <w:t xml:space="preserve">. </w:t>
+      </w:r>
+      <w:r>
+        <w:t xml:space="preserve">The same </w:t>
+      </w:r>
+      <w:r>
+        <w:t xml:space="preserve">as above </w:t>
+      </w:r>
+      <w:r>
+        <w:t>is not for the second query below.</w:t>
+      </w:r>
+      <w:r>
+        <w:br/>
+        <w:t>Since the term with in the inverted index is in all lowercase letters, as a result of the analysis process – the query does not match the document.</w:t>
+      </w:r>
+      <w:r>
+        <w:br/>
+      </w:r>
+      <w:r>
+        <w:rPr>
+          <w:noProof/>
+        </w:rPr>
+        <w:lastRenderedPageBreak/>
+        <w:drawing>
+          <wp:inline distT="0" distB="0" distL="0" distR="0">
+            <wp:extent cx="4940811" cy="2616200"/>
+            <wp:effectExtent l="0" t="0" r="0" b="0"/>
+            <wp:docPr id="93" name="Picture 93"/>
+            <wp:cNvGraphicFramePr>
+              <a:graphicFrameLocks xmlns:a="http://schemas.openxmlformats.org/drawingml/2006/main" noChangeAspect="1"/>
+            </wp:cNvGraphicFramePr>
+            <a:graphic xmlns:a="http://schemas.openxmlformats.org/drawingml/2006/main">
+              <a:graphicData uri="http://schemas.openxmlformats.org/drawingml/2006/picture">
+                <pic:pic xmlns:pic="http://schemas.openxmlformats.org/drawingml/2006/picture">
+                  <pic:nvPicPr>
+                    <pic:cNvPr id="0" name="Picture 3"/>
+                    <pic:cNvPicPr>
+                      <a:picLocks noChangeAspect="1" noChangeArrowheads="1"/>
+                    </pic:cNvPicPr>
+                  </pic:nvPicPr>
+                  <pic:blipFill>
+                    <a:blip r:embed="rId103">
+                      <a:extLst>
+                        <a:ext uri="{28A0092B-C50C-407E-A947-70E740481C1C}">
+                          <a14:useLocalDpi xmlns:a14="http://schemas.microsoft.com/office/drawing/2010/main" val="0"/>
+                        </a:ext>
+                      </a:extLst>
+                    </a:blip>
+                    <a:srcRect/>
+                    <a:stretch>
+                      <a:fillRect/>
+                    </a:stretch>
+                  </pic:blipFill>
+                  <pic:spPr bwMode="auto">
+                    <a:xfrm>
+                      <a:off x="0" y="0"/>
+                      <a:ext cx="4949113" cy="2620596"/>
+                    </a:xfrm>
+                    <a:prstGeom prst="rect">
+                      <a:avLst/>
+                    </a:prstGeom>
+                    <a:noFill/>
+                    <a:ln>
+                      <a:noFill/>
+                    </a:ln>
+                  </pic:spPr>
+                </pic:pic>
+              </a:graphicData>
+            </a:graphic>
+          </wp:inline>
+        </w:drawing>
+      </w:r>
+      <w:r>
+        <w:br/>
+        <w:t xml:space="preserve">Below is a (full text) </w:t>
+      </w:r>
+      <w:r>
+        <w:rPr>
+          <w:b/>
+        </w:rPr>
+        <w:t>match</w:t>
+      </w:r>
+      <w:r>
+        <w:t xml:space="preserve"> query looking for a capitalized </w:t>
+      </w:r>
+      <w:proofErr w:type="gramStart"/>
+      <w:r>
+        <w:t>word.</w:t>
+      </w:r>
+      <w:proofErr w:type="gramEnd"/>
+    </w:p>
+    <w:p>
+      <w:r>
+        <w:br w:type="column"/>
+      </w:r>
+      <w:r>
+        <w:lastRenderedPageBreak/>
+        <w:t>Why does the below query match when we are searching for a capitalized term, and the term with in the inverted index is lower cased. – The reason is unlike term level queries full text queries are analyzed.</w:t>
+      </w:r>
+      <w:r>
+        <w:br/>
+        <w:t>What this means is that the SEARCH query goes through the same analysis process as the documents text fields did – for this particular query this means that the capitalized term lobster is lowercased as part of the standard analyzer and compared to the term with in the inverted index, because the term with-in the inverted index went through exactly the same analysis.</w:t>
+      </w:r>
+      <w:r>
+        <w:br/>
+      </w:r>
+      <w:r>
+        <w:rPr>
+          <w:highlight w:val="lightGray"/>
+        </w:rPr>
+        <w:t xml:space="preserve">Thus </w:t>
+      </w:r>
+      <w:r>
+        <w:rPr>
+          <w:highlight w:val="lightGray"/>
+        </w:rPr>
+        <w:br/>
+        <w:t>Term level queries – search for exact values and are not analyzed.</w:t>
+      </w:r>
+      <w:r>
+        <w:rPr>
+          <w:highlight w:val="lightGray"/>
+        </w:rPr>
+        <w:br/>
+        <w:t xml:space="preserve">Full text queries – Are analyzed, using the same analyzer (default </w:t>
+      </w:r>
+      <w:r>
+        <w:rPr>
+          <w:highlight w:val="lightGray"/>
+        </w:rPr>
+        <w:t>behavior</w:t>
+      </w:r>
+      <w:r>
+        <w:rPr>
+          <w:highlight w:val="lightGray"/>
+        </w:rPr>
+        <w:t>) that is defined for the field that is being searched.</w:t>
+      </w:r>
+    </w:p>
+    <w:p>
+      <w:r>
+        <w:rPr>
+          <w:noProof/>
+        </w:rPr>
+        <w:lastRenderedPageBreak/>
+        <w:drawing>
+          <wp:inline distT="0" distB="0" distL="0" distR="0">
+            <wp:extent cx="5689037" cy="7277100"/>
+            <wp:effectExtent l="0" t="0" r="6985" b="0"/>
+            <wp:docPr id="94" name="Picture 94"/>
+            <wp:cNvGraphicFramePr>
+              <a:graphicFrameLocks xmlns:a="http://schemas.openxmlformats.org/drawingml/2006/main" noChangeAspect="1"/>
+            </wp:cNvGraphicFramePr>
+            <a:graphic xmlns:a="http://schemas.openxmlformats.org/drawingml/2006/main">
+              <a:graphicData uri="http://schemas.openxmlformats.org/drawingml/2006/picture">
+                <pic:pic xmlns:pic="http://schemas.openxmlformats.org/drawingml/2006/picture">
+                  <pic:nvPicPr>
+                    <pic:cNvPr id="0" name="Picture 4"/>
+                    <pic:cNvPicPr>
+                      <a:picLocks noChangeAspect="1" noChangeArrowheads="1"/>
+                    </pic:cNvPicPr>
+                  </pic:nvPicPr>
+                  <pic:blipFill>
+                    <a:blip r:embed="rId104">
+                      <a:extLst>
+                        <a:ext uri="{28A0092B-C50C-407E-A947-70E740481C1C}">
+                          <a14:useLocalDpi xmlns:a14="http://schemas.microsoft.com/office/drawing/2010/main" val="0"/>
+                        </a:ext>
+                      </a:extLst>
+                    </a:blip>
+                    <a:srcRect/>
+                    <a:stretch>
+                      <a:fillRect/>
+                    </a:stretch>
+                  </pic:blipFill>
+                  <pic:spPr bwMode="auto">
+                    <a:xfrm>
+                      <a:off x="0" y="0"/>
+                      <a:ext cx="5690798" cy="7279353"/>
+                    </a:xfrm>
+                    <a:prstGeom prst="rect">
+                      <a:avLst/>
+                    </a:prstGeom>
+                    <a:noFill/>
+                    <a:ln>
+                      <a:noFill/>
+                    </a:ln>
+                  </pic:spPr>
+                </pic:pic>
+              </a:graphicData>
+            </a:graphic>
+          </wp:inline>
+        </w:drawing>
+      </w:r>
+    </w:p>
+    <w:p>
+      <w:r>
+        <w:br/>
+      </w:r>
+    </w:p>
+    <w:p/>
+    <w:p>
+      <w:r>
+        <w:lastRenderedPageBreak/>
+        <w:t>Term level queries are not useful for performing full text searches – because the inverted index will often differ from the search query – and therefore yield unexpected results.</w:t>
+      </w:r>
+      <w:r>
+        <w:br/>
+        <w:t xml:space="preserve">Instead Term level queries are better suited for matching </w:t>
       </w:r>
       <w:proofErr w:type="spellStart"/>
       <w:r>
-        <w:t>context</w:t>
-      </w:r>
-      <w:proofErr w:type="gramStart"/>
-      <w:r>
-        <w:t>..but</w:t>
+        <w:t>enum</w:t>
       </w:r>
       <w:proofErr w:type="spellEnd"/>
-      <w:proofErr w:type="gramEnd"/>
-      <w:r>
-        <w:t xml:space="preserve"> the important difference is that with filter context, ES does not calculate relevance scores, that is coz it is a Boolean evaluation, either a doc matches or it does not. If it does it will be part of the results else not.</w:t>
-      </w:r>
-      <w:r>
-        <w:t xml:space="preserve"> The filter context is used for filtering data such as </w:t>
-      </w:r>
-      <w:proofErr w:type="spellStart"/>
-      <w:r>
-        <w:t>dates</w:t>
-      </w:r>
-      <w:proofErr w:type="gramStart"/>
-      <w:r>
-        <w:t>,status,ranges</w:t>
-      </w:r>
-      <w:proofErr w:type="spellEnd"/>
-      <w:proofErr w:type="gramEnd"/>
-      <w:r>
-        <w:t>..</w:t>
-      </w:r>
-      <w:r>
-        <w:br/>
-        <w:t xml:space="preserve">When adding a query </w:t>
-      </w:r>
-      <w:proofErr w:type="spellStart"/>
-      <w:r>
-        <w:t>clauss</w:t>
-      </w:r>
-      <w:proofErr w:type="spellEnd"/>
-      <w:r>
-        <w:t xml:space="preserve"> with in the query context the relevance scores are calculated, which is not the case for filter context.</w:t>
-      </w:r>
-      <w:r>
-        <w:br/>
-      </w:r>
-    </w:p>
-    <w:p/>
-    <w:p/>
-    <w:p/>
+      <w:r>
+        <w:t xml:space="preserve"> values, numbers, dates etc. and not sentences – SO WHY WERE THINGS DESIGNED THIS WAY.???</w:t>
+      </w:r>
+    </w:p>
+    <w:p>
+      <w:r>
+        <w:t>(In the above case) If performing a full text search a user would expect the document to match regardless of the casing.</w:t>
+      </w:r>
+    </w:p>
+    <w:p>
+      <w:r>
+        <w:t xml:space="preserve">Perhaps you want to apply stemming </w:t>
+      </w:r>
+      <w:r>
+        <w:t>to account for different variants of the same word such as jump or jumping, which share the semantic meaning.</w:t>
+      </w:r>
+      <w:r>
+        <w:br/>
+        <w:t>Or perhaps we want to make use of synonyms to make our searches more intelligent, so to make both of these to work - the query needs to use the same analyzer that was used during index time for the documents.</w:t>
+      </w:r>
+    </w:p>
+    <w:p>
+      <w:r>
+        <w:t>Again, this is not the same for term level queries because they match exact values.</w:t>
+      </w:r>
+      <w:bookmarkStart w:id="0" w:name="_GoBack"/>
+      <w:bookmarkEnd w:id="0"/>
+    </w:p>
     <w:p/>
     <w:p/>
     <w:p/>

</xml_diff>

<commit_message>
Elastic Search : range query with date_math
</commit_message>
<xml_diff>
--- a/elastic search.docx
+++ b/elastic search.docx
@@ -7685,7 +7685,7 @@
           <v:shape id="_x0000_i1025" type="#_x0000_t75" style="width:94.55pt;height:40.3pt" o:ole="">
             <v:imagedata r:id="rId60" o:title=""/>
           </v:shape>
-          <o:OLEObject Type="Embed" ProgID="Package" ShapeID="_x0000_i1025" DrawAspect="Content" ObjectID="_1635171103" r:id="rId61"/>
+          <o:OLEObject Type="Embed" ProgID="Package" ShapeID="_x0000_i1025" DrawAspect="Content" ObjectID="_1635180891" r:id="rId61"/>
         </w:object>
       </w:r>
     </w:p>
@@ -15036,11 +15036,7 @@
     <w:p/>
     <w:p>
       <w:r>
-        <w:t xml:space="preserve">67. MATCHING </w:t>
-      </w:r>
-      <w:bookmarkStart w:id="0" w:name="_GoBack"/>
-      <w:r>
-        <w:t xml:space="preserve">DOCUMENTS WITH </w:t>
+        <w:t xml:space="preserve">67. MATCHING DOCUMENTS WITH </w:t>
       </w:r>
       <w:r>
         <w:rPr>
@@ -15049,11 +15045,7 @@
         <w:t>RANGE</w:t>
       </w:r>
       <w:r>
-        <w:t xml:space="preserve"> VALUES using </w:t>
-      </w:r>
-      <w:bookmarkEnd w:id="0"/>
-      <w:r>
-        <w:t>the range query</w:t>
+        <w:t xml:space="preserve"> VALUES using the range query</w:t>
       </w:r>
       <w:r>
         <w:t>.</w:t>
@@ -15274,6 +15266,678 @@
       <w:r>
         <w:t>68.</w:t>
       </w:r>
+      <w:r>
+        <w:t xml:space="preserve"> Using relative dates (date_math)</w:t>
+      </w:r>
+      <w:r>
+        <w:br/>
+        <w:t>Anchor date : The anchor point is the point in time we want to use as the basis for the date calculation, i.e the starting point.</w:t>
+      </w:r>
+      <w:r>
+        <w:br/>
+        <w:t>It can be in two formats the keyword now or the date string as shown below.</w:t>
+      </w:r>
+      <w:r>
+        <w:br/>
+        <w:t>If we are using a date string we need to use two pipe symbols to indicate the end of the anchor date.</w:t>
+      </w:r>
+      <w:r>
+        <w:br/>
+        <w:t>After the || double pipe symbol comes the special form of math expression in which we can make use of date and time units – being months</w:t>
+      </w:r>
+      <w:r>
+        <w:t>, days, minutes etc</w:t>
+      </w:r>
+      <w:r>
+        <w:t>.</w:t>
+      </w:r>
+      <w:r>
+        <w:br/>
+        <w:t>The math expression is relative to the anchor date we specify.</w:t>
+      </w:r>
+      <w:r>
+        <w:br/>
+      </w:r>
+    </w:p>
+    <w:p>
+      <w:r>
+        <w:t>a date – 1y  =  2019/01/01||-1y</w:t>
+      </w:r>
+    </w:p>
+    <w:p>
+      <w:r>
+        <w:t xml:space="preserve">a date – 1year and 1 day = </w:t>
+      </w:r>
+      <w:r>
+        <w:t>2019/01/01||-1y</w:t>
+      </w:r>
+      <w:r>
+        <w:t>-1d</w:t>
+      </w:r>
+    </w:p>
+    <w:p/>
+    <w:p>
+      <w:r>
+        <w:rPr>
+          <w:noProof/>
+        </w:rPr>
+        <w:lastRenderedPageBreak/>
+        <w:drawing>
+          <wp:inline distT="0" distB="0" distL="0" distR="0">
+            <wp:extent cx="5936615" cy="5254625"/>
+            <wp:effectExtent l="0" t="0" r="6985" b="3175"/>
+            <wp:docPr id="101" name="Picture 101"/>
+            <wp:cNvGraphicFramePr>
+              <a:graphicFrameLocks xmlns:a="http://schemas.openxmlformats.org/drawingml/2006/main" noChangeAspect="1"/>
+            </wp:cNvGraphicFramePr>
+            <a:graphic xmlns:a="http://schemas.openxmlformats.org/drawingml/2006/main">
+              <a:graphicData uri="http://schemas.openxmlformats.org/drawingml/2006/picture">
+                <pic:pic xmlns:pic="http://schemas.openxmlformats.org/drawingml/2006/picture">
+                  <pic:nvPicPr>
+                    <pic:cNvPr id="0" name="Picture 2"/>
+                    <pic:cNvPicPr>
+                      <a:picLocks noChangeAspect="1" noChangeArrowheads="1"/>
+                    </pic:cNvPicPr>
+                  </pic:nvPicPr>
+                  <pic:blipFill>
+                    <a:blip r:embed="rId111">
+                      <a:extLst>
+                        <a:ext uri="{28A0092B-C50C-407E-A947-70E740481C1C}">
+                          <a14:useLocalDpi xmlns:a14="http://schemas.microsoft.com/office/drawing/2010/main" val="0"/>
+                        </a:ext>
+                      </a:extLst>
+                    </a:blip>
+                    <a:srcRect/>
+                    <a:stretch>
+                      <a:fillRect/>
+                    </a:stretch>
+                  </pic:blipFill>
+                  <pic:spPr bwMode="auto">
+                    <a:xfrm>
+                      <a:off x="0" y="0"/>
+                      <a:ext cx="5936615" cy="5254625"/>
+                    </a:xfrm>
+                    <a:prstGeom prst="rect">
+                      <a:avLst/>
+                    </a:prstGeom>
+                    <a:noFill/>
+                    <a:ln>
+                      <a:noFill/>
+                    </a:ln>
+                  </pic:spPr>
+                </pic:pic>
+              </a:graphicData>
+            </a:graphic>
+          </wp:inline>
+        </w:drawing>
+      </w:r>
+    </w:p>
+    <w:p/>
+    <w:p>
+      <w:r>
+        <w:t xml:space="preserve">We can round of dates as well by </w:t>
+      </w:r>
+      <w:r>
+        <w:t xml:space="preserve">appending </w:t>
+      </w:r>
+      <w:r>
+        <w:t xml:space="preserve">a forward slash </w:t>
+      </w:r>
+      <w:r>
+        <w:t>and then a date and a time unit.</w:t>
+      </w:r>
+    </w:p>
+    <w:p>
+      <w:r>
+        <w:t>A query may supply a date including a time value – in which case you could round the time of mid-night by appending /d to the date expression.</w:t>
+      </w:r>
+      <w:r>
+        <w:br/>
+        <w:t>In general values are rounded down – but in the context of the range query the rounding depends on the parameter</w:t>
+      </w:r>
+      <w:r>
+        <w:t xml:space="preserve"> (gt,gte,lt,lte)</w:t>
+      </w:r>
+      <w:r>
+        <w:t xml:space="preserve"> that the date is added for..!</w:t>
+      </w:r>
+    </w:p>
+    <w:p>
+      <w:r>
+        <w:t>The following table which includes an overview of the range operators along with the rounding direction. + An Example of how the date would be rounded by month</w:t>
+      </w:r>
+    </w:p>
+    <w:tbl>
+      <w:tblPr>
+        <w:tblStyle w:val="TableGrid"/>
+        <w:tblW w:w="0" w:type="auto"/>
+        <w:tblLook w:val="04A0" w:firstRow="1" w:lastRow="0" w:firstColumn="1" w:lastColumn="0" w:noHBand="0" w:noVBand="1"/>
+      </w:tblPr>
+      <w:tblGrid>
+        <w:gridCol w:w="2337"/>
+        <w:gridCol w:w="2337"/>
+        <w:gridCol w:w="2338"/>
+        <w:gridCol w:w="2338"/>
+      </w:tblGrid>
+      <w:tr>
+        <w:tc>
+          <w:tcPr>
+            <w:tcW w:w="2337" w:type="dxa"/>
+          </w:tcPr>
+          <w:p>
+            <w:r>
+              <w:t xml:space="preserve">          OPERATOR</w:t>
+            </w:r>
+          </w:p>
+        </w:tc>
+        <w:tc>
+          <w:tcPr>
+            <w:tcW w:w="2337" w:type="dxa"/>
+          </w:tcPr>
+          <w:p>
+            <w:r>
+              <w:t>ROUNDING DIRECTION</w:t>
+            </w:r>
+          </w:p>
+        </w:tc>
+        <w:tc>
+          <w:tcPr>
+            <w:tcW w:w="2338" w:type="dxa"/>
+          </w:tcPr>
+          <w:p>
+            <w:r>
+              <w:t xml:space="preserve">              BEFORE</w:t>
+            </w:r>
+          </w:p>
+        </w:tc>
+        <w:tc>
+          <w:tcPr>
+            <w:tcW w:w="2338" w:type="dxa"/>
+          </w:tcPr>
+          <w:p>
+            <w:r>
+              <w:t xml:space="preserve">               AFTER</w:t>
+            </w:r>
+          </w:p>
+        </w:tc>
+      </w:tr>
+      <w:tr>
+        <w:tc>
+          <w:tcPr>
+            <w:tcW w:w="2337" w:type="dxa"/>
+          </w:tcPr>
+          <w:p>
+            <w:r>
+              <w:t>gt</w:t>
+            </w:r>
+          </w:p>
+        </w:tc>
+        <w:tc>
+          <w:tcPr>
+            <w:tcW w:w="2337" w:type="dxa"/>
+          </w:tcPr>
+          <w:p>
+            <w:r>
+              <w:t>Up</w:t>
+            </w:r>
+          </w:p>
+        </w:tc>
+        <w:tc>
+          <w:tcPr>
+            <w:tcW w:w="2338" w:type="dxa"/>
+          </w:tcPr>
+          <w:p>
+            <w:r>
+              <w:t>2010-01-20</w:t>
+            </w:r>
+          </w:p>
+        </w:tc>
+        <w:tc>
+          <w:tcPr>
+            <w:tcW w:w="2338" w:type="dxa"/>
+          </w:tcPr>
+          <w:p>
+            <w:r>
+              <w:t>2010-01-31</w:t>
+            </w:r>
+          </w:p>
+        </w:tc>
+      </w:tr>
+      <w:tr>
+        <w:tc>
+          <w:tcPr>
+            <w:tcW w:w="2337" w:type="dxa"/>
+          </w:tcPr>
+          <w:p>
+            <w:r>
+              <w:t>gte</w:t>
+            </w:r>
+          </w:p>
+        </w:tc>
+        <w:tc>
+          <w:tcPr>
+            <w:tcW w:w="2337" w:type="dxa"/>
+          </w:tcPr>
+          <w:p>
+            <w:r>
+              <w:t>Down</w:t>
+            </w:r>
+          </w:p>
+        </w:tc>
+        <w:tc>
+          <w:tcPr>
+            <w:tcW w:w="2338" w:type="dxa"/>
+          </w:tcPr>
+          <w:p>
+            <w:r>
+              <w:t>2010-01-20</w:t>
+            </w:r>
+          </w:p>
+        </w:tc>
+        <w:tc>
+          <w:tcPr>
+            <w:tcW w:w="2338" w:type="dxa"/>
+          </w:tcPr>
+          <w:p>
+            <w:r>
+              <w:t>2010-01-01</w:t>
+            </w:r>
+          </w:p>
+        </w:tc>
+      </w:tr>
+      <w:tr>
+        <w:tc>
+          <w:tcPr>
+            <w:tcW w:w="2337" w:type="dxa"/>
+          </w:tcPr>
+          <w:p>
+            <w:r>
+              <w:t>lt</w:t>
+            </w:r>
+          </w:p>
+        </w:tc>
+        <w:tc>
+          <w:tcPr>
+            <w:tcW w:w="2337" w:type="dxa"/>
+          </w:tcPr>
+          <w:p>
+            <w:r>
+              <w:t>Down</w:t>
+            </w:r>
+          </w:p>
+        </w:tc>
+        <w:tc>
+          <w:tcPr>
+            <w:tcW w:w="2338" w:type="dxa"/>
+          </w:tcPr>
+          <w:p>
+            <w:r>
+              <w:t>2010-01-20</w:t>
+            </w:r>
+          </w:p>
+        </w:tc>
+        <w:tc>
+          <w:tcPr>
+            <w:tcW w:w="2338" w:type="dxa"/>
+          </w:tcPr>
+          <w:p>
+            <w:r>
+              <w:t>2010-01-01</w:t>
+            </w:r>
+          </w:p>
+        </w:tc>
+      </w:tr>
+      <w:tr>
+        <w:tc>
+          <w:tcPr>
+            <w:tcW w:w="2337" w:type="dxa"/>
+          </w:tcPr>
+          <w:p>
+            <w:r>
+              <w:t>lte</w:t>
+            </w:r>
+          </w:p>
+        </w:tc>
+        <w:tc>
+          <w:tcPr>
+            <w:tcW w:w="2337" w:type="dxa"/>
+          </w:tcPr>
+          <w:p>
+            <w:r>
+              <w:t>Up</w:t>
+            </w:r>
+          </w:p>
+        </w:tc>
+        <w:tc>
+          <w:tcPr>
+            <w:tcW w:w="2338" w:type="dxa"/>
+          </w:tcPr>
+          <w:p>
+            <w:r>
+              <w:t>2010-01-20</w:t>
+            </w:r>
+          </w:p>
+        </w:tc>
+        <w:tc>
+          <w:tcPr>
+            <w:tcW w:w="2338" w:type="dxa"/>
+          </w:tcPr>
+          <w:p>
+            <w:r>
+              <w:t>2010-01-31</w:t>
+            </w:r>
+          </w:p>
+        </w:tc>
+      </w:tr>
+    </w:tbl>
+    <w:p>
+      <w:r>
+        <w:lastRenderedPageBreak/>
+        <w:t>Usually we would round by day – meaning to midnight.</w:t>
+      </w:r>
+      <w:r>
+        <w:br/>
+        <w:t>But this example is r</w:t>
+      </w:r>
+      <w:r>
+        <w:t>ounding off to the nearest month – as it’s easier to show.</w:t>
+      </w:r>
+    </w:p>
+    <w:p/>
+    <w:p>
+      <w:r>
+        <w:t>Note that even though these examples only specify dates : Elastic search will still round to time values as well internally. This is because ES stores and calculates dates based on the number of milliseconds since the epoch.</w:t>
+      </w:r>
+    </w:p>
+    <w:p>
+      <w:r>
+        <w:t>This means that when rounding up, the time would be set to one millisecond before midnight and when rounding down it would be set to midnight all zeros.</w:t>
+      </w:r>
+    </w:p>
+    <w:p>
+      <w:r>
+        <w:rPr>
+          <w:noProof/>
+        </w:rPr>
+        <w:lastRenderedPageBreak/>
+        <w:drawing>
+          <wp:inline distT="0" distB="0" distL="0" distR="0">
+            <wp:extent cx="5936615" cy="6209665"/>
+            <wp:effectExtent l="0" t="0" r="6985" b="635"/>
+            <wp:docPr id="102" name="Picture 102"/>
+            <wp:cNvGraphicFramePr>
+              <a:graphicFrameLocks xmlns:a="http://schemas.openxmlformats.org/drawingml/2006/main" noChangeAspect="1"/>
+            </wp:cNvGraphicFramePr>
+            <a:graphic xmlns:a="http://schemas.openxmlformats.org/drawingml/2006/main">
+              <a:graphicData uri="http://schemas.openxmlformats.org/drawingml/2006/picture">
+                <pic:pic xmlns:pic="http://schemas.openxmlformats.org/drawingml/2006/picture">
+                  <pic:nvPicPr>
+                    <pic:cNvPr id="0" name="Picture 3"/>
+                    <pic:cNvPicPr>
+                      <a:picLocks noChangeAspect="1" noChangeArrowheads="1"/>
+                    </pic:cNvPicPr>
+                  </pic:nvPicPr>
+                  <pic:blipFill>
+                    <a:blip r:embed="rId112">
+                      <a:extLst>
+                        <a:ext uri="{28A0092B-C50C-407E-A947-70E740481C1C}">
+                          <a14:useLocalDpi xmlns:a14="http://schemas.microsoft.com/office/drawing/2010/main" val="0"/>
+                        </a:ext>
+                      </a:extLst>
+                    </a:blip>
+                    <a:srcRect/>
+                    <a:stretch>
+                      <a:fillRect/>
+                    </a:stretch>
+                  </pic:blipFill>
+                  <pic:spPr bwMode="auto">
+                    <a:xfrm>
+                      <a:off x="0" y="0"/>
+                      <a:ext cx="5936615" cy="6209665"/>
+                    </a:xfrm>
+                    <a:prstGeom prst="rect">
+                      <a:avLst/>
+                    </a:prstGeom>
+                    <a:noFill/>
+                    <a:ln>
+                      <a:noFill/>
+                    </a:ln>
+                  </pic:spPr>
+                </pic:pic>
+              </a:graphicData>
+            </a:graphic>
+          </wp:inline>
+        </w:drawing>
+      </w:r>
+      <w:r>
+        <w:br/>
+      </w:r>
+      <w:r>
+        <w:rPr>
+          <w:noProof/>
+        </w:rPr>
+        <w:lastRenderedPageBreak/>
+        <w:drawing>
+          <wp:inline distT="0" distB="0" distL="0" distR="0">
+            <wp:extent cx="6045958" cy="6612255"/>
+            <wp:effectExtent l="0" t="0" r="0" b="0"/>
+            <wp:docPr id="103" name="Picture 103"/>
+            <wp:cNvGraphicFramePr>
+              <a:graphicFrameLocks xmlns:a="http://schemas.openxmlformats.org/drawingml/2006/main" noChangeAspect="1"/>
+            </wp:cNvGraphicFramePr>
+            <a:graphic xmlns:a="http://schemas.openxmlformats.org/drawingml/2006/main">
+              <a:graphicData uri="http://schemas.openxmlformats.org/drawingml/2006/picture">
+                <pic:pic xmlns:pic="http://schemas.openxmlformats.org/drawingml/2006/picture">
+                  <pic:nvPicPr>
+                    <pic:cNvPr id="0" name="Picture 4"/>
+                    <pic:cNvPicPr>
+                      <a:picLocks noChangeAspect="1" noChangeArrowheads="1"/>
+                    </pic:cNvPicPr>
+                  </pic:nvPicPr>
+                  <pic:blipFill>
+                    <a:blip r:embed="rId113">
+                      <a:extLst>
+                        <a:ext uri="{28A0092B-C50C-407E-A947-70E740481C1C}">
+                          <a14:useLocalDpi xmlns:a14="http://schemas.microsoft.com/office/drawing/2010/main" val="0"/>
+                        </a:ext>
+                      </a:extLst>
+                    </a:blip>
+                    <a:srcRect/>
+                    <a:stretch>
+                      <a:fillRect/>
+                    </a:stretch>
+                  </pic:blipFill>
+                  <pic:spPr bwMode="auto">
+                    <a:xfrm>
+                      <a:off x="0" y="0"/>
+                      <a:ext cx="6051727" cy="6618564"/>
+                    </a:xfrm>
+                    <a:prstGeom prst="rect">
+                      <a:avLst/>
+                    </a:prstGeom>
+                    <a:noFill/>
+                    <a:ln>
+                      <a:noFill/>
+                    </a:ln>
+                  </pic:spPr>
+                </pic:pic>
+              </a:graphicData>
+            </a:graphic>
+          </wp:inline>
+        </w:drawing>
+      </w:r>
+    </w:p>
+    <w:p/>
+    <w:p>
+      <w:r>
+        <w:t>Note : The rounding does not necessarily have to be placed at the end of the expression – we can place it at the beginning if we want the rounding to happen before adding or subtracting from the anchor date.</w:t>
+      </w:r>
+    </w:p>
+    <w:p>
+      <w:r>
+        <w:t>In the below example we are rounding by month before subtracting 13 months.</w:t>
+      </w:r>
+      <w:r>
+        <w:br/>
+        <w:t>Since we used the gte operator the value is rounded down.</w:t>
+      </w:r>
+    </w:p>
+    <w:p>
+      <w:r>
+        <w:lastRenderedPageBreak/>
+        <w:t>If we have used the gt operator the value will be rounded up.</w:t>
+      </w:r>
+    </w:p>
+    <w:p>
+      <w:r>
+        <w:rPr>
+          <w:noProof/>
+        </w:rPr>
+        <w:drawing>
+          <wp:inline distT="0" distB="0" distL="0" distR="0">
+            <wp:extent cx="5936615" cy="2538730"/>
+            <wp:effectExtent l="0" t="0" r="6985" b="0"/>
+            <wp:docPr id="104" name="Picture 104"/>
+            <wp:cNvGraphicFramePr>
+              <a:graphicFrameLocks xmlns:a="http://schemas.openxmlformats.org/drawingml/2006/main" noChangeAspect="1"/>
+            </wp:cNvGraphicFramePr>
+            <a:graphic xmlns:a="http://schemas.openxmlformats.org/drawingml/2006/main">
+              <a:graphicData uri="http://schemas.openxmlformats.org/drawingml/2006/picture">
+                <pic:pic xmlns:pic="http://schemas.openxmlformats.org/drawingml/2006/picture">
+                  <pic:nvPicPr>
+                    <pic:cNvPr id="0" name="Picture 5"/>
+                    <pic:cNvPicPr>
+                      <a:picLocks noChangeAspect="1" noChangeArrowheads="1"/>
+                    </pic:cNvPicPr>
+                  </pic:nvPicPr>
+                  <pic:blipFill>
+                    <a:blip r:embed="rId114">
+                      <a:extLst>
+                        <a:ext uri="{28A0092B-C50C-407E-A947-70E740481C1C}">
+                          <a14:useLocalDpi xmlns:a14="http://schemas.microsoft.com/office/drawing/2010/main" val="0"/>
+                        </a:ext>
+                      </a:extLst>
+                    </a:blip>
+                    <a:srcRect/>
+                    <a:stretch>
+                      <a:fillRect/>
+                    </a:stretch>
+                  </pic:blipFill>
+                  <pic:spPr bwMode="auto">
+                    <a:xfrm>
+                      <a:off x="0" y="0"/>
+                      <a:ext cx="5936615" cy="2538730"/>
+                    </a:xfrm>
+                    <a:prstGeom prst="rect">
+                      <a:avLst/>
+                    </a:prstGeom>
+                    <a:noFill/>
+                    <a:ln>
+                      <a:noFill/>
+                    </a:ln>
+                  </pic:spPr>
+                </pic:pic>
+              </a:graphicData>
+            </a:graphic>
+          </wp:inline>
+        </w:drawing>
+      </w:r>
+    </w:p>
+    <w:p>
+      <w:r>
+        <w:t xml:space="preserve">[ NOTICE THE OUTPUT OF THE ABOVE </w:t>
+      </w:r>
+      <w:r>
+        <w:t>"gte":"2019/01/01||-1y-1M/M"</w:t>
+      </w:r>
+      <w:r>
+        <w:t xml:space="preserve"> </w:t>
+      </w:r>
+      <w:r>
+        <w:br/>
+        <w:t xml:space="preserve">         -----</w:t>
+      </w:r>
+      <w:r>
+        <w:t>there is not document created after December 31 2017, so the immediate above command is correct.</w:t>
+      </w:r>
+      <w:r>
+        <w:t>]</w:t>
+      </w:r>
+    </w:p>
+    <w:p>
+      <w:r>
+        <w:t>USING THE KEYWORD NOW – LETS MAKE THE DATE CALCULATION RELATIVE TO THE CURENT TIME STAMP.</w:t>
+      </w:r>
+    </w:p>
+    <w:p>
+      <w:r>
+        <w:lastRenderedPageBreak/>
+        <w:t>Now=11/13/2019</w:t>
+      </w:r>
+      <w:r>
+        <w:br/>
+      </w:r>
+      <w:r>
+        <w:rPr>
+          <w:noProof/>
+        </w:rPr>
+        <w:drawing>
+          <wp:inline distT="0" distB="0" distL="0" distR="0">
+            <wp:extent cx="5943600" cy="5772150"/>
+            <wp:effectExtent l="0" t="0" r="0" b="0"/>
+            <wp:docPr id="105" name="Picture 105"/>
+            <wp:cNvGraphicFramePr>
+              <a:graphicFrameLocks xmlns:a="http://schemas.openxmlformats.org/drawingml/2006/main" noChangeAspect="1"/>
+            </wp:cNvGraphicFramePr>
+            <a:graphic xmlns:a="http://schemas.openxmlformats.org/drawingml/2006/main">
+              <a:graphicData uri="http://schemas.openxmlformats.org/drawingml/2006/picture">
+                <pic:pic xmlns:pic="http://schemas.openxmlformats.org/drawingml/2006/picture">
+                  <pic:nvPicPr>
+                    <pic:cNvPr id="0" name="Picture 6"/>
+                    <pic:cNvPicPr>
+                      <a:picLocks noChangeAspect="1" noChangeArrowheads="1"/>
+                    </pic:cNvPicPr>
+                  </pic:nvPicPr>
+                  <pic:blipFill>
+                    <a:blip r:embed="rId115">
+                      <a:extLst>
+                        <a:ext uri="{28A0092B-C50C-407E-A947-70E740481C1C}">
+                          <a14:useLocalDpi xmlns:a14="http://schemas.microsoft.com/office/drawing/2010/main" val="0"/>
+                        </a:ext>
+                      </a:extLst>
+                    </a:blip>
+                    <a:srcRect/>
+                    <a:stretch>
+                      <a:fillRect/>
+                    </a:stretch>
+                  </pic:blipFill>
+                  <pic:spPr bwMode="auto">
+                    <a:xfrm>
+                      <a:off x="0" y="0"/>
+                      <a:ext cx="5943600" cy="5772150"/>
+                    </a:xfrm>
+                    <a:prstGeom prst="rect">
+                      <a:avLst/>
+                    </a:prstGeom>
+                    <a:noFill/>
+                    <a:ln>
+                      <a:noFill/>
+                    </a:ln>
+                  </pic:spPr>
+                </pic:pic>
+              </a:graphicData>
+            </a:graphic>
+          </wp:inline>
+        </w:drawing>
+      </w:r>
+    </w:p>
+    <w:p/>
+    <w:p>
+      <w:r>
+        <w:t>69. MATCHING DOCUMENTS WITH NON-NNULL VALUES</w:t>
+      </w:r>
+      <w:bookmarkStart w:id="0" w:name="_GoBack"/>
+      <w:bookmarkEnd w:id="0"/>
     </w:p>
     <w:p/>
     <w:p/>

</xml_diff>